<commit_message>
Solving Issues according to REV_007,REV_009
</commit_message>
<xml_diff>
--- a/management/Master Test Plan.docx
+++ b/management/Master Test Plan.docx
@@ -853,10 +853,6 @@
         </w:rPr>
       </w:pPr>
       <w:r>
-        <w:rPr>
-          <w:sz w:val="28"/>
-          <w:szCs w:val="22"/>
-        </w:rPr>
         <w:t>3</w:t>
       </w:r>
       <w:hyperlink w:anchor="_Toc408145895" w:history="1">
@@ -1066,7 +1062,7 @@
           <w:lang w:eastAsia="en-GB"/>
         </w:rPr>
       </w:pPr>
-      <w:hyperlink w:anchor="_Toc408145899" w:history="1">
+      <w:hyperlink w:anchor="_Toc408145900" w:history="1">
         <w:r>
           <w:rPr>
             <w:rStyle w:val="Hyperlink"/>
@@ -1081,7 +1077,15 @@
             <w:rFonts w:asciiTheme="minorBidi" w:hAnsiTheme="minorBidi" w:cstheme="minorBidi"/>
             <w:noProof/>
           </w:rPr>
-          <w:t>. Features Not To Be Tested</w:t>
+          <w:t xml:space="preserve">. </w:t>
+        </w:r>
+        <w:r>
+          <w:rPr>
+            <w:rStyle w:val="Hyperlink"/>
+            <w:rFonts w:asciiTheme="minorBidi" w:hAnsiTheme="minorBidi" w:cstheme="minorBidi"/>
+            <w:noProof/>
+          </w:rPr>
+          <w:t>Strategy</w:t>
         </w:r>
         <w:r>
           <w:rPr>
@@ -1098,6 +1102,357 @@
             <w:webHidden/>
           </w:rPr>
           <w:t>6</w:t>
+        </w:r>
+      </w:hyperlink>
+    </w:p>
+    <w:p>
+      <w:pPr>
+        <w:pStyle w:val="TOC2"/>
+        <w:rPr>
+          <w:szCs w:val="22"/>
+          <w:lang w:eastAsia="en-GB"/>
+        </w:rPr>
+      </w:pPr>
+      <w:hyperlink w:anchor="_Toc408145901" w:history="1">
+        <w:r>
+          <w:rPr>
+            <w:rStyle w:val="Hyperlink"/>
+          </w:rPr>
+          <w:t>7</w:t>
+        </w:r>
+        <w:r>
+          <w:rPr>
+            <w:rStyle w:val="Hyperlink"/>
+          </w:rPr>
+          <w:t>.1</w:t>
+        </w:r>
+        <w:r>
+          <w:rPr>
+            <w:rStyle w:val="Hyperlink"/>
+          </w:rPr>
+          <w:t>.</w:t>
+        </w:r>
+        <w:r>
+          <w:rPr>
+            <w:rStyle w:val="Hyperlink"/>
+          </w:rPr>
+          <w:t>Test Objectives</w:t>
+        </w:r>
+        <w:r>
+          <w:rPr>
+            <w:webHidden/>
+          </w:rPr>
+          <w:tab/>
+        </w:r>
+        <w:r>
+          <w:rPr>
+            <w:webHidden/>
+          </w:rPr>
+          <w:t>6</w:t>
+        </w:r>
+      </w:hyperlink>
+    </w:p>
+    <w:p>
+      <w:pPr>
+        <w:pStyle w:val="TOC2"/>
+        <w:rPr>
+          <w:szCs w:val="22"/>
+          <w:lang w:eastAsia="en-GB"/>
+        </w:rPr>
+      </w:pPr>
+      <w:hyperlink w:anchor="_Toc408145902" w:history="1">
+        <w:r>
+          <w:rPr>
+            <w:rStyle w:val="Hyperlink"/>
+          </w:rPr>
+          <w:t>7</w:t>
+        </w:r>
+        <w:r>
+          <w:rPr>
+            <w:rStyle w:val="Hyperlink"/>
+          </w:rPr>
+          <w:t>.2</w:t>
+        </w:r>
+        <w:r>
+          <w:rPr>
+            <w:rStyle w:val="Hyperlink"/>
+          </w:rPr>
+          <w:t>.</w:t>
+        </w:r>
+        <w:r>
+          <w:rPr>
+            <w:rStyle w:val="Hyperlink"/>
+          </w:rPr>
+          <w:t>Test Principles</w:t>
+        </w:r>
+        <w:r>
+          <w:rPr>
+            <w:webHidden/>
+          </w:rPr>
+          <w:tab/>
+        </w:r>
+        <w:r>
+          <w:rPr>
+            <w:webHidden/>
+          </w:rPr>
+          <w:t>6</w:t>
+        </w:r>
+      </w:hyperlink>
+    </w:p>
+    <w:p>
+      <w:pPr>
+        <w:pStyle w:val="TOC2"/>
+        <w:rPr>
+          <w:szCs w:val="22"/>
+          <w:lang w:val="en-US" w:eastAsia="en-GB"/>
+        </w:rPr>
+      </w:pPr>
+      <w:hyperlink w:anchor="_Toc408145903" w:history="1">
+        <w:r>
+          <w:rPr>
+            <w:rStyle w:val="Hyperlink"/>
+          </w:rPr>
+          <w:t>7</w:t>
+        </w:r>
+        <w:r>
+          <w:rPr>
+            <w:rStyle w:val="Hyperlink"/>
+          </w:rPr>
+          <w:t>.3</w:t>
+        </w:r>
+        <w:r>
+          <w:rPr>
+            <w:rStyle w:val="Hyperlink"/>
+          </w:rPr>
+          <w:t>.</w:t>
+        </w:r>
+        <w:r>
+          <w:rPr>
+            <w:rStyle w:val="Hyperlink"/>
+          </w:rPr>
+          <w:t>Scope and Levels of Testing</w:t>
+        </w:r>
+        <w:r>
+          <w:rPr>
+            <w:webHidden/>
+          </w:rPr>
+          <w:tab/>
+        </w:r>
+        <w:r>
+          <w:rPr>
+            <w:webHidden/>
+          </w:rPr>
+          <w:t>6</w:t>
+        </w:r>
+      </w:hyperlink>
+    </w:p>
+    <w:p>
+      <w:pPr>
+        <w:pStyle w:val="TOC2"/>
+        <w:ind w:firstLine="480"/>
+        <w:rPr>
+          <w:sz w:val="20"/>
+          <w:lang w:val="en-US" w:eastAsia="en-GB"/>
+        </w:rPr>
+      </w:pPr>
+      <w:hyperlink w:anchor="_Toc408145903" w:history="1">
+        <w:r>
+          <w:rPr>
+            <w:rStyle w:val="Hyperlink"/>
+            <w:sz w:val="22"/>
+            <w:szCs w:val="18"/>
+          </w:rPr>
+          <w:t>7</w:t>
+        </w:r>
+        <w:r>
+          <w:rPr>
+            <w:rStyle w:val="Hyperlink"/>
+            <w:sz w:val="22"/>
+            <w:szCs w:val="18"/>
+          </w:rPr>
+          <w:t>.3</w:t>
+        </w:r>
+        <w:r>
+          <w:rPr>
+            <w:rStyle w:val="Hyperlink"/>
+            <w:sz w:val="22"/>
+            <w:szCs w:val="18"/>
+          </w:rPr>
+          <w:t>.1</w:t>
+        </w:r>
+        <w:r>
+          <w:rPr>
+            <w:rStyle w:val="Hyperlink"/>
+            <w:sz w:val="22"/>
+            <w:szCs w:val="18"/>
+          </w:rPr>
+          <w:t>Unit</w:t>
+        </w:r>
+        <w:r>
+          <w:rPr>
+            <w:rStyle w:val="Hyperlink"/>
+            <w:sz w:val="22"/>
+            <w:szCs w:val="18"/>
+          </w:rPr>
+          <w:t xml:space="preserve"> Testing</w:t>
+        </w:r>
+        <w:r>
+          <w:rPr>
+            <w:webHidden/>
+            <w:sz w:val="22"/>
+            <w:szCs w:val="18"/>
+          </w:rPr>
+          <w:tab/>
+          <w:t>6</w:t>
+        </w:r>
+      </w:hyperlink>
+    </w:p>
+    <w:p>
+      <w:pPr>
+        <w:pStyle w:val="TOC2"/>
+        <w:ind w:firstLine="480"/>
+        <w:rPr>
+          <w:sz w:val="22"/>
+          <w:szCs w:val="18"/>
+        </w:rPr>
+      </w:pPr>
+      <w:hyperlink w:anchor="_Toc408145903" w:history="1">
+        <w:r>
+          <w:rPr>
+            <w:rStyle w:val="Hyperlink"/>
+            <w:sz w:val="22"/>
+            <w:szCs w:val="18"/>
+          </w:rPr>
+          <w:t>7</w:t>
+        </w:r>
+        <w:r>
+          <w:rPr>
+            <w:rStyle w:val="Hyperlink"/>
+            <w:sz w:val="22"/>
+            <w:szCs w:val="18"/>
+          </w:rPr>
+          <w:t>.3</w:t>
+        </w:r>
+        <w:r>
+          <w:rPr>
+            <w:rStyle w:val="Hyperlink"/>
+            <w:sz w:val="22"/>
+            <w:szCs w:val="18"/>
+          </w:rPr>
+          <w:t>.2System</w:t>
+        </w:r>
+        <w:r>
+          <w:rPr>
+            <w:rStyle w:val="Hyperlink"/>
+            <w:sz w:val="22"/>
+            <w:szCs w:val="18"/>
+          </w:rPr>
+          <w:t xml:space="preserve"> Testing</w:t>
+        </w:r>
+        <w:r>
+          <w:rPr>
+            <w:webHidden/>
+            <w:sz w:val="22"/>
+            <w:szCs w:val="18"/>
+          </w:rPr>
+          <w:tab/>
+          <w:t>6</w:t>
+        </w:r>
+      </w:hyperlink>
+    </w:p>
+    <w:p>
+      <w:pPr>
+        <w:pStyle w:val="TOC2"/>
+        <w:ind w:firstLine="480"/>
+        <w:rPr>
+          <w:sz w:val="20"/>
+          <w:rtl/>
+          <w:lang w:val="en-US" w:eastAsia="en-GB" w:bidi="ar-EG"/>
+        </w:rPr>
+      </w:pPr>
+      <w:hyperlink w:anchor="_Toc408145903" w:history="1">
+        <w:r>
+          <w:rPr>
+            <w:rStyle w:val="Hyperlink"/>
+            <w:sz w:val="22"/>
+            <w:szCs w:val="18"/>
+          </w:rPr>
+          <w:t>7</w:t>
+        </w:r>
+        <w:r>
+          <w:rPr>
+            <w:rStyle w:val="Hyperlink"/>
+            <w:sz w:val="22"/>
+            <w:szCs w:val="18"/>
+          </w:rPr>
+          <w:t>.3</w:t>
+        </w:r>
+        <w:r>
+          <w:rPr>
+            <w:rStyle w:val="Hyperlink"/>
+            <w:sz w:val="22"/>
+            <w:szCs w:val="18"/>
+          </w:rPr>
+          <w:t>.3Regression</w:t>
+        </w:r>
+        <w:r>
+          <w:rPr>
+            <w:rStyle w:val="Hyperlink"/>
+            <w:sz w:val="22"/>
+            <w:szCs w:val="18"/>
+          </w:rPr>
+          <w:t xml:space="preserve"> Testing</w:t>
+        </w:r>
+        <w:r>
+          <w:rPr>
+            <w:webHidden/>
+            <w:sz w:val="22"/>
+            <w:szCs w:val="18"/>
+          </w:rPr>
+          <w:tab/>
+        </w:r>
+        <w:r>
+          <w:rPr>
+            <w:webHidden/>
+            <w:sz w:val="22"/>
+            <w:szCs w:val="18"/>
+          </w:rPr>
+          <w:t>6</w:t>
+        </w:r>
+      </w:hyperlink>
+    </w:p>
+    <w:p>
+      <w:pPr>
+        <w:pStyle w:val="TOC2"/>
+        <w:rPr>
+          <w:szCs w:val="22"/>
+          <w:lang w:val="en-US" w:eastAsia="en-GB"/>
+        </w:rPr>
+      </w:pPr>
+      <w:hyperlink w:anchor="_Toc408145903" w:history="1">
+        <w:r>
+          <w:rPr>
+            <w:rStyle w:val="Hyperlink"/>
+          </w:rPr>
+          <w:t>7</w:t>
+        </w:r>
+        <w:r>
+          <w:rPr>
+            <w:rStyle w:val="Hyperlink"/>
+          </w:rPr>
+          <w:t>.4.Entry and Exit Criteria</w:t>
+        </w:r>
+        <w:r>
+          <w:rPr>
+            <w:webHidden/>
+          </w:rPr>
+          <w:tab/>
+        </w:r>
+        <w:r>
+          <w:rPr>
+            <w:webHidden/>
+          </w:rPr>
+          <w:t>7</w:t>
         </w:r>
       </w:hyperlink>
     </w:p>
@@ -1135,7 +1490,7 @@
             <w:rFonts w:asciiTheme="minorBidi" w:hAnsiTheme="minorBidi" w:cstheme="minorBidi"/>
             <w:noProof/>
           </w:rPr>
-          <w:t>Strategy</w:t>
+          <w:t>Item Pass/Fail Criteria</w:t>
         </w:r>
         <w:r>
           <w:rPr>
@@ -1151,274 +1506,6 @@
             <w:noProof/>
             <w:webHidden/>
           </w:rPr>
-          <w:t>6</w:t>
-        </w:r>
-      </w:hyperlink>
-    </w:p>
-    <w:p>
-      <w:pPr>
-        <w:pStyle w:val="TOC2"/>
-        <w:rPr>
-          <w:szCs w:val="22"/>
-          <w:lang w:eastAsia="en-GB"/>
-        </w:rPr>
-      </w:pPr>
-      <w:hyperlink w:anchor="_Toc408145901" w:history="1">
-        <w:r>
-          <w:rPr>
-            <w:rStyle w:val="Hyperlink"/>
-          </w:rPr>
-          <w:t>8</w:t>
-        </w:r>
-        <w:r>
-          <w:rPr>
-            <w:rStyle w:val="Hyperlink"/>
-          </w:rPr>
-          <w:t>.1</w:t>
-        </w:r>
-        <w:r>
-          <w:rPr>
-            <w:rStyle w:val="Hyperlink"/>
-          </w:rPr>
-          <w:t>.</w:t>
-        </w:r>
-        <w:r>
-          <w:rPr>
-            <w:rStyle w:val="Hyperlink"/>
-          </w:rPr>
-          <w:t>Test Objectives</w:t>
-        </w:r>
-        <w:r>
-          <w:rPr>
-            <w:webHidden/>
-          </w:rPr>
-          <w:tab/>
-        </w:r>
-        <w:r>
-          <w:rPr>
-            <w:webHidden/>
-          </w:rPr>
-          <w:t>6</w:t>
-        </w:r>
-      </w:hyperlink>
-    </w:p>
-    <w:p>
-      <w:pPr>
-        <w:pStyle w:val="TOC2"/>
-        <w:rPr>
-          <w:szCs w:val="22"/>
-          <w:lang w:eastAsia="en-GB"/>
-        </w:rPr>
-      </w:pPr>
-      <w:hyperlink w:anchor="_Toc408145902" w:history="1">
-        <w:r>
-          <w:rPr>
-            <w:rStyle w:val="Hyperlink"/>
-          </w:rPr>
-          <w:t>8</w:t>
-        </w:r>
-        <w:r>
-          <w:rPr>
-            <w:rStyle w:val="Hyperlink"/>
-          </w:rPr>
-          <w:t>.2</w:t>
-        </w:r>
-        <w:r>
-          <w:rPr>
-            <w:rStyle w:val="Hyperlink"/>
-          </w:rPr>
-          <w:t>.</w:t>
-        </w:r>
-        <w:r>
-          <w:rPr>
-            <w:rStyle w:val="Hyperlink"/>
-          </w:rPr>
-          <w:t>Test Principles</w:t>
-        </w:r>
-        <w:r>
-          <w:rPr>
-            <w:webHidden/>
-          </w:rPr>
-          <w:tab/>
-        </w:r>
-        <w:r>
-          <w:rPr>
-            <w:webHidden/>
-          </w:rPr>
-          <w:t>6</w:t>
-        </w:r>
-      </w:hyperlink>
-    </w:p>
-    <w:p>
-      <w:pPr>
-        <w:pStyle w:val="TOC2"/>
-        <w:rPr>
-          <w:szCs w:val="22"/>
-          <w:lang w:val="en-US" w:eastAsia="en-GB"/>
-        </w:rPr>
-      </w:pPr>
-      <w:hyperlink w:anchor="_Toc408145903" w:history="1">
-        <w:r>
-          <w:rPr>
-            <w:rStyle w:val="Hyperlink"/>
-          </w:rPr>
-          <w:t>8</w:t>
-        </w:r>
-        <w:r>
-          <w:rPr>
-            <w:rStyle w:val="Hyperlink"/>
-          </w:rPr>
-          <w:t>.3</w:t>
-        </w:r>
-        <w:r>
-          <w:rPr>
-            <w:rStyle w:val="Hyperlink"/>
-          </w:rPr>
-          <w:t>.</w:t>
-        </w:r>
-        <w:r>
-          <w:rPr>
-            <w:rStyle w:val="Hyperlink"/>
-          </w:rPr>
-          <w:t>Scope and Levels of Testing</w:t>
-        </w:r>
-        <w:r>
-          <w:rPr>
-            <w:webHidden/>
-          </w:rPr>
-          <w:tab/>
-        </w:r>
-        <w:r>
-          <w:rPr>
-            <w:webHidden/>
-          </w:rPr>
-          <w:t>6</w:t>
-        </w:r>
-      </w:hyperlink>
-    </w:p>
-    <w:p>
-      <w:pPr>
-        <w:pStyle w:val="TOC2"/>
-        <w:ind w:firstLine="480"/>
-        <w:rPr>
-          <w:sz w:val="20"/>
-          <w:lang w:val="en-US" w:eastAsia="en-GB"/>
-        </w:rPr>
-      </w:pPr>
-      <w:hyperlink w:anchor="_Toc408145903" w:history="1">
-        <w:r>
-          <w:rPr>
-            <w:rStyle w:val="Hyperlink"/>
-            <w:sz w:val="22"/>
-            <w:szCs w:val="18"/>
-          </w:rPr>
-          <w:t>8.3</w:t>
-        </w:r>
-        <w:r>
-          <w:rPr>
-            <w:rStyle w:val="Hyperlink"/>
-            <w:sz w:val="22"/>
-            <w:szCs w:val="18"/>
-          </w:rPr>
-          <w:t>.1</w:t>
-        </w:r>
-        <w:r>
-          <w:rPr>
-            <w:rStyle w:val="Hyperlink"/>
-            <w:sz w:val="22"/>
-            <w:szCs w:val="18"/>
-          </w:rPr>
-          <w:t>Unit</w:t>
-        </w:r>
-        <w:r>
-          <w:rPr>
-            <w:rStyle w:val="Hyperlink"/>
-            <w:sz w:val="22"/>
-            <w:szCs w:val="18"/>
-          </w:rPr>
-          <w:t xml:space="preserve"> Testing</w:t>
-        </w:r>
-        <w:r>
-          <w:rPr>
-            <w:webHidden/>
-            <w:sz w:val="22"/>
-            <w:szCs w:val="18"/>
-          </w:rPr>
-          <w:tab/>
-          <w:t>6</w:t>
-        </w:r>
-      </w:hyperlink>
-    </w:p>
-    <w:p>
-      <w:pPr>
-        <w:pStyle w:val="TOC2"/>
-        <w:ind w:firstLine="480"/>
-        <w:rPr>
-          <w:sz w:val="20"/>
-          <w:lang w:val="en-US" w:eastAsia="en-GB"/>
-        </w:rPr>
-      </w:pPr>
-      <w:hyperlink w:anchor="_Toc408145903" w:history="1">
-        <w:r>
-          <w:rPr>
-            <w:rStyle w:val="Hyperlink"/>
-            <w:sz w:val="22"/>
-            <w:szCs w:val="18"/>
-          </w:rPr>
-          <w:t>8.3</w:t>
-        </w:r>
-        <w:r>
-          <w:rPr>
-            <w:rStyle w:val="Hyperlink"/>
-            <w:sz w:val="22"/>
-            <w:szCs w:val="18"/>
-          </w:rPr>
-          <w:t>.2System</w:t>
-        </w:r>
-        <w:r>
-          <w:rPr>
-            <w:rStyle w:val="Hyperlink"/>
-            <w:sz w:val="22"/>
-            <w:szCs w:val="18"/>
-          </w:rPr>
-          <w:t xml:space="preserve"> Testing</w:t>
-        </w:r>
-        <w:r>
-          <w:rPr>
-            <w:webHidden/>
-            <w:sz w:val="22"/>
-            <w:szCs w:val="18"/>
-          </w:rPr>
-          <w:tab/>
-          <w:t>6</w:t>
-        </w:r>
-      </w:hyperlink>
-    </w:p>
-    <w:p>
-      <w:pPr>
-        <w:pStyle w:val="TOC2"/>
-        <w:rPr>
-          <w:szCs w:val="22"/>
-          <w:lang w:val="en-US" w:eastAsia="en-GB"/>
-        </w:rPr>
-      </w:pPr>
-      <w:hyperlink w:anchor="_Toc408145903" w:history="1">
-        <w:r>
-          <w:rPr>
-            <w:rStyle w:val="Hyperlink"/>
-          </w:rPr>
-          <w:t>8.4.Entry and Exit Criteria</w:t>
-        </w:r>
-        <w:r>
-          <w:rPr>
-            <w:webHidden/>
-          </w:rPr>
-          <w:tab/>
-        </w:r>
-        <w:r>
-          <w:rPr>
-            <w:webHidden/>
-          </w:rPr>
           <w:t>7</w:t>
         </w:r>
       </w:hyperlink>
@@ -1429,9 +1516,6 @@
         <w:rPr>
           <w:rFonts w:asciiTheme="minorBidi" w:hAnsiTheme="minorBidi" w:cstheme="minorBidi"/>
           <w:noProof/>
-          <w:sz w:val="22"/>
-          <w:szCs w:val="22"/>
-          <w:lang w:eastAsia="en-GB"/>
         </w:rPr>
       </w:pPr>
       <w:hyperlink w:anchor="_Toc408145900" w:history="1">
@@ -1457,7 +1541,7 @@
             <w:rFonts w:asciiTheme="minorBidi" w:hAnsiTheme="minorBidi" w:cstheme="minorBidi"/>
             <w:noProof/>
           </w:rPr>
-          <w:t>Item Pass/Fail Criteria</w:t>
+          <w:t>Test Deliverables</w:t>
         </w:r>
         <w:r>
           <w:rPr>
@@ -1508,7 +1592,7 @@
             <w:rFonts w:asciiTheme="minorBidi" w:hAnsiTheme="minorBidi" w:cstheme="minorBidi"/>
             <w:noProof/>
           </w:rPr>
-          <w:t>Test Deliverables</w:t>
+          <w:t>Environmental Needs</w:t>
         </w:r>
         <w:r>
           <w:rPr>
@@ -1559,7 +1643,7 @@
             <w:rFonts w:asciiTheme="minorBidi" w:hAnsiTheme="minorBidi" w:cstheme="minorBidi"/>
             <w:noProof/>
           </w:rPr>
-          <w:t>Environmental Needs</w:t>
+          <w:t>Staffing and Training Needs</w:t>
         </w:r>
         <w:r>
           <w:rPr>
@@ -1610,7 +1694,7 @@
             <w:rFonts w:asciiTheme="minorBidi" w:hAnsiTheme="minorBidi" w:cstheme="minorBidi"/>
             <w:noProof/>
           </w:rPr>
-          <w:t>Staffing and Training Needs</w:t>
+          <w:t>Responsibilites</w:t>
         </w:r>
         <w:r>
           <w:rPr>
@@ -1626,7 +1710,7 @@
             <w:noProof/>
             <w:webHidden/>
           </w:rPr>
-          <w:t>7</w:t>
+          <w:t>8</w:t>
         </w:r>
       </w:hyperlink>
     </w:p>
@@ -1661,7 +1745,7 @@
             <w:rFonts w:asciiTheme="minorBidi" w:hAnsiTheme="minorBidi" w:cstheme="minorBidi"/>
             <w:noProof/>
           </w:rPr>
-          <w:t>Responsibilites</w:t>
+          <w:t>Schedule</w:t>
         </w:r>
         <w:r>
           <w:rPr>
@@ -1712,7 +1796,7 @@
             <w:rFonts w:asciiTheme="minorBidi" w:hAnsiTheme="minorBidi" w:cstheme="minorBidi"/>
             <w:noProof/>
           </w:rPr>
-          <w:t>Schedule</w:t>
+          <w:t>Planning Risks and Contingencies</w:t>
         </w:r>
         <w:r>
           <w:rPr>
@@ -1763,7 +1847,7 @@
             <w:rFonts w:asciiTheme="minorBidi" w:hAnsiTheme="minorBidi" w:cstheme="minorBidi"/>
             <w:noProof/>
           </w:rPr>
-          <w:t>Planning Risks and Contingencies</w:t>
+          <w:t>Glossary</w:t>
         </w:r>
         <w:r>
           <w:rPr>
@@ -1785,59 +1869,7 @@
     </w:p>
     <w:p>
       <w:pPr>
-        <w:pStyle w:val="TOC1"/>
-        <w:rPr>
-          <w:rFonts w:asciiTheme="minorBidi" w:hAnsiTheme="minorBidi" w:cstheme="minorBidi"/>
-          <w:noProof/>
-        </w:rPr>
-      </w:pPr>
-      <w:hyperlink w:anchor="_Toc408145900" w:history="1">
-        <w:r>
-          <w:rPr>
-            <w:rStyle w:val="Hyperlink"/>
-            <w:rFonts w:asciiTheme="minorBidi" w:hAnsiTheme="minorBidi" w:cstheme="minorBidi"/>
-            <w:noProof/>
-          </w:rPr>
-          <w:t>16</w:t>
-        </w:r>
-        <w:r>
-          <w:rPr>
-            <w:rStyle w:val="Hyperlink"/>
-            <w:rFonts w:asciiTheme="minorBidi" w:hAnsiTheme="minorBidi" w:cstheme="minorBidi"/>
-            <w:noProof/>
-          </w:rPr>
-          <w:t xml:space="preserve">. </w:t>
-        </w:r>
-        <w:r>
-          <w:rPr>
-            <w:rStyle w:val="Hyperlink"/>
-            <w:rFonts w:asciiTheme="minorBidi" w:hAnsiTheme="minorBidi" w:cstheme="minorBidi"/>
-            <w:noProof/>
-          </w:rPr>
-          <w:t>Glossary</w:t>
-        </w:r>
-        <w:r>
-          <w:rPr>
-            <w:rFonts w:asciiTheme="minorBidi" w:hAnsiTheme="minorBidi" w:cstheme="minorBidi"/>
-            <w:noProof/>
-            <w:webHidden/>
-          </w:rPr>
-          <w:tab/>
-        </w:r>
-        <w:r>
-          <w:rPr>
-            <w:rFonts w:asciiTheme="minorBidi" w:hAnsiTheme="minorBidi" w:cstheme="minorBidi"/>
-            <w:noProof/>
-            <w:webHidden/>
-          </w:rPr>
-          <w:t>8</w:t>
-        </w:r>
-      </w:hyperlink>
-    </w:p>
-    <w:p>
-      <w:pPr>
-        <w:rPr>
-          <w:rFonts w:hint="cs"/>
+        <w:rPr>
           <w:lang w:val="en-GB" w:bidi="ar-EG"/>
         </w:rPr>
       </w:pPr>
@@ -1879,7 +1911,6 @@
       <w:pPr>
         <w:spacing w:after="0"/>
         <w:rPr>
-          <w:rFonts w:hint="cs"/>
           <w:lang w:eastAsia="en-GB" w:bidi="ar-EG"/>
         </w:rPr>
       </w:pPr>
@@ -1894,7 +1925,6 @@
     <w:p>
       <w:pPr>
         <w:rPr>
-          <w:rFonts w:hint="cs"/>
           <w:lang w:val="en-GB" w:eastAsia="en-GB" w:bidi="ar-EG"/>
         </w:rPr>
       </w:pPr>
@@ -1949,8 +1979,7 @@
     </w:p>
     <w:tbl>
       <w:tblPr>
-        <w:tblW w:w="10605" w:type="dxa"/>
-        <w:tblInd w:w="-890" w:type="dxa"/>
+        <w:tblW w:w="0" w:type="auto"/>
         <w:tblBorders>
           <w:top w:val="single" w:sz="4" w:space="0" w:color="auto"/>
           <w:left w:val="single" w:sz="4" w:space="0" w:color="auto"/>
@@ -1959,16 +1988,15 @@
           <w:insideH w:val="single" w:sz="4" w:space="0" w:color="auto"/>
           <w:insideV w:val="single" w:sz="4" w:space="0" w:color="auto"/>
         </w:tblBorders>
-        <w:tblLayout w:type="fixed"/>
         <w:tblLook w:val="04A0" w:firstRow="1" w:lastRow="0" w:firstColumn="1" w:lastColumn="0" w:noHBand="0" w:noVBand="1"/>
       </w:tblPr>
       <w:tblGrid>
+        <w:gridCol w:w="941"/>
+        <w:gridCol w:w="1146"/>
         <w:gridCol w:w="1278"/>
-        <w:gridCol w:w="2847"/>
-        <w:gridCol w:w="1530"/>
-        <w:gridCol w:w="1440"/>
-        <w:gridCol w:w="1620"/>
-        <w:gridCol w:w="1890"/>
+        <w:gridCol w:w="1356"/>
+        <w:gridCol w:w="1242"/>
+        <w:gridCol w:w="2559"/>
       </w:tblGrid>
       <w:tr>
         <w:trPr>
@@ -1977,7 +2005,7 @@
         </w:trPr>
         <w:tc>
           <w:tcPr>
-            <w:tcW w:w="1278" w:type="dxa"/>
+            <w:tcW w:w="0" w:type="auto"/>
             <w:tcBorders>
               <w:top w:val="single" w:sz="4" w:space="0" w:color="auto"/>
               <w:left w:val="single" w:sz="4" w:space="0" w:color="auto"/>
@@ -2006,7 +2034,7 @@
         </w:tc>
         <w:tc>
           <w:tcPr>
-            <w:tcW w:w="2847" w:type="dxa"/>
+            <w:tcW w:w="0" w:type="auto"/>
             <w:tcBorders>
               <w:top w:val="single" w:sz="4" w:space="0" w:color="auto"/>
               <w:left w:val="single" w:sz="4" w:space="0" w:color="auto"/>
@@ -2035,7 +2063,7 @@
         </w:tc>
         <w:tc>
           <w:tcPr>
-            <w:tcW w:w="1530" w:type="dxa"/>
+            <w:tcW w:w="0" w:type="auto"/>
             <w:tcBorders>
               <w:top w:val="single" w:sz="4" w:space="0" w:color="auto"/>
               <w:left w:val="single" w:sz="4" w:space="0" w:color="auto"/>
@@ -2064,7 +2092,7 @@
         </w:tc>
         <w:tc>
           <w:tcPr>
-            <w:tcW w:w="1440" w:type="dxa"/>
+            <w:tcW w:w="0" w:type="auto"/>
             <w:tcBorders>
               <w:top w:val="single" w:sz="4" w:space="0" w:color="auto"/>
               <w:left w:val="single" w:sz="4" w:space="0" w:color="auto"/>
@@ -2087,13 +2115,19 @@
               <w:rPr>
                 <w:b/>
               </w:rPr>
-              <w:t>Approver(s)</w:t>
+              <w:t>Reviewer</w:t>
+            </w:r>
+            <w:r>
+              <w:rPr>
+                <w:b/>
+              </w:rPr>
+              <w:t>(s)</w:t>
             </w:r>
           </w:p>
         </w:tc>
         <w:tc>
           <w:tcPr>
-            <w:tcW w:w="1620" w:type="dxa"/>
+            <w:tcW w:w="0" w:type="auto"/>
             <w:tcBorders>
               <w:top w:val="single" w:sz="4" w:space="0" w:color="auto"/>
               <w:left w:val="single" w:sz="4" w:space="0" w:color="auto"/>
@@ -2116,13 +2150,19 @@
               <w:rPr>
                 <w:b/>
               </w:rPr>
-              <w:t>Approval Date</w:t>
+              <w:t>Reviewing</w:t>
+            </w:r>
+            <w:r>
+              <w:rPr>
+                <w:b/>
+              </w:rPr>
+              <w:t xml:space="preserve"> Date</w:t>
             </w:r>
           </w:p>
         </w:tc>
         <w:tc>
           <w:tcPr>
-            <w:tcW w:w="1890" w:type="dxa"/>
+            <w:tcW w:w="0" w:type="auto"/>
             <w:tcBorders>
               <w:top w:val="single" w:sz="4" w:space="0" w:color="auto"/>
               <w:left w:val="single" w:sz="4" w:space="0" w:color="auto"/>
@@ -2156,7 +2196,7 @@
         </w:trPr>
         <w:tc>
           <w:tcPr>
-            <w:tcW w:w="1278" w:type="dxa"/>
+            <w:tcW w:w="0" w:type="auto"/>
             <w:tcBorders>
               <w:top w:val="single" w:sz="4" w:space="0" w:color="auto"/>
               <w:left w:val="single" w:sz="4" w:space="0" w:color="auto"/>
@@ -2177,7 +2217,7 @@
         </w:tc>
         <w:tc>
           <w:tcPr>
-            <w:tcW w:w="2847" w:type="dxa"/>
+            <w:tcW w:w="0" w:type="auto"/>
             <w:tcBorders>
               <w:top w:val="single" w:sz="4" w:space="0" w:color="auto"/>
               <w:left w:val="single" w:sz="4" w:space="0" w:color="auto"/>
@@ -2208,7 +2248,7 @@
         </w:tc>
         <w:tc>
           <w:tcPr>
-            <w:tcW w:w="1530" w:type="dxa"/>
+            <w:tcW w:w="0" w:type="auto"/>
             <w:tcBorders>
               <w:top w:val="single" w:sz="4" w:space="0" w:color="auto"/>
               <w:left w:val="single" w:sz="4" w:space="0" w:color="auto"/>
@@ -2229,7 +2269,7 @@
         </w:tc>
         <w:tc>
           <w:tcPr>
-            <w:tcW w:w="1440" w:type="dxa"/>
+            <w:tcW w:w="0" w:type="auto"/>
             <w:tcBorders>
               <w:top w:val="single" w:sz="4" w:space="0" w:color="auto"/>
               <w:left w:val="single" w:sz="4" w:space="0" w:color="auto"/>
@@ -2254,7 +2294,7 @@
         </w:tc>
         <w:tc>
           <w:tcPr>
-            <w:tcW w:w="1620" w:type="dxa"/>
+            <w:tcW w:w="0" w:type="auto"/>
             <w:tcBorders>
               <w:top w:val="single" w:sz="4" w:space="0" w:color="auto"/>
               <w:left w:val="single" w:sz="4" w:space="0" w:color="auto"/>
@@ -2275,7 +2315,7 @@
         </w:tc>
         <w:tc>
           <w:tcPr>
-            <w:tcW w:w="1890" w:type="dxa"/>
+            <w:tcW w:w="0" w:type="auto"/>
             <w:tcBorders>
               <w:top w:val="single" w:sz="4" w:space="0" w:color="auto"/>
               <w:left w:val="single" w:sz="4" w:space="0" w:color="auto"/>
@@ -2301,7 +2341,77 @@
         </w:trPr>
         <w:tc>
           <w:tcPr>
-            <w:tcW w:w="1278" w:type="dxa"/>
+            <w:tcW w:w="0" w:type="auto"/>
+            <w:tcBorders>
+              <w:top w:val="single" w:sz="4" w:space="0" w:color="auto"/>
+              <w:left w:val="single" w:sz="4" w:space="0" w:color="auto"/>
+              <w:bottom w:val="single" w:sz="4" w:space="0" w:color="auto"/>
+              <w:right w:val="single" w:sz="4" w:space="0" w:color="auto"/>
+            </w:tcBorders>
+          </w:tcPr>
+          <w:p>
+            <w:pPr>
+              <w:bidi w:val="0"/>
+              <w:spacing w:after="160" w:line="256" w:lineRule="auto"/>
+            </w:pPr>
+            <w:r>
+              <w:t>1.0</w:t>
+            </w:r>
+          </w:p>
+        </w:tc>
+        <w:tc>
+          <w:tcPr>
+            <w:tcW w:w="0" w:type="auto"/>
+            <w:tcBorders>
+              <w:top w:val="single" w:sz="4" w:space="0" w:color="auto"/>
+              <w:left w:val="single" w:sz="4" w:space="0" w:color="auto"/>
+              <w:bottom w:val="single" w:sz="4" w:space="0" w:color="auto"/>
+              <w:right w:val="single" w:sz="4" w:space="0" w:color="auto"/>
+            </w:tcBorders>
+          </w:tcPr>
+          <w:p>
+            <w:pPr>
+              <w:bidi w:val="0"/>
+              <w:spacing w:after="160" w:line="256" w:lineRule="auto"/>
+            </w:pPr>
+            <w:proofErr w:type="spellStart"/>
+            <w:r>
+              <w:t>Soha</w:t>
+            </w:r>
+            <w:proofErr w:type="spellEnd"/>
+            <w:r>
+              <w:t xml:space="preserve"> </w:t>
+            </w:r>
+            <w:proofErr w:type="spellStart"/>
+            <w:r>
+              <w:t>Swailem</w:t>
+            </w:r>
+            <w:proofErr w:type="spellEnd"/>
+          </w:p>
+        </w:tc>
+        <w:tc>
+          <w:tcPr>
+            <w:tcW w:w="0" w:type="auto"/>
+            <w:tcBorders>
+              <w:top w:val="single" w:sz="4" w:space="0" w:color="auto"/>
+              <w:left w:val="single" w:sz="4" w:space="0" w:color="auto"/>
+              <w:bottom w:val="single" w:sz="4" w:space="0" w:color="auto"/>
+              <w:right w:val="single" w:sz="4" w:space="0" w:color="auto"/>
+            </w:tcBorders>
+          </w:tcPr>
+          <w:p>
+            <w:pPr>
+              <w:bidi w:val="0"/>
+              <w:spacing w:after="160" w:line="256" w:lineRule="auto"/>
+            </w:pPr>
+            <w:r>
+              <w:t>15/04/2018</w:t>
+            </w:r>
+          </w:p>
+        </w:tc>
+        <w:tc>
+          <w:tcPr>
+            <w:tcW w:w="0" w:type="auto"/>
             <w:tcBorders>
               <w:top w:val="single" w:sz="4" w:space="0" w:color="auto"/>
               <w:left w:val="single" w:sz="4" w:space="0" w:color="auto"/>
@@ -2318,7 +2428,7 @@
         </w:tc>
         <w:tc>
           <w:tcPr>
-            <w:tcW w:w="2847" w:type="dxa"/>
+            <w:tcW w:w="0" w:type="auto"/>
             <w:tcBorders>
               <w:top w:val="single" w:sz="4" w:space="0" w:color="auto"/>
               <w:left w:val="single" w:sz="4" w:space="0" w:color="auto"/>
@@ -2335,7 +2445,53 @@
         </w:tc>
         <w:tc>
           <w:tcPr>
-            <w:tcW w:w="1530" w:type="dxa"/>
+            <w:tcW w:w="0" w:type="auto"/>
+            <w:tcBorders>
+              <w:top w:val="single" w:sz="4" w:space="0" w:color="auto"/>
+              <w:left w:val="single" w:sz="4" w:space="0" w:color="auto"/>
+              <w:bottom w:val="single" w:sz="4" w:space="0" w:color="auto"/>
+              <w:right w:val="single" w:sz="4" w:space="0" w:color="auto"/>
+            </w:tcBorders>
+          </w:tcPr>
+          <w:p>
+            <w:pPr>
+              <w:bidi w:val="0"/>
+              <w:spacing w:after="160" w:line="256" w:lineRule="auto"/>
+            </w:pPr>
+            <w:r>
+              <w:t xml:space="preserve">*Remove items not to be tested and features not to be tested as they are not in the project scope  </w:t>
+            </w:r>
+            <w:r>
+              <w:br/>
+              <w:t>*Updating Regression Strategy to be more clarified</w:t>
+            </w:r>
+          </w:p>
+          <w:p>
+            <w:pPr>
+              <w:bidi w:val="0"/>
+              <w:spacing w:after="160" w:line="256" w:lineRule="auto"/>
+            </w:pPr>
+            <w:r>
+              <w:t xml:space="preserve">*According to </w:t>
+            </w:r>
+            <w:bookmarkStart w:id="1" w:name="_GoBack"/>
+            <w:bookmarkEnd w:id="1"/>
+            <w:r>
+              <w:t>REV_007, REV_09</w:t>
+            </w:r>
+            <w:r>
+              <w:t xml:space="preserve"> in Review-Log</w:t>
+            </w:r>
+          </w:p>
+        </w:tc>
+      </w:tr>
+      <w:tr>
+        <w:trPr>
+          <w:cantSplit/>
+        </w:trPr>
+        <w:tc>
+          <w:tcPr>
+            <w:tcW w:w="0" w:type="auto"/>
             <w:tcBorders>
               <w:top w:val="single" w:sz="4" w:space="0" w:color="auto"/>
               <w:left w:val="single" w:sz="4" w:space="0" w:color="auto"/>
@@ -2352,7 +2508,7 @@
         </w:tc>
         <w:tc>
           <w:tcPr>
-            <w:tcW w:w="1440" w:type="dxa"/>
+            <w:tcW w:w="0" w:type="auto"/>
             <w:tcBorders>
               <w:top w:val="single" w:sz="4" w:space="0" w:color="auto"/>
               <w:left w:val="single" w:sz="4" w:space="0" w:color="auto"/>
@@ -2369,7 +2525,7 @@
         </w:tc>
         <w:tc>
           <w:tcPr>
-            <w:tcW w:w="1620" w:type="dxa"/>
+            <w:tcW w:w="0" w:type="auto"/>
             <w:tcBorders>
               <w:top w:val="single" w:sz="4" w:space="0" w:color="auto"/>
               <w:left w:val="single" w:sz="4" w:space="0" w:color="auto"/>
@@ -2386,29 +2542,7 @@
         </w:tc>
         <w:tc>
           <w:tcPr>
-            <w:tcW w:w="1890" w:type="dxa"/>
-            <w:tcBorders>
-              <w:top w:val="single" w:sz="4" w:space="0" w:color="auto"/>
-              <w:left w:val="single" w:sz="4" w:space="0" w:color="auto"/>
-              <w:bottom w:val="single" w:sz="4" w:space="0" w:color="auto"/>
-              <w:right w:val="single" w:sz="4" w:space="0" w:color="auto"/>
-            </w:tcBorders>
-          </w:tcPr>
-          <w:p>
-            <w:pPr>
-              <w:bidi w:val="0"/>
-              <w:spacing w:after="160" w:line="256" w:lineRule="auto"/>
-            </w:pPr>
-          </w:p>
-        </w:tc>
-      </w:tr>
-      <w:tr>
-        <w:trPr>
-          <w:cantSplit/>
-        </w:trPr>
-        <w:tc>
-          <w:tcPr>
-            <w:tcW w:w="1278" w:type="dxa"/>
+            <w:tcW w:w="0" w:type="auto"/>
             <w:tcBorders>
               <w:top w:val="single" w:sz="4" w:space="0" w:color="auto"/>
               <w:left w:val="single" w:sz="4" w:space="0" w:color="auto"/>
@@ -2425,7 +2559,7 @@
         </w:tc>
         <w:tc>
           <w:tcPr>
-            <w:tcW w:w="2847" w:type="dxa"/>
+            <w:tcW w:w="0" w:type="auto"/>
             <w:tcBorders>
               <w:top w:val="single" w:sz="4" w:space="0" w:color="auto"/>
               <w:left w:val="single" w:sz="4" w:space="0" w:color="auto"/>
@@ -2442,58 +2576,7 @@
         </w:tc>
         <w:tc>
           <w:tcPr>
-            <w:tcW w:w="1530" w:type="dxa"/>
-            <w:tcBorders>
-              <w:top w:val="single" w:sz="4" w:space="0" w:color="auto"/>
-              <w:left w:val="single" w:sz="4" w:space="0" w:color="auto"/>
-              <w:bottom w:val="single" w:sz="4" w:space="0" w:color="auto"/>
-              <w:right w:val="single" w:sz="4" w:space="0" w:color="auto"/>
-            </w:tcBorders>
-          </w:tcPr>
-          <w:p>
-            <w:pPr>
-              <w:bidi w:val="0"/>
-              <w:spacing w:after="160" w:line="256" w:lineRule="auto"/>
-            </w:pPr>
-          </w:p>
-        </w:tc>
-        <w:tc>
-          <w:tcPr>
-            <w:tcW w:w="1440" w:type="dxa"/>
-            <w:tcBorders>
-              <w:top w:val="single" w:sz="4" w:space="0" w:color="auto"/>
-              <w:left w:val="single" w:sz="4" w:space="0" w:color="auto"/>
-              <w:bottom w:val="single" w:sz="4" w:space="0" w:color="auto"/>
-              <w:right w:val="single" w:sz="4" w:space="0" w:color="auto"/>
-            </w:tcBorders>
-          </w:tcPr>
-          <w:p>
-            <w:pPr>
-              <w:bidi w:val="0"/>
-              <w:spacing w:after="160" w:line="256" w:lineRule="auto"/>
-            </w:pPr>
-          </w:p>
-        </w:tc>
-        <w:tc>
-          <w:tcPr>
-            <w:tcW w:w="1620" w:type="dxa"/>
-            <w:tcBorders>
-              <w:top w:val="single" w:sz="4" w:space="0" w:color="auto"/>
-              <w:left w:val="single" w:sz="4" w:space="0" w:color="auto"/>
-              <w:bottom w:val="single" w:sz="4" w:space="0" w:color="auto"/>
-              <w:right w:val="single" w:sz="4" w:space="0" w:color="auto"/>
-            </w:tcBorders>
-          </w:tcPr>
-          <w:p>
-            <w:pPr>
-              <w:bidi w:val="0"/>
-              <w:spacing w:after="160" w:line="256" w:lineRule="auto"/>
-            </w:pPr>
-          </w:p>
-        </w:tc>
-        <w:tc>
-          <w:tcPr>
-            <w:tcW w:w="1890" w:type="dxa"/>
+            <w:tcW w:w="0" w:type="auto"/>
             <w:tcBorders>
               <w:top w:val="single" w:sz="4" w:space="0" w:color="auto"/>
               <w:left w:val="single" w:sz="4" w:space="0" w:color="auto"/>
@@ -4088,42 +4171,8 @@
     </w:tbl>
     <w:p>
       <w:pPr>
-        <w:pStyle w:val="ListParagraph"/>
-        <w:tabs>
-          <w:tab w:val="left" w:pos="1710"/>
-        </w:tabs>
-        <w:spacing w:line="0" w:lineRule="atLeast"/>
-        <w:ind w:left="1520"/>
-        <w:rPr>
-          <w:rFonts w:asciiTheme="majorBidi" w:eastAsia="Arial" w:hAnsiTheme="majorBidi" w:cstheme="majorBidi"/>
-          <w:b/>
-          <w:bCs/>
-          <w:sz w:val="24"/>
-          <w:szCs w:val="24"/>
-        </w:rPr>
-      </w:pPr>
-    </w:p>
-    <w:p>
-      <w:pPr>
-        <w:pStyle w:val="ListParagraph"/>
-        <w:tabs>
-          <w:tab w:val="left" w:pos="1710"/>
-        </w:tabs>
-        <w:spacing w:line="0" w:lineRule="atLeast"/>
-        <w:ind w:left="1520"/>
-        <w:rPr>
-          <w:rFonts w:asciiTheme="majorBidi" w:eastAsia="Arial" w:hAnsiTheme="majorBidi" w:cstheme="majorBidi"/>
-          <w:b/>
-          <w:bCs/>
-          <w:sz w:val="24"/>
-          <w:szCs w:val="24"/>
-        </w:rPr>
-      </w:pPr>
-    </w:p>
-    <w:p>
-      <w:pPr>
         <w:bidi w:val="0"/>
-        <w:spacing w:line="0" w:lineRule="atLeast"/>
+        <w:spacing w:after="0" w:line="0" w:lineRule="atLeast"/>
         <w:rPr>
           <w:rFonts w:ascii="Cambria" w:eastAsia="Cambria" w:hAnsi="Cambria"/>
           <w:b/>
@@ -4131,460 +4180,11 @@
           <w:sz w:val="24"/>
         </w:rPr>
       </w:pPr>
-      <w:r>
-        <w:rPr>
-          <w:rFonts w:ascii="Cambria" w:eastAsia="Cambria" w:hAnsi="Cambria"/>
-          <w:b/>
-          <w:color w:val="1F497D" w:themeColor="text2"/>
-          <w:sz w:val="24"/>
-        </w:rPr>
-        <w:t xml:space="preserve">4.2. Items not to be </w:t>
-      </w:r>
-      <w:r>
-        <w:rPr>
-          <w:rFonts w:ascii="Cambria" w:eastAsia="Cambria" w:hAnsi="Cambria"/>
-          <w:b/>
-          <w:color w:val="1F497D" w:themeColor="text2"/>
-          <w:sz w:val="24"/>
-        </w:rPr>
-        <w:t>tested</w:t>
-      </w:r>
-    </w:p>
-    <w:tbl>
-      <w:tblPr>
-        <w:tblStyle w:val="TableGrid"/>
-        <w:tblW w:w="0" w:type="auto"/>
-        <w:jc w:val="center"/>
-        <w:tblLook w:val="04A0" w:firstRow="1" w:lastRow="0" w:firstColumn="1" w:lastColumn="0" w:noHBand="0" w:noVBand="1"/>
-      </w:tblPr>
-      <w:tblGrid>
-        <w:gridCol w:w="846"/>
-        <w:gridCol w:w="4684"/>
-        <w:gridCol w:w="2766"/>
-      </w:tblGrid>
-      <w:tr>
-        <w:trPr>
-          <w:trHeight w:val="386"/>
-          <w:jc w:val="center"/>
-        </w:trPr>
-        <w:tc>
-          <w:tcPr>
-            <w:tcW w:w="846" w:type="dxa"/>
-            <w:tcBorders>
-              <w:top w:val="single" w:sz="4" w:space="0" w:color="auto"/>
-              <w:left w:val="single" w:sz="4" w:space="0" w:color="auto"/>
-              <w:bottom w:val="single" w:sz="4" w:space="0" w:color="auto"/>
-              <w:right w:val="single" w:sz="4" w:space="0" w:color="auto"/>
-            </w:tcBorders>
-            <w:shd w:val="clear" w:color="auto" w:fill="365F91" w:themeFill="accent1" w:themeFillShade="BF"/>
-            <w:hideMark/>
-          </w:tcPr>
-          <w:p>
-            <w:pPr>
-              <w:bidi w:val="0"/>
-              <w:jc w:val="center"/>
-              <w:rPr>
-                <w:rFonts w:asciiTheme="majorBidi" w:eastAsia="Calibri" w:hAnsiTheme="majorBidi" w:cstheme="majorBidi"/>
-                <w:b/>
-                <w:bCs/>
-                <w:color w:val="FFFFFF" w:themeColor="background1"/>
-              </w:rPr>
-            </w:pPr>
-            <w:r>
-              <w:rPr>
-                <w:rFonts w:asciiTheme="majorBidi" w:hAnsiTheme="majorBidi" w:cstheme="majorBidi"/>
-                <w:b/>
-                <w:bCs/>
-                <w:color w:val="FFFFFF" w:themeColor="background1"/>
-              </w:rPr>
-              <w:t>Index</w:t>
-            </w:r>
-          </w:p>
-        </w:tc>
-        <w:tc>
-          <w:tcPr>
-            <w:tcW w:w="4684" w:type="dxa"/>
-            <w:tcBorders>
-              <w:top w:val="single" w:sz="4" w:space="0" w:color="auto"/>
-              <w:left w:val="single" w:sz="4" w:space="0" w:color="auto"/>
-              <w:bottom w:val="single" w:sz="4" w:space="0" w:color="auto"/>
-              <w:right w:val="single" w:sz="4" w:space="0" w:color="auto"/>
-            </w:tcBorders>
-            <w:shd w:val="clear" w:color="auto" w:fill="365F91" w:themeFill="accent1" w:themeFillShade="BF"/>
-            <w:hideMark/>
-          </w:tcPr>
-          <w:p>
-            <w:pPr>
-              <w:bidi w:val="0"/>
-              <w:jc w:val="center"/>
-              <w:rPr>
-                <w:rFonts w:asciiTheme="majorBidi" w:eastAsia="Calibri" w:hAnsiTheme="majorBidi" w:cstheme="majorBidi"/>
-                <w:b/>
-                <w:bCs/>
-                <w:color w:val="FFFFFF" w:themeColor="background1"/>
-              </w:rPr>
-            </w:pPr>
-            <w:r>
-              <w:rPr>
-                <w:rFonts w:asciiTheme="majorBidi" w:hAnsiTheme="majorBidi" w:cstheme="majorBidi"/>
-                <w:b/>
-                <w:bCs/>
-                <w:color w:val="FFFFFF" w:themeColor="background1"/>
-              </w:rPr>
-              <w:t>Items not to be tested</w:t>
-            </w:r>
-          </w:p>
-        </w:tc>
-        <w:tc>
-          <w:tcPr>
-            <w:tcW w:w="2766" w:type="dxa"/>
-            <w:tcBorders>
-              <w:top w:val="single" w:sz="4" w:space="0" w:color="auto"/>
-              <w:left w:val="single" w:sz="4" w:space="0" w:color="auto"/>
-              <w:bottom w:val="single" w:sz="4" w:space="0" w:color="auto"/>
-              <w:right w:val="single" w:sz="4" w:space="0" w:color="auto"/>
-            </w:tcBorders>
-            <w:shd w:val="clear" w:color="auto" w:fill="365F91" w:themeFill="accent1" w:themeFillShade="BF"/>
-            <w:hideMark/>
-          </w:tcPr>
-          <w:p>
-            <w:pPr>
-              <w:bidi w:val="0"/>
-              <w:jc w:val="center"/>
-              <w:rPr>
-                <w:rFonts w:asciiTheme="majorBidi" w:eastAsia="Calibri" w:hAnsiTheme="majorBidi" w:cstheme="majorBidi"/>
-                <w:b/>
-                <w:bCs/>
-                <w:color w:val="FFFFFF" w:themeColor="background1"/>
-              </w:rPr>
-            </w:pPr>
-            <w:r>
-              <w:rPr>
-                <w:rFonts w:asciiTheme="majorBidi" w:hAnsiTheme="majorBidi" w:cstheme="majorBidi"/>
-                <w:b/>
-                <w:bCs/>
-                <w:color w:val="FFFFFF" w:themeColor="background1"/>
-              </w:rPr>
-              <w:t>Test Version</w:t>
-            </w:r>
-          </w:p>
-        </w:tc>
-      </w:tr>
-      <w:tr>
-        <w:trPr>
-          <w:jc w:val="center"/>
-        </w:trPr>
-        <w:tc>
-          <w:tcPr>
-            <w:tcW w:w="846" w:type="dxa"/>
-            <w:tcBorders>
-              <w:top w:val="single" w:sz="4" w:space="0" w:color="auto"/>
-              <w:left w:val="single" w:sz="4" w:space="0" w:color="auto"/>
-              <w:bottom w:val="single" w:sz="4" w:space="0" w:color="auto"/>
-              <w:right w:val="single" w:sz="4" w:space="0" w:color="auto"/>
-            </w:tcBorders>
-            <w:hideMark/>
-          </w:tcPr>
-          <w:p>
-            <w:pPr>
-              <w:bidi w:val="0"/>
-              <w:jc w:val="center"/>
-              <w:rPr>
-                <w:rFonts w:asciiTheme="majorBidi" w:eastAsia="Calibri" w:hAnsiTheme="majorBidi" w:cstheme="majorBidi"/>
-                <w:sz w:val="20"/>
-                <w:szCs w:val="20"/>
-              </w:rPr>
-            </w:pPr>
-            <w:r>
-              <w:rPr>
-                <w:rFonts w:asciiTheme="majorBidi" w:hAnsiTheme="majorBidi" w:cstheme="majorBidi"/>
-                <w:sz w:val="20"/>
-                <w:szCs w:val="20"/>
-              </w:rPr>
-              <w:t>1</w:t>
-            </w:r>
-          </w:p>
-        </w:tc>
-        <w:tc>
-          <w:tcPr>
-            <w:tcW w:w="4684" w:type="dxa"/>
-            <w:tcBorders>
-              <w:top w:val="single" w:sz="4" w:space="0" w:color="auto"/>
-              <w:left w:val="single" w:sz="4" w:space="0" w:color="auto"/>
-              <w:bottom w:val="single" w:sz="4" w:space="0" w:color="auto"/>
-              <w:right w:val="single" w:sz="4" w:space="0" w:color="auto"/>
-            </w:tcBorders>
-            <w:hideMark/>
-          </w:tcPr>
-          <w:p>
-            <w:pPr>
-              <w:tabs>
-                <w:tab w:val="left" w:pos="1703"/>
-              </w:tabs>
-              <w:bidi w:val="0"/>
-              <w:jc w:val="center"/>
-              <w:rPr>
-                <w:rFonts w:asciiTheme="majorBidi" w:eastAsia="Calibri" w:hAnsiTheme="majorBidi" w:cstheme="majorBidi"/>
-                <w:sz w:val="20"/>
-                <w:szCs w:val="20"/>
-              </w:rPr>
-            </w:pPr>
-            <w:r>
-              <w:rPr>
-                <w:sz w:val="20"/>
-                <w:szCs w:val="20"/>
-              </w:rPr>
-              <w:t>Accurate rotational Speed</w:t>
-            </w:r>
-          </w:p>
-        </w:tc>
-        <w:tc>
-          <w:tcPr>
-            <w:tcW w:w="2766" w:type="dxa"/>
-            <w:tcBorders>
-              <w:top w:val="single" w:sz="4" w:space="0" w:color="auto"/>
-              <w:left w:val="single" w:sz="4" w:space="0" w:color="auto"/>
-              <w:bottom w:val="single" w:sz="4" w:space="0" w:color="auto"/>
-              <w:right w:val="single" w:sz="4" w:space="0" w:color="auto"/>
-            </w:tcBorders>
-            <w:hideMark/>
-          </w:tcPr>
-          <w:p>
-            <w:pPr>
-              <w:tabs>
-                <w:tab w:val="left" w:pos="1766"/>
-              </w:tabs>
-              <w:bidi w:val="0"/>
-              <w:jc w:val="center"/>
-              <w:rPr>
-                <w:rFonts w:asciiTheme="majorBidi" w:eastAsia="Calibri" w:hAnsiTheme="majorBidi" w:cstheme="majorBidi"/>
-                <w:sz w:val="20"/>
-                <w:szCs w:val="20"/>
-              </w:rPr>
-            </w:pPr>
-            <w:r>
-              <w:rPr>
-                <w:rFonts w:asciiTheme="majorBidi" w:hAnsiTheme="majorBidi" w:cstheme="majorBidi"/>
-                <w:sz w:val="20"/>
-                <w:szCs w:val="20"/>
-              </w:rPr>
-              <w:t>Version 1.0</w:t>
-            </w:r>
-          </w:p>
-        </w:tc>
-      </w:tr>
-      <w:tr>
-        <w:trPr>
-          <w:jc w:val="center"/>
-        </w:trPr>
-        <w:tc>
-          <w:tcPr>
-            <w:tcW w:w="846" w:type="dxa"/>
-            <w:tcBorders>
-              <w:top w:val="single" w:sz="4" w:space="0" w:color="auto"/>
-              <w:left w:val="single" w:sz="4" w:space="0" w:color="auto"/>
-              <w:bottom w:val="single" w:sz="4" w:space="0" w:color="auto"/>
-              <w:right w:val="single" w:sz="4" w:space="0" w:color="auto"/>
-            </w:tcBorders>
-            <w:hideMark/>
-          </w:tcPr>
-          <w:p>
-            <w:pPr>
-              <w:bidi w:val="0"/>
-              <w:jc w:val="center"/>
-              <w:rPr>
-                <w:rFonts w:asciiTheme="majorBidi" w:eastAsia="Calibri" w:hAnsiTheme="majorBidi" w:cstheme="majorBidi"/>
-                <w:sz w:val="20"/>
-                <w:szCs w:val="20"/>
-              </w:rPr>
-            </w:pPr>
-            <w:r>
-              <w:rPr>
-                <w:rFonts w:asciiTheme="majorBidi" w:hAnsiTheme="majorBidi" w:cstheme="majorBidi"/>
-                <w:sz w:val="20"/>
-                <w:szCs w:val="20"/>
-              </w:rPr>
-              <w:t>2</w:t>
-            </w:r>
-          </w:p>
-        </w:tc>
-        <w:tc>
-          <w:tcPr>
-            <w:tcW w:w="4684" w:type="dxa"/>
-            <w:tcBorders>
-              <w:top w:val="single" w:sz="4" w:space="0" w:color="auto"/>
-              <w:left w:val="single" w:sz="4" w:space="0" w:color="auto"/>
-              <w:bottom w:val="single" w:sz="4" w:space="0" w:color="auto"/>
-              <w:right w:val="single" w:sz="4" w:space="0" w:color="auto"/>
-            </w:tcBorders>
-            <w:hideMark/>
-          </w:tcPr>
-          <w:p>
-            <w:pPr>
-              <w:tabs>
-                <w:tab w:val="left" w:pos="1703"/>
-              </w:tabs>
-              <w:bidi w:val="0"/>
-              <w:jc w:val="center"/>
-              <w:rPr>
-                <w:rFonts w:asciiTheme="majorBidi" w:eastAsia="Calibri" w:hAnsiTheme="majorBidi" w:cstheme="majorBidi"/>
-                <w:sz w:val="20"/>
-                <w:szCs w:val="20"/>
-              </w:rPr>
-            </w:pPr>
-            <w:r>
-              <w:rPr>
-                <w:sz w:val="20"/>
-                <w:szCs w:val="20"/>
-              </w:rPr>
-              <w:t>Constant rotational speed</w:t>
-            </w:r>
-          </w:p>
-        </w:tc>
-        <w:tc>
-          <w:tcPr>
-            <w:tcW w:w="2766" w:type="dxa"/>
-            <w:tcBorders>
-              <w:top w:val="single" w:sz="4" w:space="0" w:color="auto"/>
-              <w:left w:val="single" w:sz="4" w:space="0" w:color="auto"/>
-              <w:bottom w:val="single" w:sz="4" w:space="0" w:color="auto"/>
-              <w:right w:val="single" w:sz="4" w:space="0" w:color="auto"/>
-            </w:tcBorders>
-            <w:hideMark/>
-          </w:tcPr>
-          <w:p>
-            <w:pPr>
-              <w:tabs>
-                <w:tab w:val="left" w:pos="1766"/>
-              </w:tabs>
-              <w:bidi w:val="0"/>
-              <w:jc w:val="center"/>
-              <w:rPr>
-                <w:rFonts w:asciiTheme="majorBidi" w:eastAsia="Calibri" w:hAnsiTheme="majorBidi" w:cstheme="majorBidi"/>
-                <w:sz w:val="20"/>
-                <w:szCs w:val="20"/>
-              </w:rPr>
-            </w:pPr>
-            <w:r>
-              <w:rPr>
-                <w:rFonts w:asciiTheme="majorBidi" w:hAnsiTheme="majorBidi" w:cstheme="majorBidi"/>
-                <w:sz w:val="20"/>
-                <w:szCs w:val="20"/>
-              </w:rPr>
-              <w:t>Version 1.0</w:t>
-            </w:r>
-          </w:p>
-        </w:tc>
-      </w:tr>
-      <w:tr>
-        <w:trPr>
-          <w:jc w:val="center"/>
-        </w:trPr>
-        <w:tc>
-          <w:tcPr>
-            <w:tcW w:w="846" w:type="dxa"/>
-            <w:tcBorders>
-              <w:top w:val="single" w:sz="4" w:space="0" w:color="auto"/>
-              <w:left w:val="single" w:sz="4" w:space="0" w:color="auto"/>
-              <w:bottom w:val="single" w:sz="4" w:space="0" w:color="auto"/>
-              <w:right w:val="single" w:sz="4" w:space="0" w:color="auto"/>
-            </w:tcBorders>
-            <w:hideMark/>
-          </w:tcPr>
-          <w:p>
-            <w:pPr>
-              <w:bidi w:val="0"/>
-              <w:jc w:val="center"/>
-              <w:rPr>
-                <w:rFonts w:asciiTheme="majorBidi" w:eastAsia="Calibri" w:hAnsiTheme="majorBidi" w:cstheme="majorBidi"/>
-                <w:sz w:val="20"/>
-                <w:szCs w:val="20"/>
-              </w:rPr>
-            </w:pPr>
-            <w:r>
-              <w:rPr>
-                <w:rFonts w:asciiTheme="majorBidi" w:hAnsiTheme="majorBidi" w:cstheme="majorBidi"/>
-                <w:sz w:val="20"/>
-                <w:szCs w:val="20"/>
-              </w:rPr>
-              <w:t>3</w:t>
-            </w:r>
-          </w:p>
-        </w:tc>
-        <w:tc>
-          <w:tcPr>
-            <w:tcW w:w="4684" w:type="dxa"/>
-            <w:tcBorders>
-              <w:top w:val="single" w:sz="4" w:space="0" w:color="auto"/>
-              <w:left w:val="single" w:sz="4" w:space="0" w:color="auto"/>
-              <w:bottom w:val="single" w:sz="4" w:space="0" w:color="auto"/>
-              <w:right w:val="single" w:sz="4" w:space="0" w:color="auto"/>
-            </w:tcBorders>
-            <w:hideMark/>
-          </w:tcPr>
-          <w:p>
-            <w:pPr>
-              <w:tabs>
-                <w:tab w:val="left" w:pos="1703"/>
-              </w:tabs>
-              <w:bidi w:val="0"/>
-              <w:jc w:val="center"/>
-              <w:rPr>
-                <w:rFonts w:asciiTheme="majorBidi" w:eastAsia="Calibri" w:hAnsiTheme="majorBidi" w:cstheme="majorBidi"/>
-                <w:sz w:val="20"/>
-                <w:szCs w:val="20"/>
-              </w:rPr>
-            </w:pPr>
-            <w:r>
-              <w:rPr>
-                <w:rFonts w:asciiTheme="majorBidi" w:hAnsiTheme="majorBidi" w:cstheme="majorBidi"/>
-                <w:sz w:val="20"/>
-                <w:szCs w:val="20"/>
-              </w:rPr>
-              <w:t xml:space="preserve">Component Integration  </w:t>
-            </w:r>
-          </w:p>
-        </w:tc>
-        <w:tc>
-          <w:tcPr>
-            <w:tcW w:w="2766" w:type="dxa"/>
-            <w:tcBorders>
-              <w:top w:val="single" w:sz="4" w:space="0" w:color="auto"/>
-              <w:left w:val="single" w:sz="4" w:space="0" w:color="auto"/>
-              <w:bottom w:val="single" w:sz="4" w:space="0" w:color="auto"/>
-              <w:right w:val="single" w:sz="4" w:space="0" w:color="auto"/>
-            </w:tcBorders>
-            <w:hideMark/>
-          </w:tcPr>
-          <w:p>
-            <w:pPr>
-              <w:tabs>
-                <w:tab w:val="left" w:pos="1766"/>
-              </w:tabs>
-              <w:bidi w:val="0"/>
-              <w:jc w:val="center"/>
-              <w:rPr>
-                <w:rFonts w:asciiTheme="majorBidi" w:eastAsia="Calibri" w:hAnsiTheme="majorBidi" w:cstheme="majorBidi"/>
-                <w:sz w:val="20"/>
-                <w:szCs w:val="20"/>
-              </w:rPr>
-            </w:pPr>
-            <w:r>
-              <w:rPr>
-                <w:rFonts w:asciiTheme="majorBidi" w:hAnsiTheme="majorBidi" w:cstheme="majorBidi"/>
-                <w:sz w:val="20"/>
-                <w:szCs w:val="20"/>
-              </w:rPr>
-              <w:t>Version 1.0</w:t>
-            </w:r>
-          </w:p>
-        </w:tc>
-      </w:tr>
-    </w:tbl>
-    <w:p>
-      <w:pPr>
-        <w:pStyle w:val="ListParagraph"/>
-        <w:ind w:left="-90"/>
+    </w:p>
+    <w:p>
+      <w:pPr>
+        <w:bidi w:val="0"/>
+        <w:spacing w:after="0"/>
         <w:rPr>
           <w:rFonts w:asciiTheme="minorBidi" w:hAnsiTheme="minorBidi"/>
           <w:b/>
@@ -5340,8 +4940,62 @@
           <w:sz w:val="24"/>
         </w:rPr>
       </w:pPr>
-      <w:bookmarkStart w:id="1" w:name="_GoBack"/>
-      <w:bookmarkEnd w:id="1"/>
+    </w:p>
+    <w:p>
+      <w:pPr>
+        <w:pStyle w:val="ListParagraph"/>
+        <w:ind w:left="90"/>
+        <w:rPr>
+          <w:rFonts w:ascii="Cambria" w:eastAsia="Cambria" w:hAnsi="Cambria"/>
+          <w:b/>
+          <w:color w:val="1F497D" w:themeColor="text2"/>
+          <w:sz w:val="24"/>
+        </w:rPr>
+      </w:pPr>
+    </w:p>
+    <w:p>
+      <w:pPr>
+        <w:bidi w:val="0"/>
+        <w:rPr>
+          <w:rFonts w:ascii="Cambria" w:eastAsia="Cambria" w:hAnsi="Cambria"/>
+          <w:b/>
+          <w:sz w:val="10"/>
+          <w:szCs w:val="10"/>
+        </w:rPr>
+      </w:pPr>
+    </w:p>
+    <w:p>
+      <w:pPr>
+        <w:bidi w:val="0"/>
+        <w:rPr>
+          <w:rFonts w:ascii="Cambria" w:eastAsia="Cambria" w:hAnsi="Cambria"/>
+          <w:b/>
+          <w:sz w:val="10"/>
+          <w:szCs w:val="10"/>
+        </w:rPr>
+      </w:pPr>
+    </w:p>
+    <w:p>
+      <w:pPr>
+        <w:bidi w:val="0"/>
+        <w:rPr>
+          <w:rFonts w:ascii="Cambria" w:eastAsia="Cambria" w:hAnsi="Cambria"/>
+          <w:b/>
+          <w:sz w:val="10"/>
+          <w:szCs w:val="10"/>
+        </w:rPr>
+      </w:pPr>
+    </w:p>
+    <w:p>
+      <w:pPr>
+        <w:bidi w:val="0"/>
+        <w:rPr>
+          <w:rFonts w:ascii="Cambria" w:eastAsia="Cambria" w:hAnsi="Cambria"/>
+          <w:b/>
+          <w:sz w:val="10"/>
+          <w:szCs w:val="10"/>
+        </w:rPr>
+      </w:pPr>
     </w:p>
     <w:p>
       <w:pPr>
@@ -5352,14 +5006,6 @@
         </w:numPr>
         <w:ind w:left="90"/>
         <w:rPr>
-          <w:rFonts w:ascii="Cambria" w:eastAsia="Cambria" w:hAnsi="Cambria"/>
-          <w:b/>
-          <w:color w:val="1F497D" w:themeColor="text2"/>
-          <w:sz w:val="24"/>
-        </w:rPr>
-      </w:pPr>
-      <w:r>
-        <w:rPr>
           <w:rFonts w:asciiTheme="minorBidi" w:hAnsiTheme="minorBidi"/>
           <w:b/>
           <w:bCs/>
@@ -5367,539 +5013,8 @@
           <w:sz w:val="32"/>
           <w:szCs w:val="32"/>
         </w:rPr>
-        <w:lastRenderedPageBreak/>
-        <w:t>Features Not To Be Tested</w:t>
-      </w:r>
-    </w:p>
-    <w:tbl>
-      <w:tblPr>
-        <w:tblStyle w:val="TableGrid"/>
-        <w:tblW w:w="0" w:type="auto"/>
-        <w:jc w:val="center"/>
-        <w:tblLook w:val="04A0" w:firstRow="1" w:lastRow="0" w:firstColumn="1" w:lastColumn="0" w:noHBand="0" w:noVBand="1"/>
-      </w:tblPr>
-      <w:tblGrid>
-        <w:gridCol w:w="846"/>
-        <w:gridCol w:w="5719"/>
-        <w:gridCol w:w="1731"/>
-      </w:tblGrid>
-      <w:tr>
-        <w:trPr>
-          <w:jc w:val="center"/>
-        </w:trPr>
-        <w:tc>
-          <w:tcPr>
-            <w:tcW w:w="846" w:type="dxa"/>
-            <w:tcBorders>
-              <w:top w:val="single" w:sz="4" w:space="0" w:color="auto"/>
-              <w:left w:val="single" w:sz="4" w:space="0" w:color="auto"/>
-              <w:bottom w:val="single" w:sz="4" w:space="0" w:color="auto"/>
-              <w:right w:val="single" w:sz="4" w:space="0" w:color="auto"/>
-            </w:tcBorders>
-            <w:shd w:val="clear" w:color="auto" w:fill="365F91" w:themeFill="accent1" w:themeFillShade="BF"/>
-            <w:hideMark/>
-          </w:tcPr>
-          <w:p>
-            <w:pPr>
-              <w:bidi w:val="0"/>
-              <w:jc w:val="center"/>
-              <w:rPr>
-                <w:rFonts w:asciiTheme="majorBidi" w:eastAsia="Calibri" w:hAnsiTheme="majorBidi" w:cstheme="majorBidi"/>
-                <w:b/>
-                <w:bCs/>
-                <w:color w:val="FFFFFF" w:themeColor="background1"/>
-              </w:rPr>
-            </w:pPr>
-            <w:r>
-              <w:rPr>
-                <w:rFonts w:asciiTheme="majorBidi" w:hAnsiTheme="majorBidi" w:cstheme="majorBidi"/>
-                <w:b/>
-                <w:bCs/>
-                <w:color w:val="FFFFFF" w:themeColor="background1"/>
-              </w:rPr>
-              <w:t>Index</w:t>
-            </w:r>
-          </w:p>
-        </w:tc>
-        <w:tc>
-          <w:tcPr>
-            <w:tcW w:w="5719" w:type="dxa"/>
-            <w:tcBorders>
-              <w:top w:val="single" w:sz="4" w:space="0" w:color="auto"/>
-              <w:left w:val="single" w:sz="4" w:space="0" w:color="auto"/>
-              <w:bottom w:val="single" w:sz="4" w:space="0" w:color="auto"/>
-              <w:right w:val="single" w:sz="4" w:space="0" w:color="auto"/>
-            </w:tcBorders>
-            <w:shd w:val="clear" w:color="auto" w:fill="365F91" w:themeFill="accent1" w:themeFillShade="BF"/>
-            <w:hideMark/>
-          </w:tcPr>
-          <w:p>
-            <w:pPr>
-              <w:bidi w:val="0"/>
-              <w:jc w:val="center"/>
-              <w:rPr>
-                <w:rFonts w:asciiTheme="majorBidi" w:eastAsia="Calibri" w:hAnsiTheme="majorBidi" w:cstheme="majorBidi"/>
-                <w:b/>
-                <w:bCs/>
-                <w:color w:val="FFFFFF" w:themeColor="background1"/>
-              </w:rPr>
-            </w:pPr>
-            <w:r>
-              <w:rPr>
-                <w:rFonts w:asciiTheme="majorBidi" w:hAnsiTheme="majorBidi" w:cstheme="majorBidi"/>
-                <w:b/>
-                <w:bCs/>
-                <w:color w:val="FFFFFF" w:themeColor="background1"/>
-              </w:rPr>
-              <w:t>Features Not to be tested</w:t>
-            </w:r>
-          </w:p>
-        </w:tc>
-        <w:tc>
-          <w:tcPr>
-            <w:tcW w:w="1731" w:type="dxa"/>
-            <w:tcBorders>
-              <w:top w:val="single" w:sz="4" w:space="0" w:color="auto"/>
-              <w:left w:val="single" w:sz="4" w:space="0" w:color="auto"/>
-              <w:bottom w:val="single" w:sz="4" w:space="0" w:color="auto"/>
-              <w:right w:val="single" w:sz="4" w:space="0" w:color="auto"/>
-            </w:tcBorders>
-            <w:shd w:val="clear" w:color="auto" w:fill="365F91" w:themeFill="accent1" w:themeFillShade="BF"/>
-            <w:hideMark/>
-          </w:tcPr>
-          <w:p>
-            <w:pPr>
-              <w:bidi w:val="0"/>
-              <w:jc w:val="center"/>
-              <w:rPr>
-                <w:rFonts w:asciiTheme="majorBidi" w:eastAsia="Calibri" w:hAnsiTheme="majorBidi" w:cstheme="majorBidi"/>
-                <w:b/>
-                <w:bCs/>
-                <w:color w:val="FFFFFF" w:themeColor="background1"/>
-              </w:rPr>
-            </w:pPr>
-            <w:r>
-              <w:rPr>
-                <w:rFonts w:asciiTheme="majorBidi" w:hAnsiTheme="majorBidi" w:cstheme="majorBidi"/>
-                <w:b/>
-                <w:bCs/>
-                <w:color w:val="FFFFFF" w:themeColor="background1"/>
-              </w:rPr>
-              <w:t>Test Version</w:t>
-            </w:r>
-          </w:p>
-        </w:tc>
-      </w:tr>
-      <w:tr>
-        <w:trPr>
-          <w:trHeight w:val="350"/>
-          <w:jc w:val="center"/>
-        </w:trPr>
-        <w:tc>
-          <w:tcPr>
-            <w:tcW w:w="846" w:type="dxa"/>
-            <w:tcBorders>
-              <w:top w:val="single" w:sz="4" w:space="0" w:color="auto"/>
-              <w:left w:val="single" w:sz="4" w:space="0" w:color="auto"/>
-              <w:bottom w:val="single" w:sz="4" w:space="0" w:color="auto"/>
-              <w:right w:val="single" w:sz="4" w:space="0" w:color="auto"/>
-            </w:tcBorders>
-          </w:tcPr>
-          <w:p>
-            <w:pPr>
-              <w:bidi w:val="0"/>
-              <w:jc w:val="center"/>
-              <w:rPr>
-                <w:rFonts w:asciiTheme="majorBidi" w:eastAsia="Calibri" w:hAnsiTheme="majorBidi" w:cstheme="majorBidi"/>
-                <w:sz w:val="20"/>
-                <w:szCs w:val="20"/>
-              </w:rPr>
-            </w:pPr>
-            <w:r>
-              <w:rPr>
-                <w:rFonts w:asciiTheme="majorBidi" w:eastAsia="Calibri" w:hAnsiTheme="majorBidi" w:cstheme="majorBidi"/>
-                <w:sz w:val="20"/>
-                <w:szCs w:val="20"/>
-              </w:rPr>
-              <w:t>1</w:t>
-            </w:r>
-          </w:p>
-        </w:tc>
-        <w:tc>
-          <w:tcPr>
-            <w:tcW w:w="5719" w:type="dxa"/>
-            <w:tcBorders>
-              <w:top w:val="single" w:sz="4" w:space="0" w:color="auto"/>
-              <w:left w:val="single" w:sz="4" w:space="0" w:color="auto"/>
-              <w:bottom w:val="single" w:sz="4" w:space="0" w:color="auto"/>
-              <w:right w:val="single" w:sz="4" w:space="0" w:color="auto"/>
-            </w:tcBorders>
-          </w:tcPr>
-          <w:p>
-            <w:pPr>
-              <w:pStyle w:val="ListParagraph"/>
-              <w:spacing w:line="360" w:lineRule="auto"/>
-              <w:ind w:left="450"/>
-              <w:rPr>
-                <w:sz w:val="20"/>
-                <w:szCs w:val="20"/>
-              </w:rPr>
-            </w:pPr>
-            <w:r>
-              <w:rPr>
-                <w:sz w:val="20"/>
-                <w:szCs w:val="20"/>
-              </w:rPr>
-              <w:t>ON/OFF switch to control</w:t>
-            </w:r>
-            <w:r>
-              <w:rPr>
-                <w:sz w:val="20"/>
-                <w:szCs w:val="20"/>
-              </w:rPr>
-              <w:t xml:space="preserve"> </w:t>
-            </w:r>
-            <w:proofErr w:type="spellStart"/>
-            <w:r>
-              <w:rPr>
-                <w:b/>
-                <w:bCs/>
-                <w:sz w:val="20"/>
-                <w:szCs w:val="20"/>
-              </w:rPr>
-              <w:t>Kenovo_ElectricBlender</w:t>
-            </w:r>
-            <w:proofErr w:type="spellEnd"/>
-          </w:p>
-        </w:tc>
-        <w:tc>
-          <w:tcPr>
-            <w:tcW w:w="1731" w:type="dxa"/>
-            <w:tcBorders>
-              <w:top w:val="single" w:sz="4" w:space="0" w:color="auto"/>
-              <w:left w:val="single" w:sz="4" w:space="0" w:color="auto"/>
-              <w:bottom w:val="single" w:sz="4" w:space="0" w:color="auto"/>
-              <w:right w:val="single" w:sz="4" w:space="0" w:color="auto"/>
-            </w:tcBorders>
-          </w:tcPr>
-          <w:p>
-            <w:pPr>
-              <w:tabs>
-                <w:tab w:val="left" w:pos="1766"/>
-              </w:tabs>
-              <w:bidi w:val="0"/>
-              <w:jc w:val="center"/>
-              <w:rPr>
-                <w:rFonts w:asciiTheme="majorBidi" w:eastAsia="Calibri" w:hAnsiTheme="majorBidi" w:cstheme="majorBidi"/>
-                <w:sz w:val="20"/>
-                <w:szCs w:val="20"/>
-              </w:rPr>
-            </w:pPr>
-          </w:p>
-        </w:tc>
-      </w:tr>
-      <w:tr>
-        <w:trPr>
-          <w:trHeight w:val="260"/>
-          <w:jc w:val="center"/>
-        </w:trPr>
-        <w:tc>
-          <w:tcPr>
-            <w:tcW w:w="846" w:type="dxa"/>
-            <w:tcBorders>
-              <w:top w:val="single" w:sz="4" w:space="0" w:color="auto"/>
-              <w:left w:val="single" w:sz="4" w:space="0" w:color="auto"/>
-              <w:bottom w:val="single" w:sz="4" w:space="0" w:color="auto"/>
-              <w:right w:val="single" w:sz="4" w:space="0" w:color="auto"/>
-            </w:tcBorders>
-          </w:tcPr>
-          <w:p>
-            <w:pPr>
-              <w:bidi w:val="0"/>
-              <w:jc w:val="center"/>
-              <w:rPr>
-                <w:rFonts w:asciiTheme="majorBidi" w:eastAsia="Calibri" w:hAnsiTheme="majorBidi" w:cstheme="majorBidi"/>
-                <w:sz w:val="20"/>
-                <w:szCs w:val="20"/>
-              </w:rPr>
-            </w:pPr>
-            <w:r>
-              <w:rPr>
-                <w:rFonts w:asciiTheme="majorBidi" w:eastAsia="Calibri" w:hAnsiTheme="majorBidi" w:cstheme="majorBidi"/>
-                <w:sz w:val="20"/>
-                <w:szCs w:val="20"/>
-              </w:rPr>
-              <w:t>2</w:t>
-            </w:r>
-          </w:p>
-        </w:tc>
-        <w:tc>
-          <w:tcPr>
-            <w:tcW w:w="5719" w:type="dxa"/>
-            <w:tcBorders>
-              <w:top w:val="single" w:sz="4" w:space="0" w:color="auto"/>
-              <w:left w:val="single" w:sz="4" w:space="0" w:color="auto"/>
-              <w:bottom w:val="single" w:sz="4" w:space="0" w:color="auto"/>
-              <w:right w:val="single" w:sz="4" w:space="0" w:color="auto"/>
-            </w:tcBorders>
-          </w:tcPr>
-          <w:p>
-            <w:pPr>
-              <w:pStyle w:val="ListParagraph"/>
-              <w:spacing w:line="360" w:lineRule="auto"/>
-              <w:ind w:left="450"/>
-              <w:rPr>
-                <w:sz w:val="20"/>
-                <w:szCs w:val="20"/>
-              </w:rPr>
-            </w:pPr>
-            <w:r>
-              <w:rPr>
-                <w:sz w:val="20"/>
-                <w:szCs w:val="20"/>
-              </w:rPr>
-              <w:t>Mov</w:t>
-            </w:r>
-            <w:r>
-              <w:rPr>
-                <w:sz w:val="20"/>
-                <w:szCs w:val="20"/>
-              </w:rPr>
-              <w:t>ing</w:t>
-            </w:r>
-            <w:r>
-              <w:rPr>
-                <w:sz w:val="20"/>
-                <w:szCs w:val="20"/>
-              </w:rPr>
-              <w:t xml:space="preserve"> direct from off state to higher speed (two or three).</w:t>
-            </w:r>
-          </w:p>
-        </w:tc>
-        <w:tc>
-          <w:tcPr>
-            <w:tcW w:w="1731" w:type="dxa"/>
-            <w:tcBorders>
-              <w:top w:val="single" w:sz="4" w:space="0" w:color="auto"/>
-              <w:left w:val="single" w:sz="4" w:space="0" w:color="auto"/>
-              <w:bottom w:val="single" w:sz="4" w:space="0" w:color="auto"/>
-              <w:right w:val="single" w:sz="4" w:space="0" w:color="auto"/>
-            </w:tcBorders>
-          </w:tcPr>
-          <w:p>
-            <w:pPr>
-              <w:tabs>
-                <w:tab w:val="left" w:pos="1766"/>
-              </w:tabs>
-              <w:bidi w:val="0"/>
-              <w:jc w:val="center"/>
-              <w:rPr>
-                <w:rFonts w:asciiTheme="majorBidi" w:eastAsia="Calibri" w:hAnsiTheme="majorBidi" w:cstheme="majorBidi"/>
-                <w:sz w:val="20"/>
-                <w:szCs w:val="20"/>
-              </w:rPr>
-            </w:pPr>
-          </w:p>
-        </w:tc>
-      </w:tr>
-      <w:tr>
-        <w:trPr>
-          <w:jc w:val="center"/>
-        </w:trPr>
-        <w:tc>
-          <w:tcPr>
-            <w:tcW w:w="846" w:type="dxa"/>
-            <w:tcBorders>
-              <w:top w:val="single" w:sz="4" w:space="0" w:color="auto"/>
-              <w:left w:val="single" w:sz="4" w:space="0" w:color="auto"/>
-              <w:bottom w:val="single" w:sz="4" w:space="0" w:color="auto"/>
-              <w:right w:val="single" w:sz="4" w:space="0" w:color="auto"/>
-            </w:tcBorders>
-          </w:tcPr>
-          <w:p>
-            <w:pPr>
-              <w:bidi w:val="0"/>
-              <w:jc w:val="center"/>
-              <w:rPr>
-                <w:rFonts w:asciiTheme="majorBidi" w:eastAsia="Calibri" w:hAnsiTheme="majorBidi" w:cstheme="majorBidi"/>
-                <w:sz w:val="20"/>
-                <w:szCs w:val="20"/>
-              </w:rPr>
-            </w:pPr>
-            <w:r>
-              <w:rPr>
-                <w:rFonts w:asciiTheme="majorBidi" w:eastAsia="Calibri" w:hAnsiTheme="majorBidi" w:cstheme="majorBidi"/>
-                <w:sz w:val="20"/>
-                <w:szCs w:val="20"/>
-              </w:rPr>
-              <w:t>3</w:t>
-            </w:r>
-          </w:p>
-        </w:tc>
-        <w:tc>
-          <w:tcPr>
-            <w:tcW w:w="5719" w:type="dxa"/>
-            <w:tcBorders>
-              <w:top w:val="single" w:sz="4" w:space="0" w:color="auto"/>
-              <w:left w:val="single" w:sz="4" w:space="0" w:color="auto"/>
-              <w:bottom w:val="single" w:sz="4" w:space="0" w:color="auto"/>
-              <w:right w:val="single" w:sz="4" w:space="0" w:color="auto"/>
-            </w:tcBorders>
-          </w:tcPr>
-          <w:p>
-            <w:pPr>
-              <w:pStyle w:val="ListParagraph"/>
-              <w:spacing w:line="360" w:lineRule="auto"/>
-              <w:ind w:left="450"/>
-              <w:rPr>
-                <w:sz w:val="20"/>
-                <w:szCs w:val="20"/>
-              </w:rPr>
-            </w:pPr>
-            <w:r>
-              <w:rPr>
-                <w:sz w:val="20"/>
-                <w:szCs w:val="20"/>
-              </w:rPr>
-              <w:t xml:space="preserve">Speed of the motor change if user pressed button forever. </w:t>
-            </w:r>
-          </w:p>
-        </w:tc>
-        <w:tc>
-          <w:tcPr>
-            <w:tcW w:w="1731" w:type="dxa"/>
-            <w:tcBorders>
-              <w:top w:val="single" w:sz="4" w:space="0" w:color="auto"/>
-              <w:left w:val="single" w:sz="4" w:space="0" w:color="auto"/>
-              <w:bottom w:val="single" w:sz="4" w:space="0" w:color="auto"/>
-              <w:right w:val="single" w:sz="4" w:space="0" w:color="auto"/>
-            </w:tcBorders>
-          </w:tcPr>
-          <w:p>
-            <w:pPr>
-              <w:tabs>
-                <w:tab w:val="left" w:pos="1766"/>
-              </w:tabs>
-              <w:bidi w:val="0"/>
-              <w:jc w:val="center"/>
-              <w:rPr>
-                <w:rFonts w:asciiTheme="majorBidi" w:eastAsia="Calibri" w:hAnsiTheme="majorBidi" w:cstheme="majorBidi"/>
-                <w:sz w:val="20"/>
-                <w:szCs w:val="20"/>
-              </w:rPr>
-            </w:pPr>
-          </w:p>
-        </w:tc>
-      </w:tr>
-      <w:tr>
-        <w:trPr>
-          <w:jc w:val="center"/>
-        </w:trPr>
-        <w:tc>
-          <w:tcPr>
-            <w:tcW w:w="846" w:type="dxa"/>
-            <w:tcBorders>
-              <w:top w:val="single" w:sz="4" w:space="0" w:color="auto"/>
-              <w:left w:val="single" w:sz="4" w:space="0" w:color="auto"/>
-              <w:bottom w:val="single" w:sz="4" w:space="0" w:color="auto"/>
-              <w:right w:val="single" w:sz="4" w:space="0" w:color="auto"/>
-            </w:tcBorders>
-          </w:tcPr>
-          <w:p>
-            <w:pPr>
-              <w:bidi w:val="0"/>
-              <w:jc w:val="center"/>
-              <w:rPr>
-                <w:rFonts w:asciiTheme="majorBidi" w:eastAsia="Calibri" w:hAnsiTheme="majorBidi" w:cstheme="majorBidi"/>
-                <w:sz w:val="20"/>
-                <w:szCs w:val="20"/>
-              </w:rPr>
-            </w:pPr>
-            <w:r>
-              <w:rPr>
-                <w:rFonts w:asciiTheme="majorBidi" w:eastAsia="Calibri" w:hAnsiTheme="majorBidi" w:cstheme="majorBidi"/>
-                <w:sz w:val="20"/>
-                <w:szCs w:val="20"/>
-              </w:rPr>
-              <w:t>4</w:t>
-            </w:r>
-          </w:p>
-        </w:tc>
-        <w:tc>
-          <w:tcPr>
-            <w:tcW w:w="5719" w:type="dxa"/>
-            <w:tcBorders>
-              <w:top w:val="single" w:sz="4" w:space="0" w:color="auto"/>
-              <w:left w:val="single" w:sz="4" w:space="0" w:color="auto"/>
-              <w:bottom w:val="single" w:sz="4" w:space="0" w:color="auto"/>
-              <w:right w:val="single" w:sz="4" w:space="0" w:color="auto"/>
-            </w:tcBorders>
-          </w:tcPr>
-          <w:p>
-            <w:pPr>
-              <w:bidi w:val="0"/>
-              <w:jc w:val="center"/>
-              <w:rPr>
-                <w:rFonts w:asciiTheme="majorBidi" w:eastAsia="Calibri" w:hAnsiTheme="majorBidi" w:cstheme="majorBidi"/>
-                <w:sz w:val="20"/>
-                <w:szCs w:val="20"/>
-              </w:rPr>
-            </w:pPr>
-            <w:r>
-              <w:rPr>
-                <w:sz w:val="20"/>
-                <w:szCs w:val="20"/>
-              </w:rPr>
-              <w:t>Time delay to initiate the Action after user releases the button</w:t>
-            </w:r>
-          </w:p>
-        </w:tc>
-        <w:tc>
-          <w:tcPr>
-            <w:tcW w:w="1731" w:type="dxa"/>
-            <w:tcBorders>
-              <w:top w:val="single" w:sz="4" w:space="0" w:color="auto"/>
-              <w:left w:val="single" w:sz="4" w:space="0" w:color="auto"/>
-              <w:bottom w:val="single" w:sz="4" w:space="0" w:color="auto"/>
-              <w:right w:val="single" w:sz="4" w:space="0" w:color="auto"/>
-            </w:tcBorders>
-          </w:tcPr>
-          <w:p>
-            <w:pPr>
-              <w:tabs>
-                <w:tab w:val="left" w:pos="1766"/>
-              </w:tabs>
-              <w:bidi w:val="0"/>
-              <w:jc w:val="center"/>
-              <w:rPr>
-                <w:rFonts w:asciiTheme="majorBidi" w:eastAsia="Calibri" w:hAnsiTheme="majorBidi" w:cstheme="majorBidi"/>
-                <w:sz w:val="20"/>
-                <w:szCs w:val="20"/>
-              </w:rPr>
-            </w:pPr>
-          </w:p>
-        </w:tc>
-      </w:tr>
-    </w:tbl>
-    <w:p>
-      <w:pPr>
-        <w:bidi w:val="0"/>
-        <w:rPr>
-          <w:rFonts w:ascii="Cambria" w:eastAsia="Cambria" w:hAnsi="Cambria"/>
-          <w:b/>
-          <w:sz w:val="10"/>
-          <w:szCs w:val="10"/>
-        </w:rPr>
-      </w:pPr>
-    </w:p>
-    <w:p>
-      <w:pPr>
-        <w:pStyle w:val="ListParagraph"/>
-        <w:numPr>
-          <w:ilvl w:val="0"/>
-          <w:numId w:val="1"/>
-        </w:numPr>
-        <w:ind w:left="90"/>
+      </w:pPr>
+      <w:r>
         <w:rPr>
           <w:rFonts w:asciiTheme="minorBidi" w:hAnsiTheme="minorBidi"/>
           <w:b/>
@@ -5908,16 +5023,7 @@
           <w:sz w:val="32"/>
           <w:szCs w:val="32"/>
         </w:rPr>
-      </w:pPr>
-      <w:r>
-        <w:rPr>
-          <w:rFonts w:asciiTheme="minorBidi" w:hAnsiTheme="minorBidi"/>
-          <w:b/>
-          <w:bCs/>
-          <w:color w:val="1F497D" w:themeColor="text2"/>
-          <w:sz w:val="32"/>
-          <w:szCs w:val="32"/>
-        </w:rPr>
+        <w:lastRenderedPageBreak/>
         <w:t>Strategy</w:t>
       </w:r>
     </w:p>
@@ -5939,7 +5045,16 @@
           <w:color w:val="1F497D" w:themeColor="text2"/>
           <w:sz w:val="24"/>
         </w:rPr>
-        <w:t>8.1. Test Objectives</w:t>
+        <w:t>7</w:t>
+      </w:r>
+      <w:r>
+        <w:rPr>
+          <w:rFonts w:ascii="Cambria" w:eastAsia="Cambria" w:hAnsi="Cambria"/>
+          <w:b/>
+          <w:color w:val="1F497D" w:themeColor="text2"/>
+          <w:sz w:val="24"/>
+        </w:rPr>
+        <w:t>.1. Test Objectives</w:t>
       </w:r>
     </w:p>
     <w:p>
@@ -5986,17 +5101,6 @@
     </w:p>
     <w:p>
       <w:pPr>
-        <w:pStyle w:val="ListParagraph"/>
-        <w:tabs>
-          <w:tab w:val="left" w:pos="720"/>
-        </w:tabs>
-        <w:rPr>
-          <w:rFonts w:asciiTheme="minorBidi" w:hAnsiTheme="minorBidi"/>
-        </w:rPr>
-      </w:pPr>
-    </w:p>
-    <w:p>
-      <w:pPr>
         <w:bidi w:val="0"/>
         <w:spacing w:line="0" w:lineRule="atLeast"/>
         <w:rPr>
@@ -6014,7 +5118,16 @@
           <w:color w:val="1F497D" w:themeColor="text2"/>
           <w:sz w:val="24"/>
         </w:rPr>
-        <w:t>8.2. Test Principles</w:t>
+        <w:t>7</w:t>
+      </w:r>
+      <w:r>
+        <w:rPr>
+          <w:rFonts w:ascii="Cambria" w:eastAsia="Cambria" w:hAnsi="Cambria"/>
+          <w:b/>
+          <w:color w:val="1F497D" w:themeColor="text2"/>
+          <w:sz w:val="24"/>
+        </w:rPr>
+        <w:t>.2. Test Principles</w:t>
       </w:r>
       <w:bookmarkEnd w:id="2"/>
     </w:p>
@@ -6167,7 +5280,7 @@
           <w:color w:val="1F497D" w:themeColor="text2"/>
           <w:sz w:val="24"/>
         </w:rPr>
-        <w:t>8.3</w:t>
+        <w:t>7</w:t>
       </w:r>
       <w:r>
         <w:rPr>
@@ -6176,20 +5289,8 @@
           <w:color w:val="1F497D" w:themeColor="text2"/>
           <w:sz w:val="24"/>
         </w:rPr>
-        <w:t>. Scope and Levels of Testing</w:t>
-      </w:r>
-      <w:bookmarkEnd w:id="3"/>
-    </w:p>
-    <w:p>
-      <w:pPr>
-        <w:bidi w:val="0"/>
-        <w:spacing w:after="0" w:line="0" w:lineRule="atLeast"/>
-        <w:ind w:firstLine="540"/>
-        <w:rPr>
-          <w:rFonts w:asciiTheme="minorBidi" w:hAnsiTheme="minorBidi"/>
-          <w:color w:val="1F497D" w:themeColor="text2"/>
-        </w:rPr>
-      </w:pPr>
+        <w:t>.3</w:t>
+      </w:r>
       <w:r>
         <w:rPr>
           <w:rFonts w:ascii="Cambria" w:eastAsia="Cambria" w:hAnsi="Cambria"/>
@@ -6197,7 +5298,37 @@
           <w:color w:val="1F497D" w:themeColor="text2"/>
           <w:sz w:val="24"/>
         </w:rPr>
-        <w:t>8.3</w:t>
+        <w:t>. Scope and Levels of Testing</w:t>
+      </w:r>
+      <w:bookmarkEnd w:id="3"/>
+    </w:p>
+    <w:p>
+      <w:pPr>
+        <w:bidi w:val="0"/>
+        <w:spacing w:after="0" w:line="0" w:lineRule="atLeast"/>
+        <w:ind w:firstLine="540"/>
+        <w:rPr>
+          <w:rFonts w:asciiTheme="minorBidi" w:hAnsiTheme="minorBidi"/>
+          <w:color w:val="1F497D" w:themeColor="text2"/>
+        </w:rPr>
+      </w:pPr>
+      <w:r>
+        <w:rPr>
+          <w:rFonts w:ascii="Cambria" w:eastAsia="Cambria" w:hAnsi="Cambria"/>
+          <w:b/>
+          <w:color w:val="1F497D" w:themeColor="text2"/>
+          <w:sz w:val="24"/>
+        </w:rPr>
+        <w:t>7</w:t>
+      </w:r>
+      <w:r>
+        <w:rPr>
+          <w:rFonts w:ascii="Cambria" w:eastAsia="Cambria" w:hAnsi="Cambria"/>
+          <w:b/>
+          <w:color w:val="1F497D" w:themeColor="text2"/>
+          <w:sz w:val="24"/>
+        </w:rPr>
+        <w:t>.3</w:t>
       </w:r>
       <w:r>
         <w:rPr>
@@ -6345,7 +5476,6 @@
           <w:iCs/>
         </w:rPr>
       </w:pPr>
-      <w:proofErr w:type="spellStart"/>
       <w:r>
         <w:rPr>
           <w:rFonts w:asciiTheme="majorBidi" w:eastAsia="Arial" w:hAnsiTheme="majorBidi" w:cstheme="majorBidi"/>
@@ -6355,9 +5485,8 @@
           <w:sz w:val="24"/>
           <w:szCs w:val="24"/>
         </w:rPr>
-        <w:t>Testers</w:t>
-      </w:r>
-      <w:proofErr w:type="gramStart"/>
+        <w:t>Testers:</w:t>
+      </w:r>
       <w:r>
         <w:rPr>
           <w:rFonts w:asciiTheme="majorBidi" w:eastAsia="Arial" w:hAnsiTheme="majorBidi" w:cstheme="majorBidi"/>
@@ -6367,7 +5496,7 @@
           <w:sz w:val="24"/>
           <w:szCs w:val="24"/>
         </w:rPr>
-        <w:t>:</w:t>
+        <w:t xml:space="preserve"> </w:t>
       </w:r>
       <w:r>
         <w:rPr>
@@ -6375,17 +5504,7 @@
           <w:i/>
           <w:iCs/>
         </w:rPr>
-        <w:t>Development</w:t>
-      </w:r>
-      <w:proofErr w:type="spellEnd"/>
-      <w:proofErr w:type="gramEnd"/>
-      <w:r>
-        <w:rPr>
-          <w:rFonts w:asciiTheme="minorBidi" w:hAnsiTheme="minorBidi"/>
-          <w:i/>
-          <w:iCs/>
-        </w:rPr>
-        <w:t xml:space="preserve"> Team</w:t>
+        <w:t>Development Team</w:t>
       </w:r>
       <w:r>
         <w:rPr>
@@ -6427,7 +5546,6 @@
           <w:iCs/>
         </w:rPr>
       </w:pPr>
-      <w:proofErr w:type="spellStart"/>
       <w:r>
         <w:rPr>
           <w:rFonts w:asciiTheme="majorBidi" w:eastAsia="Arial" w:hAnsiTheme="majorBidi" w:cstheme="majorBidi"/>
@@ -6437,9 +5555,140 @@
           <w:sz w:val="24"/>
           <w:szCs w:val="24"/>
         </w:rPr>
-        <w:t>Method</w:t>
+        <w:t>Method:</w:t>
+      </w:r>
+      <w:r>
+        <w:rPr>
+          <w:rFonts w:asciiTheme="minorBidi" w:hAnsiTheme="minorBidi"/>
+          <w:i/>
+          <w:iCs/>
+        </w:rPr>
+        <w:t xml:space="preserve"> </w:t>
+      </w:r>
+      <w:r>
+        <w:rPr>
+          <w:rFonts w:asciiTheme="minorBidi" w:hAnsiTheme="minorBidi"/>
+          <w:i/>
+          <w:iCs/>
+        </w:rPr>
+        <w:t>Unit testing is carried out in the a</w:t>
+      </w:r>
+      <w:r>
+        <w:rPr>
+          <w:rFonts w:asciiTheme="minorBidi" w:hAnsiTheme="minorBidi"/>
+          <w:i/>
+          <w:iCs/>
+        </w:rPr>
+        <w:t xml:space="preserve">pplication </w:t>
+      </w:r>
+      <w:r>
+        <w:rPr>
+          <w:rFonts w:asciiTheme="minorBidi" w:hAnsiTheme="minorBidi"/>
+          <w:i/>
+          <w:iCs/>
+        </w:rPr>
+        <w:t xml:space="preserve">based on </w:t>
+      </w:r>
+      <w:r>
+        <w:rPr>
+          <w:rFonts w:asciiTheme="minorBidi" w:hAnsiTheme="minorBidi"/>
+          <w:i/>
+          <w:iCs/>
+        </w:rPr>
+        <w:t>White</w:t>
+      </w:r>
+      <w:r>
+        <w:rPr>
+          <w:rFonts w:asciiTheme="minorBidi" w:hAnsiTheme="minorBidi"/>
+          <w:i/>
+          <w:iCs/>
+        </w:rPr>
+        <w:t xml:space="preserve"> box </w:t>
+      </w:r>
+      <w:r>
+        <w:rPr>
+          <w:rFonts w:asciiTheme="minorBidi" w:hAnsiTheme="minorBidi"/>
+          <w:i/>
+          <w:iCs/>
+        </w:rPr>
+        <w:t>techniques</w:t>
+      </w:r>
+      <w:r>
+        <w:rPr>
+          <w:rFonts w:asciiTheme="minorBidi" w:hAnsiTheme="minorBidi"/>
+          <w:i/>
+          <w:iCs/>
+        </w:rPr>
+        <w:t xml:space="preserve"> (</w:t>
+      </w:r>
+      <w:proofErr w:type="spellStart"/>
+      <w:r>
+        <w:rPr>
+          <w:rFonts w:asciiTheme="minorBidi" w:hAnsiTheme="minorBidi"/>
+          <w:i/>
+          <w:iCs/>
+        </w:rPr>
+        <w:t>eg</w:t>
+      </w:r>
+      <w:proofErr w:type="spellEnd"/>
+      <w:r>
+        <w:rPr>
+          <w:rFonts w:asciiTheme="minorBidi" w:hAnsiTheme="minorBidi"/>
+          <w:i/>
+          <w:iCs/>
+        </w:rPr>
+        <w:t xml:space="preserve">. Code </w:t>
       </w:r>
       <w:proofErr w:type="gramStart"/>
+      <w:r>
+        <w:rPr>
+          <w:rFonts w:asciiTheme="minorBidi" w:hAnsiTheme="minorBidi"/>
+          <w:i/>
+          <w:iCs/>
+        </w:rPr>
+        <w:t>Coverage ,Decision</w:t>
+      </w:r>
+      <w:proofErr w:type="gramEnd"/>
+      <w:r>
+        <w:rPr>
+          <w:rFonts w:asciiTheme="minorBidi" w:hAnsiTheme="minorBidi"/>
+          <w:i/>
+          <w:iCs/>
+        </w:rPr>
+        <w:t xml:space="preserve"> Coverage) </w:t>
+      </w:r>
+      <w:r>
+        <w:rPr>
+          <w:rFonts w:asciiTheme="minorBidi" w:hAnsiTheme="minorBidi"/>
+          <w:i/>
+          <w:iCs/>
+        </w:rPr>
+        <w:t>.</w:t>
+      </w:r>
+    </w:p>
+    <w:p>
+      <w:pPr>
+        <w:tabs>
+          <w:tab w:val="left" w:pos="1800"/>
+        </w:tabs>
+        <w:bidi w:val="0"/>
+        <w:spacing w:after="0" w:line="0" w:lineRule="atLeast"/>
+        <w:ind w:left="1800" w:hanging="900"/>
+        <w:rPr>
+          <w:rFonts w:asciiTheme="minorBidi" w:hAnsiTheme="minorBidi"/>
+          <w:i/>
+          <w:iCs/>
+          <w:sz w:val="6"/>
+          <w:szCs w:val="6"/>
+        </w:rPr>
+      </w:pPr>
+    </w:p>
+    <w:p>
+      <w:pPr>
+        <w:bidi w:val="0"/>
+        <w:spacing w:line="0" w:lineRule="atLeast"/>
+        <w:ind w:left="1360" w:hanging="460"/>
+      </w:pPr>
       <w:r>
         <w:rPr>
           <w:rFonts w:asciiTheme="majorBidi" w:eastAsia="Arial" w:hAnsiTheme="majorBidi" w:cstheme="majorBidi"/>
@@ -6449,7 +5698,10 @@
           <w:sz w:val="24"/>
           <w:szCs w:val="24"/>
         </w:rPr>
-        <w:t>:</w:t>
+        <w:t>Timing</w:t>
+      </w:r>
+      <w:r>
+        <w:t xml:space="preserve">: </w:t>
       </w:r>
       <w:r>
         <w:rPr>
@@ -6457,133 +5709,70 @@
           <w:i/>
           <w:iCs/>
         </w:rPr>
-        <w:t>Unit</w:t>
-      </w:r>
-      <w:proofErr w:type="spellEnd"/>
-      <w:proofErr w:type="gramEnd"/>
-      <w:r>
+        <w:t>After Development of each function or unit.</w:t>
+      </w:r>
+    </w:p>
+    <w:p>
+      <w:pPr>
+        <w:bidi w:val="0"/>
+        <w:spacing w:after="0" w:line="0" w:lineRule="atLeast"/>
+        <w:ind w:left="900" w:hanging="360"/>
+        <w:rPr>
+          <w:rFonts w:ascii="Cambria" w:eastAsia="Cambria" w:hAnsi="Cambria"/>
+          <w:b/>
+          <w:color w:val="1F497D" w:themeColor="text2"/>
+          <w:sz w:val="24"/>
+        </w:rPr>
+      </w:pPr>
+      <w:r>
+        <w:rPr>
+          <w:rFonts w:ascii="Cambria" w:eastAsia="Cambria" w:hAnsi="Cambria"/>
+          <w:b/>
+          <w:color w:val="1F497D" w:themeColor="text2"/>
+          <w:sz w:val="24"/>
+        </w:rPr>
+        <w:t>7</w:t>
+      </w:r>
+      <w:r>
+        <w:rPr>
+          <w:rFonts w:ascii="Cambria" w:eastAsia="Cambria" w:hAnsi="Cambria"/>
+          <w:b/>
+          <w:color w:val="1F497D" w:themeColor="text2"/>
+          <w:sz w:val="24"/>
+        </w:rPr>
+        <w:t>.3</w:t>
+      </w:r>
+      <w:r>
+        <w:rPr>
+          <w:rFonts w:ascii="Cambria" w:eastAsia="Cambria" w:hAnsi="Cambria"/>
+          <w:b/>
+          <w:color w:val="1F497D" w:themeColor="text2"/>
+          <w:sz w:val="24"/>
+        </w:rPr>
+        <w:t xml:space="preserve">.2 </w:t>
+      </w:r>
+      <w:r>
+        <w:rPr>
+          <w:rFonts w:ascii="Cambria" w:eastAsia="Cambria" w:hAnsi="Cambria"/>
+          <w:b/>
+          <w:color w:val="1F497D" w:themeColor="text2"/>
+          <w:sz w:val="24"/>
+        </w:rPr>
+        <w:t>System Testing</w:t>
+      </w:r>
+    </w:p>
+    <w:p>
+      <w:pPr>
+        <w:pStyle w:val="ListParagraph"/>
+        <w:tabs>
+          <w:tab w:val="left" w:pos="1710"/>
+        </w:tabs>
+        <w:ind w:left="1710" w:hanging="990"/>
         <w:rPr>
           <w:rFonts w:asciiTheme="minorBidi" w:hAnsiTheme="minorBidi"/>
           <w:i/>
           <w:iCs/>
         </w:rPr>
-        <w:t xml:space="preserve"> testing is carried out in the a</w:t>
-      </w:r>
-      <w:r>
-        <w:rPr>
-          <w:rFonts w:asciiTheme="minorBidi" w:hAnsiTheme="minorBidi"/>
-          <w:i/>
-          <w:iCs/>
-        </w:rPr>
-        <w:t xml:space="preserve">pplication </w:t>
-      </w:r>
-      <w:r>
-        <w:rPr>
-          <w:rFonts w:asciiTheme="minorBidi" w:hAnsiTheme="minorBidi"/>
-          <w:i/>
-          <w:iCs/>
-        </w:rPr>
-        <w:t xml:space="preserve">based on </w:t>
-      </w:r>
-      <w:r>
-        <w:rPr>
-          <w:rFonts w:asciiTheme="minorBidi" w:hAnsiTheme="minorBidi"/>
-          <w:i/>
-          <w:iCs/>
-        </w:rPr>
-        <w:t>White</w:t>
-      </w:r>
-      <w:r>
-        <w:rPr>
-          <w:rFonts w:asciiTheme="minorBidi" w:hAnsiTheme="minorBidi"/>
-          <w:i/>
-          <w:iCs/>
-        </w:rPr>
-        <w:t xml:space="preserve"> box </w:t>
-      </w:r>
-      <w:r>
-        <w:rPr>
-          <w:rFonts w:asciiTheme="minorBidi" w:hAnsiTheme="minorBidi"/>
-          <w:i/>
-          <w:iCs/>
-        </w:rPr>
-        <w:t>techniques</w:t>
-      </w:r>
-      <w:r>
-        <w:rPr>
-          <w:rFonts w:asciiTheme="minorBidi" w:hAnsiTheme="minorBidi"/>
-          <w:i/>
-          <w:iCs/>
-        </w:rPr>
-        <w:t xml:space="preserve"> (</w:t>
-      </w:r>
-      <w:proofErr w:type="spellStart"/>
-      <w:r>
-        <w:rPr>
-          <w:rFonts w:asciiTheme="minorBidi" w:hAnsiTheme="minorBidi"/>
-          <w:i/>
-          <w:iCs/>
-        </w:rPr>
-        <w:t>eg</w:t>
-      </w:r>
-      <w:proofErr w:type="spellEnd"/>
-      <w:r>
-        <w:rPr>
-          <w:rFonts w:asciiTheme="minorBidi" w:hAnsiTheme="minorBidi"/>
-          <w:i/>
-          <w:iCs/>
-        </w:rPr>
-        <w:t xml:space="preserve">. Code </w:t>
-      </w:r>
-      <w:proofErr w:type="gramStart"/>
-      <w:r>
-        <w:rPr>
-          <w:rFonts w:asciiTheme="minorBidi" w:hAnsiTheme="minorBidi"/>
-          <w:i/>
-          <w:iCs/>
-        </w:rPr>
-        <w:t>Coverage ,Decision</w:t>
-      </w:r>
-      <w:proofErr w:type="gramEnd"/>
-      <w:r>
-        <w:rPr>
-          <w:rFonts w:asciiTheme="minorBidi" w:hAnsiTheme="minorBidi"/>
-          <w:i/>
-          <w:iCs/>
-        </w:rPr>
-        <w:t xml:space="preserve"> Coverage) </w:t>
-      </w:r>
-      <w:r>
-        <w:rPr>
-          <w:rFonts w:asciiTheme="minorBidi" w:hAnsiTheme="minorBidi"/>
-          <w:i/>
-          <w:iCs/>
-        </w:rPr>
-        <w:t>.</w:t>
-      </w:r>
-    </w:p>
-    <w:p>
-      <w:pPr>
-        <w:tabs>
-          <w:tab w:val="left" w:pos="1800"/>
-        </w:tabs>
-        <w:bidi w:val="0"/>
-        <w:spacing w:after="0" w:line="0" w:lineRule="atLeast"/>
-        <w:ind w:left="1800" w:hanging="900"/>
-        <w:rPr>
-          <w:rFonts w:asciiTheme="minorBidi" w:hAnsiTheme="minorBidi"/>
-          <w:i/>
-          <w:iCs/>
-          <w:sz w:val="6"/>
-          <w:szCs w:val="6"/>
-        </w:rPr>
-      </w:pPr>
-    </w:p>
-    <w:p>
-      <w:pPr>
-        <w:bidi w:val="0"/>
-        <w:spacing w:line="0" w:lineRule="atLeast"/>
-        <w:ind w:left="1360" w:hanging="460"/>
       </w:pPr>
       <w:r>
         <w:rPr>
@@ -6594,10 +5783,7 @@
           <w:sz w:val="24"/>
           <w:szCs w:val="24"/>
         </w:rPr>
-        <w:t>Timing</w:t>
-      </w:r>
-      <w:r>
-        <w:t xml:space="preserve">: </w:t>
+        <w:t xml:space="preserve">Purpose: </w:t>
       </w:r>
       <w:r>
         <w:rPr>
@@ -6605,71 +5791,31 @@
           <w:i/>
           <w:iCs/>
         </w:rPr>
-        <w:t>After Development of each function or unit.</w:t>
-      </w:r>
-    </w:p>
-    <w:p>
-      <w:pPr>
-        <w:tabs>
-          <w:tab w:val="left" w:pos="1800"/>
-        </w:tabs>
-        <w:bidi w:val="0"/>
-        <w:spacing w:after="0" w:line="0" w:lineRule="atLeast"/>
-        <w:ind w:left="1800" w:hanging="900"/>
-        <w:rPr>
-          <w:rFonts w:asciiTheme="minorBidi" w:hAnsiTheme="minorBidi"/>
-          <w:i/>
-          <w:iCs/>
-        </w:rPr>
-      </w:pPr>
-    </w:p>
-    <w:p>
-      <w:pPr>
-        <w:bidi w:val="0"/>
-        <w:spacing w:after="0" w:line="0" w:lineRule="atLeast"/>
-        <w:ind w:left="900" w:hanging="360"/>
-        <w:rPr>
-          <w:rFonts w:ascii="Cambria" w:eastAsia="Cambria" w:hAnsi="Cambria"/>
-          <w:b/>
-          <w:color w:val="1F497D" w:themeColor="text2"/>
-          <w:sz w:val="24"/>
-        </w:rPr>
-      </w:pPr>
-      <w:r>
-        <w:rPr>
-          <w:rFonts w:ascii="Cambria" w:eastAsia="Cambria" w:hAnsi="Cambria"/>
-          <w:b/>
-          <w:color w:val="1F497D" w:themeColor="text2"/>
-          <w:sz w:val="24"/>
-        </w:rPr>
-        <w:t>8.3</w:t>
-      </w:r>
-      <w:r>
-        <w:rPr>
-          <w:rFonts w:ascii="Cambria" w:eastAsia="Cambria" w:hAnsi="Cambria"/>
-          <w:b/>
-          <w:color w:val="1F497D" w:themeColor="text2"/>
-          <w:sz w:val="24"/>
-        </w:rPr>
-        <w:t xml:space="preserve">.2 </w:t>
-      </w:r>
-      <w:r>
-        <w:rPr>
-          <w:rFonts w:ascii="Cambria" w:eastAsia="Cambria" w:hAnsi="Cambria"/>
-          <w:b/>
-          <w:color w:val="1F497D" w:themeColor="text2"/>
-          <w:sz w:val="24"/>
-        </w:rPr>
-        <w:t>System Testing</w:t>
+        <w:t>System testing is used to validate the whole system comparing to the requirements.</w:t>
       </w:r>
     </w:p>
     <w:p>
       <w:pPr>
         <w:pStyle w:val="ListParagraph"/>
         <w:tabs>
-          <w:tab w:val="left" w:pos="1710"/>
+          <w:tab w:val="left" w:pos="720"/>
         </w:tabs>
-        <w:ind w:left="1710" w:hanging="990"/>
+        <w:rPr>
+          <w:rFonts w:asciiTheme="majorBidi" w:eastAsia="Arial" w:hAnsiTheme="majorBidi" w:cstheme="majorBidi"/>
+          <w:b/>
+          <w:bCs/>
+          <w:color w:val="000000" w:themeColor="text1"/>
+          <w:sz w:val="6"/>
+          <w:szCs w:val="6"/>
+        </w:rPr>
+      </w:pPr>
+    </w:p>
+    <w:p>
+      <w:pPr>
+        <w:pStyle w:val="ListParagraph"/>
+        <w:tabs>
+          <w:tab w:val="left" w:pos="720"/>
+        </w:tabs>
         <w:rPr>
           <w:rFonts w:asciiTheme="minorBidi" w:hAnsiTheme="minorBidi"/>
           <w:i/>
@@ -6685,7 +5831,10 @@
           <w:sz w:val="24"/>
           <w:szCs w:val="24"/>
         </w:rPr>
-        <w:t xml:space="preserve">Purpose: </w:t>
+        <w:t>Scope</w:t>
+      </w:r>
+      <w:r>
+        <w:t xml:space="preserve">: </w:t>
       </w:r>
       <w:r>
         <w:rPr>
@@ -6693,7 +5842,7 @@
           <w:i/>
           <w:iCs/>
         </w:rPr>
-        <w:t>System testing is used to validate the whole system comparing to the requirements.</w:t>
+        <w:t>The overall System.</w:t>
       </w:r>
     </w:p>
     <w:p>
@@ -6720,6 +5869,8 @@
         </w:tabs>
         <w:rPr>
           <w:rFonts w:asciiTheme="minorBidi" w:hAnsiTheme="minorBidi"/>
+          <w:b/>
+          <w:bCs/>
           <w:i/>
           <w:iCs/>
         </w:rPr>
@@ -6733,10 +5884,7 @@
           <w:sz w:val="24"/>
           <w:szCs w:val="24"/>
         </w:rPr>
-        <w:t>Scope</w:t>
-      </w:r>
-      <w:r>
-        <w:t xml:space="preserve">: </w:t>
+        <w:t>Testers:</w:t>
       </w:r>
       <w:r>
         <w:rPr>
@@ -6744,40 +5892,47 @@
           <w:i/>
           <w:iCs/>
         </w:rPr>
-        <w:t>The overall System.</w:t>
-      </w:r>
-    </w:p>
-    <w:p>
-      <w:pPr>
-        <w:pStyle w:val="ListParagraph"/>
-        <w:tabs>
-          <w:tab w:val="left" w:pos="720"/>
-        </w:tabs>
-        <w:rPr>
-          <w:rFonts w:asciiTheme="majorBidi" w:eastAsia="Arial" w:hAnsiTheme="majorBidi" w:cstheme="majorBidi"/>
-          <w:b/>
-          <w:bCs/>
-          <w:color w:val="000000" w:themeColor="text1"/>
-          <w:sz w:val="6"/>
-          <w:szCs w:val="6"/>
-        </w:rPr>
-      </w:pPr>
-    </w:p>
-    <w:p>
-      <w:pPr>
-        <w:pStyle w:val="ListParagraph"/>
-        <w:tabs>
-          <w:tab w:val="left" w:pos="720"/>
-        </w:tabs>
-        <w:rPr>
-          <w:rFonts w:asciiTheme="minorBidi" w:hAnsiTheme="minorBidi"/>
-          <w:b/>
-          <w:bCs/>
+        <w:t xml:space="preserve"> </w:t>
+      </w:r>
+      <w:r>
+        <w:rPr>
+          <w:rFonts w:asciiTheme="minorBidi" w:hAnsiTheme="minorBidi"/>
           <w:i/>
           <w:iCs/>
         </w:rPr>
-      </w:pPr>
-      <w:proofErr w:type="spellStart"/>
+        <w:t>Testing</w:t>
+      </w:r>
+      <w:r>
+        <w:rPr>
+          <w:rFonts w:asciiTheme="minorBidi" w:hAnsiTheme="minorBidi"/>
+          <w:i/>
+          <w:iCs/>
+        </w:rPr>
+        <w:t xml:space="preserve"> Team</w:t>
+      </w:r>
+      <w:r>
+        <w:rPr>
+          <w:rFonts w:asciiTheme="minorBidi" w:hAnsiTheme="minorBidi"/>
+          <w:i/>
+          <w:iCs/>
+        </w:rPr>
+        <w:t>.</w:t>
+      </w:r>
+    </w:p>
+    <w:p>
+      <w:pPr>
+        <w:tabs>
+          <w:tab w:val="left" w:pos="1620"/>
+        </w:tabs>
+        <w:bidi w:val="0"/>
+        <w:spacing w:after="0" w:line="0" w:lineRule="atLeast"/>
+        <w:ind w:left="1620" w:hanging="900"/>
+        <w:rPr>
+          <w:rFonts w:asciiTheme="minorBidi" w:hAnsiTheme="minorBidi"/>
+          <w:i/>
+          <w:iCs/>
+        </w:rPr>
+      </w:pPr>
       <w:r>
         <w:rPr>
           <w:rFonts w:asciiTheme="majorBidi" w:eastAsia="Arial" w:hAnsiTheme="majorBidi" w:cstheme="majorBidi"/>
@@ -6787,9 +5942,124 @@
           <w:sz w:val="24"/>
           <w:szCs w:val="24"/>
         </w:rPr>
-        <w:t>Testers</w:t>
+        <w:t>Method:</w:t>
+      </w:r>
+      <w:r>
+        <w:rPr>
+          <w:rFonts w:asciiTheme="minorBidi" w:hAnsiTheme="minorBidi"/>
+          <w:i/>
+          <w:iCs/>
+        </w:rPr>
+        <w:t xml:space="preserve"> </w:t>
+      </w:r>
+      <w:r>
+        <w:rPr>
+          <w:rFonts w:asciiTheme="minorBidi" w:hAnsiTheme="minorBidi"/>
+          <w:i/>
+          <w:iCs/>
+        </w:rPr>
+        <w:t>System</w:t>
+      </w:r>
+      <w:r>
+        <w:rPr>
+          <w:rFonts w:asciiTheme="minorBidi" w:hAnsiTheme="minorBidi"/>
+          <w:i/>
+          <w:iCs/>
+        </w:rPr>
+        <w:t xml:space="preserve"> testing is carried out in the application using test scripts and documentation based on black box </w:t>
+      </w:r>
+      <w:r>
+        <w:rPr>
+          <w:rFonts w:asciiTheme="minorBidi" w:hAnsiTheme="minorBidi"/>
+          <w:i/>
+          <w:iCs/>
+        </w:rPr>
+        <w:t>techniques</w:t>
+      </w:r>
+      <w:r>
+        <w:rPr>
+          <w:rFonts w:asciiTheme="minorBidi" w:hAnsiTheme="minorBidi"/>
+          <w:i/>
+          <w:iCs/>
+        </w:rPr>
+        <w:t xml:space="preserve"> (</w:t>
+      </w:r>
+      <w:proofErr w:type="spellStart"/>
+      <w:r>
+        <w:rPr>
+          <w:rFonts w:asciiTheme="minorBidi" w:hAnsiTheme="minorBidi"/>
+          <w:i/>
+          <w:iCs/>
+        </w:rPr>
+        <w:t>eg</w:t>
+      </w:r>
+      <w:proofErr w:type="spellEnd"/>
+      <w:r>
+        <w:rPr>
+          <w:rFonts w:asciiTheme="minorBidi" w:hAnsiTheme="minorBidi"/>
+          <w:i/>
+          <w:iCs/>
+        </w:rPr>
+        <w:t>. Boundary value analysis, Decision Table, Use cases</w:t>
       </w:r>
       <w:proofErr w:type="gramStart"/>
+      <w:r>
+        <w:rPr>
+          <w:rFonts w:asciiTheme="minorBidi" w:hAnsiTheme="minorBidi"/>
+          <w:i/>
+          <w:iCs/>
+        </w:rPr>
+        <w:t xml:space="preserve">) </w:t>
+      </w:r>
+      <w:r>
+        <w:rPr>
+          <w:rFonts w:asciiTheme="minorBidi" w:hAnsiTheme="minorBidi"/>
+          <w:i/>
+          <w:iCs/>
+        </w:rPr>
+        <w:t xml:space="preserve"> and</w:t>
+      </w:r>
+      <w:proofErr w:type="gramEnd"/>
+      <w:r>
+        <w:rPr>
+          <w:rFonts w:asciiTheme="minorBidi" w:hAnsiTheme="minorBidi"/>
+          <w:i/>
+          <w:iCs/>
+        </w:rPr>
+        <w:t xml:space="preserve"> SRS.</w:t>
+      </w:r>
+    </w:p>
+    <w:p>
+      <w:pPr>
+        <w:tabs>
+          <w:tab w:val="left" w:pos="1620"/>
+        </w:tabs>
+        <w:bidi w:val="0"/>
+        <w:spacing w:after="0" w:line="0" w:lineRule="atLeast"/>
+        <w:ind w:left="1620" w:hanging="900"/>
+        <w:rPr>
+          <w:rFonts w:asciiTheme="minorBidi" w:hAnsiTheme="minorBidi"/>
+          <w:i/>
+          <w:iCs/>
+          <w:sz w:val="6"/>
+          <w:szCs w:val="6"/>
+        </w:rPr>
+      </w:pPr>
+    </w:p>
+    <w:p>
+      <w:pPr>
+        <w:tabs>
+          <w:tab w:val="left" w:pos="1620"/>
+        </w:tabs>
+        <w:bidi w:val="0"/>
+        <w:spacing w:line="0" w:lineRule="atLeast"/>
+        <w:ind w:left="1620" w:hanging="900"/>
+        <w:rPr>
+          <w:rFonts w:asciiTheme="minorBidi" w:hAnsiTheme="minorBidi"/>
+          <w:i/>
+          <w:iCs/>
+        </w:rPr>
+      </w:pPr>
       <w:r>
         <w:rPr>
           <w:rFonts w:asciiTheme="majorBidi" w:eastAsia="Arial" w:hAnsiTheme="majorBidi" w:cstheme="majorBidi"/>
@@ -6799,7 +6069,10 @@
           <w:sz w:val="24"/>
           <w:szCs w:val="24"/>
         </w:rPr>
-        <w:t>:</w:t>
+        <w:t>Timing</w:t>
+      </w:r>
+      <w:r>
+        <w:t xml:space="preserve">: </w:t>
       </w:r>
       <w:r>
         <w:rPr>
@@ -6807,10 +6080,152 @@
           <w:i/>
           <w:iCs/>
         </w:rPr>
+        <w:t>After Completion of the System.</w:t>
+      </w:r>
+    </w:p>
+    <w:p>
+      <w:pPr>
+        <w:pStyle w:val="ListParagraph"/>
+        <w:tabs>
+          <w:tab w:val="left" w:pos="1620"/>
+        </w:tabs>
+        <w:spacing w:after="0" w:line="0" w:lineRule="atLeast"/>
+        <w:ind w:hanging="180"/>
+        <w:rPr>
+          <w:rFonts w:asciiTheme="minorBidi" w:hAnsiTheme="minorBidi"/>
+          <w:i/>
+          <w:iCs/>
+        </w:rPr>
+      </w:pPr>
+      <w:r>
+        <w:rPr>
+          <w:rFonts w:ascii="Cambria" w:eastAsia="Cambria" w:hAnsi="Cambria"/>
+          <w:b/>
+          <w:color w:val="1F497D" w:themeColor="text2"/>
+          <w:sz w:val="24"/>
+        </w:rPr>
+        <w:t>7</w:t>
+      </w:r>
+      <w:r>
+        <w:rPr>
+          <w:rFonts w:ascii="Cambria" w:eastAsia="Cambria" w:hAnsi="Cambria"/>
+          <w:b/>
+          <w:color w:val="1F497D" w:themeColor="text2"/>
+          <w:sz w:val="24"/>
+        </w:rPr>
+        <w:t xml:space="preserve">.3.3 </w:t>
+      </w:r>
+      <w:r>
+        <w:rPr>
+          <w:rFonts w:ascii="Cambria" w:eastAsia="Cambria" w:hAnsi="Cambria"/>
+          <w:b/>
+          <w:color w:val="1F497D" w:themeColor="text2"/>
+          <w:sz w:val="24"/>
+        </w:rPr>
+        <w:t>Regression Testing</w:t>
+      </w:r>
+      <w:r>
+        <w:rPr>
+          <w:rFonts w:asciiTheme="majorBidi" w:eastAsia="Arial" w:hAnsiTheme="majorBidi" w:cstheme="majorBidi"/>
+          <w:b/>
+          <w:bCs/>
+          <w:color w:val="000000" w:themeColor="text1"/>
+          <w:sz w:val="24"/>
+          <w:szCs w:val="24"/>
+        </w:rPr>
+        <w:t>:</w:t>
+      </w:r>
+    </w:p>
+    <w:p>
+      <w:pPr>
+        <w:pStyle w:val="ListParagraph"/>
+        <w:tabs>
+          <w:tab w:val="left" w:pos="1710"/>
+        </w:tabs>
+        <w:ind w:left="1710" w:hanging="990"/>
+        <w:rPr>
+          <w:rFonts w:asciiTheme="minorBidi" w:hAnsiTheme="minorBidi"/>
+          <w:i/>
+          <w:iCs/>
+        </w:rPr>
+      </w:pPr>
+      <w:r>
+        <w:rPr>
+          <w:rFonts w:asciiTheme="majorBidi" w:eastAsia="Arial" w:hAnsiTheme="majorBidi" w:cstheme="majorBidi"/>
+          <w:b/>
+          <w:bCs/>
+          <w:color w:val="000000" w:themeColor="text1"/>
+          <w:sz w:val="24"/>
+          <w:szCs w:val="24"/>
+        </w:rPr>
+        <w:t xml:space="preserve">Purpose: </w:t>
+      </w:r>
+      <w:r>
+        <w:rPr>
+          <w:rFonts w:asciiTheme="minorBidi" w:hAnsiTheme="minorBidi"/>
+          <w:i/>
+          <w:iCs/>
+        </w:rPr>
+        <w:t>Regression</w:t>
+      </w:r>
+      <w:r>
+        <w:rPr>
+          <w:rFonts w:asciiTheme="minorBidi" w:hAnsiTheme="minorBidi"/>
+          <w:i/>
+          <w:iCs/>
+        </w:rPr>
+        <w:t xml:space="preserve"> testing is used to validate </w:t>
+      </w:r>
+      <w:r>
+        <w:rPr>
+          <w:rFonts w:asciiTheme="minorBidi" w:hAnsiTheme="minorBidi"/>
+          <w:i/>
+          <w:iCs/>
+        </w:rPr>
+        <w:t>that after changes no bugs are introduced to the unchanged part of the system/unit.</w:t>
+      </w:r>
+    </w:p>
+    <w:p>
+      <w:pPr>
+        <w:pStyle w:val="ListParagraph"/>
+        <w:tabs>
+          <w:tab w:val="left" w:pos="720"/>
+        </w:tabs>
+        <w:rPr>
+          <w:rFonts w:asciiTheme="minorBidi" w:hAnsiTheme="minorBidi"/>
+          <w:b/>
+          <w:bCs/>
+          <w:i/>
+          <w:iCs/>
+        </w:rPr>
+      </w:pPr>
+      <w:r>
+        <w:rPr>
+          <w:rFonts w:asciiTheme="majorBidi" w:eastAsia="Arial" w:hAnsiTheme="majorBidi" w:cstheme="majorBidi"/>
+          <w:b/>
+          <w:bCs/>
+          <w:color w:val="000000" w:themeColor="text1"/>
+          <w:sz w:val="24"/>
+          <w:szCs w:val="24"/>
+        </w:rPr>
+        <w:t>Testers:</w:t>
+      </w:r>
+      <w:r>
+        <w:rPr>
+          <w:rFonts w:asciiTheme="minorBidi" w:hAnsiTheme="minorBidi"/>
+          <w:i/>
+          <w:iCs/>
+        </w:rPr>
+        <w:t xml:space="preserve"> </w:t>
+      </w:r>
+      <w:r>
+        <w:rPr>
+          <w:rFonts w:asciiTheme="minorBidi" w:hAnsiTheme="minorBidi"/>
+          <w:i/>
+          <w:iCs/>
+        </w:rPr>
         <w:t>Testing</w:t>
       </w:r>
-      <w:proofErr w:type="spellEnd"/>
-      <w:proofErr w:type="gramEnd"/>
       <w:r>
         <w:rPr>
           <w:rFonts w:asciiTheme="minorBidi" w:hAnsiTheme="minorBidi"/>
@@ -6840,9 +6255,10 @@
           <w:rFonts w:asciiTheme="minorBidi" w:hAnsiTheme="minorBidi"/>
           <w:i/>
           <w:iCs/>
-        </w:rPr>
-      </w:pPr>
-      <w:proofErr w:type="spellStart"/>
+          <w:sz w:val="6"/>
+          <w:szCs w:val="6"/>
+        </w:rPr>
+      </w:pPr>
       <w:r>
         <w:rPr>
           <w:rFonts w:asciiTheme="majorBidi" w:eastAsia="Arial" w:hAnsiTheme="majorBidi" w:cstheme="majorBidi"/>
@@ -6852,10 +6268,83 @@
           <w:sz w:val="24"/>
           <w:szCs w:val="24"/>
         </w:rPr>
-        <w:lastRenderedPageBreak/>
-        <w:t>Method</w:t>
-      </w:r>
-      <w:proofErr w:type="gramStart"/>
+        <w:t>Method:</w:t>
+      </w:r>
+      <w:r>
+        <w:rPr>
+          <w:rFonts w:asciiTheme="minorBidi" w:hAnsiTheme="minorBidi"/>
+          <w:i/>
+          <w:iCs/>
+        </w:rPr>
+        <w:t xml:space="preserve"> </w:t>
+      </w:r>
+      <w:r>
+        <w:rPr>
+          <w:rFonts w:asciiTheme="minorBidi" w:hAnsiTheme="minorBidi"/>
+          <w:i/>
+          <w:iCs/>
+        </w:rPr>
+        <w:t xml:space="preserve">It </w:t>
+      </w:r>
+      <w:r>
+        <w:rPr>
+          <w:rFonts w:asciiTheme="minorBidi" w:hAnsiTheme="minorBidi"/>
+          <w:i/>
+          <w:iCs/>
+        </w:rPr>
+        <w:t>will be based on severity of defects</w:t>
+      </w:r>
+      <w:r>
+        <w:rPr>
+          <w:rFonts w:asciiTheme="minorBidi" w:hAnsiTheme="minorBidi"/>
+          <w:i/>
+          <w:iCs/>
+        </w:rPr>
+        <w:t xml:space="preserve"> detected for the main Features so whenever </w:t>
+      </w:r>
+      <w:r>
+        <w:rPr>
+          <w:rFonts w:asciiTheme="minorBidi" w:hAnsiTheme="minorBidi"/>
+          <w:i/>
+          <w:iCs/>
+        </w:rPr>
+        <w:t xml:space="preserve">the system changed testers should all </w:t>
+      </w:r>
+      <w:proofErr w:type="spellStart"/>
+      <w:r>
+        <w:rPr>
+          <w:rFonts w:asciiTheme="minorBidi" w:hAnsiTheme="minorBidi"/>
+          <w:i/>
+          <w:iCs/>
+        </w:rPr>
+        <w:t>testcase</w:t>
+      </w:r>
+      <w:proofErr w:type="spellEnd"/>
+      <w:r>
+        <w:rPr>
+          <w:rFonts w:asciiTheme="minorBidi" w:hAnsiTheme="minorBidi"/>
+          <w:i/>
+          <w:iCs/>
+        </w:rPr>
+        <w:t xml:space="preserve"> set.</w:t>
+      </w:r>
+    </w:p>
+    <w:p>
+      <w:pPr>
+        <w:tabs>
+          <w:tab w:val="left" w:pos="1620"/>
+        </w:tabs>
+        <w:bidi w:val="0"/>
+        <w:spacing w:after="0" w:line="0" w:lineRule="atLeast"/>
+        <w:ind w:left="1620" w:hanging="900"/>
+        <w:rPr>
+          <w:rFonts w:asciiTheme="minorBidi" w:hAnsiTheme="minorBidi"/>
+          <w:i/>
+          <w:iCs/>
+          <w:sz w:val="6"/>
+          <w:szCs w:val="6"/>
+        </w:rPr>
+      </w:pPr>
       <w:r>
         <w:rPr>
           <w:rFonts w:asciiTheme="majorBidi" w:eastAsia="Arial" w:hAnsiTheme="majorBidi" w:cstheme="majorBidi"/>
@@ -6865,7 +6354,10 @@
           <w:sz w:val="24"/>
           <w:szCs w:val="24"/>
         </w:rPr>
-        <w:t>:</w:t>
+        <w:t>Timing</w:t>
+      </w:r>
+      <w:r>
+        <w:t xml:space="preserve">: </w:t>
       </w:r>
       <w:r>
         <w:rPr>
@@ -6873,77 +6365,15 @@
           <w:i/>
           <w:iCs/>
         </w:rPr>
-        <w:t>System</w:t>
-      </w:r>
-      <w:proofErr w:type="spellEnd"/>
-      <w:proofErr w:type="gramEnd"/>
+        <w:t xml:space="preserve">After </w:t>
+      </w:r>
       <w:r>
         <w:rPr>
           <w:rFonts w:asciiTheme="minorBidi" w:hAnsiTheme="minorBidi"/>
           <w:i/>
           <w:iCs/>
         </w:rPr>
-        <w:t xml:space="preserve"> testing is carried out in the application using test scripts and documentation based on black box </w:t>
-      </w:r>
-      <w:r>
-        <w:rPr>
-          <w:rFonts w:asciiTheme="minorBidi" w:hAnsiTheme="minorBidi"/>
-          <w:i/>
-          <w:iCs/>
-        </w:rPr>
-        <w:t>techniques</w:t>
-      </w:r>
-      <w:r>
-        <w:rPr>
-          <w:rFonts w:asciiTheme="minorBidi" w:hAnsiTheme="minorBidi"/>
-          <w:i/>
-          <w:iCs/>
-        </w:rPr>
-        <w:t xml:space="preserve"> (</w:t>
-      </w:r>
-      <w:proofErr w:type="spellStart"/>
-      <w:r>
-        <w:rPr>
-          <w:rFonts w:asciiTheme="minorBidi" w:hAnsiTheme="minorBidi"/>
-          <w:i/>
-          <w:iCs/>
-        </w:rPr>
-        <w:t>eg</w:t>
-      </w:r>
-      <w:proofErr w:type="spellEnd"/>
-      <w:r>
-        <w:rPr>
-          <w:rFonts w:asciiTheme="minorBidi" w:hAnsiTheme="minorBidi"/>
-          <w:i/>
-          <w:iCs/>
-        </w:rPr>
-        <w:t>. Boundary value analysis, Decision Table, Use cases</w:t>
-      </w:r>
-      <w:proofErr w:type="gramStart"/>
-      <w:r>
-        <w:rPr>
-          <w:rFonts w:asciiTheme="minorBidi" w:hAnsiTheme="minorBidi"/>
-          <w:i/>
-          <w:iCs/>
-        </w:rPr>
-        <w:t xml:space="preserve">) </w:t>
-      </w:r>
-      <w:r>
-        <w:rPr>
-          <w:rFonts w:asciiTheme="minorBidi" w:hAnsiTheme="minorBidi"/>
-          <w:i/>
-          <w:iCs/>
-        </w:rPr>
-        <w:t xml:space="preserve"> and</w:t>
-      </w:r>
-      <w:proofErr w:type="gramEnd"/>
-      <w:r>
-        <w:rPr>
-          <w:rFonts w:asciiTheme="minorBidi" w:hAnsiTheme="minorBidi"/>
-          <w:i/>
-          <w:iCs/>
-        </w:rPr>
-        <w:t xml:space="preserve"> SRS.</w:t>
+        <w:t>any changes.</w:t>
       </w:r>
     </w:p>
     <w:p>
@@ -6958,118 +6388,6 @@
           <w:rFonts w:asciiTheme="minorBidi" w:hAnsiTheme="minorBidi"/>
           <w:i/>
           <w:iCs/>
-          <w:sz w:val="6"/>
-          <w:szCs w:val="6"/>
-        </w:rPr>
-      </w:pPr>
-    </w:p>
-    <w:p>
-      <w:pPr>
-        <w:tabs>
-          <w:tab w:val="left" w:pos="1620"/>
-        </w:tabs>
-        <w:bidi w:val="0"/>
-        <w:spacing w:after="0" w:line="0" w:lineRule="atLeast"/>
-        <w:ind w:left="1620" w:hanging="900"/>
-        <w:rPr>
-          <w:rFonts w:asciiTheme="minorBidi" w:hAnsiTheme="minorBidi"/>
-          <w:i/>
-          <w:iCs/>
-        </w:rPr>
-      </w:pPr>
-      <w:r>
-        <w:rPr>
-          <w:rFonts w:asciiTheme="majorBidi" w:eastAsia="Arial" w:hAnsiTheme="majorBidi" w:cstheme="majorBidi"/>
-          <w:b/>
-          <w:bCs/>
-          <w:color w:val="000000" w:themeColor="text1"/>
-          <w:sz w:val="24"/>
-          <w:szCs w:val="24"/>
-        </w:rPr>
-        <w:t>Timing</w:t>
-      </w:r>
-      <w:r>
-        <w:t xml:space="preserve">: </w:t>
-      </w:r>
-      <w:r>
-        <w:rPr>
-          <w:rFonts w:asciiTheme="minorBidi" w:hAnsiTheme="minorBidi"/>
-          <w:i/>
-          <w:iCs/>
-        </w:rPr>
-        <w:t>After Completion of the System.</w:t>
-      </w:r>
-    </w:p>
-    <w:p>
-      <w:pPr>
-        <w:pStyle w:val="ListParagraph"/>
-        <w:tabs>
-          <w:tab w:val="left" w:pos="1620"/>
-        </w:tabs>
-        <w:spacing w:after="0" w:line="0" w:lineRule="atLeast"/>
-        <w:rPr>
-          <w:rFonts w:asciiTheme="majorBidi" w:eastAsia="Arial" w:hAnsiTheme="majorBidi" w:cstheme="majorBidi"/>
-          <w:b/>
-          <w:bCs/>
-          <w:color w:val="000000" w:themeColor="text1"/>
-          <w:sz w:val="6"/>
-          <w:szCs w:val="6"/>
-        </w:rPr>
-      </w:pPr>
-    </w:p>
-    <w:p>
-      <w:pPr>
-        <w:pStyle w:val="ListParagraph"/>
-        <w:tabs>
-          <w:tab w:val="left" w:pos="1620"/>
-        </w:tabs>
-        <w:spacing w:after="0" w:line="0" w:lineRule="atLeast"/>
-        <w:rPr>
-          <w:rFonts w:asciiTheme="minorBidi" w:hAnsiTheme="minorBidi"/>
-          <w:i/>
-          <w:iCs/>
-        </w:rPr>
-      </w:pPr>
-      <w:r>
-        <w:rPr>
-          <w:rFonts w:asciiTheme="majorBidi" w:eastAsia="Arial" w:hAnsiTheme="majorBidi" w:cstheme="majorBidi"/>
-          <w:b/>
-          <w:bCs/>
-          <w:color w:val="000000" w:themeColor="text1"/>
-          <w:sz w:val="24"/>
-          <w:szCs w:val="24"/>
-        </w:rPr>
-        <w:t>Regression Testing:</w:t>
-      </w:r>
-      <w:r>
-        <w:rPr>
-          <w:rFonts w:asciiTheme="minorBidi" w:hAnsiTheme="minorBidi"/>
-          <w:i/>
-          <w:iCs/>
-        </w:rPr>
-        <w:t xml:space="preserve"> It </w:t>
-      </w:r>
-      <w:r>
-        <w:rPr>
-          <w:rFonts w:asciiTheme="minorBidi" w:hAnsiTheme="minorBidi"/>
-          <w:i/>
-          <w:iCs/>
-        </w:rPr>
-        <w:t>will be based on severity of defects detected for the main Features.</w:t>
-      </w:r>
-    </w:p>
-    <w:p>
-      <w:pPr>
-        <w:tabs>
-          <w:tab w:val="left" w:pos="1620"/>
-        </w:tabs>
-        <w:bidi w:val="0"/>
-        <w:spacing w:after="0" w:line="0" w:lineRule="atLeast"/>
-        <w:ind w:left="1620" w:hanging="900"/>
-        <w:rPr>
-          <w:rFonts w:asciiTheme="minorBidi" w:hAnsiTheme="minorBidi"/>
-          <w:i/>
-          <w:iCs/>
         </w:rPr>
       </w:pPr>
     </w:p>
@@ -7091,7 +6409,17 @@
           <w:color w:val="1F497D" w:themeColor="text2"/>
           <w:sz w:val="24"/>
         </w:rPr>
-        <w:t>8.4.</w:t>
+        <w:lastRenderedPageBreak/>
+        <w:t>7</w:t>
+      </w:r>
+      <w:r>
+        <w:rPr>
+          <w:rFonts w:ascii="Cambria" w:eastAsia="Cambria" w:hAnsi="Cambria"/>
+          <w:b/>
+          <w:color w:val="1F497D" w:themeColor="text2"/>
+          <w:sz w:val="24"/>
+        </w:rPr>
+        <w:t>.4.</w:t>
       </w:r>
       <w:r>
         <w:rPr>
@@ -8849,7 +8177,7 @@
             <w:noProof/>
             <w:rtl/>
           </w:rPr>
-          <w:t>5</w:t>
+          <w:t>3</w:t>
         </w:r>
         <w:r>
           <w:rPr>
@@ -14080,7 +13408,7 @@
 </file>
 
 <file path=customXml/itemProps1.xml><?xml version="1.0" encoding="utf-8"?>
-<ds:datastoreItem xmlns:ds="http://schemas.openxmlformats.org/officeDocument/2006/customXml" ds:itemID="{716F8935-C3B6-4610-A4BD-F32C11701CFE}">
+<ds:datastoreItem xmlns:ds="http://schemas.openxmlformats.org/officeDocument/2006/customXml" ds:itemID="{8230D239-5E8E-48CF-B4B9-E51B06504D96}">
   <ds:schemaRefs>
     <ds:schemaRef ds:uri="http://schemas.openxmlformats.org/officeDocument/2006/bibliography"/>
   </ds:schemaRefs>

</xml_diff>

<commit_message>
Review strategy section was added to the document, It gives a brief clarification of how reviewing process will be implemented in different project stages.
Author :
Marwan A. Thabet
</commit_message>
<xml_diff>
--- a/management/Master Test Plan.docx
+++ b/management/Master Test Plan.docx
@@ -1,6 +1,6 @@
 
 <file path=word/document.xml><?xml version="1.0" encoding="utf-8"?>
-<w:document xmlns:wpc="http://schemas.microsoft.com/office/word/2010/wordprocessingCanvas" xmlns:mc="http://schemas.openxmlformats.org/markup-compatibility/2006" xmlns:o="urn:schemas-microsoft-com:office:office" xmlns:r="http://schemas.openxmlformats.org/officeDocument/2006/relationships" xmlns:m="http://schemas.openxmlformats.org/officeDocument/2006/math" xmlns:v="urn:schemas-microsoft-com:vml" xmlns:wp14="http://schemas.microsoft.com/office/word/2010/wordprocessingDrawing" xmlns:wp="http://schemas.openxmlformats.org/drawingml/2006/wordprocessingDrawing" xmlns:w10="urn:schemas-microsoft-com:office:word" xmlns:w="http://schemas.openxmlformats.org/wordprocessingml/2006/main" xmlns:w14="http://schemas.microsoft.com/office/word/2010/wordml" xmlns:wpg="http://schemas.microsoft.com/office/word/2010/wordprocessingGroup" xmlns:wpi="http://schemas.microsoft.com/office/word/2010/wordprocessingInk" xmlns:wne="http://schemas.microsoft.com/office/word/2006/wordml" xmlns:wps="http://schemas.microsoft.com/office/word/2010/wordprocessingShape" mc:Ignorable="w14 wp14">
+<w:document xmlns:ve="http://schemas.openxmlformats.org/markup-compatibility/2006" xmlns:o="urn:schemas-microsoft-com:office:office" xmlns:r="http://schemas.openxmlformats.org/officeDocument/2006/relationships" xmlns:m="http://schemas.openxmlformats.org/officeDocument/2006/math" xmlns:v="urn:schemas-microsoft-com:vml" xmlns:wp="http://schemas.openxmlformats.org/drawingml/2006/wordprocessingDrawing" xmlns:w10="urn:schemas-microsoft-com:office:word" xmlns:w="http://schemas.openxmlformats.org/wordprocessingml/2006/main" xmlns:wne="http://schemas.microsoft.com/office/word/2006/wordml">
   <w:body>
     <w:p>
       <w:pPr>
@@ -48,29 +48,7 @@
           <w:sz w:val="52"/>
           <w:szCs w:val="52"/>
         </w:rPr>
-        <w:t>[</w:t>
-      </w:r>
-      <w:proofErr w:type="spellStart"/>
-      <w:r>
-        <w:rPr>
-          <w:rFonts w:asciiTheme="minorBidi" w:hAnsiTheme="minorBidi"/>
-          <w:b/>
-          <w:bCs/>
-          <w:sz w:val="52"/>
-          <w:szCs w:val="52"/>
-        </w:rPr>
-        <w:t>Kenovo</w:t>
-      </w:r>
-      <w:proofErr w:type="spellEnd"/>
-      <w:r>
-        <w:rPr>
-          <w:rFonts w:asciiTheme="minorBidi" w:hAnsiTheme="minorBidi"/>
-          <w:b/>
-          <w:bCs/>
-          <w:sz w:val="52"/>
-          <w:szCs w:val="52"/>
-        </w:rPr>
-        <w:t>]</w:t>
+        <w:t>[Kenovo]</w:t>
       </w:r>
     </w:p>
     <w:p>
@@ -1988,15 +1966,15 @@
           <w:insideH w:val="single" w:sz="4" w:space="0" w:color="auto"/>
           <w:insideV w:val="single" w:sz="4" w:space="0" w:color="auto"/>
         </w:tblBorders>
-        <w:tblLook w:val="04A0" w:firstRow="1" w:lastRow="0" w:firstColumn="1" w:lastColumn="0" w:noHBand="0" w:noVBand="1"/>
+        <w:tblLook w:val="04A0"/>
       </w:tblPr>
       <w:tblGrid>
-        <w:gridCol w:w="941"/>
-        <w:gridCol w:w="1146"/>
+        <w:gridCol w:w="936"/>
+        <w:gridCol w:w="1404"/>
         <w:gridCol w:w="1278"/>
-        <w:gridCol w:w="1356"/>
-        <w:gridCol w:w="1242"/>
-        <w:gridCol w:w="2559"/>
+        <w:gridCol w:w="1346"/>
+        <w:gridCol w:w="1227"/>
+        <w:gridCol w:w="2331"/>
       </w:tblGrid>
       <w:tr>
         <w:trPr>
@@ -2231,19 +2209,9 @@
               <w:bidi w:val="0"/>
               <w:spacing w:after="160" w:line="256" w:lineRule="auto"/>
             </w:pPr>
-            <w:proofErr w:type="spellStart"/>
             <w:r>
-              <w:t>Soha</w:t>
+              <w:t>SohaSwailem</w:t>
             </w:r>
-            <w:proofErr w:type="spellEnd"/>
-            <w:r>
-              <w:t xml:space="preserve"> </w:t>
-            </w:r>
-            <w:proofErr w:type="spellStart"/>
-            <w:r>
-              <w:t>Swailem</w:t>
-            </w:r>
-            <w:proofErr w:type="spellEnd"/>
           </w:p>
         </w:tc>
         <w:tc>
@@ -2283,13 +2251,8 @@
               <w:spacing w:after="160" w:line="256" w:lineRule="auto"/>
             </w:pPr>
             <w:r>
-              <w:t xml:space="preserve">Marwan </w:t>
+              <w:t>Marwan Thabet</w:t>
             </w:r>
-            <w:proofErr w:type="spellStart"/>
-            <w:r>
-              <w:t>Thabet</w:t>
-            </w:r>
-            <w:proofErr w:type="spellEnd"/>
           </w:p>
         </w:tc>
         <w:tc>
@@ -2374,19 +2337,9 @@
               <w:bidi w:val="0"/>
               <w:spacing w:after="160" w:line="256" w:lineRule="auto"/>
             </w:pPr>
-            <w:proofErr w:type="spellStart"/>
             <w:r>
-              <w:t>Soha</w:t>
+              <w:t>SohaSwailem</w:t>
             </w:r>
-            <w:proofErr w:type="spellEnd"/>
-            <w:r>
-              <w:t xml:space="preserve"> </w:t>
-            </w:r>
-            <w:proofErr w:type="spellStart"/>
-            <w:r>
-              <w:t>Swailem</w:t>
-            </w:r>
-            <w:proofErr w:type="spellEnd"/>
           </w:p>
         </w:tc>
         <w:tc>
@@ -2669,17 +2622,15 @@
           <w:sz w:val="24"/>
           <w:szCs w:val="24"/>
         </w:rPr>
-        <w:t xml:space="preserve"> Test Plan for Electric </w:t>
-      </w:r>
-      <w:proofErr w:type="spellStart"/>
-      <w:proofErr w:type="gramStart"/>
+        <w:t xml:space="preserve"> Test Plan for Electric Blender</w:t>
+      </w:r>
       <w:r>
         <w:rPr>
           <w:rFonts w:asciiTheme="minorBidi" w:hAnsiTheme="minorBidi"/>
           <w:sz w:val="24"/>
           <w:szCs w:val="24"/>
         </w:rPr>
-        <w:t>Blender</w:t>
+        <w:t>System</w:t>
       </w:r>
       <w:r>
         <w:rPr>
@@ -2687,16 +2638,15 @@
           <w:sz w:val="24"/>
           <w:szCs w:val="24"/>
         </w:rPr>
-        <w:t>System</w:t>
-      </w:r>
-      <w:proofErr w:type="spellEnd"/>
+        <w:t xml:space="preserve">  T</w:t>
+      </w:r>
       <w:r>
         <w:rPr>
           <w:rFonts w:asciiTheme="minorBidi" w:hAnsiTheme="minorBidi"/>
           <w:sz w:val="24"/>
           <w:szCs w:val="24"/>
         </w:rPr>
-        <w:t xml:space="preserve">  T</w:t>
+        <w:t>est</w:t>
       </w:r>
       <w:r>
         <w:rPr>
@@ -2704,7 +2654,7 @@
           <w:sz w:val="24"/>
           <w:szCs w:val="24"/>
         </w:rPr>
-        <w:t>est</w:t>
+        <w:t>P</w:t>
       </w:r>
       <w:r>
         <w:rPr>
@@ -2712,17 +2662,8 @@
           <w:sz w:val="24"/>
           <w:szCs w:val="24"/>
         </w:rPr>
-        <w:t>P</w:t>
-      </w:r>
-      <w:r>
-        <w:rPr>
-          <w:rFonts w:asciiTheme="minorBidi" w:hAnsiTheme="minorBidi"/>
-          <w:sz w:val="24"/>
-          <w:szCs w:val="24"/>
-        </w:rPr>
         <w:t>lan</w:t>
       </w:r>
-      <w:proofErr w:type="gramEnd"/>
       <w:r>
         <w:rPr>
           <w:rFonts w:asciiTheme="minorBidi" w:hAnsiTheme="minorBidi"/>
@@ -2968,26 +2909,11 @@
         </w:rPr>
         <w:t xml:space="preserve"> the </w:t>
       </w:r>
-      <w:proofErr w:type="spellStart"/>
-      <w:r>
-        <w:rPr>
-          <w:rFonts w:asciiTheme="minorBidi" w:hAnsiTheme="minorBidi"/>
-        </w:rPr>
-        <w:t>Kenovo</w:t>
-      </w:r>
-      <w:proofErr w:type="spellEnd"/>
-      <w:r>
-        <w:rPr>
-          <w:rFonts w:asciiTheme="minorBidi" w:hAnsiTheme="minorBidi"/>
-        </w:rPr>
-        <w:t xml:space="preserve"> Electric </w:t>
-      </w:r>
-      <w:proofErr w:type="spellStart"/>
-      <w:r>
-        <w:rPr>
-          <w:rFonts w:asciiTheme="minorBidi" w:hAnsiTheme="minorBidi"/>
-        </w:rPr>
-        <w:t>Blender</w:t>
+      <w:r>
+        <w:rPr>
+          <w:rFonts w:asciiTheme="minorBidi" w:hAnsiTheme="minorBidi"/>
+        </w:rPr>
+        <w:t>Kenovo Electric Blender</w:t>
       </w:r>
       <w:r>
         <w:rPr>
@@ -2999,14 +2925,7 @@
         <w:rPr>
           <w:rFonts w:asciiTheme="minorBidi" w:hAnsiTheme="minorBidi"/>
         </w:rPr>
-        <w:t>The</w:t>
-      </w:r>
-      <w:proofErr w:type="spellEnd"/>
-      <w:r>
-        <w:rPr>
-          <w:rFonts w:asciiTheme="minorBidi" w:hAnsiTheme="minorBidi"/>
-        </w:rPr>
-        <w:t xml:space="preserve"> document introduces:</w:t>
+        <w:t>The document introduces:</w:t>
       </w:r>
     </w:p>
     <w:p>
@@ -3025,21 +2944,7 @@
         <w:rPr>
           <w:rFonts w:asciiTheme="minorBidi" w:hAnsiTheme="minorBidi"/>
         </w:rPr>
-        <w:t xml:space="preserve">Test Strategy: rules the test will be based on, including the givens of the project (e.g.: start / </w:t>
-      </w:r>
-      <w:proofErr w:type="spellStart"/>
-      <w:r>
-        <w:rPr>
-          <w:rFonts w:asciiTheme="minorBidi" w:hAnsiTheme="minorBidi"/>
-        </w:rPr>
-        <w:t>enddates</w:t>
-      </w:r>
-      <w:proofErr w:type="spellEnd"/>
-      <w:r>
-        <w:rPr>
-          <w:rFonts w:asciiTheme="minorBidi" w:hAnsiTheme="minorBidi"/>
-        </w:rPr>
-        <w:t>, objectives, assumptions); description of the process to set up a valid test (e.g.: entry / exit c</w:t>
+        <w:t>Test Strategy: rules the test will be based on, including the givens of the project (e.g.: start / enddates, objectives, assumptions); description of the process to set up a valid test (e.g.: entry / exit c</w:t>
       </w:r>
       <w:r>
         <w:rPr>
@@ -3111,41 +3016,13 @@
         <w:rPr>
           <w:rFonts w:asciiTheme="minorBidi" w:hAnsiTheme="minorBidi"/>
         </w:rPr>
-        <w:t xml:space="preserve">Test Management: process to handle the logistics of the test and all the events that </w:t>
-      </w:r>
-      <w:proofErr w:type="gramStart"/>
-      <w:r>
-        <w:rPr>
-          <w:rFonts w:asciiTheme="minorBidi" w:hAnsiTheme="minorBidi"/>
-        </w:rPr>
-        <w:t>come</w:t>
-      </w:r>
-      <w:proofErr w:type="gramEnd"/>
-      <w:r>
-        <w:rPr>
-          <w:rFonts w:asciiTheme="minorBidi" w:hAnsiTheme="minorBidi"/>
-        </w:rPr>
-        <w:t xml:space="preserve"> </w:t>
-      </w:r>
-      <w:proofErr w:type="spellStart"/>
-      <w:r>
-        <w:rPr>
-          <w:rFonts w:asciiTheme="minorBidi" w:hAnsiTheme="minorBidi"/>
-        </w:rPr>
-        <w:t>up</w:t>
-      </w:r>
-      <w:r>
-        <w:rPr>
-          <w:rFonts w:asciiTheme="minorBidi" w:hAnsiTheme="minorBidi"/>
-        </w:rPr>
-        <w:t>during</w:t>
-      </w:r>
-      <w:proofErr w:type="spellEnd"/>
-      <w:r>
-        <w:rPr>
-          <w:rFonts w:asciiTheme="minorBidi" w:hAnsiTheme="minorBidi"/>
-        </w:rPr>
-        <w:t xml:space="preserve"> the execution</w:t>
+        <w:t>Test Management: process to handle the logistics of the test and all the events that comeup</w:t>
+      </w:r>
+      <w:r>
+        <w:rPr>
+          <w:rFonts w:asciiTheme="minorBidi" w:hAnsiTheme="minorBidi"/>
+        </w:rPr>
+        <w:t>during the execution</w:t>
       </w:r>
       <w:r>
         <w:rPr>
@@ -3226,29 +3103,7 @@
         <w:rPr>
           <w:rFonts w:asciiTheme="minorBidi" w:hAnsiTheme="minorBidi"/>
         </w:rPr>
-        <w:t xml:space="preserve">rdware such as: </w:t>
-      </w:r>
-      <w:proofErr w:type="spellStart"/>
-      <w:r>
-        <w:rPr>
-          <w:rFonts w:asciiTheme="minorBidi" w:hAnsiTheme="minorBidi"/>
-        </w:rPr>
-        <w:t>Microcontroller</w:t>
-      </w:r>
-      <w:proofErr w:type="gramStart"/>
-      <w:r>
-        <w:rPr>
-          <w:rFonts w:asciiTheme="minorBidi" w:hAnsiTheme="minorBidi"/>
-        </w:rPr>
-        <w:t>,Motor</w:t>
-      </w:r>
-      <w:proofErr w:type="spellEnd"/>
-      <w:proofErr w:type="gramEnd"/>
-      <w:r>
-        <w:rPr>
-          <w:rFonts w:asciiTheme="minorBidi" w:hAnsiTheme="minorBidi"/>
-        </w:rPr>
-        <w:t xml:space="preserve"> Driver C</w:t>
+        <w:t>rdware such as: Microcontroller,Motor Driver C</w:t>
       </w:r>
       <w:r>
         <w:rPr>
@@ -3359,21 +3214,7 @@
         <w:rPr>
           <w:rFonts w:asciiTheme="minorBidi" w:hAnsiTheme="minorBidi"/>
         </w:rPr>
-        <w:t xml:space="preserve">Project Manager Plans for the testing activities in the overall project </w:t>
-      </w:r>
-      <w:proofErr w:type="gramStart"/>
-      <w:r>
-        <w:rPr>
-          <w:rFonts w:asciiTheme="minorBidi" w:hAnsiTheme="minorBidi"/>
-        </w:rPr>
-        <w:t>schedule,</w:t>
-      </w:r>
-      <w:proofErr w:type="gramEnd"/>
-      <w:r>
-        <w:rPr>
-          <w:rFonts w:asciiTheme="minorBidi" w:hAnsiTheme="minorBidi"/>
-        </w:rPr>
-        <w:t xml:space="preserve"> reviews the document, tracks the performance of the test according to the task here in specified.</w:t>
+        <w:t>Project Manager Plans for the testing activities in the overall project schedule, reviews the document, tracks the performance of the test according to the task here in specified.</w:t>
       </w:r>
     </w:p>
     <w:p>
@@ -3532,7 +3373,7 @@
         <w:tblStyle w:val="TableGrid"/>
         <w:tblW w:w="0" w:type="auto"/>
         <w:jc w:val="center"/>
-        <w:tblLook w:val="04A0" w:firstRow="1" w:lastRow="0" w:firstColumn="1" w:lastColumn="0" w:noHBand="0" w:noVBand="1"/>
+        <w:tblLook w:val="04A0"/>
       </w:tblPr>
       <w:tblGrid>
         <w:gridCol w:w="846"/>
@@ -4459,7 +4300,7 @@
         <w:tblStyle w:val="TableGrid"/>
         <w:tblW w:w="0" w:type="auto"/>
         <w:jc w:val="center"/>
-        <w:tblLook w:val="04A0" w:firstRow="1" w:lastRow="0" w:firstColumn="1" w:lastColumn="0" w:noHBand="0" w:noVBand="1"/>
+        <w:tblLook w:val="04A0"/>
       </w:tblPr>
       <w:tblGrid>
         <w:gridCol w:w="846"/>
@@ -5078,19 +4919,11 @@
         </w:rPr>
         <w:t xml:space="preserve">The objective of the test is to verify that the functionality of </w:t>
       </w:r>
-      <w:proofErr w:type="spellStart"/>
-      <w:r>
-        <w:rPr>
-          <w:rFonts w:asciiTheme="minorBidi" w:hAnsiTheme="minorBidi"/>
-        </w:rPr>
-        <w:t>Kenovo</w:t>
-      </w:r>
-      <w:proofErr w:type="spellEnd"/>
-      <w:r>
-        <w:rPr>
-          <w:rFonts w:asciiTheme="minorBidi" w:hAnsiTheme="minorBidi"/>
-        </w:rPr>
-        <w:t xml:space="preserve"> Electric Blender System</w:t>
+      <w:r>
+        <w:rPr>
+          <w:rFonts w:asciiTheme="minorBidi" w:hAnsiTheme="minorBidi"/>
+        </w:rPr>
+        <w:t>Kenovo Electric Blender System</w:t>
       </w:r>
       <w:r>
         <w:rPr>
@@ -5489,17 +5322,6 @@
       </w:r>
       <w:r>
         <w:rPr>
-          <w:rFonts w:asciiTheme="majorBidi" w:eastAsia="Arial" w:hAnsiTheme="majorBidi" w:cstheme="majorBidi"/>
-          <w:b/>
-          <w:bCs/>
-          <w:color w:val="000000" w:themeColor="text1"/>
-          <w:sz w:val="24"/>
-          <w:szCs w:val="24"/>
-        </w:rPr>
-        <w:t xml:space="preserve"> </w:t>
-      </w:r>
-      <w:r>
-        <w:rPr>
           <w:rFonts w:asciiTheme="minorBidi" w:hAnsiTheme="minorBidi"/>
           <w:i/>
           <w:iCs/>
@@ -5563,7 +5385,7 @@
           <w:i/>
           <w:iCs/>
         </w:rPr>
-        <w:t xml:space="preserve"> </w:t>
+        <w:t>Unit testing is carried out in the a</w:t>
       </w:r>
       <w:r>
         <w:rPr>
@@ -5571,7 +5393,7 @@
           <w:i/>
           <w:iCs/>
         </w:rPr>
-        <w:t>Unit testing is carried out in the a</w:t>
+        <w:t xml:space="preserve">pplication </w:t>
       </w:r>
       <w:r>
         <w:rPr>
@@ -5579,7 +5401,7 @@
           <w:i/>
           <w:iCs/>
         </w:rPr>
-        <w:t xml:space="preserve">pplication </w:t>
+        <w:t xml:space="preserve">based on </w:t>
       </w:r>
       <w:r>
         <w:rPr>
@@ -5587,7 +5409,7 @@
           <w:i/>
           <w:iCs/>
         </w:rPr>
-        <w:t xml:space="preserve">based on </w:t>
+        <w:t>White</w:t>
       </w:r>
       <w:r>
         <w:rPr>
@@ -5595,7 +5417,7 @@
           <w:i/>
           <w:iCs/>
         </w:rPr>
-        <w:t>White</w:t>
+        <w:t xml:space="preserve"> box </w:t>
       </w:r>
       <w:r>
         <w:rPr>
@@ -5603,7 +5425,7 @@
           <w:i/>
           <w:iCs/>
         </w:rPr>
-        <w:t xml:space="preserve"> box </w:t>
+        <w:t>techniques</w:t>
       </w:r>
       <w:r>
         <w:rPr>
@@ -5611,51 +5433,7 @@
           <w:i/>
           <w:iCs/>
         </w:rPr>
-        <w:t>techniques</w:t>
-      </w:r>
-      <w:r>
-        <w:rPr>
-          <w:rFonts w:asciiTheme="minorBidi" w:hAnsiTheme="minorBidi"/>
-          <w:i/>
-          <w:iCs/>
-        </w:rPr>
-        <w:t xml:space="preserve"> (</w:t>
-      </w:r>
-      <w:proofErr w:type="spellStart"/>
-      <w:r>
-        <w:rPr>
-          <w:rFonts w:asciiTheme="minorBidi" w:hAnsiTheme="minorBidi"/>
-          <w:i/>
-          <w:iCs/>
-        </w:rPr>
-        <w:t>eg</w:t>
-      </w:r>
-      <w:proofErr w:type="spellEnd"/>
-      <w:r>
-        <w:rPr>
-          <w:rFonts w:asciiTheme="minorBidi" w:hAnsiTheme="minorBidi"/>
-          <w:i/>
-          <w:iCs/>
-        </w:rPr>
-        <w:t xml:space="preserve">. Code </w:t>
-      </w:r>
-      <w:proofErr w:type="gramStart"/>
-      <w:r>
-        <w:rPr>
-          <w:rFonts w:asciiTheme="minorBidi" w:hAnsiTheme="minorBidi"/>
-          <w:i/>
-          <w:iCs/>
-        </w:rPr>
-        <w:t>Coverage ,Decision</w:t>
-      </w:r>
-      <w:proofErr w:type="gramEnd"/>
-      <w:r>
-        <w:rPr>
-          <w:rFonts w:asciiTheme="minorBidi" w:hAnsiTheme="minorBidi"/>
-          <w:i/>
-          <w:iCs/>
-        </w:rPr>
-        <w:t xml:space="preserve"> Coverage) </w:t>
+        <w:t xml:space="preserve"> (eg. Code Coverage ,Decision Coverage) </w:t>
       </w:r>
       <w:r>
         <w:rPr>
@@ -5892,14 +5670,6 @@
           <w:i/>
           <w:iCs/>
         </w:rPr>
-        <w:t xml:space="preserve"> </w:t>
-      </w:r>
-      <w:r>
-        <w:rPr>
-          <w:rFonts w:asciiTheme="minorBidi" w:hAnsiTheme="minorBidi"/>
-          <w:i/>
-          <w:iCs/>
-        </w:rPr>
         <w:t>Testing</w:t>
       </w:r>
       <w:r>
@@ -5950,7 +5720,7 @@
           <w:i/>
           <w:iCs/>
         </w:rPr>
-        <w:t xml:space="preserve"> </w:t>
+        <w:t>System</w:t>
       </w:r>
       <w:r>
         <w:rPr>
@@ -5958,7 +5728,7 @@
           <w:i/>
           <w:iCs/>
         </w:rPr>
-        <w:t>System</w:t>
+        <w:t xml:space="preserve"> testing is carried out in the application using test scripts and documentation based on black box </w:t>
       </w:r>
       <w:r>
         <w:rPr>
@@ -5966,7 +5736,7 @@
           <w:i/>
           <w:iCs/>
         </w:rPr>
-        <w:t xml:space="preserve"> testing is carried out in the application using test scripts and documentation based on black box </w:t>
+        <w:t>techniques</w:t>
       </w:r>
       <w:r>
         <w:rPr>
@@ -5974,7 +5744,7 @@
           <w:i/>
           <w:iCs/>
         </w:rPr>
-        <w:t>techniques</w:t>
+        <w:t xml:space="preserve"> (eg. Boundary value analysis, Decision Table, Use cases) </w:t>
       </w:r>
       <w:r>
         <w:rPr>
@@ -5982,51 +5752,7 @@
           <w:i/>
           <w:iCs/>
         </w:rPr>
-        <w:t xml:space="preserve"> (</w:t>
-      </w:r>
-      <w:proofErr w:type="spellStart"/>
-      <w:r>
-        <w:rPr>
-          <w:rFonts w:asciiTheme="minorBidi" w:hAnsiTheme="minorBidi"/>
-          <w:i/>
-          <w:iCs/>
-        </w:rPr>
-        <w:t>eg</w:t>
-      </w:r>
-      <w:proofErr w:type="spellEnd"/>
-      <w:r>
-        <w:rPr>
-          <w:rFonts w:asciiTheme="minorBidi" w:hAnsiTheme="minorBidi"/>
-          <w:i/>
-          <w:iCs/>
-        </w:rPr>
-        <w:t>. Boundary value analysis, Decision Table, Use cases</w:t>
-      </w:r>
-      <w:proofErr w:type="gramStart"/>
-      <w:r>
-        <w:rPr>
-          <w:rFonts w:asciiTheme="minorBidi" w:hAnsiTheme="minorBidi"/>
-          <w:i/>
-          <w:iCs/>
-        </w:rPr>
-        <w:t xml:space="preserve">) </w:t>
-      </w:r>
-      <w:r>
-        <w:rPr>
-          <w:rFonts w:asciiTheme="minorBidi" w:hAnsiTheme="minorBidi"/>
-          <w:i/>
-          <w:iCs/>
-        </w:rPr>
-        <w:t xml:space="preserve"> and</w:t>
-      </w:r>
-      <w:proofErr w:type="gramEnd"/>
-      <w:r>
-        <w:rPr>
-          <w:rFonts w:asciiTheme="minorBidi" w:hAnsiTheme="minorBidi"/>
-          <w:i/>
-          <w:iCs/>
-        </w:rPr>
-        <w:t xml:space="preserve"> SRS.</w:t>
+        <w:t xml:space="preserve"> and SRS.</w:t>
       </w:r>
     </w:p>
     <w:p>
@@ -6216,14 +5942,6 @@
           <w:i/>
           <w:iCs/>
         </w:rPr>
-        <w:t xml:space="preserve"> </w:t>
-      </w:r>
-      <w:r>
-        <w:rPr>
-          <w:rFonts w:asciiTheme="minorBidi" w:hAnsiTheme="minorBidi"/>
-          <w:i/>
-          <w:iCs/>
-        </w:rPr>
         <w:t>Testing</w:t>
       </w:r>
       <w:r>
@@ -6276,7 +5994,7 @@
           <w:i/>
           <w:iCs/>
         </w:rPr>
-        <w:t xml:space="preserve"> </w:t>
+        <w:t xml:space="preserve">It </w:t>
       </w:r>
       <w:r>
         <w:rPr>
@@ -6284,7 +6002,7 @@
           <w:i/>
           <w:iCs/>
         </w:rPr>
-        <w:t xml:space="preserve">It </w:t>
+        <w:t>will be based on severity of defects</w:t>
       </w:r>
       <w:r>
         <w:rPr>
@@ -6292,7 +6010,7 @@
           <w:i/>
           <w:iCs/>
         </w:rPr>
-        <w:t>will be based on severity of defects</w:t>
+        <w:t xml:space="preserve"> detected for the main Features so whenever </w:t>
       </w:r>
       <w:r>
         <w:rPr>
@@ -6300,33 +6018,7 @@
           <w:i/>
           <w:iCs/>
         </w:rPr>
-        <w:t xml:space="preserve"> detected for the main Features so whenever </w:t>
-      </w:r>
-      <w:r>
-        <w:rPr>
-          <w:rFonts w:asciiTheme="minorBidi" w:hAnsiTheme="minorBidi"/>
-          <w:i/>
-          <w:iCs/>
-        </w:rPr>
-        <w:t xml:space="preserve">the system changed testers should all </w:t>
-      </w:r>
-      <w:proofErr w:type="spellStart"/>
-      <w:r>
-        <w:rPr>
-          <w:rFonts w:asciiTheme="minorBidi" w:hAnsiTheme="minorBidi"/>
-          <w:i/>
-          <w:iCs/>
-        </w:rPr>
-        <w:t>testcase</w:t>
-      </w:r>
-      <w:proofErr w:type="spellEnd"/>
-      <w:r>
-        <w:rPr>
-          <w:rFonts w:asciiTheme="minorBidi" w:hAnsiTheme="minorBidi"/>
-          <w:i/>
-          <w:iCs/>
-        </w:rPr>
-        <w:t xml:space="preserve"> set.</w:t>
+        <w:t>the system changed testers should all testcase set.</w:t>
       </w:r>
     </w:p>
     <w:p>
@@ -6388,6 +6080,18 @@
           <w:rFonts w:asciiTheme="minorBidi" w:hAnsiTheme="minorBidi"/>
           <w:i/>
           <w:iCs/>
+        </w:rPr>
+      </w:pPr>
+    </w:p>
+    <w:p>
+      <w:pPr>
+        <w:bidi w:val="0"/>
+        <w:spacing w:line="0" w:lineRule="atLeast"/>
+        <w:rPr>
+          <w:rFonts w:ascii="Cambria" w:eastAsia="Cambria" w:hAnsi="Cambria"/>
+          <w:b/>
+          <w:color w:val="1F497D" w:themeColor="text2"/>
+          <w:sz w:val="24"/>
         </w:rPr>
       </w:pPr>
     </w:p>
@@ -6489,27 +6193,23 @@
     </w:p>
     <w:p>
       <w:pPr>
-        <w:tabs>
-          <w:tab w:val="left" w:pos="720"/>
-        </w:tabs>
-        <w:bidi w:val="0"/>
-        <w:ind w:left="1080"/>
-        <w:rPr>
-          <w:rFonts w:asciiTheme="minorBidi" w:hAnsiTheme="minorBidi"/>
-        </w:rPr>
-      </w:pPr>
-    </w:p>
-    <w:p>
-      <w:pPr>
         <w:pStyle w:val="ListParagraph"/>
         <w:tabs>
           <w:tab w:val="left" w:pos="720"/>
         </w:tabs>
-        <w:spacing w:line="0" w:lineRule="atLeast"/>
-        <w:rPr>
-          <w:rFonts w:ascii="Cambria" w:eastAsia="Cambria" w:hAnsi="Cambria"/>
-          <w:b/>
-          <w:sz w:val="24"/>
+        <w:rPr>
+          <w:rFonts w:asciiTheme="minorBidi" w:hAnsiTheme="minorBidi"/>
+        </w:rPr>
+      </w:pPr>
+    </w:p>
+    <w:p>
+      <w:pPr>
+        <w:pStyle w:val="ListParagraph"/>
+        <w:tabs>
+          <w:tab w:val="left" w:pos="720"/>
+        </w:tabs>
+        <w:rPr>
+          <w:rFonts w:asciiTheme="minorBidi" w:hAnsiTheme="minorBidi"/>
         </w:rPr>
       </w:pPr>
     </w:p>
@@ -6520,9 +6220,1750 @@
         <w:rPr>
           <w:rFonts w:ascii="Cambria" w:eastAsia="Cambria" w:hAnsi="Cambria"/>
           <w:b/>
-          <w:sz w:val="24"/>
-        </w:rPr>
-      </w:pPr>
+          <w:color w:val="1F497D" w:themeColor="text2"/>
+          <w:sz w:val="24"/>
+        </w:rPr>
+      </w:pPr>
+      <w:r>
+        <w:rPr>
+          <w:rFonts w:ascii="Cambria" w:eastAsia="Cambria" w:hAnsi="Cambria"/>
+          <w:b/>
+          <w:color w:val="1F497D" w:themeColor="text2"/>
+          <w:sz w:val="24"/>
+        </w:rPr>
+        <w:t>7.5.</w:t>
+      </w:r>
+      <w:r>
+        <w:rPr>
+          <w:rFonts w:ascii="Cambria" w:eastAsia="Cambria" w:hAnsi="Cambria"/>
+          <w:b/>
+          <w:color w:val="1F497D" w:themeColor="text2"/>
+          <w:sz w:val="24"/>
+        </w:rPr>
+        <w:t xml:space="preserve"> </w:t>
+      </w:r>
+      <w:r>
+        <w:rPr>
+          <w:rFonts w:ascii="Cambria" w:eastAsia="Cambria" w:hAnsi="Cambria"/>
+          <w:b/>
+          <w:color w:val="1F497D" w:themeColor="text2"/>
+          <w:sz w:val="24"/>
+        </w:rPr>
+        <w:t xml:space="preserve">Reviewing strategy </w:t>
+      </w:r>
+    </w:p>
+    <w:p>
+      <w:pPr>
+        <w:bidi w:val="0"/>
+        <w:spacing w:line="0" w:lineRule="atLeast"/>
+        <w:rPr>
+          <w:rFonts w:ascii="Cambria" w:eastAsia="Cambria" w:hAnsi="Cambria"/>
+          <w:bCs/>
+          <w:color w:val="000000" w:themeColor="text1"/>
+          <w:sz w:val="24"/>
+        </w:rPr>
+      </w:pPr>
+      <w:r>
+        <w:rPr>
+          <w:rFonts w:ascii="Cambria" w:eastAsia="Cambria" w:hAnsi="Cambria"/>
+          <w:b/>
+          <w:color w:val="1F497D" w:themeColor="text2"/>
+          <w:sz w:val="24"/>
+        </w:rPr>
+        <w:tab/>
+      </w:r>
+      <w:r>
+        <w:rPr>
+          <w:rFonts w:ascii="Cambria" w:eastAsia="Cambria" w:hAnsi="Cambria"/>
+          <w:b/>
+          <w:color w:val="1F497D" w:themeColor="text2"/>
+          <w:sz w:val="24"/>
+        </w:rPr>
+        <w:t xml:space="preserve">7.5.1  </w:t>
+      </w:r>
+      <w:r>
+        <w:rPr>
+          <w:rFonts w:ascii="Cambria" w:eastAsia="Cambria" w:hAnsi="Cambria"/>
+          <w:b/>
+          <w:color w:val="1F497D" w:themeColor="text2"/>
+          <w:sz w:val="24"/>
+        </w:rPr>
+        <w:t xml:space="preserve">Project Management and  </w:t>
+      </w:r>
+      <w:r>
+        <w:rPr>
+          <w:rFonts w:ascii="Cambria" w:eastAsia="Cambria" w:hAnsi="Cambria"/>
+          <w:b/>
+          <w:color w:val="1F497D" w:themeColor="text2"/>
+          <w:sz w:val="24"/>
+        </w:rPr>
+        <w:t xml:space="preserve">Planning  documents </w:t>
+      </w:r>
+      <w:r>
+        <w:rPr>
+          <w:rFonts w:ascii="Cambria" w:eastAsia="Cambria" w:hAnsi="Cambria"/>
+          <w:b/>
+          <w:color w:val="1F497D" w:themeColor="text2"/>
+          <w:sz w:val="24"/>
+        </w:rPr>
+        <w:br/>
+      </w:r>
+      <w:r>
+        <w:rPr>
+          <w:rFonts w:ascii="Cambria" w:eastAsia="Cambria" w:hAnsi="Cambria"/>
+          <w:b/>
+          <w:color w:val="1F497D" w:themeColor="text2"/>
+          <w:sz w:val="24"/>
+        </w:rPr>
+        <w:tab/>
+      </w:r>
+      <w:r>
+        <w:rPr>
+          <w:rFonts w:ascii="Cambria" w:eastAsia="Cambria" w:hAnsi="Cambria"/>
+          <w:b/>
+          <w:color w:val="000000" w:themeColor="text1"/>
+          <w:sz w:val="24"/>
+        </w:rPr>
+        <w:t>Purpose :</w:t>
+      </w:r>
+      <w:r>
+        <w:rPr>
+          <w:rFonts w:ascii="Cambria" w:eastAsia="Cambria" w:hAnsi="Cambria"/>
+          <w:b/>
+          <w:color w:val="000000" w:themeColor="text1"/>
+          <w:sz w:val="24"/>
+        </w:rPr>
+        <w:t xml:space="preserve"> </w:t>
+      </w:r>
+      <w:r>
+        <w:rPr>
+          <w:rFonts w:ascii="Cambria" w:eastAsia="Cambria" w:hAnsi="Cambria"/>
+          <w:bCs/>
+          <w:color w:val="000000" w:themeColor="text1"/>
+          <w:sz w:val="24"/>
+        </w:rPr>
+        <w:t xml:space="preserve">To validate </w:t>
+      </w:r>
+      <w:r>
+        <w:rPr>
+          <w:rFonts w:ascii="Cambria" w:eastAsia="Cambria" w:hAnsi="Cambria"/>
+          <w:bCs/>
+          <w:color w:val="000000" w:themeColor="text1"/>
+          <w:sz w:val="24"/>
+        </w:rPr>
+        <w:t xml:space="preserve">all project related documents and update them </w:t>
+      </w:r>
+      <w:r>
+        <w:rPr>
+          <w:rFonts w:ascii="Cambria" w:eastAsia="Cambria" w:hAnsi="Cambria"/>
+          <w:bCs/>
+          <w:color w:val="000000" w:themeColor="text1"/>
+          <w:sz w:val="24"/>
+        </w:rPr>
+        <w:tab/>
+      </w:r>
+      <w:r>
+        <w:rPr>
+          <w:rFonts w:ascii="Cambria" w:eastAsia="Cambria" w:hAnsi="Cambria"/>
+          <w:bCs/>
+          <w:color w:val="000000" w:themeColor="text1"/>
+          <w:sz w:val="24"/>
+        </w:rPr>
+        <w:tab/>
+      </w:r>
+      <w:r>
+        <w:rPr>
+          <w:rFonts w:ascii="Cambria" w:eastAsia="Cambria" w:hAnsi="Cambria"/>
+          <w:bCs/>
+          <w:color w:val="000000" w:themeColor="text1"/>
+          <w:sz w:val="24"/>
+        </w:rPr>
+        <w:tab/>
+        <w:t xml:space="preserve">     according to project progress</w:t>
+      </w:r>
+      <w:r>
+        <w:rPr>
+          <w:rFonts w:ascii="Cambria" w:eastAsia="Cambria" w:hAnsi="Cambria"/>
+          <w:bCs/>
+          <w:color w:val="000000" w:themeColor="text1"/>
+          <w:sz w:val="24"/>
+        </w:rPr>
+        <w:t>.</w:t>
+      </w:r>
+    </w:p>
+    <w:p>
+      <w:pPr>
+        <w:bidi w:val="0"/>
+        <w:spacing w:line="0" w:lineRule="atLeast"/>
+        <w:rPr>
+          <w:rFonts w:ascii="Cambria" w:eastAsia="Cambria" w:hAnsi="Cambria"/>
+          <w:bCs/>
+          <w:color w:val="000000" w:themeColor="text1"/>
+          <w:sz w:val="24"/>
+        </w:rPr>
+      </w:pPr>
+      <w:r>
+        <w:rPr>
+          <w:rFonts w:ascii="Cambria" w:eastAsia="Cambria" w:hAnsi="Cambria"/>
+          <w:bCs/>
+          <w:color w:val="000000" w:themeColor="text1"/>
+          <w:sz w:val="24"/>
+        </w:rPr>
+        <w:br/>
+      </w:r>
+      <w:r>
+        <w:rPr>
+          <w:rFonts w:ascii="Cambria" w:eastAsia="Cambria" w:hAnsi="Cambria"/>
+          <w:b/>
+          <w:color w:val="000000" w:themeColor="text1"/>
+          <w:sz w:val="24"/>
+        </w:rPr>
+        <w:tab/>
+        <w:t>Responsibility :</w:t>
+      </w:r>
+      <w:r>
+        <w:rPr>
+          <w:rFonts w:ascii="Cambria" w:eastAsia="Cambria" w:hAnsi="Cambria"/>
+          <w:b/>
+          <w:color w:val="000000" w:themeColor="text1"/>
+          <w:sz w:val="24"/>
+        </w:rPr>
+        <w:t xml:space="preserve"> </w:t>
+      </w:r>
+      <w:r>
+        <w:rPr>
+          <w:rFonts w:ascii="Cambria" w:eastAsia="Cambria" w:hAnsi="Cambria"/>
+          <w:bCs/>
+          <w:color w:val="000000" w:themeColor="text1"/>
+          <w:sz w:val="24"/>
+        </w:rPr>
+        <w:t>Reviewing the project documents will</w:t>
+      </w:r>
+      <w:r>
+        <w:rPr>
+          <w:rFonts w:ascii="Cambria" w:eastAsia="Cambria" w:hAnsi="Cambria"/>
+          <w:bCs/>
+          <w:color w:val="000000" w:themeColor="text1"/>
+          <w:sz w:val="24"/>
+        </w:rPr>
+        <w:t xml:space="preserve"> be a shared  </w:t>
+      </w:r>
+      <w:r>
+        <w:rPr>
+          <w:rFonts w:ascii="Cambria" w:eastAsia="Cambria" w:hAnsi="Cambria"/>
+          <w:bCs/>
+          <w:color w:val="000000" w:themeColor="text1"/>
+          <w:sz w:val="24"/>
+        </w:rPr>
+        <w:tab/>
+      </w:r>
+      <w:r>
+        <w:rPr>
+          <w:rFonts w:ascii="Cambria" w:eastAsia="Cambria" w:hAnsi="Cambria"/>
+          <w:bCs/>
+          <w:color w:val="000000" w:themeColor="text1"/>
+          <w:sz w:val="24"/>
+        </w:rPr>
+        <w:tab/>
+      </w:r>
+      <w:r>
+        <w:rPr>
+          <w:rFonts w:ascii="Cambria" w:eastAsia="Cambria" w:hAnsi="Cambria"/>
+          <w:bCs/>
+          <w:color w:val="000000" w:themeColor="text1"/>
+          <w:sz w:val="24"/>
+        </w:rPr>
+        <w:tab/>
+      </w:r>
+      <w:r>
+        <w:rPr>
+          <w:rFonts w:ascii="Cambria" w:eastAsia="Cambria" w:hAnsi="Cambria"/>
+          <w:bCs/>
+          <w:color w:val="000000" w:themeColor="text1"/>
+          <w:sz w:val="24"/>
+        </w:rPr>
+        <w:tab/>
+        <w:t>responsibility between th</w:t>
+      </w:r>
+      <w:r>
+        <w:rPr>
+          <w:rFonts w:ascii="Cambria" w:eastAsia="Cambria" w:hAnsi="Cambria"/>
+          <w:bCs/>
+          <w:color w:val="000000" w:themeColor="text1"/>
+          <w:sz w:val="24"/>
+        </w:rPr>
+        <w:t>e testers and developers.</w:t>
+      </w:r>
+    </w:p>
+    <w:p>
+      <w:pPr>
+        <w:bidi w:val="0"/>
+        <w:spacing w:line="0" w:lineRule="atLeast"/>
+        <w:rPr>
+          <w:rFonts w:ascii="Cambria" w:eastAsia="Cambria" w:hAnsi="Cambria"/>
+          <w:bCs/>
+          <w:color w:val="000000" w:themeColor="text1"/>
+          <w:sz w:val="24"/>
+        </w:rPr>
+      </w:pPr>
+      <w:r>
+        <w:rPr>
+          <w:rFonts w:ascii="Cambria" w:eastAsia="Cambria" w:hAnsi="Cambria"/>
+          <w:b/>
+          <w:color w:val="000000" w:themeColor="text1"/>
+          <w:sz w:val="24"/>
+        </w:rPr>
+        <w:tab/>
+        <w:t xml:space="preserve">Methodology: </w:t>
+      </w:r>
+      <w:r>
+        <w:rPr>
+          <w:rFonts w:ascii="Cambria" w:eastAsia="Cambria" w:hAnsi="Cambria"/>
+          <w:bCs/>
+          <w:color w:val="000000" w:themeColor="text1"/>
+          <w:sz w:val="24"/>
+        </w:rPr>
+        <w:t xml:space="preserve">The responsible individual will investigate the documents </w:t>
+      </w:r>
+      <w:r>
+        <w:rPr>
+          <w:rFonts w:ascii="Cambria" w:eastAsia="Cambria" w:hAnsi="Cambria"/>
+          <w:bCs/>
+          <w:color w:val="000000" w:themeColor="text1"/>
+          <w:sz w:val="24"/>
+        </w:rPr>
+        <w:tab/>
+      </w:r>
+      <w:r>
+        <w:rPr>
+          <w:rFonts w:ascii="Cambria" w:eastAsia="Cambria" w:hAnsi="Cambria"/>
+          <w:bCs/>
+          <w:color w:val="000000" w:themeColor="text1"/>
+          <w:sz w:val="24"/>
+        </w:rPr>
+        <w:tab/>
+      </w:r>
+      <w:r>
+        <w:rPr>
+          <w:rFonts w:ascii="Cambria" w:eastAsia="Cambria" w:hAnsi="Cambria"/>
+          <w:bCs/>
+          <w:color w:val="000000" w:themeColor="text1"/>
+          <w:sz w:val="24"/>
+        </w:rPr>
+        <w:tab/>
+        <w:t xml:space="preserve">by sight  and log any emerging issues to the review log </w:t>
+      </w:r>
+      <w:r>
+        <w:rPr>
+          <w:rFonts w:ascii="Cambria" w:eastAsia="Cambria" w:hAnsi="Cambria"/>
+          <w:bCs/>
+          <w:color w:val="000000" w:themeColor="text1"/>
+          <w:sz w:val="24"/>
+        </w:rPr>
+        <w:tab/>
+      </w:r>
+      <w:r>
+        <w:rPr>
+          <w:rFonts w:ascii="Cambria" w:eastAsia="Cambria" w:hAnsi="Cambria"/>
+          <w:bCs/>
+          <w:color w:val="000000" w:themeColor="text1"/>
+          <w:sz w:val="24"/>
+        </w:rPr>
+        <w:tab/>
+      </w:r>
+      <w:r>
+        <w:rPr>
+          <w:rFonts w:ascii="Cambria" w:eastAsia="Cambria" w:hAnsi="Cambria"/>
+          <w:bCs/>
+          <w:color w:val="000000" w:themeColor="text1"/>
+          <w:sz w:val="24"/>
+        </w:rPr>
+        <w:tab/>
+      </w:r>
+      <w:r>
+        <w:rPr>
+          <w:rFonts w:ascii="Cambria" w:eastAsia="Cambria" w:hAnsi="Cambria"/>
+          <w:bCs/>
+          <w:color w:val="000000" w:themeColor="text1"/>
+          <w:sz w:val="24"/>
+        </w:rPr>
+        <w:tab/>
+        <w:t xml:space="preserve">supported by a clear description of the raised issue and a </w:t>
+      </w:r>
+      <w:r>
+        <w:rPr>
+          <w:rFonts w:ascii="Cambria" w:eastAsia="Cambria" w:hAnsi="Cambria"/>
+          <w:bCs/>
+          <w:color w:val="000000" w:themeColor="text1"/>
+          <w:sz w:val="24"/>
+        </w:rPr>
+        <w:tab/>
+      </w:r>
+      <w:r>
+        <w:rPr>
+          <w:rFonts w:ascii="Cambria" w:eastAsia="Cambria" w:hAnsi="Cambria"/>
+          <w:bCs/>
+          <w:color w:val="000000" w:themeColor="text1"/>
+          <w:sz w:val="24"/>
+        </w:rPr>
+        <w:tab/>
+      </w:r>
+      <w:r>
+        <w:rPr>
+          <w:rFonts w:ascii="Cambria" w:eastAsia="Cambria" w:hAnsi="Cambria"/>
+          <w:bCs/>
+          <w:color w:val="000000" w:themeColor="text1"/>
+          <w:sz w:val="24"/>
+        </w:rPr>
+        <w:tab/>
+        <w:t>traceable reference to the document where it was raised .</w:t>
+      </w:r>
+    </w:p>
+    <w:p>
+      <w:pPr>
+        <w:bidi w:val="0"/>
+        <w:spacing w:line="0" w:lineRule="atLeast"/>
+        <w:rPr>
+          <w:rFonts w:ascii="Cambria" w:eastAsia="Cambria" w:hAnsi="Cambria"/>
+          <w:bCs/>
+          <w:color w:val="000000" w:themeColor="text1"/>
+          <w:sz w:val="24"/>
+        </w:rPr>
+      </w:pPr>
+      <w:r>
+        <w:rPr>
+          <w:rFonts w:ascii="Cambria" w:eastAsia="Cambria" w:hAnsi="Cambria"/>
+          <w:b/>
+          <w:color w:val="1F497D" w:themeColor="text2"/>
+          <w:sz w:val="24"/>
+        </w:rPr>
+        <w:br/>
+      </w:r>
+      <w:r>
+        <w:rPr>
+          <w:rFonts w:ascii="Cambria" w:eastAsia="Cambria" w:hAnsi="Cambria"/>
+          <w:b/>
+          <w:color w:val="1F497D" w:themeColor="text2"/>
+          <w:sz w:val="24"/>
+        </w:rPr>
+        <w:tab/>
+      </w:r>
+      <w:r>
+        <w:rPr>
+          <w:rFonts w:ascii="Cambria" w:eastAsia="Cambria" w:hAnsi="Cambria"/>
+          <w:b/>
+          <w:color w:val="1F497D" w:themeColor="text2"/>
+          <w:sz w:val="24"/>
+        </w:rPr>
+        <w:t>7.5.</w:t>
+      </w:r>
+      <w:r>
+        <w:rPr>
+          <w:rFonts w:ascii="Cambria" w:eastAsia="Cambria" w:hAnsi="Cambria"/>
+          <w:b/>
+          <w:color w:val="1F497D" w:themeColor="text2"/>
+          <w:sz w:val="24"/>
+        </w:rPr>
+        <w:t>2</w:t>
+      </w:r>
+      <w:r>
+        <w:rPr>
+          <w:rFonts w:ascii="Cambria" w:eastAsia="Cambria" w:hAnsi="Cambria"/>
+          <w:b/>
+          <w:color w:val="1F497D" w:themeColor="text2"/>
+          <w:sz w:val="24"/>
+        </w:rPr>
+        <w:t xml:space="preserve">  Requirements specification documents </w:t>
+      </w:r>
+      <w:r>
+        <w:rPr>
+          <w:rFonts w:ascii="Cambria" w:eastAsia="Cambria" w:hAnsi="Cambria"/>
+          <w:b/>
+          <w:color w:val="1F497D" w:themeColor="text2"/>
+          <w:sz w:val="24"/>
+        </w:rPr>
+        <w:br/>
+      </w:r>
+      <w:r>
+        <w:rPr>
+          <w:rFonts w:ascii="Cambria" w:eastAsia="Cambria" w:hAnsi="Cambria"/>
+          <w:b/>
+          <w:color w:val="1F497D" w:themeColor="text2"/>
+          <w:sz w:val="24"/>
+        </w:rPr>
+        <w:tab/>
+      </w:r>
+      <w:r>
+        <w:rPr>
+          <w:rFonts w:ascii="Cambria" w:eastAsia="Cambria" w:hAnsi="Cambria"/>
+          <w:b/>
+          <w:color w:val="000000" w:themeColor="text1"/>
+          <w:sz w:val="24"/>
+        </w:rPr>
+        <w:t>Purpose :</w:t>
+      </w:r>
+      <w:r>
+        <w:rPr>
+          <w:rFonts w:ascii="Cambria" w:eastAsia="Cambria" w:hAnsi="Cambria"/>
+          <w:b/>
+          <w:color w:val="000000" w:themeColor="text1"/>
+          <w:sz w:val="24"/>
+        </w:rPr>
+        <w:t xml:space="preserve"> </w:t>
+      </w:r>
+      <w:r>
+        <w:rPr>
+          <w:rFonts w:ascii="Cambria" w:eastAsia="Cambria" w:hAnsi="Cambria"/>
+          <w:bCs/>
+          <w:color w:val="000000" w:themeColor="text1"/>
+          <w:sz w:val="24"/>
+        </w:rPr>
+        <w:t xml:space="preserve">To validate the consistency of the gathered requirements and </w:t>
+      </w:r>
+      <w:r>
+        <w:rPr>
+          <w:rFonts w:ascii="Cambria" w:eastAsia="Cambria" w:hAnsi="Cambria"/>
+          <w:bCs/>
+          <w:color w:val="000000" w:themeColor="text1"/>
+          <w:sz w:val="24"/>
+        </w:rPr>
+        <w:tab/>
+      </w:r>
+      <w:r>
+        <w:rPr>
+          <w:rFonts w:ascii="Cambria" w:eastAsia="Cambria" w:hAnsi="Cambria"/>
+          <w:bCs/>
+          <w:color w:val="000000" w:themeColor="text1"/>
+          <w:sz w:val="24"/>
+        </w:rPr>
+        <w:tab/>
+        <w:t xml:space="preserve">     </w:t>
+      </w:r>
+      <w:r>
+        <w:rPr>
+          <w:rFonts w:ascii="Cambria" w:eastAsia="Cambria" w:hAnsi="Cambria"/>
+          <w:bCs/>
+          <w:color w:val="000000" w:themeColor="text1"/>
+          <w:sz w:val="24"/>
+        </w:rPr>
+        <w:t xml:space="preserve">to ensure the clearance and completeness of the </w:t>
+      </w:r>
+      <w:r>
+        <w:rPr>
+          <w:rFonts w:ascii="Cambria" w:eastAsia="Cambria" w:hAnsi="Cambria"/>
+          <w:bCs/>
+          <w:color w:val="000000" w:themeColor="text1"/>
+          <w:sz w:val="24"/>
+        </w:rPr>
+        <w:t xml:space="preserve">elicited </w:t>
+      </w:r>
+      <w:r>
+        <w:rPr>
+          <w:rFonts w:ascii="Cambria" w:eastAsia="Cambria" w:hAnsi="Cambria"/>
+          <w:bCs/>
+          <w:color w:val="000000" w:themeColor="text1"/>
+          <w:sz w:val="24"/>
+        </w:rPr>
+        <w:tab/>
+      </w:r>
+      <w:r>
+        <w:rPr>
+          <w:rFonts w:ascii="Cambria" w:eastAsia="Cambria" w:hAnsi="Cambria"/>
+          <w:bCs/>
+          <w:color w:val="000000" w:themeColor="text1"/>
+          <w:sz w:val="24"/>
+        </w:rPr>
+        <w:tab/>
+      </w:r>
+      <w:r>
+        <w:rPr>
+          <w:rFonts w:ascii="Cambria" w:eastAsia="Cambria" w:hAnsi="Cambria"/>
+          <w:bCs/>
+          <w:color w:val="000000" w:themeColor="text1"/>
+          <w:sz w:val="24"/>
+        </w:rPr>
+        <w:tab/>
+        <w:t xml:space="preserve">     requirements as per required from the customer.</w:t>
+      </w:r>
+    </w:p>
+    <w:p>
+      <w:pPr>
+        <w:bidi w:val="0"/>
+        <w:spacing w:line="0" w:lineRule="atLeast"/>
+        <w:rPr>
+          <w:rFonts w:ascii="Cambria" w:eastAsia="Cambria" w:hAnsi="Cambria"/>
+          <w:bCs/>
+          <w:color w:val="000000" w:themeColor="text1"/>
+          <w:sz w:val="24"/>
+        </w:rPr>
+      </w:pPr>
+      <w:r>
+        <w:rPr>
+          <w:rFonts w:ascii="Cambria" w:eastAsia="Cambria" w:hAnsi="Cambria"/>
+          <w:bCs/>
+          <w:color w:val="000000" w:themeColor="text1"/>
+          <w:sz w:val="24"/>
+        </w:rPr>
+        <w:br/>
+      </w:r>
+      <w:r>
+        <w:rPr>
+          <w:rFonts w:ascii="Cambria" w:eastAsia="Cambria" w:hAnsi="Cambria"/>
+          <w:b/>
+          <w:color w:val="000000" w:themeColor="text1"/>
+          <w:sz w:val="24"/>
+        </w:rPr>
+        <w:tab/>
+        <w:t>Responsibility :</w:t>
+      </w:r>
+      <w:r>
+        <w:rPr>
+          <w:rFonts w:ascii="Cambria" w:eastAsia="Cambria" w:hAnsi="Cambria"/>
+          <w:b/>
+          <w:color w:val="000000" w:themeColor="text1"/>
+          <w:sz w:val="24"/>
+        </w:rPr>
+        <w:t xml:space="preserve"> </w:t>
+      </w:r>
+      <w:r>
+        <w:rPr>
+          <w:rFonts w:ascii="Cambria" w:eastAsia="Cambria" w:hAnsi="Cambria"/>
+          <w:bCs/>
+          <w:color w:val="000000" w:themeColor="text1"/>
+          <w:sz w:val="24"/>
+        </w:rPr>
+        <w:t xml:space="preserve">Reviewing the </w:t>
+      </w:r>
+      <w:r>
+        <w:rPr>
+          <w:rFonts w:ascii="Cambria" w:eastAsia="Cambria" w:hAnsi="Cambria"/>
+          <w:bCs/>
+          <w:color w:val="000000" w:themeColor="text1"/>
+          <w:sz w:val="24"/>
+        </w:rPr>
+        <w:t xml:space="preserve">requirements  shall be a shared  </w:t>
+      </w:r>
+      <w:r>
+        <w:rPr>
+          <w:rFonts w:ascii="Cambria" w:eastAsia="Cambria" w:hAnsi="Cambria"/>
+          <w:bCs/>
+          <w:color w:val="000000" w:themeColor="text1"/>
+          <w:sz w:val="24"/>
+        </w:rPr>
+        <w:tab/>
+      </w:r>
+      <w:r>
+        <w:rPr>
+          <w:rFonts w:ascii="Cambria" w:eastAsia="Cambria" w:hAnsi="Cambria"/>
+          <w:bCs/>
+          <w:color w:val="000000" w:themeColor="text1"/>
+          <w:sz w:val="24"/>
+        </w:rPr>
+        <w:tab/>
+      </w:r>
+      <w:r>
+        <w:rPr>
+          <w:rFonts w:ascii="Cambria" w:eastAsia="Cambria" w:hAnsi="Cambria"/>
+          <w:bCs/>
+          <w:color w:val="000000" w:themeColor="text1"/>
+          <w:sz w:val="24"/>
+        </w:rPr>
+        <w:tab/>
+      </w:r>
+      <w:r>
+        <w:rPr>
+          <w:rFonts w:ascii="Cambria" w:eastAsia="Cambria" w:hAnsi="Cambria"/>
+          <w:bCs/>
+          <w:color w:val="000000" w:themeColor="text1"/>
+          <w:sz w:val="24"/>
+        </w:rPr>
+        <w:tab/>
+        <w:t xml:space="preserve">responsibility between the testers and developers to </w:t>
+      </w:r>
+      <w:r>
+        <w:rPr>
+          <w:rFonts w:ascii="Cambria" w:eastAsia="Cambria" w:hAnsi="Cambria"/>
+          <w:bCs/>
+          <w:color w:val="000000" w:themeColor="text1"/>
+          <w:sz w:val="24"/>
+        </w:rPr>
+        <w:tab/>
+      </w:r>
+      <w:r>
+        <w:rPr>
+          <w:rFonts w:ascii="Cambria" w:eastAsia="Cambria" w:hAnsi="Cambria"/>
+          <w:bCs/>
+          <w:color w:val="000000" w:themeColor="text1"/>
+          <w:sz w:val="24"/>
+        </w:rPr>
+        <w:tab/>
+      </w:r>
+      <w:r>
+        <w:rPr>
+          <w:rFonts w:ascii="Cambria" w:eastAsia="Cambria" w:hAnsi="Cambria"/>
+          <w:bCs/>
+          <w:color w:val="000000" w:themeColor="text1"/>
+          <w:sz w:val="24"/>
+        </w:rPr>
+        <w:tab/>
+      </w:r>
+      <w:r>
+        <w:rPr>
+          <w:rFonts w:ascii="Cambria" w:eastAsia="Cambria" w:hAnsi="Cambria"/>
+          <w:bCs/>
+          <w:color w:val="000000" w:themeColor="text1"/>
+          <w:sz w:val="24"/>
+        </w:rPr>
+        <w:tab/>
+        <w:t xml:space="preserve">communicate with the customer  to further clarify the </w:t>
+      </w:r>
+      <w:r>
+        <w:rPr>
+          <w:rFonts w:ascii="Cambria" w:eastAsia="Cambria" w:hAnsi="Cambria"/>
+          <w:bCs/>
+          <w:color w:val="000000" w:themeColor="text1"/>
+          <w:sz w:val="24"/>
+        </w:rPr>
+        <w:tab/>
+      </w:r>
+      <w:r>
+        <w:rPr>
+          <w:rFonts w:ascii="Cambria" w:eastAsia="Cambria" w:hAnsi="Cambria"/>
+          <w:bCs/>
+          <w:color w:val="000000" w:themeColor="text1"/>
+          <w:sz w:val="24"/>
+        </w:rPr>
+        <w:tab/>
+      </w:r>
+      <w:r>
+        <w:rPr>
+          <w:rFonts w:ascii="Cambria" w:eastAsia="Cambria" w:hAnsi="Cambria"/>
+          <w:bCs/>
+          <w:color w:val="000000" w:themeColor="text1"/>
+          <w:sz w:val="24"/>
+        </w:rPr>
+        <w:tab/>
+      </w:r>
+      <w:r>
+        <w:rPr>
+          <w:rFonts w:ascii="Cambria" w:eastAsia="Cambria" w:hAnsi="Cambria"/>
+          <w:bCs/>
+          <w:color w:val="000000" w:themeColor="text1"/>
+          <w:sz w:val="24"/>
+        </w:rPr>
+        <w:tab/>
+        <w:t>requirements.</w:t>
+      </w:r>
+    </w:p>
+    <w:p>
+      <w:pPr>
+        <w:bidi w:val="0"/>
+        <w:spacing w:line="0" w:lineRule="atLeast"/>
+        <w:rPr>
+          <w:rFonts w:ascii="Cambria" w:eastAsia="Cambria" w:hAnsi="Cambria"/>
+          <w:bCs/>
+          <w:color w:val="000000" w:themeColor="text1"/>
+          <w:sz w:val="24"/>
+        </w:rPr>
+      </w:pPr>
+      <w:r>
+        <w:rPr>
+          <w:rFonts w:ascii="Cambria" w:eastAsia="Cambria" w:hAnsi="Cambria"/>
+          <w:b/>
+          <w:color w:val="000000" w:themeColor="text1"/>
+          <w:sz w:val="24"/>
+        </w:rPr>
+        <w:tab/>
+        <w:t xml:space="preserve">Methodology: </w:t>
+      </w:r>
+      <w:r>
+        <w:rPr>
+          <w:rFonts w:ascii="Cambria" w:eastAsia="Cambria" w:hAnsi="Cambria"/>
+          <w:bCs/>
+          <w:color w:val="000000" w:themeColor="text1"/>
+          <w:sz w:val="24"/>
+        </w:rPr>
+        <w:t xml:space="preserve">The responsible individual will investigate the documents </w:t>
+      </w:r>
+      <w:r>
+        <w:rPr>
+          <w:rFonts w:ascii="Cambria" w:eastAsia="Cambria" w:hAnsi="Cambria"/>
+          <w:bCs/>
+          <w:color w:val="000000" w:themeColor="text1"/>
+          <w:sz w:val="24"/>
+        </w:rPr>
+        <w:tab/>
+      </w:r>
+      <w:r>
+        <w:rPr>
+          <w:rFonts w:ascii="Cambria" w:eastAsia="Cambria" w:hAnsi="Cambria"/>
+          <w:bCs/>
+          <w:color w:val="000000" w:themeColor="text1"/>
+          <w:sz w:val="24"/>
+        </w:rPr>
+        <w:tab/>
+      </w:r>
+      <w:r>
+        <w:rPr>
+          <w:rFonts w:ascii="Cambria" w:eastAsia="Cambria" w:hAnsi="Cambria"/>
+          <w:bCs/>
+          <w:color w:val="000000" w:themeColor="text1"/>
+          <w:sz w:val="24"/>
+        </w:rPr>
+        <w:tab/>
+        <w:t xml:space="preserve">by sight  and log any emerging issues to the review log </w:t>
+      </w:r>
+      <w:r>
+        <w:rPr>
+          <w:rFonts w:ascii="Cambria" w:eastAsia="Cambria" w:hAnsi="Cambria"/>
+          <w:bCs/>
+          <w:color w:val="000000" w:themeColor="text1"/>
+          <w:sz w:val="24"/>
+        </w:rPr>
+        <w:tab/>
+      </w:r>
+      <w:r>
+        <w:rPr>
+          <w:rFonts w:ascii="Cambria" w:eastAsia="Cambria" w:hAnsi="Cambria"/>
+          <w:bCs/>
+          <w:color w:val="000000" w:themeColor="text1"/>
+          <w:sz w:val="24"/>
+        </w:rPr>
+        <w:tab/>
+      </w:r>
+      <w:r>
+        <w:rPr>
+          <w:rFonts w:ascii="Cambria" w:eastAsia="Cambria" w:hAnsi="Cambria"/>
+          <w:bCs/>
+          <w:color w:val="000000" w:themeColor="text1"/>
+          <w:sz w:val="24"/>
+        </w:rPr>
+        <w:tab/>
+      </w:r>
+      <w:r>
+        <w:rPr>
+          <w:rFonts w:ascii="Cambria" w:eastAsia="Cambria" w:hAnsi="Cambria"/>
+          <w:bCs/>
+          <w:color w:val="000000" w:themeColor="text1"/>
+          <w:sz w:val="24"/>
+        </w:rPr>
+        <w:tab/>
+        <w:t xml:space="preserve">supported by a clear description of the </w:t>
+      </w:r>
+      <w:r>
+        <w:rPr>
+          <w:rFonts w:ascii="Cambria" w:eastAsia="Cambria" w:hAnsi="Cambria"/>
+          <w:bCs/>
+          <w:color w:val="000000" w:themeColor="text1"/>
+          <w:sz w:val="24"/>
+        </w:rPr>
+        <w:t xml:space="preserve">raised issue and a </w:t>
+      </w:r>
+      <w:r>
+        <w:rPr>
+          <w:rFonts w:ascii="Cambria" w:eastAsia="Cambria" w:hAnsi="Cambria"/>
+          <w:bCs/>
+          <w:color w:val="000000" w:themeColor="text1"/>
+          <w:sz w:val="24"/>
+        </w:rPr>
+        <w:tab/>
+      </w:r>
+      <w:r>
+        <w:rPr>
+          <w:rFonts w:ascii="Cambria" w:eastAsia="Cambria" w:hAnsi="Cambria"/>
+          <w:bCs/>
+          <w:color w:val="000000" w:themeColor="text1"/>
+          <w:sz w:val="24"/>
+        </w:rPr>
+        <w:tab/>
+      </w:r>
+      <w:r>
+        <w:rPr>
+          <w:rFonts w:ascii="Cambria" w:eastAsia="Cambria" w:hAnsi="Cambria"/>
+          <w:bCs/>
+          <w:color w:val="000000" w:themeColor="text1"/>
+          <w:sz w:val="24"/>
+        </w:rPr>
+        <w:tab/>
+        <w:t>traceable reference to the document where it was raised .</w:t>
+      </w:r>
+    </w:p>
+    <w:p>
+      <w:pPr>
+        <w:bidi w:val="0"/>
+        <w:spacing w:line="0" w:lineRule="atLeast"/>
+        <w:rPr>
+          <w:rFonts w:ascii="Cambria" w:eastAsia="Cambria" w:hAnsi="Cambria"/>
+          <w:bCs/>
+          <w:color w:val="000000" w:themeColor="text1"/>
+          <w:sz w:val="24"/>
+        </w:rPr>
+      </w:pPr>
+      <w:r>
+        <w:rPr>
+          <w:rFonts w:ascii="Cambria" w:eastAsia="Cambria" w:hAnsi="Cambria"/>
+          <w:b/>
+          <w:color w:val="1F497D" w:themeColor="text2"/>
+          <w:sz w:val="24"/>
+        </w:rPr>
+        <w:tab/>
+        <w:t xml:space="preserve">7.5.3  design  specification documents </w:t>
+      </w:r>
+      <w:r>
+        <w:rPr>
+          <w:rFonts w:ascii="Cambria" w:eastAsia="Cambria" w:hAnsi="Cambria"/>
+          <w:b/>
+          <w:color w:val="1F497D" w:themeColor="text2"/>
+          <w:sz w:val="24"/>
+        </w:rPr>
+        <w:br/>
+      </w:r>
+      <w:r>
+        <w:rPr>
+          <w:rFonts w:ascii="Cambria" w:eastAsia="Cambria" w:hAnsi="Cambria"/>
+          <w:b/>
+          <w:color w:val="1F497D" w:themeColor="text2"/>
+          <w:sz w:val="24"/>
+        </w:rPr>
+        <w:tab/>
+      </w:r>
+      <w:r>
+        <w:rPr>
+          <w:rFonts w:ascii="Cambria" w:eastAsia="Cambria" w:hAnsi="Cambria"/>
+          <w:b/>
+          <w:color w:val="000000" w:themeColor="text1"/>
+          <w:sz w:val="24"/>
+        </w:rPr>
+        <w:t>Purpose :</w:t>
+      </w:r>
+      <w:r>
+        <w:rPr>
+          <w:rFonts w:ascii="Cambria" w:eastAsia="Cambria" w:hAnsi="Cambria"/>
+          <w:b/>
+          <w:color w:val="000000" w:themeColor="text1"/>
+          <w:sz w:val="24"/>
+        </w:rPr>
+        <w:t xml:space="preserve"> </w:t>
+      </w:r>
+      <w:r>
+        <w:rPr>
+          <w:rFonts w:ascii="Cambria" w:eastAsia="Cambria" w:hAnsi="Cambria"/>
+          <w:bCs/>
+          <w:color w:val="000000" w:themeColor="text1"/>
+          <w:sz w:val="24"/>
+        </w:rPr>
+        <w:t xml:space="preserve">To </w:t>
+      </w:r>
+      <w:r>
+        <w:rPr>
+          <w:rFonts w:ascii="Cambria" w:eastAsia="Cambria" w:hAnsi="Cambria"/>
+          <w:bCs/>
+          <w:color w:val="000000" w:themeColor="text1"/>
+          <w:sz w:val="24"/>
+        </w:rPr>
+        <w:t xml:space="preserve">check and investigate the proposed high level  and detailed </w:t>
+      </w:r>
+      <w:r>
+        <w:rPr>
+          <w:rFonts w:ascii="Cambria" w:eastAsia="Cambria" w:hAnsi="Cambria"/>
+          <w:bCs/>
+          <w:color w:val="000000" w:themeColor="text1"/>
+          <w:sz w:val="24"/>
+        </w:rPr>
+        <w:tab/>
+      </w:r>
+      <w:r>
+        <w:rPr>
+          <w:rFonts w:ascii="Cambria" w:eastAsia="Cambria" w:hAnsi="Cambria"/>
+          <w:bCs/>
+          <w:color w:val="000000" w:themeColor="text1"/>
+          <w:sz w:val="24"/>
+        </w:rPr>
+        <w:tab/>
+      </w:r>
+      <w:r>
+        <w:rPr>
+          <w:rFonts w:ascii="Cambria" w:eastAsia="Cambria" w:hAnsi="Cambria"/>
+          <w:bCs/>
+          <w:color w:val="000000" w:themeColor="text1"/>
+          <w:sz w:val="24"/>
+        </w:rPr>
+        <w:tab/>
+        <w:t xml:space="preserve">designs in terms of compliance to standards, logical and </w:t>
+      </w:r>
+      <w:r>
+        <w:rPr>
+          <w:rFonts w:ascii="Cambria" w:eastAsia="Cambria" w:hAnsi="Cambria"/>
+          <w:bCs/>
+          <w:color w:val="000000" w:themeColor="text1"/>
+          <w:sz w:val="24"/>
+        </w:rPr>
+        <w:tab/>
+      </w:r>
+      <w:r>
+        <w:rPr>
+          <w:rFonts w:ascii="Cambria" w:eastAsia="Cambria" w:hAnsi="Cambria"/>
+          <w:bCs/>
+          <w:color w:val="000000" w:themeColor="text1"/>
+          <w:sz w:val="24"/>
+        </w:rPr>
+        <w:tab/>
+      </w:r>
+      <w:r>
+        <w:rPr>
+          <w:rFonts w:ascii="Cambria" w:eastAsia="Cambria" w:hAnsi="Cambria"/>
+          <w:bCs/>
+          <w:color w:val="000000" w:themeColor="text1"/>
+          <w:sz w:val="24"/>
+        </w:rPr>
+        <w:tab/>
+      </w:r>
+      <w:r>
+        <w:rPr>
+          <w:rFonts w:ascii="Cambria" w:eastAsia="Cambria" w:hAnsi="Cambria"/>
+          <w:bCs/>
+          <w:color w:val="000000" w:themeColor="text1"/>
+          <w:sz w:val="24"/>
+        </w:rPr>
+        <w:tab/>
+        <w:t>behavioral consistency and design optimization.</w:t>
+      </w:r>
+    </w:p>
+    <w:p>
+      <w:pPr>
+        <w:bidi w:val="0"/>
+        <w:spacing w:line="0" w:lineRule="atLeast"/>
+        <w:rPr>
+          <w:rFonts w:ascii="Cambria" w:eastAsia="Cambria" w:hAnsi="Cambria"/>
+          <w:bCs/>
+          <w:color w:val="000000" w:themeColor="text1"/>
+          <w:sz w:val="24"/>
+        </w:rPr>
+      </w:pPr>
+      <w:r>
+        <w:rPr>
+          <w:rFonts w:ascii="Cambria" w:eastAsia="Cambria" w:hAnsi="Cambria"/>
+          <w:bCs/>
+          <w:color w:val="000000" w:themeColor="text1"/>
+          <w:sz w:val="24"/>
+        </w:rPr>
+        <w:t xml:space="preserve"> </w:t>
+      </w:r>
+      <w:r>
+        <w:rPr>
+          <w:rFonts w:ascii="Cambria" w:eastAsia="Cambria" w:hAnsi="Cambria"/>
+          <w:b/>
+          <w:color w:val="000000" w:themeColor="text1"/>
+          <w:sz w:val="24"/>
+        </w:rPr>
+        <w:tab/>
+        <w:t>Responsibility :</w:t>
+      </w:r>
+      <w:r>
+        <w:rPr>
+          <w:rFonts w:ascii="Cambria" w:eastAsia="Cambria" w:hAnsi="Cambria"/>
+          <w:b/>
+          <w:color w:val="000000" w:themeColor="text1"/>
+          <w:sz w:val="24"/>
+        </w:rPr>
+        <w:t xml:space="preserve"> </w:t>
+      </w:r>
+      <w:r>
+        <w:rPr>
+          <w:rFonts w:ascii="Cambria" w:eastAsia="Cambria" w:hAnsi="Cambria"/>
+          <w:bCs/>
+          <w:color w:val="000000" w:themeColor="text1"/>
+          <w:sz w:val="24"/>
+        </w:rPr>
+        <w:t xml:space="preserve">Reviewing the </w:t>
+      </w:r>
+      <w:r>
+        <w:rPr>
+          <w:rFonts w:ascii="Cambria" w:eastAsia="Cambria" w:hAnsi="Cambria"/>
+          <w:bCs/>
+          <w:color w:val="000000" w:themeColor="text1"/>
+          <w:sz w:val="24"/>
+        </w:rPr>
+        <w:t>design specifications  shall be a</w:t>
+      </w:r>
+      <w:r>
+        <w:rPr>
+          <w:rFonts w:ascii="Cambria" w:eastAsia="Cambria" w:hAnsi="Cambria"/>
+          <w:bCs/>
+          <w:color w:val="000000" w:themeColor="text1"/>
+          <w:sz w:val="24"/>
+        </w:rPr>
+        <w:tab/>
+      </w:r>
+      <w:r>
+        <w:rPr>
+          <w:rFonts w:ascii="Cambria" w:eastAsia="Cambria" w:hAnsi="Cambria"/>
+          <w:bCs/>
+          <w:color w:val="000000" w:themeColor="text1"/>
+          <w:sz w:val="24"/>
+        </w:rPr>
+        <w:tab/>
+      </w:r>
+      <w:r>
+        <w:rPr>
+          <w:rFonts w:ascii="Cambria" w:eastAsia="Cambria" w:hAnsi="Cambria"/>
+          <w:bCs/>
+          <w:color w:val="000000" w:themeColor="text1"/>
+          <w:sz w:val="24"/>
+        </w:rPr>
+        <w:tab/>
+      </w:r>
+      <w:r>
+        <w:rPr>
+          <w:rFonts w:ascii="Cambria" w:eastAsia="Cambria" w:hAnsi="Cambria"/>
+          <w:bCs/>
+          <w:color w:val="000000" w:themeColor="text1"/>
+          <w:sz w:val="24"/>
+        </w:rPr>
+        <w:tab/>
+        <w:t xml:space="preserve">responsibility of  developers to investigate and benchmark all the </w:t>
+      </w:r>
+      <w:r>
+        <w:rPr>
+          <w:rFonts w:ascii="Cambria" w:eastAsia="Cambria" w:hAnsi="Cambria"/>
+          <w:bCs/>
+          <w:color w:val="000000" w:themeColor="text1"/>
+          <w:sz w:val="24"/>
+        </w:rPr>
+        <w:tab/>
+      </w:r>
+      <w:r>
+        <w:rPr>
+          <w:rFonts w:ascii="Cambria" w:eastAsia="Cambria" w:hAnsi="Cambria"/>
+          <w:bCs/>
+          <w:color w:val="000000" w:themeColor="text1"/>
+          <w:sz w:val="24"/>
+        </w:rPr>
+        <w:tab/>
+        <w:t xml:space="preserve">proposed the </w:t>
+      </w:r>
+      <w:r>
+        <w:rPr>
+          <w:rFonts w:ascii="Cambria" w:eastAsia="Cambria" w:hAnsi="Cambria"/>
+          <w:bCs/>
+          <w:color w:val="000000" w:themeColor="text1"/>
+          <w:sz w:val="24"/>
+        </w:rPr>
+        <w:tab/>
+        <w:t xml:space="preserve">design and to check its validity to being </w:t>
+      </w:r>
+      <w:r>
+        <w:rPr>
+          <w:rFonts w:ascii="Cambria" w:eastAsia="Cambria" w:hAnsi="Cambria"/>
+          <w:bCs/>
+          <w:color w:val="000000" w:themeColor="text1"/>
+          <w:sz w:val="24"/>
+        </w:rPr>
+        <w:tab/>
+      </w:r>
+      <w:r>
+        <w:rPr>
+          <w:rFonts w:ascii="Cambria" w:eastAsia="Cambria" w:hAnsi="Cambria"/>
+          <w:bCs/>
+          <w:color w:val="000000" w:themeColor="text1"/>
+          <w:sz w:val="24"/>
+        </w:rPr>
+        <w:tab/>
+      </w:r>
+      <w:r>
+        <w:rPr>
+          <w:rFonts w:ascii="Cambria" w:eastAsia="Cambria" w:hAnsi="Cambria"/>
+          <w:bCs/>
+          <w:color w:val="000000" w:themeColor="text1"/>
+          <w:sz w:val="24"/>
+        </w:rPr>
+        <w:tab/>
+      </w:r>
+      <w:r>
+        <w:rPr>
+          <w:rFonts w:ascii="Cambria" w:eastAsia="Cambria" w:hAnsi="Cambria"/>
+          <w:bCs/>
+          <w:color w:val="000000" w:themeColor="text1"/>
+          <w:sz w:val="24"/>
+        </w:rPr>
+        <w:tab/>
+        <w:t>implemented.</w:t>
+      </w:r>
+      <w:r>
+        <w:rPr>
+          <w:rFonts w:ascii="Cambria" w:eastAsia="Cambria" w:hAnsi="Cambria"/>
+          <w:bCs/>
+          <w:color w:val="000000" w:themeColor="text1"/>
+          <w:sz w:val="24"/>
+        </w:rPr>
+        <w:tab/>
+      </w:r>
+    </w:p>
+    <w:p>
+      <w:pPr>
+        <w:bidi w:val="0"/>
+        <w:spacing w:line="0" w:lineRule="atLeast"/>
+        <w:rPr>
+          <w:rFonts w:ascii="Cambria" w:eastAsia="Cambria" w:hAnsi="Cambria"/>
+          <w:bCs/>
+          <w:color w:val="000000" w:themeColor="text1"/>
+          <w:sz w:val="24"/>
+        </w:rPr>
+      </w:pPr>
+      <w:r>
+        <w:rPr>
+          <w:rFonts w:ascii="Cambria" w:eastAsia="Cambria" w:hAnsi="Cambria"/>
+          <w:b/>
+          <w:color w:val="000000" w:themeColor="text1"/>
+          <w:sz w:val="24"/>
+        </w:rPr>
+        <w:lastRenderedPageBreak/>
+        <w:tab/>
+        <w:t xml:space="preserve">Methodology: </w:t>
+      </w:r>
+      <w:r>
+        <w:rPr>
+          <w:rFonts w:ascii="Cambria" w:eastAsia="Cambria" w:hAnsi="Cambria"/>
+          <w:bCs/>
+          <w:color w:val="000000" w:themeColor="text1"/>
+          <w:sz w:val="24"/>
+        </w:rPr>
+        <w:t xml:space="preserve">The responsible individual will investigate the documents </w:t>
+      </w:r>
+      <w:r>
+        <w:rPr>
+          <w:rFonts w:ascii="Cambria" w:eastAsia="Cambria" w:hAnsi="Cambria"/>
+          <w:bCs/>
+          <w:color w:val="000000" w:themeColor="text1"/>
+          <w:sz w:val="24"/>
+        </w:rPr>
+        <w:tab/>
+      </w:r>
+      <w:r>
+        <w:rPr>
+          <w:rFonts w:ascii="Cambria" w:eastAsia="Cambria" w:hAnsi="Cambria"/>
+          <w:bCs/>
+          <w:color w:val="000000" w:themeColor="text1"/>
+          <w:sz w:val="24"/>
+        </w:rPr>
+        <w:tab/>
+      </w:r>
+      <w:r>
+        <w:rPr>
+          <w:rFonts w:ascii="Cambria" w:eastAsia="Cambria" w:hAnsi="Cambria"/>
+          <w:bCs/>
+          <w:color w:val="000000" w:themeColor="text1"/>
+          <w:sz w:val="24"/>
+        </w:rPr>
+        <w:tab/>
+        <w:t xml:space="preserve">by sight  and log any emerging issues to the review log </w:t>
+      </w:r>
+      <w:r>
+        <w:rPr>
+          <w:rFonts w:ascii="Cambria" w:eastAsia="Cambria" w:hAnsi="Cambria"/>
+          <w:bCs/>
+          <w:color w:val="000000" w:themeColor="text1"/>
+          <w:sz w:val="24"/>
+        </w:rPr>
+        <w:tab/>
+      </w:r>
+      <w:r>
+        <w:rPr>
+          <w:rFonts w:ascii="Cambria" w:eastAsia="Cambria" w:hAnsi="Cambria"/>
+          <w:bCs/>
+          <w:color w:val="000000" w:themeColor="text1"/>
+          <w:sz w:val="24"/>
+        </w:rPr>
+        <w:tab/>
+      </w:r>
+      <w:r>
+        <w:rPr>
+          <w:rFonts w:ascii="Cambria" w:eastAsia="Cambria" w:hAnsi="Cambria"/>
+          <w:bCs/>
+          <w:color w:val="000000" w:themeColor="text1"/>
+          <w:sz w:val="24"/>
+        </w:rPr>
+        <w:tab/>
+      </w:r>
+      <w:r>
+        <w:rPr>
+          <w:rFonts w:ascii="Cambria" w:eastAsia="Cambria" w:hAnsi="Cambria"/>
+          <w:bCs/>
+          <w:color w:val="000000" w:themeColor="text1"/>
+          <w:sz w:val="24"/>
+        </w:rPr>
+        <w:tab/>
+        <w:t xml:space="preserve">supported by a clear description of the raised issue and a </w:t>
+      </w:r>
+      <w:r>
+        <w:rPr>
+          <w:rFonts w:ascii="Cambria" w:eastAsia="Cambria" w:hAnsi="Cambria"/>
+          <w:bCs/>
+          <w:color w:val="000000" w:themeColor="text1"/>
+          <w:sz w:val="24"/>
+        </w:rPr>
+        <w:tab/>
+      </w:r>
+      <w:r>
+        <w:rPr>
+          <w:rFonts w:ascii="Cambria" w:eastAsia="Cambria" w:hAnsi="Cambria"/>
+          <w:bCs/>
+          <w:color w:val="000000" w:themeColor="text1"/>
+          <w:sz w:val="24"/>
+        </w:rPr>
+        <w:tab/>
+      </w:r>
+      <w:r>
+        <w:rPr>
+          <w:rFonts w:ascii="Cambria" w:eastAsia="Cambria" w:hAnsi="Cambria"/>
+          <w:bCs/>
+          <w:color w:val="000000" w:themeColor="text1"/>
+          <w:sz w:val="24"/>
+        </w:rPr>
+        <w:tab/>
+        <w:t>traceable reference to the document where it was raised .</w:t>
+      </w:r>
+    </w:p>
+    <w:p>
+      <w:pPr>
+        <w:bidi w:val="0"/>
+        <w:spacing w:line="0" w:lineRule="atLeast"/>
+        <w:rPr>
+          <w:rFonts w:ascii="Cambria" w:eastAsia="Cambria" w:hAnsi="Cambria"/>
+          <w:bCs/>
+          <w:color w:val="000000" w:themeColor="text1"/>
+          <w:sz w:val="24"/>
+        </w:rPr>
+      </w:pPr>
+      <w:r>
+        <w:rPr>
+          <w:rFonts w:ascii="Cambria" w:eastAsia="Cambria" w:hAnsi="Cambria"/>
+          <w:b/>
+          <w:color w:val="1F497D" w:themeColor="text2"/>
+          <w:sz w:val="24"/>
+        </w:rPr>
+        <w:tab/>
+        <w:t xml:space="preserve">7.5.4  Test plans and test cases documents </w:t>
+      </w:r>
+      <w:r>
+        <w:rPr>
+          <w:rFonts w:ascii="Cambria" w:eastAsia="Cambria" w:hAnsi="Cambria"/>
+          <w:b/>
+          <w:color w:val="1F497D" w:themeColor="text2"/>
+          <w:sz w:val="24"/>
+        </w:rPr>
+        <w:br/>
+      </w:r>
+      <w:r>
+        <w:rPr>
+          <w:rFonts w:ascii="Cambria" w:eastAsia="Cambria" w:hAnsi="Cambria"/>
+          <w:b/>
+          <w:color w:val="1F497D" w:themeColor="text2"/>
+          <w:sz w:val="24"/>
+        </w:rPr>
+        <w:tab/>
+      </w:r>
+      <w:r>
+        <w:rPr>
+          <w:rFonts w:ascii="Cambria" w:eastAsia="Cambria" w:hAnsi="Cambria"/>
+          <w:b/>
+          <w:color w:val="000000" w:themeColor="text1"/>
+          <w:sz w:val="24"/>
+        </w:rPr>
+        <w:t>Purpose :</w:t>
+      </w:r>
+      <w:r>
+        <w:rPr>
+          <w:rFonts w:ascii="Cambria" w:eastAsia="Cambria" w:hAnsi="Cambria"/>
+          <w:b/>
+          <w:color w:val="000000" w:themeColor="text1"/>
+          <w:sz w:val="24"/>
+        </w:rPr>
+        <w:t xml:space="preserve"> </w:t>
+      </w:r>
+      <w:r>
+        <w:rPr>
+          <w:rFonts w:ascii="Cambria" w:eastAsia="Cambria" w:hAnsi="Cambria"/>
+          <w:bCs/>
+          <w:color w:val="000000" w:themeColor="text1"/>
+          <w:sz w:val="24"/>
+        </w:rPr>
+        <w:t xml:space="preserve">To </w:t>
+      </w:r>
+      <w:r>
+        <w:rPr>
+          <w:rFonts w:ascii="Cambria" w:eastAsia="Cambria" w:hAnsi="Cambria"/>
+          <w:bCs/>
+          <w:color w:val="000000" w:themeColor="text1"/>
+          <w:sz w:val="24"/>
+        </w:rPr>
+        <w:t>check the validity of test plans and test</w:t>
+      </w:r>
+      <w:r>
+        <w:rPr>
+          <w:rFonts w:ascii="Cambria" w:eastAsia="Cambria" w:hAnsi="Cambria"/>
+          <w:bCs/>
+          <w:color w:val="000000" w:themeColor="text1"/>
+          <w:sz w:val="24"/>
+        </w:rPr>
+        <w:t xml:space="preserve"> </w:t>
+      </w:r>
+      <w:r>
+        <w:rPr>
+          <w:rFonts w:ascii="Cambria" w:eastAsia="Cambria" w:hAnsi="Cambria"/>
+          <w:bCs/>
+          <w:color w:val="000000" w:themeColor="text1"/>
+          <w:sz w:val="24"/>
+        </w:rPr>
+        <w:t xml:space="preserve">cases for any </w:t>
+      </w:r>
+      <w:r>
+        <w:rPr>
+          <w:rFonts w:ascii="Cambria" w:eastAsia="Cambria" w:hAnsi="Cambria"/>
+          <w:bCs/>
+          <w:color w:val="000000" w:themeColor="text1"/>
+          <w:sz w:val="24"/>
+        </w:rPr>
+        <w:tab/>
+      </w:r>
+      <w:r>
+        <w:rPr>
+          <w:rFonts w:ascii="Cambria" w:eastAsia="Cambria" w:hAnsi="Cambria"/>
+          <w:bCs/>
+          <w:color w:val="000000" w:themeColor="text1"/>
+          <w:sz w:val="24"/>
+        </w:rPr>
+        <w:t xml:space="preserve">possible </w:t>
+      </w:r>
+      <w:r>
+        <w:rPr>
+          <w:rFonts w:ascii="Cambria" w:eastAsia="Cambria" w:hAnsi="Cambria"/>
+          <w:bCs/>
+          <w:color w:val="000000" w:themeColor="text1"/>
+          <w:sz w:val="24"/>
+        </w:rPr>
+        <w:t xml:space="preserve">missed </w:t>
+      </w:r>
+      <w:r>
+        <w:rPr>
+          <w:rFonts w:ascii="Cambria" w:eastAsia="Cambria" w:hAnsi="Cambria"/>
+          <w:bCs/>
+          <w:color w:val="000000" w:themeColor="text1"/>
+          <w:sz w:val="24"/>
+        </w:rPr>
+        <w:t xml:space="preserve">sections </w:t>
+      </w:r>
+      <w:r>
+        <w:rPr>
+          <w:rFonts w:ascii="Cambria" w:eastAsia="Cambria" w:hAnsi="Cambria"/>
+          <w:bCs/>
+          <w:color w:val="000000" w:themeColor="text1"/>
+          <w:sz w:val="24"/>
+        </w:rPr>
+        <w:t xml:space="preserve">or possible uncovered requirements or any </w:t>
+      </w:r>
+      <w:r>
+        <w:rPr>
+          <w:rFonts w:ascii="Cambria" w:eastAsia="Cambria" w:hAnsi="Cambria"/>
+          <w:bCs/>
+          <w:color w:val="000000" w:themeColor="text1"/>
+          <w:sz w:val="24"/>
+        </w:rPr>
+        <w:tab/>
+        <w:t>ambiguities in the test basis or test reports.</w:t>
+      </w:r>
+    </w:p>
+    <w:p>
+      <w:pPr>
+        <w:bidi w:val="0"/>
+        <w:spacing w:line="0" w:lineRule="atLeast"/>
+        <w:rPr>
+          <w:rFonts w:ascii="Cambria" w:eastAsia="Cambria" w:hAnsi="Cambria"/>
+          <w:bCs/>
+          <w:color w:val="000000" w:themeColor="text1"/>
+          <w:sz w:val="24"/>
+        </w:rPr>
+      </w:pPr>
+      <w:r>
+        <w:rPr>
+          <w:rFonts w:ascii="Cambria" w:eastAsia="Cambria" w:hAnsi="Cambria"/>
+          <w:bCs/>
+          <w:color w:val="000000" w:themeColor="text1"/>
+          <w:sz w:val="24"/>
+        </w:rPr>
+        <w:t xml:space="preserve"> </w:t>
+      </w:r>
+      <w:r>
+        <w:rPr>
+          <w:rFonts w:ascii="Cambria" w:eastAsia="Cambria" w:hAnsi="Cambria"/>
+          <w:b/>
+          <w:color w:val="000000" w:themeColor="text1"/>
+          <w:sz w:val="24"/>
+        </w:rPr>
+        <w:tab/>
+        <w:t>Responsibility :</w:t>
+      </w:r>
+      <w:r>
+        <w:rPr>
+          <w:rFonts w:ascii="Cambria" w:eastAsia="Cambria" w:hAnsi="Cambria"/>
+          <w:b/>
+          <w:color w:val="000000" w:themeColor="text1"/>
+          <w:sz w:val="24"/>
+        </w:rPr>
+        <w:t xml:space="preserve"> </w:t>
+      </w:r>
+      <w:r>
+        <w:rPr>
+          <w:rFonts w:ascii="Cambria" w:eastAsia="Cambria" w:hAnsi="Cambria"/>
+          <w:bCs/>
+          <w:color w:val="000000" w:themeColor="text1"/>
+          <w:sz w:val="24"/>
+        </w:rPr>
+        <w:t xml:space="preserve">Reviewing the </w:t>
+      </w:r>
+      <w:r>
+        <w:rPr>
+          <w:rFonts w:ascii="Cambria" w:eastAsia="Cambria" w:hAnsi="Cambria"/>
+          <w:bCs/>
+          <w:color w:val="000000" w:themeColor="text1"/>
+          <w:sz w:val="24"/>
+        </w:rPr>
+        <w:t>test</w:t>
+      </w:r>
+      <w:r>
+        <w:rPr>
+          <w:rFonts w:ascii="Cambria" w:eastAsia="Cambria" w:hAnsi="Cambria"/>
+          <w:bCs/>
+          <w:color w:val="000000" w:themeColor="text1"/>
+          <w:sz w:val="24"/>
+        </w:rPr>
+        <w:t xml:space="preserve"> </w:t>
+      </w:r>
+      <w:r>
+        <w:rPr>
+          <w:rFonts w:ascii="Cambria" w:eastAsia="Cambria" w:hAnsi="Cambria"/>
+          <w:bCs/>
+          <w:color w:val="000000" w:themeColor="text1"/>
+          <w:sz w:val="24"/>
+        </w:rPr>
+        <w:t xml:space="preserve">plans and test documents </w:t>
+      </w:r>
+      <w:r>
+        <w:rPr>
+          <w:rFonts w:ascii="Cambria" w:eastAsia="Cambria" w:hAnsi="Cambria"/>
+          <w:bCs/>
+          <w:color w:val="000000" w:themeColor="text1"/>
+          <w:sz w:val="24"/>
+        </w:rPr>
+        <w:t xml:space="preserve"> shall be a</w:t>
+      </w:r>
+      <w:r>
+        <w:rPr>
+          <w:rFonts w:ascii="Cambria" w:eastAsia="Cambria" w:hAnsi="Cambria"/>
+          <w:bCs/>
+          <w:color w:val="000000" w:themeColor="text1"/>
+          <w:sz w:val="24"/>
+        </w:rPr>
+        <w:tab/>
+      </w:r>
+      <w:r>
+        <w:rPr>
+          <w:rFonts w:ascii="Cambria" w:eastAsia="Cambria" w:hAnsi="Cambria"/>
+          <w:bCs/>
+          <w:color w:val="000000" w:themeColor="text1"/>
+          <w:sz w:val="24"/>
+        </w:rPr>
+        <w:tab/>
+      </w:r>
+      <w:r>
+        <w:rPr>
+          <w:rFonts w:ascii="Cambria" w:eastAsia="Cambria" w:hAnsi="Cambria"/>
+          <w:bCs/>
+          <w:color w:val="000000" w:themeColor="text1"/>
+          <w:sz w:val="24"/>
+        </w:rPr>
+        <w:tab/>
+        <w:t xml:space="preserve">responsibility of  testers to investigate all test </w:t>
+      </w:r>
+      <w:r>
+        <w:rPr>
+          <w:rFonts w:ascii="Cambria" w:eastAsia="Cambria" w:hAnsi="Cambria"/>
+          <w:bCs/>
+          <w:color w:val="000000" w:themeColor="text1"/>
+          <w:sz w:val="24"/>
+        </w:rPr>
+        <w:tab/>
+      </w:r>
+      <w:r>
+        <w:rPr>
+          <w:rFonts w:ascii="Cambria" w:eastAsia="Cambria" w:hAnsi="Cambria"/>
+          <w:bCs/>
+          <w:color w:val="000000" w:themeColor="text1"/>
+          <w:sz w:val="24"/>
+        </w:rPr>
+        <w:tab/>
+      </w:r>
+      <w:r>
+        <w:rPr>
+          <w:rFonts w:ascii="Cambria" w:eastAsia="Cambria" w:hAnsi="Cambria"/>
+          <w:bCs/>
+          <w:color w:val="000000" w:themeColor="text1"/>
+          <w:sz w:val="24"/>
+        </w:rPr>
+        <w:tab/>
+      </w:r>
+      <w:r>
+        <w:rPr>
+          <w:rFonts w:ascii="Cambria" w:eastAsia="Cambria" w:hAnsi="Cambria"/>
+          <w:bCs/>
+          <w:color w:val="000000" w:themeColor="text1"/>
+          <w:sz w:val="24"/>
+        </w:rPr>
+        <w:tab/>
+      </w:r>
+      <w:r>
+        <w:rPr>
+          <w:rFonts w:ascii="Cambria" w:eastAsia="Cambria" w:hAnsi="Cambria"/>
+          <w:bCs/>
+          <w:color w:val="000000" w:themeColor="text1"/>
+          <w:sz w:val="24"/>
+        </w:rPr>
+        <w:tab/>
+        <w:t>related documents.</w:t>
+      </w:r>
+    </w:p>
+    <w:p>
+      <w:pPr>
+        <w:bidi w:val="0"/>
+        <w:spacing w:line="0" w:lineRule="atLeast"/>
+        <w:rPr>
+          <w:rFonts w:ascii="Cambria" w:eastAsia="Cambria" w:hAnsi="Cambria"/>
+          <w:bCs/>
+          <w:color w:val="000000" w:themeColor="text1"/>
+          <w:sz w:val="24"/>
+        </w:rPr>
+      </w:pPr>
+      <w:r>
+        <w:rPr>
+          <w:rFonts w:ascii="Cambria" w:eastAsia="Cambria" w:hAnsi="Cambria"/>
+          <w:b/>
+          <w:color w:val="000000" w:themeColor="text1"/>
+          <w:sz w:val="24"/>
+        </w:rPr>
+        <w:tab/>
+        <w:t xml:space="preserve">Methodology: </w:t>
+      </w:r>
+      <w:r>
+        <w:rPr>
+          <w:rFonts w:ascii="Cambria" w:eastAsia="Cambria" w:hAnsi="Cambria"/>
+          <w:bCs/>
+          <w:color w:val="000000" w:themeColor="text1"/>
+          <w:sz w:val="24"/>
+        </w:rPr>
+        <w:t xml:space="preserve">The responsible individual will investigate the documents </w:t>
+      </w:r>
+      <w:r>
+        <w:rPr>
+          <w:rFonts w:ascii="Cambria" w:eastAsia="Cambria" w:hAnsi="Cambria"/>
+          <w:bCs/>
+          <w:color w:val="000000" w:themeColor="text1"/>
+          <w:sz w:val="24"/>
+        </w:rPr>
+        <w:tab/>
+      </w:r>
+      <w:r>
+        <w:rPr>
+          <w:rFonts w:ascii="Cambria" w:eastAsia="Cambria" w:hAnsi="Cambria"/>
+          <w:bCs/>
+          <w:color w:val="000000" w:themeColor="text1"/>
+          <w:sz w:val="24"/>
+        </w:rPr>
+        <w:tab/>
+      </w:r>
+      <w:r>
+        <w:rPr>
+          <w:rFonts w:ascii="Cambria" w:eastAsia="Cambria" w:hAnsi="Cambria"/>
+          <w:bCs/>
+          <w:color w:val="000000" w:themeColor="text1"/>
+          <w:sz w:val="24"/>
+        </w:rPr>
+        <w:tab/>
+        <w:t xml:space="preserve">by sight  and log any emerging issues to the review log </w:t>
+      </w:r>
+      <w:r>
+        <w:rPr>
+          <w:rFonts w:ascii="Cambria" w:eastAsia="Cambria" w:hAnsi="Cambria"/>
+          <w:bCs/>
+          <w:color w:val="000000" w:themeColor="text1"/>
+          <w:sz w:val="24"/>
+        </w:rPr>
+        <w:tab/>
+      </w:r>
+      <w:r>
+        <w:rPr>
+          <w:rFonts w:ascii="Cambria" w:eastAsia="Cambria" w:hAnsi="Cambria"/>
+          <w:bCs/>
+          <w:color w:val="000000" w:themeColor="text1"/>
+          <w:sz w:val="24"/>
+        </w:rPr>
+        <w:tab/>
+      </w:r>
+      <w:r>
+        <w:rPr>
+          <w:rFonts w:ascii="Cambria" w:eastAsia="Cambria" w:hAnsi="Cambria"/>
+          <w:bCs/>
+          <w:color w:val="000000" w:themeColor="text1"/>
+          <w:sz w:val="24"/>
+        </w:rPr>
+        <w:tab/>
+      </w:r>
+      <w:r>
+        <w:rPr>
+          <w:rFonts w:ascii="Cambria" w:eastAsia="Cambria" w:hAnsi="Cambria"/>
+          <w:bCs/>
+          <w:color w:val="000000" w:themeColor="text1"/>
+          <w:sz w:val="24"/>
+        </w:rPr>
+        <w:tab/>
+        <w:t xml:space="preserve">supported by a clear description of the raised issue and a </w:t>
+      </w:r>
+      <w:r>
+        <w:rPr>
+          <w:rFonts w:ascii="Cambria" w:eastAsia="Cambria" w:hAnsi="Cambria"/>
+          <w:bCs/>
+          <w:color w:val="000000" w:themeColor="text1"/>
+          <w:sz w:val="24"/>
+        </w:rPr>
+        <w:tab/>
+      </w:r>
+      <w:r>
+        <w:rPr>
+          <w:rFonts w:ascii="Cambria" w:eastAsia="Cambria" w:hAnsi="Cambria"/>
+          <w:bCs/>
+          <w:color w:val="000000" w:themeColor="text1"/>
+          <w:sz w:val="24"/>
+        </w:rPr>
+        <w:tab/>
+      </w:r>
+      <w:r>
+        <w:rPr>
+          <w:rFonts w:ascii="Cambria" w:eastAsia="Cambria" w:hAnsi="Cambria"/>
+          <w:bCs/>
+          <w:color w:val="000000" w:themeColor="text1"/>
+          <w:sz w:val="24"/>
+        </w:rPr>
+        <w:tab/>
+        <w:t>traceable reference to th</w:t>
+      </w:r>
+      <w:r>
+        <w:rPr>
+          <w:rFonts w:ascii="Cambria" w:eastAsia="Cambria" w:hAnsi="Cambria"/>
+          <w:bCs/>
+          <w:color w:val="000000" w:themeColor="text1"/>
+          <w:sz w:val="24"/>
+        </w:rPr>
+        <w:t>e document where it was raised.</w:t>
+      </w:r>
     </w:p>
     <w:p>
       <w:pPr>
@@ -6942,7 +8383,7 @@
         <w:tblStyle w:val="TableGrid"/>
         <w:tblW w:w="0" w:type="auto"/>
         <w:jc w:val="center"/>
-        <w:tblLook w:val="04A0" w:firstRow="1" w:lastRow="0" w:firstColumn="1" w:lastColumn="0" w:noHBand="0" w:noVBand="1"/>
+        <w:tblLook w:val="04A0"/>
       </w:tblPr>
       <w:tblGrid>
         <w:gridCol w:w="1120"/>
@@ -7836,14 +9277,6 @@
           <w:sz w:val="24"/>
           <w:szCs w:val="24"/>
         </w:rPr>
-        <w:t xml:space="preserve"> </w:t>
-      </w:r>
-      <w:r>
-        <w:rPr>
-          <w:rFonts w:asciiTheme="minorBidi" w:hAnsiTheme="minorBidi"/>
-          <w:sz w:val="24"/>
-          <w:szCs w:val="24"/>
-        </w:rPr>
         <w:t xml:space="preserve">Project Schedule Sheet </w:t>
       </w:r>
     </w:p>
@@ -8107,7 +9540,7 @@
       </w:pPr>
     </w:p>
     <w:sectPr>
-      <w:footerReference w:type="default" r:id="rId9"/>
+      <w:footerReference w:type="default" r:id="rId8"/>
       <w:pgSz w:w="11906" w:h="16838"/>
       <w:pgMar w:top="1440" w:right="1800" w:bottom="1440" w:left="1800" w:header="708" w:footer="708" w:gutter="0"/>
       <w:cols w:space="708"/>
@@ -8120,8 +9553,8 @@
 </file>
 
 <file path=word/endnotes.xml><?xml version="1.0" encoding="utf-8"?>
-<w:endnotes xmlns:wpc="http://schemas.microsoft.com/office/word/2010/wordprocessingCanvas" xmlns:mc="http://schemas.openxmlformats.org/markup-compatibility/2006" xmlns:o="urn:schemas-microsoft-com:office:office" xmlns:r="http://schemas.openxmlformats.org/officeDocument/2006/relationships" xmlns:m="http://schemas.openxmlformats.org/officeDocument/2006/math" xmlns:v="urn:schemas-microsoft-com:vml" xmlns:wp14="http://schemas.microsoft.com/office/word/2010/wordprocessingDrawing" xmlns:wp="http://schemas.openxmlformats.org/drawingml/2006/wordprocessingDrawing" xmlns:w10="urn:schemas-microsoft-com:office:word" xmlns:w="http://schemas.openxmlformats.org/wordprocessingml/2006/main" xmlns:w14="http://schemas.microsoft.com/office/word/2010/wordml" xmlns:wpg="http://schemas.microsoft.com/office/word/2010/wordprocessingGroup" xmlns:wpi="http://schemas.microsoft.com/office/word/2010/wordprocessingInk" xmlns:wne="http://schemas.microsoft.com/office/word/2006/wordml" xmlns:wps="http://schemas.microsoft.com/office/word/2010/wordprocessingShape" mc:Ignorable="w14 wp14">
-  <w:endnote w:type="separator" w:id="-1">
+<w:endnotes xmlns:ve="http://schemas.openxmlformats.org/markup-compatibility/2006" xmlns:o="urn:schemas-microsoft-com:office:office" xmlns:r="http://schemas.openxmlformats.org/officeDocument/2006/relationships" xmlns:m="http://schemas.openxmlformats.org/officeDocument/2006/math" xmlns:v="urn:schemas-microsoft-com:vml" xmlns:wp="http://schemas.openxmlformats.org/drawingml/2006/wordprocessingDrawing" xmlns:w10="urn:schemas-microsoft-com:office:word" xmlns:w="http://schemas.openxmlformats.org/wordprocessingml/2006/main" xmlns:wne="http://schemas.microsoft.com/office/word/2006/wordml">
+  <w:endnote w:type="separator" w:id="0">
     <w:p>
       <w:pPr>
         <w:spacing w:after="0" w:line="240" w:lineRule="auto"/>
@@ -8131,7 +9564,7 @@
       </w:r>
     </w:p>
   </w:endnote>
-  <w:endnote w:type="continuationSeparator" w:id="0">
+  <w:endnote w:type="continuationSeparator" w:id="1">
     <w:p>
       <w:pPr>
         <w:spacing w:after="0" w:line="240" w:lineRule="auto"/>
@@ -8145,7 +9578,7 @@
 </file>
 
 <file path=word/footer1.xml><?xml version="1.0" encoding="utf-8"?>
-<w:ftr xmlns:wpc="http://schemas.microsoft.com/office/word/2010/wordprocessingCanvas" xmlns:mc="http://schemas.openxmlformats.org/markup-compatibility/2006" xmlns:o="urn:schemas-microsoft-com:office:office" xmlns:r="http://schemas.openxmlformats.org/officeDocument/2006/relationships" xmlns:m="http://schemas.openxmlformats.org/officeDocument/2006/math" xmlns:v="urn:schemas-microsoft-com:vml" xmlns:wp14="http://schemas.microsoft.com/office/word/2010/wordprocessingDrawing" xmlns:wp="http://schemas.openxmlformats.org/drawingml/2006/wordprocessingDrawing" xmlns:w10="urn:schemas-microsoft-com:office:word" xmlns:w="http://schemas.openxmlformats.org/wordprocessingml/2006/main" xmlns:w14="http://schemas.microsoft.com/office/word/2010/wordml" xmlns:wpg="http://schemas.microsoft.com/office/word/2010/wordprocessingGroup" xmlns:wpi="http://schemas.microsoft.com/office/word/2010/wordprocessingInk" xmlns:wne="http://schemas.microsoft.com/office/word/2006/wordml" xmlns:wps="http://schemas.microsoft.com/office/word/2010/wordprocessingShape" mc:Ignorable="w14 wp14">
+<w:ftr xmlns:ve="http://schemas.openxmlformats.org/markup-compatibility/2006" xmlns:o="urn:schemas-microsoft-com:office:office" xmlns:r="http://schemas.openxmlformats.org/officeDocument/2006/relationships" xmlns:m="http://schemas.openxmlformats.org/officeDocument/2006/math" xmlns:v="urn:schemas-microsoft-com:vml" xmlns:wp="http://schemas.openxmlformats.org/drawingml/2006/wordprocessingDrawing" xmlns:w10="urn:schemas-microsoft-com:office:word" xmlns:w="http://schemas.openxmlformats.org/wordprocessingml/2006/main" xmlns:wne="http://schemas.microsoft.com/office/word/2006/wordml">
   <w:sdt>
     <w:sdtPr>
       <w:rPr>
@@ -8157,34 +9590,20 @@
         <w:docPartUnique/>
       </w:docPartObj>
     </w:sdtPr>
-    <w:sdtEndPr/>
     <w:sdtContent>
       <w:p>
         <w:pPr>
           <w:pStyle w:val="Footer"/>
         </w:pPr>
-        <w:r>
-          <w:fldChar w:fldCharType="begin"/>
-        </w:r>
-        <w:r>
-          <w:instrText xml:space="preserve"> PAGE   \* MERGEFORMAT </w:instrText>
-        </w:r>
-        <w:r>
-          <w:fldChar w:fldCharType="separate"/>
-        </w:r>
-        <w:r>
-          <w:rPr>
-            <w:noProof/>
-            <w:rtl/>
-          </w:rPr>
-          <w:t>3</w:t>
-        </w:r>
-        <w:r>
-          <w:rPr>
-            <w:noProof/>
-          </w:rPr>
-          <w:fldChar w:fldCharType="end"/>
-        </w:r>
+        <w:fldSimple w:instr=" PAGE   \* MERGEFORMAT ">
+          <w:r>
+            <w:rPr>
+              <w:noProof/>
+              <w:rtl/>
+            </w:rPr>
+            <w:t>7</w:t>
+          </w:r>
+        </w:fldSimple>
       </w:p>
     </w:sdtContent>
   </w:sdt>
@@ -8197,8 +9616,8 @@
 </file>
 
 <file path=word/footnotes.xml><?xml version="1.0" encoding="utf-8"?>
-<w:footnotes xmlns:wpc="http://schemas.microsoft.com/office/word/2010/wordprocessingCanvas" xmlns:mc="http://schemas.openxmlformats.org/markup-compatibility/2006" xmlns:o="urn:schemas-microsoft-com:office:office" xmlns:r="http://schemas.openxmlformats.org/officeDocument/2006/relationships" xmlns:m="http://schemas.openxmlformats.org/officeDocument/2006/math" xmlns:v="urn:schemas-microsoft-com:vml" xmlns:wp14="http://schemas.microsoft.com/office/word/2010/wordprocessingDrawing" xmlns:wp="http://schemas.openxmlformats.org/drawingml/2006/wordprocessingDrawing" xmlns:w10="urn:schemas-microsoft-com:office:word" xmlns:w="http://schemas.openxmlformats.org/wordprocessingml/2006/main" xmlns:w14="http://schemas.microsoft.com/office/word/2010/wordml" xmlns:wpg="http://schemas.microsoft.com/office/word/2010/wordprocessingGroup" xmlns:wpi="http://schemas.microsoft.com/office/word/2010/wordprocessingInk" xmlns:wne="http://schemas.microsoft.com/office/word/2006/wordml" xmlns:wps="http://schemas.microsoft.com/office/word/2010/wordprocessingShape" mc:Ignorable="w14 wp14">
-  <w:footnote w:type="separator" w:id="-1">
+<w:footnotes xmlns:ve="http://schemas.openxmlformats.org/markup-compatibility/2006" xmlns:o="urn:schemas-microsoft-com:office:office" xmlns:r="http://schemas.openxmlformats.org/officeDocument/2006/relationships" xmlns:m="http://schemas.openxmlformats.org/officeDocument/2006/math" xmlns:v="urn:schemas-microsoft-com:vml" xmlns:wp="http://schemas.openxmlformats.org/drawingml/2006/wordprocessingDrawing" xmlns:w10="urn:schemas-microsoft-com:office:word" xmlns:w="http://schemas.openxmlformats.org/wordprocessingml/2006/main" xmlns:wne="http://schemas.microsoft.com/office/word/2006/wordml">
+  <w:footnote w:type="separator" w:id="0">
     <w:p>
       <w:pPr>
         <w:spacing w:after="0" w:line="240" w:lineRule="auto"/>
@@ -8208,7 +9627,7 @@
       </w:r>
     </w:p>
   </w:footnote>
-  <w:footnote w:type="continuationSeparator" w:id="0">
+  <w:footnote w:type="continuationSeparator" w:id="1">
     <w:p>
       <w:pPr>
         <w:spacing w:after="0" w:line="240" w:lineRule="auto"/>
@@ -8222,7 +9641,7 @@
 </file>
 
 <file path=word/numbering.xml><?xml version="1.0" encoding="utf-8"?>
-<w:numbering xmlns:wpc="http://schemas.microsoft.com/office/word/2010/wordprocessingCanvas" xmlns:mc="http://schemas.openxmlformats.org/markup-compatibility/2006" xmlns:o="urn:schemas-microsoft-com:office:office" xmlns:r="http://schemas.openxmlformats.org/officeDocument/2006/relationships" xmlns:m="http://schemas.openxmlformats.org/officeDocument/2006/math" xmlns:v="urn:schemas-microsoft-com:vml" xmlns:wp14="http://schemas.microsoft.com/office/word/2010/wordprocessingDrawing" xmlns:wp="http://schemas.openxmlformats.org/drawingml/2006/wordprocessingDrawing" xmlns:w10="urn:schemas-microsoft-com:office:word" xmlns:w="http://schemas.openxmlformats.org/wordprocessingml/2006/main" xmlns:w14="http://schemas.microsoft.com/office/word/2010/wordml" xmlns:wpg="http://schemas.microsoft.com/office/word/2010/wordprocessingGroup" xmlns:wpi="http://schemas.microsoft.com/office/word/2010/wordprocessingInk" xmlns:wne="http://schemas.microsoft.com/office/word/2006/wordml" xmlns:wps="http://schemas.microsoft.com/office/word/2010/wordprocessingShape" mc:Ignorable="w14 wp14">
+<w:numbering xmlns:ve="http://schemas.openxmlformats.org/markup-compatibility/2006" xmlns:o="urn:schemas-microsoft-com:office:office" xmlns:r="http://schemas.openxmlformats.org/officeDocument/2006/relationships" xmlns:m="http://schemas.openxmlformats.org/officeDocument/2006/math" xmlns:v="urn:schemas-microsoft-com:vml" xmlns:wp="http://schemas.openxmlformats.org/drawingml/2006/wordprocessingDrawing" xmlns:w10="urn:schemas-microsoft-com:office:word" xmlns:w="http://schemas.openxmlformats.org/wordprocessingml/2006/main" xmlns:wne="http://schemas.microsoft.com/office/word/2006/wordml">
   <w:abstractNum w:abstractNumId="0">
     <w:nsid w:val="00000001"/>
     <w:multiLevelType w:val="hybridMultilevel"/>
@@ -12041,7 +13460,7 @@
 </file>
 
 <file path=word/styles.xml><?xml version="1.0" encoding="utf-8"?>
-<w:styles xmlns:mc="http://schemas.openxmlformats.org/markup-compatibility/2006" xmlns:r="http://schemas.openxmlformats.org/officeDocument/2006/relationships" xmlns:w="http://schemas.openxmlformats.org/wordprocessingml/2006/main" xmlns:w14="http://schemas.microsoft.com/office/word/2010/wordml" mc:Ignorable="w14">
+<w:styles xmlns:r="http://schemas.openxmlformats.org/officeDocument/2006/relationships" xmlns:w="http://schemas.openxmlformats.org/wordprocessingml/2006/main">
   <w:docDefaults>
     <w:rPrDefault>
       <w:rPr>
@@ -12199,6 +13618,7 @@
   <w:style w:type="paragraph" w:default="1" w:styleId="Normal">
     <w:name w:val="Normal"/>
     <w:qFormat/>
+    <w:rsid w:val="0088290B"/>
     <w:pPr>
       <w:bidi/>
     </w:pPr>
@@ -12287,6 +13707,7 @@
     <w:uiPriority w:val="99"/>
     <w:semiHidden/>
     <w:unhideWhenUsed/>
+    <w:qFormat/>
     <w:tblPr>
       <w:tblInd w:w="0" w:type="dxa"/>
       <w:tblCellMar>

</xml_diff>

<commit_message>
Adding revision history for the added section "Reviewing Strategy" By : Marwan Ahmed Thabet
</commit_message>
<xml_diff>
--- a/management/Master Test Plan.docx
+++ b/management/Master Test Plan.docx
@@ -1957,7 +1957,8 @@
     </w:p>
     <w:tbl>
       <w:tblPr>
-        <w:tblW w:w="0" w:type="auto"/>
+        <w:tblW w:w="11430" w:type="dxa"/>
+        <w:tblInd w:w="-1422" w:type="dxa"/>
         <w:tblBorders>
           <w:top w:val="single" w:sz="4" w:space="0" w:color="auto"/>
           <w:left w:val="single" w:sz="4" w:space="0" w:color="auto"/>
@@ -1966,15 +1967,16 @@
           <w:insideH w:val="single" w:sz="4" w:space="0" w:color="auto"/>
           <w:insideV w:val="single" w:sz="4" w:space="0" w:color="auto"/>
         </w:tblBorders>
+        <w:tblLayout w:type="fixed"/>
         <w:tblLook w:val="04A0"/>
       </w:tblPr>
       <w:tblGrid>
-        <w:gridCol w:w="936"/>
-        <w:gridCol w:w="1404"/>
-        <w:gridCol w:w="1278"/>
-        <w:gridCol w:w="1346"/>
-        <w:gridCol w:w="1227"/>
-        <w:gridCol w:w="2331"/>
+        <w:gridCol w:w="1080"/>
+        <w:gridCol w:w="1710"/>
+        <w:gridCol w:w="1350"/>
+        <w:gridCol w:w="1710"/>
+        <w:gridCol w:w="1260"/>
+        <w:gridCol w:w="4320"/>
       </w:tblGrid>
       <w:tr>
         <w:trPr>
@@ -1983,7 +1985,7 @@
         </w:trPr>
         <w:tc>
           <w:tcPr>
-            <w:tcW w:w="0" w:type="auto"/>
+            <w:tcW w:w="1080" w:type="dxa"/>
             <w:tcBorders>
               <w:top w:val="single" w:sz="4" w:space="0" w:color="auto"/>
               <w:left w:val="single" w:sz="4" w:space="0" w:color="auto"/>
@@ -2012,7 +2014,7 @@
         </w:tc>
         <w:tc>
           <w:tcPr>
-            <w:tcW w:w="0" w:type="auto"/>
+            <w:tcW w:w="1710" w:type="dxa"/>
             <w:tcBorders>
               <w:top w:val="single" w:sz="4" w:space="0" w:color="auto"/>
               <w:left w:val="single" w:sz="4" w:space="0" w:color="auto"/>
@@ -2041,7 +2043,7 @@
         </w:tc>
         <w:tc>
           <w:tcPr>
-            <w:tcW w:w="0" w:type="auto"/>
+            <w:tcW w:w="1350" w:type="dxa"/>
             <w:tcBorders>
               <w:top w:val="single" w:sz="4" w:space="0" w:color="auto"/>
               <w:left w:val="single" w:sz="4" w:space="0" w:color="auto"/>
@@ -2070,7 +2072,7 @@
         </w:tc>
         <w:tc>
           <w:tcPr>
-            <w:tcW w:w="0" w:type="auto"/>
+            <w:tcW w:w="1710" w:type="dxa"/>
             <w:tcBorders>
               <w:top w:val="single" w:sz="4" w:space="0" w:color="auto"/>
               <w:left w:val="single" w:sz="4" w:space="0" w:color="auto"/>
@@ -2105,7 +2107,7 @@
         </w:tc>
         <w:tc>
           <w:tcPr>
-            <w:tcW w:w="0" w:type="auto"/>
+            <w:tcW w:w="1260" w:type="dxa"/>
             <w:tcBorders>
               <w:top w:val="single" w:sz="4" w:space="0" w:color="auto"/>
               <w:left w:val="single" w:sz="4" w:space="0" w:color="auto"/>
@@ -2140,7 +2142,7 @@
         </w:tc>
         <w:tc>
           <w:tcPr>
-            <w:tcW w:w="0" w:type="auto"/>
+            <w:tcW w:w="4320" w:type="dxa"/>
             <w:tcBorders>
               <w:top w:val="single" w:sz="4" w:space="0" w:color="auto"/>
               <w:left w:val="single" w:sz="4" w:space="0" w:color="auto"/>
@@ -2174,7 +2176,7 @@
         </w:trPr>
         <w:tc>
           <w:tcPr>
-            <w:tcW w:w="0" w:type="auto"/>
+            <w:tcW w:w="1080" w:type="dxa"/>
             <w:tcBorders>
               <w:top w:val="single" w:sz="4" w:space="0" w:color="auto"/>
               <w:left w:val="single" w:sz="4" w:space="0" w:color="auto"/>
@@ -2195,7 +2197,7 @@
         </w:tc>
         <w:tc>
           <w:tcPr>
-            <w:tcW w:w="0" w:type="auto"/>
+            <w:tcW w:w="1710" w:type="dxa"/>
             <w:tcBorders>
               <w:top w:val="single" w:sz="4" w:space="0" w:color="auto"/>
               <w:left w:val="single" w:sz="4" w:space="0" w:color="auto"/>
@@ -2216,7 +2218,7 @@
         </w:tc>
         <w:tc>
           <w:tcPr>
-            <w:tcW w:w="0" w:type="auto"/>
+            <w:tcW w:w="1350" w:type="dxa"/>
             <w:tcBorders>
               <w:top w:val="single" w:sz="4" w:space="0" w:color="auto"/>
               <w:left w:val="single" w:sz="4" w:space="0" w:color="auto"/>
@@ -2237,7 +2239,7 @@
         </w:tc>
         <w:tc>
           <w:tcPr>
-            <w:tcW w:w="0" w:type="auto"/>
+            <w:tcW w:w="1710" w:type="dxa"/>
             <w:tcBorders>
               <w:top w:val="single" w:sz="4" w:space="0" w:color="auto"/>
               <w:left w:val="single" w:sz="4" w:space="0" w:color="auto"/>
@@ -2251,13 +2253,16 @@
               <w:spacing w:after="160" w:line="256" w:lineRule="auto"/>
             </w:pPr>
             <w:r>
-              <w:t>Marwan Thabet</w:t>
+              <w:t xml:space="preserve">Marwan </w:t>
+            </w:r>
+            <w:r>
+              <w:t>Ahmed</w:t>
             </w:r>
           </w:p>
         </w:tc>
         <w:tc>
           <w:tcPr>
-            <w:tcW w:w="0" w:type="auto"/>
+            <w:tcW w:w="1260" w:type="dxa"/>
             <w:tcBorders>
               <w:top w:val="single" w:sz="4" w:space="0" w:color="auto"/>
               <w:left w:val="single" w:sz="4" w:space="0" w:color="auto"/>
@@ -2278,7 +2283,7 @@
         </w:tc>
         <w:tc>
           <w:tcPr>
-            <w:tcW w:w="0" w:type="auto"/>
+            <w:tcW w:w="4320" w:type="dxa"/>
             <w:tcBorders>
               <w:top w:val="single" w:sz="4" w:space="0" w:color="auto"/>
               <w:left w:val="single" w:sz="4" w:space="0" w:color="auto"/>
@@ -2304,7 +2309,7 @@
         </w:trPr>
         <w:tc>
           <w:tcPr>
-            <w:tcW w:w="0" w:type="auto"/>
+            <w:tcW w:w="1080" w:type="dxa"/>
             <w:tcBorders>
               <w:top w:val="single" w:sz="4" w:space="0" w:color="auto"/>
               <w:left w:val="single" w:sz="4" w:space="0" w:color="auto"/>
@@ -2324,7 +2329,7 @@
         </w:tc>
         <w:tc>
           <w:tcPr>
-            <w:tcW w:w="0" w:type="auto"/>
+            <w:tcW w:w="1710" w:type="dxa"/>
             <w:tcBorders>
               <w:top w:val="single" w:sz="4" w:space="0" w:color="auto"/>
               <w:left w:val="single" w:sz="4" w:space="0" w:color="auto"/>
@@ -2344,7 +2349,7 @@
         </w:tc>
         <w:tc>
           <w:tcPr>
-            <w:tcW w:w="0" w:type="auto"/>
+            <w:tcW w:w="1350" w:type="dxa"/>
             <w:tcBorders>
               <w:top w:val="single" w:sz="4" w:space="0" w:color="auto"/>
               <w:left w:val="single" w:sz="4" w:space="0" w:color="auto"/>
@@ -2364,7 +2369,7 @@
         </w:tc>
         <w:tc>
           <w:tcPr>
-            <w:tcW w:w="0" w:type="auto"/>
+            <w:tcW w:w="1710" w:type="dxa"/>
             <w:tcBorders>
               <w:top w:val="single" w:sz="4" w:space="0" w:color="auto"/>
               <w:left w:val="single" w:sz="4" w:space="0" w:color="auto"/>
@@ -2381,7 +2386,7 @@
         </w:tc>
         <w:tc>
           <w:tcPr>
-            <w:tcW w:w="0" w:type="auto"/>
+            <w:tcW w:w="1260" w:type="dxa"/>
             <w:tcBorders>
               <w:top w:val="single" w:sz="4" w:space="0" w:color="auto"/>
               <w:left w:val="single" w:sz="4" w:space="0" w:color="auto"/>
@@ -2398,7 +2403,7 @@
         </w:tc>
         <w:tc>
           <w:tcPr>
-            <w:tcW w:w="0" w:type="auto"/>
+            <w:tcW w:w="4320" w:type="dxa"/>
             <w:tcBorders>
               <w:top w:val="single" w:sz="4" w:space="0" w:color="auto"/>
               <w:left w:val="single" w:sz="4" w:space="0" w:color="auto"/>
@@ -2444,7 +2449,7 @@
         </w:trPr>
         <w:tc>
           <w:tcPr>
-            <w:tcW w:w="0" w:type="auto"/>
+            <w:tcW w:w="1080" w:type="dxa"/>
             <w:tcBorders>
               <w:top w:val="single" w:sz="4" w:space="0" w:color="auto"/>
               <w:left w:val="single" w:sz="4" w:space="0" w:color="auto"/>
@@ -2457,11 +2462,14 @@
               <w:bidi w:val="0"/>
               <w:spacing w:after="160" w:line="256" w:lineRule="auto"/>
             </w:pPr>
+            <w:r>
+              <w:t>1.0</w:t>
+            </w:r>
           </w:p>
         </w:tc>
         <w:tc>
           <w:tcPr>
-            <w:tcW w:w="0" w:type="auto"/>
+            <w:tcW w:w="1710" w:type="dxa"/>
             <w:tcBorders>
               <w:top w:val="single" w:sz="4" w:space="0" w:color="auto"/>
               <w:left w:val="single" w:sz="4" w:space="0" w:color="auto"/>
@@ -2474,11 +2482,14 @@
               <w:bidi w:val="0"/>
               <w:spacing w:after="160" w:line="256" w:lineRule="auto"/>
             </w:pPr>
+            <w:r>
+              <w:t>Marwan Ahmed</w:t>
+            </w:r>
           </w:p>
         </w:tc>
         <w:tc>
           <w:tcPr>
-            <w:tcW w:w="0" w:type="auto"/>
+            <w:tcW w:w="1350" w:type="dxa"/>
             <w:tcBorders>
               <w:top w:val="single" w:sz="4" w:space="0" w:color="auto"/>
               <w:left w:val="single" w:sz="4" w:space="0" w:color="auto"/>
@@ -2491,11 +2502,20 @@
               <w:bidi w:val="0"/>
               <w:spacing w:after="160" w:line="256" w:lineRule="auto"/>
             </w:pPr>
+            <w:r>
+              <w:t>1</w:t>
+            </w:r>
+            <w:r>
+              <w:t>7</w:t>
+            </w:r>
+            <w:r>
+              <w:t>/04/2018</w:t>
+            </w:r>
           </w:p>
         </w:tc>
         <w:tc>
           <w:tcPr>
-            <w:tcW w:w="0" w:type="auto"/>
+            <w:tcW w:w="1710" w:type="dxa"/>
             <w:tcBorders>
               <w:top w:val="single" w:sz="4" w:space="0" w:color="auto"/>
               <w:left w:val="single" w:sz="4" w:space="0" w:color="auto"/>
@@ -2508,11 +2528,14 @@
               <w:bidi w:val="0"/>
               <w:spacing w:after="160" w:line="256" w:lineRule="auto"/>
             </w:pPr>
+            <w:r>
+              <w:t>Soha Swailem</w:t>
+            </w:r>
           </w:p>
         </w:tc>
         <w:tc>
           <w:tcPr>
-            <w:tcW w:w="0" w:type="auto"/>
+            <w:tcW w:w="1260" w:type="dxa"/>
             <w:tcBorders>
               <w:top w:val="single" w:sz="4" w:space="0" w:color="auto"/>
               <w:left w:val="single" w:sz="4" w:space="0" w:color="auto"/>
@@ -2525,11 +2548,20 @@
               <w:bidi w:val="0"/>
               <w:spacing w:after="160" w:line="256" w:lineRule="auto"/>
             </w:pPr>
+            <w:r>
+              <w:t>1</w:t>
+            </w:r>
+            <w:r>
+              <w:t>8</w:t>
+            </w:r>
+            <w:r>
+              <w:t>/04/2018</w:t>
+            </w:r>
           </w:p>
         </w:tc>
         <w:tc>
           <w:tcPr>
-            <w:tcW w:w="0" w:type="auto"/>
+            <w:tcW w:w="4320" w:type="dxa"/>
             <w:tcBorders>
               <w:top w:val="single" w:sz="4" w:space="0" w:color="auto"/>
               <w:left w:val="single" w:sz="4" w:space="0" w:color="auto"/>
@@ -2537,6 +2569,50 @@
               <w:right w:val="single" w:sz="4" w:space="0" w:color="auto"/>
             </w:tcBorders>
           </w:tcPr>
+          <w:p>
+            <w:pPr>
+              <w:bidi w:val="0"/>
+              <w:spacing w:after="160" w:line="256" w:lineRule="auto"/>
+            </w:pPr>
+            <w:r>
+              <w:t>= Adding Reviewing strategy section "7.5"</w:t>
+            </w:r>
+            <w:r>
+              <w:br/>
+              <w:t xml:space="preserve">with all its subsections : </w:t>
+            </w:r>
+            <w:r>
+              <w:br/>
+              <w:t>7.5.1 : project management and planning documents</w:t>
+            </w:r>
+          </w:p>
+          <w:p>
+            <w:pPr>
+              <w:bidi w:val="0"/>
+              <w:spacing w:after="160" w:line="256" w:lineRule="auto"/>
+            </w:pPr>
+            <w:r>
+              <w:t>7.5.2 :Requirements Specifications Documents</w:t>
+            </w:r>
+          </w:p>
+          <w:p>
+            <w:pPr>
+              <w:bidi w:val="0"/>
+              <w:spacing w:after="160" w:line="256" w:lineRule="auto"/>
+            </w:pPr>
+            <w:r>
+              <w:t>7.5.3:Design specifications document</w:t>
+            </w:r>
+          </w:p>
+          <w:p>
+            <w:pPr>
+              <w:bidi w:val="0"/>
+              <w:spacing w:after="160" w:line="256" w:lineRule="auto"/>
+            </w:pPr>
+            <w:r>
+              <w:t>7.5.4:Test plans and Test cases documents</w:t>
+            </w:r>
+          </w:p>
           <w:p>
             <w:pPr>
               <w:bidi w:val="0"/>
@@ -9601,7 +9677,7 @@
               <w:noProof/>
               <w:rtl/>
             </w:rPr>
-            <w:t>7</w:t>
+            <w:t>3</w:t>
           </w:r>
         </w:fldSimple>
       </w:p>

</xml_diff>

<commit_message>
Criteria for determining severity added to test plan
</commit_message>
<xml_diff>
--- a/management/Master Test Plan.docx
+++ b/management/Master Test Plan.docx
@@ -1,6 +1,6 @@
 
 <file path=word/document.xml><?xml version="1.0" encoding="utf-8"?>
-<w:document xmlns:ve="http://schemas.openxmlformats.org/markup-compatibility/2006" xmlns:o="urn:schemas-microsoft-com:office:office" xmlns:r="http://schemas.openxmlformats.org/officeDocument/2006/relationships" xmlns:m="http://schemas.openxmlformats.org/officeDocument/2006/math" xmlns:v="urn:schemas-microsoft-com:vml" xmlns:wp="http://schemas.openxmlformats.org/drawingml/2006/wordprocessingDrawing" xmlns:w10="urn:schemas-microsoft-com:office:word" xmlns:w="http://schemas.openxmlformats.org/wordprocessingml/2006/main" xmlns:wne="http://schemas.microsoft.com/office/word/2006/wordml">
+<w:document xmlns:wpc="http://schemas.microsoft.com/office/word/2010/wordprocessingCanvas" xmlns:mc="http://schemas.openxmlformats.org/markup-compatibility/2006" xmlns:o="urn:schemas-microsoft-com:office:office" xmlns:r="http://schemas.openxmlformats.org/officeDocument/2006/relationships" xmlns:m="http://schemas.openxmlformats.org/officeDocument/2006/math" xmlns:v="urn:schemas-microsoft-com:vml" xmlns:wp14="http://schemas.microsoft.com/office/word/2010/wordprocessingDrawing" xmlns:wp="http://schemas.openxmlformats.org/drawingml/2006/wordprocessingDrawing" xmlns:w10="urn:schemas-microsoft-com:office:word" xmlns:w="http://schemas.openxmlformats.org/wordprocessingml/2006/main" xmlns:w14="http://schemas.microsoft.com/office/word/2010/wordml" xmlns:w15="http://schemas.microsoft.com/office/word/2012/wordml" xmlns:wpg="http://schemas.microsoft.com/office/word/2010/wordprocessingGroup" xmlns:wpi="http://schemas.microsoft.com/office/word/2010/wordprocessingInk" xmlns:wne="http://schemas.microsoft.com/office/word/2006/wordml" xmlns:wps="http://schemas.microsoft.com/office/word/2010/wordprocessingShape" mc:Ignorable="w14 w15 wp14">
   <w:body>
     <w:p>
       <w:pPr>
@@ -1402,6 +1402,37 @@
     <w:p>
       <w:pPr>
         <w:pStyle w:val="TOC2"/>
+      </w:pPr>
+      <w:hyperlink w:anchor="_Toc408145903" w:history="1">
+        <w:r>
+          <w:rPr>
+            <w:rStyle w:val="Hyperlink"/>
+          </w:rPr>
+          <w:t>7</w:t>
+        </w:r>
+        <w:r>
+          <w:rPr>
+            <w:rStyle w:val="Hyperlink"/>
+          </w:rPr>
+          <w:t>.4.Entry and Exit Criteria</w:t>
+        </w:r>
+        <w:r>
+          <w:rPr>
+            <w:webHidden/>
+          </w:rPr>
+          <w:tab/>
+        </w:r>
+        <w:r>
+          <w:rPr>
+            <w:webHidden/>
+          </w:rPr>
+          <w:t>7</w:t>
+        </w:r>
+      </w:hyperlink>
+    </w:p>
+    <w:p>
+      <w:pPr>
+        <w:pStyle w:val="TOC2"/>
         <w:rPr>
           <w:szCs w:val="22"/>
           <w:lang w:val="en-US" w:eastAsia="en-GB"/>
@@ -1418,7 +1449,22 @@
           <w:rPr>
             <w:rStyle w:val="Hyperlink"/>
           </w:rPr>
-          <w:t>.4.Entry and Exit Criteria</w:t>
+          <w:t>.5</w:t>
+        </w:r>
+        <w:r>
+          <w:rPr>
+            <w:rStyle w:val="Hyperlink"/>
+          </w:rPr>
+          <w:t>.</w:t>
+        </w:r>
+        <w:r>
+          <w:t xml:space="preserve"> </w:t>
+        </w:r>
+        <w:r>
+          <w:rPr>
+            <w:rStyle w:val="Hyperlink"/>
+          </w:rPr>
+          <w:t>Criteria for determining severity</w:t>
         </w:r>
         <w:r>
           <w:rPr>
@@ -1968,7 +2014,7 @@
           <w:insideV w:val="single" w:sz="4" w:space="0" w:color="auto"/>
         </w:tblBorders>
         <w:tblLayout w:type="fixed"/>
-        <w:tblLook w:val="04A0"/>
+        <w:tblLook w:val="04A0" w:firstRow="1" w:lastRow="0" w:firstColumn="1" w:lastColumn="0" w:noHBand="0" w:noVBand="1"/>
       </w:tblPr>
       <w:tblGrid>
         <w:gridCol w:w="1080"/>
@@ -2430,12 +2476,7 @@
               <w:spacing w:after="160" w:line="256" w:lineRule="auto"/>
             </w:pPr>
             <w:r>
-              <w:t xml:space="preserve">*According to </w:t>
-            </w:r>
-            <w:bookmarkStart w:id="1" w:name="_GoBack"/>
-            <w:bookmarkEnd w:id="1"/>
-            <w:r>
-              <w:t>REV_007, REV_09</w:t>
+              <w:t>*According to REV_007, REV_09</w:t>
             </w:r>
             <w:r>
               <w:t xml:space="preserve"> in Review-Log</w:t>
@@ -2503,13 +2544,7 @@
               <w:spacing w:after="160" w:line="256" w:lineRule="auto"/>
             </w:pPr>
             <w:r>
-              <w:t>1</w:t>
-            </w:r>
-            <w:r>
-              <w:t>7</w:t>
-            </w:r>
-            <w:r>
-              <w:t>/04/2018</w:t>
+              <w:t>17/04/2018</w:t>
             </w:r>
           </w:p>
         </w:tc>
@@ -2549,13 +2584,7 @@
               <w:spacing w:after="160" w:line="256" w:lineRule="auto"/>
             </w:pPr>
             <w:r>
-              <w:t>1</w:t>
-            </w:r>
-            <w:r>
-              <w:t>8</w:t>
-            </w:r>
-            <w:r>
-              <w:t>/04/2018</w:t>
+              <w:t>18/04/2018</w:t>
             </w:r>
           </w:p>
         </w:tc>
@@ -3449,7 +3478,7 @@
         <w:tblStyle w:val="TableGrid"/>
         <w:tblW w:w="0" w:type="auto"/>
         <w:jc w:val="center"/>
-        <w:tblLook w:val="04A0"/>
+        <w:tblLook w:val="04A0" w:firstRow="1" w:lastRow="0" w:firstColumn="1" w:lastColumn="0" w:noHBand="0" w:noVBand="1"/>
       </w:tblPr>
       <w:tblGrid>
         <w:gridCol w:w="846"/>
@@ -4376,7 +4405,7 @@
         <w:tblStyle w:val="TableGrid"/>
         <w:tblW w:w="0" w:type="auto"/>
         <w:jc w:val="center"/>
-        <w:tblLook w:val="04A0"/>
+        <w:tblLook w:val="04A0" w:firstRow="1" w:lastRow="0" w:firstColumn="1" w:lastColumn="0" w:noHBand="0" w:noVBand="1"/>
       </w:tblPr>
       <w:tblGrid>
         <w:gridCol w:w="846"/>
@@ -5019,7 +5048,7 @@
           <w:sz w:val="24"/>
         </w:rPr>
       </w:pPr>
-      <w:bookmarkStart w:id="2" w:name="_Toc365563161"/>
+      <w:bookmarkStart w:id="1" w:name="_Toc365563161"/>
       <w:r>
         <w:rPr>
           <w:rFonts w:ascii="Cambria" w:eastAsia="Cambria" w:hAnsi="Cambria"/>
@@ -5038,7 +5067,7 @@
         </w:rPr>
         <w:t>.2. Test Principles</w:t>
       </w:r>
-      <w:bookmarkEnd w:id="2"/>
+      <w:bookmarkEnd w:id="1"/>
     </w:p>
     <w:p>
       <w:pPr>
@@ -5181,7 +5210,7 @@
           <w:color w:val="1F497D" w:themeColor="text2"/>
         </w:rPr>
       </w:pPr>
-      <w:bookmarkStart w:id="3" w:name="_Toc365563163"/>
+      <w:bookmarkStart w:id="2" w:name="_Toc365563163"/>
       <w:r>
         <w:rPr>
           <w:rFonts w:ascii="Cambria" w:eastAsia="Cambria" w:hAnsi="Cambria"/>
@@ -5209,7 +5238,7 @@
         </w:rPr>
         <w:t>. Scope and Levels of Testing</w:t>
       </w:r>
-      <w:bookmarkEnd w:id="3"/>
+      <w:bookmarkEnd w:id="2"/>
     </w:p>
     <w:p>
       <w:pPr>
@@ -8043,6 +8072,490 @@
     </w:p>
     <w:p>
       <w:pPr>
+        <w:bidi w:val="0"/>
+        <w:spacing w:line="0" w:lineRule="atLeast"/>
+        <w:rPr>
+          <w:rFonts w:ascii="Cambria" w:eastAsia="Cambria" w:hAnsi="Cambria"/>
+          <w:bCs/>
+          <w:color w:val="000000" w:themeColor="text1"/>
+          <w:sz w:val="24"/>
+        </w:rPr>
+      </w:pPr>
+      <w:bookmarkStart w:id="3" w:name="_GoBack"/>
+      <w:bookmarkEnd w:id="3"/>
+    </w:p>
+    <w:p>
+      <w:pPr>
+        <w:bidi w:val="0"/>
+        <w:spacing w:line="0" w:lineRule="atLeast"/>
+        <w:rPr>
+          <w:rFonts w:asciiTheme="minorBidi" w:eastAsia="Cambria" w:hAnsiTheme="minorBidi"/>
+          <w:b/>
+          <w:color w:val="1F497D" w:themeColor="text2"/>
+          <w:sz w:val="32"/>
+          <w:szCs w:val="32"/>
+        </w:rPr>
+      </w:pPr>
+      <w:r>
+        <w:rPr>
+          <w:rFonts w:asciiTheme="minorBidi" w:eastAsia="Cambria" w:hAnsiTheme="minorBidi"/>
+          <w:b/>
+          <w:color w:val="1F497D" w:themeColor="text2"/>
+          <w:sz w:val="32"/>
+          <w:szCs w:val="32"/>
+        </w:rPr>
+        <w:t>7.6</w:t>
+      </w:r>
+      <w:r>
+        <w:rPr>
+          <w:rFonts w:asciiTheme="minorBidi" w:eastAsia="Cambria" w:hAnsiTheme="minorBidi"/>
+          <w:b/>
+          <w:color w:val="1F497D" w:themeColor="text2"/>
+          <w:sz w:val="32"/>
+          <w:szCs w:val="32"/>
+        </w:rPr>
+        <w:t xml:space="preserve"> </w:t>
+      </w:r>
+      <w:r>
+        <w:rPr>
+          <w:rFonts w:asciiTheme="minorBidi" w:eastAsia="Cambria" w:hAnsiTheme="minorBidi"/>
+          <w:b/>
+          <w:color w:val="1F497D" w:themeColor="text2"/>
+          <w:sz w:val="32"/>
+          <w:szCs w:val="32"/>
+        </w:rPr>
+        <w:t>Criteria for determining severity</w:t>
+      </w:r>
+    </w:p>
+    <w:tbl>
+      <w:tblPr>
+        <w:tblStyle w:val="TableGrid"/>
+        <w:tblW w:w="10904" w:type="dxa"/>
+        <w:tblInd w:w="-1337" w:type="dxa"/>
+        <w:tblLook w:val="04A0" w:firstRow="1" w:lastRow="0" w:firstColumn="1" w:lastColumn="0" w:noHBand="0" w:noVBand="1"/>
+      </w:tblPr>
+      <w:tblGrid>
+        <w:gridCol w:w="2055"/>
+        <w:gridCol w:w="8849"/>
+      </w:tblGrid>
+      <w:tr>
+        <w:trPr>
+          <w:trHeight w:val="411"/>
+        </w:trPr>
+        <w:tc>
+          <w:tcPr>
+            <w:tcW w:w="2055" w:type="dxa"/>
+          </w:tcPr>
+          <w:p>
+            <w:pPr>
+              <w:spacing w:before="60" w:after="60"/>
+              <w:jc w:val="center"/>
+              <w:rPr>
+                <w:rFonts w:ascii="Baskerville Old Face" w:hAnsi="Baskerville Old Face"/>
+                <w:b/>
+                <w:color w:val="4F81BD" w:themeColor="accent1"/>
+                <w:sz w:val="44"/>
+                <w:szCs w:val="44"/>
+              </w:rPr>
+            </w:pPr>
+            <w:r>
+              <w:rPr>
+                <w:rFonts w:ascii="Baskerville Old Face" w:hAnsi="Baskerville Old Face"/>
+                <w:b/>
+                <w:color w:val="4F81BD" w:themeColor="accent1"/>
+                <w:sz w:val="44"/>
+                <w:szCs w:val="44"/>
+              </w:rPr>
+              <w:t>Severity</w:t>
+            </w:r>
+          </w:p>
+        </w:tc>
+        <w:tc>
+          <w:tcPr>
+            <w:tcW w:w="8849" w:type="dxa"/>
+          </w:tcPr>
+          <w:p>
+            <w:pPr>
+              <w:spacing w:before="60" w:after="60"/>
+              <w:jc w:val="center"/>
+              <w:rPr>
+                <w:rFonts w:ascii="Baskerville Old Face" w:hAnsi="Baskerville Old Face"/>
+                <w:b/>
+                <w:color w:val="4F81BD" w:themeColor="accent1"/>
+                <w:sz w:val="44"/>
+                <w:szCs w:val="44"/>
+              </w:rPr>
+            </w:pPr>
+            <w:r>
+              <w:rPr>
+                <w:rFonts w:ascii="Baskerville Old Face" w:hAnsi="Baskerville Old Face"/>
+                <w:b/>
+                <w:color w:val="4F81BD" w:themeColor="accent1"/>
+                <w:sz w:val="44"/>
+                <w:szCs w:val="44"/>
+              </w:rPr>
+              <w:t>Impact</w:t>
+            </w:r>
+          </w:p>
+        </w:tc>
+      </w:tr>
+      <w:tr>
+        <w:trPr>
+          <w:trHeight w:val="815"/>
+        </w:trPr>
+        <w:tc>
+          <w:tcPr>
+            <w:tcW w:w="2055" w:type="dxa"/>
+          </w:tcPr>
+          <w:p>
+            <w:pPr>
+              <w:jc w:val="right"/>
+            </w:pPr>
+            <w:r>
+              <w:t xml:space="preserve">1 </w:t>
+            </w:r>
+            <w:r>
+              <w:t>(Critical)</w:t>
+            </w:r>
+          </w:p>
+        </w:tc>
+        <w:tc>
+          <w:tcPr>
+            <w:tcW w:w="8849" w:type="dxa"/>
+          </w:tcPr>
+          <w:p>
+            <w:pPr>
+              <w:numPr>
+                <w:ilvl w:val="0"/>
+                <w:numId w:val="37"/>
+              </w:numPr>
+              <w:bidi w:val="0"/>
+            </w:pPr>
+            <w:r>
+              <w:rPr>
+                <w:rFonts w:ascii="Arial" w:hAnsi="Arial" w:cs="Arial"/>
+                <w:color w:val="333333"/>
+                <w:sz w:val="20"/>
+                <w:szCs w:val="20"/>
+                <w:shd w:val="clear" w:color="auto" w:fill="FFFFFF"/>
+              </w:rPr>
+              <w:t>High critical functionalities for example button doesn’t work and there is over voltage &gt; 12 volt.</w:t>
+            </w:r>
+          </w:p>
+          <w:p>
+            <w:pPr>
+              <w:numPr>
+                <w:ilvl w:val="0"/>
+                <w:numId w:val="37"/>
+              </w:numPr>
+              <w:bidi w:val="0"/>
+            </w:pPr>
+            <w:r>
+              <w:rPr>
+                <w:rFonts w:ascii="Arial" w:eastAsia="Times New Roman" w:hAnsi="Arial" w:cs="Arial"/>
+                <w:color w:val="333333"/>
+                <w:sz w:val="20"/>
+                <w:szCs w:val="20"/>
+              </w:rPr>
+              <w:t>Areas which are highly accessed by the end user</w:t>
+            </w:r>
+            <w:r>
+              <w:rPr>
+                <w:rFonts w:ascii="Arial" w:eastAsia="Times New Roman" w:hAnsi="Arial" w:cs="Arial"/>
+                <w:color w:val="333333"/>
+                <w:sz w:val="20"/>
+                <w:szCs w:val="20"/>
+              </w:rPr>
+              <w:t xml:space="preserve"> for example button.</w:t>
+            </w:r>
+          </w:p>
+          <w:p>
+            <w:pPr>
+              <w:numPr>
+                <w:ilvl w:val="0"/>
+                <w:numId w:val="37"/>
+              </w:numPr>
+              <w:bidi w:val="0"/>
+            </w:pPr>
+            <w:r>
+              <w:rPr>
+                <w:rFonts w:ascii="Arial" w:eastAsia="Times New Roman" w:hAnsi="Arial" w:cs="Arial"/>
+                <w:color w:val="333333"/>
+                <w:sz w:val="20"/>
+                <w:szCs w:val="20"/>
+              </w:rPr>
+              <w:t>Microcontroller burned.</w:t>
+            </w:r>
+          </w:p>
+          <w:p>
+            <w:pPr>
+              <w:ind w:left="720"/>
+            </w:pPr>
+          </w:p>
+        </w:tc>
+      </w:tr>
+      <w:tr>
+        <w:trPr>
+          <w:trHeight w:val="426"/>
+        </w:trPr>
+        <w:tc>
+          <w:tcPr>
+            <w:tcW w:w="2055" w:type="dxa"/>
+          </w:tcPr>
+          <w:p>
+            <w:pPr>
+              <w:spacing w:before="60" w:after="60"/>
+              <w:jc w:val="right"/>
+            </w:pPr>
+            <w:r>
+              <w:t xml:space="preserve">2 </w:t>
+            </w:r>
+            <w:r>
+              <w:t>(High)</w:t>
+            </w:r>
+          </w:p>
+        </w:tc>
+        <w:tc>
+          <w:tcPr>
+            <w:tcW w:w="8849" w:type="dxa"/>
+          </w:tcPr>
+          <w:p>
+            <w:pPr>
+              <w:numPr>
+                <w:ilvl w:val="0"/>
+                <w:numId w:val="37"/>
+              </w:numPr>
+              <w:bidi w:val="0"/>
+              <w:jc w:val="both"/>
+            </w:pPr>
+            <w:r>
+              <w:rPr>
+                <w:rFonts w:ascii="Arial" w:eastAsia="Times New Roman" w:hAnsi="Arial" w:cs="Arial"/>
+                <w:color w:val="333333"/>
+                <w:sz w:val="20"/>
+                <w:szCs w:val="20"/>
+              </w:rPr>
+              <w:t>Functionalities/modules that are having more bugs</w:t>
+            </w:r>
+            <w:r>
+              <w:rPr>
+                <w:rFonts w:ascii="Arial" w:eastAsia="Times New Roman" w:hAnsi="Arial" w:cs="Arial"/>
+                <w:color w:val="333333"/>
+                <w:sz w:val="20"/>
+                <w:szCs w:val="20"/>
+              </w:rPr>
+              <w:t>.</w:t>
+            </w:r>
+            <w:r>
+              <w:rPr>
+                <w:rFonts w:ascii="Arial" w:eastAsia="Times New Roman" w:hAnsi="Arial" w:cs="Arial"/>
+                <w:color w:val="333333"/>
+                <w:sz w:val="20"/>
+                <w:szCs w:val="20"/>
+              </w:rPr>
+              <w:t xml:space="preserve">  </w:t>
+            </w:r>
+          </w:p>
+          <w:p>
+            <w:pPr>
+              <w:numPr>
+                <w:ilvl w:val="0"/>
+                <w:numId w:val="37"/>
+              </w:numPr>
+              <w:bidi w:val="0"/>
+            </w:pPr>
+            <w:r>
+              <w:rPr>
+                <w:rFonts w:ascii="Arial" w:eastAsia="Times New Roman" w:hAnsi="Arial" w:cs="Arial"/>
+                <w:color w:val="333333"/>
+                <w:sz w:val="20"/>
+                <w:szCs w:val="20"/>
+              </w:rPr>
+              <w:t>Delay between speeds.</w:t>
+            </w:r>
+          </w:p>
+          <w:p>
+            <w:pPr>
+              <w:numPr>
+                <w:ilvl w:val="0"/>
+                <w:numId w:val="37"/>
+              </w:numPr>
+              <w:bidi w:val="0"/>
+            </w:pPr>
+            <w:r>
+              <w:rPr>
+                <w:rFonts w:ascii="Arial" w:eastAsia="Times New Roman" w:hAnsi="Arial" w:cs="Arial"/>
+                <w:color w:val="333333"/>
+                <w:sz w:val="20"/>
+                <w:szCs w:val="20"/>
+              </w:rPr>
+              <w:t>Button hangs from time to time.</w:t>
+            </w:r>
+          </w:p>
+          <w:p>
+            <w:pPr>
+              <w:numPr>
+                <w:ilvl w:val="0"/>
+                <w:numId w:val="37"/>
+              </w:numPr>
+              <w:bidi w:val="0"/>
+            </w:pPr>
+            <w:r>
+              <w:rPr>
+                <w:rFonts w:ascii="Arial" w:eastAsia="Times New Roman" w:hAnsi="Arial" w:cs="Arial"/>
+                <w:color w:val="333333"/>
+                <w:sz w:val="20"/>
+                <w:szCs w:val="20"/>
+              </w:rPr>
+              <w:t xml:space="preserve">Motor </w:t>
+            </w:r>
+            <w:r>
+              <w:rPr>
+                <w:rFonts w:ascii="Arial" w:eastAsia="Times New Roman" w:hAnsi="Arial" w:cs="Arial"/>
+                <w:color w:val="333333"/>
+                <w:sz w:val="20"/>
+                <w:szCs w:val="20"/>
+                <w:lang w:bidi="ar-EG"/>
+              </w:rPr>
+              <w:t>hangs and there is the noise when the moving of the motor.</w:t>
+            </w:r>
+          </w:p>
+          <w:p>
+            <w:pPr>
+              <w:ind w:left="720"/>
+            </w:pPr>
+          </w:p>
+        </w:tc>
+      </w:tr>
+      <w:tr>
+        <w:trPr>
+          <w:trHeight w:val="950"/>
+        </w:trPr>
+        <w:tc>
+          <w:tcPr>
+            <w:tcW w:w="2055" w:type="dxa"/>
+          </w:tcPr>
+          <w:p>
+            <w:pPr>
+              <w:spacing w:before="60" w:after="60"/>
+              <w:jc w:val="right"/>
+            </w:pPr>
+            <w:r>
+              <w:t>3</w:t>
+            </w:r>
+            <w:r>
+              <w:t>(Medium)</w:t>
+            </w:r>
+          </w:p>
+        </w:tc>
+        <w:tc>
+          <w:tcPr>
+            <w:tcW w:w="8849" w:type="dxa"/>
+          </w:tcPr>
+          <w:p>
+            <w:pPr>
+              <w:pStyle w:val="ListParagraph"/>
+              <w:numPr>
+                <w:ilvl w:val="0"/>
+                <w:numId w:val="37"/>
+              </w:numPr>
+              <w:spacing w:after="0" w:line="240" w:lineRule="auto"/>
+            </w:pPr>
+            <w:r>
+              <w:t>Corrupted electronic components that might affect one of the module of the system for example when capacitor damaged, the detection of the voltage of the motor doesn't be determined.</w:t>
+            </w:r>
+          </w:p>
+          <w:p>
+            <w:pPr>
+              <w:pStyle w:val="ListParagraph"/>
+              <w:numPr>
+                <w:ilvl w:val="0"/>
+                <w:numId w:val="37"/>
+              </w:numPr>
+              <w:spacing w:after="0" w:line="240" w:lineRule="auto"/>
+            </w:pPr>
+            <w:r>
+              <w:t xml:space="preserve">Damaged soldering </w:t>
+            </w:r>
+            <w:r>
+              <w:rPr>
+                <w:lang w:bidi="ar-EG"/>
+              </w:rPr>
+              <w:t>that can be effected on the module attach</w:t>
+            </w:r>
+          </w:p>
+          <w:p/>
+        </w:tc>
+      </w:tr>
+      <w:tr>
+        <w:trPr>
+          <w:trHeight w:val="514"/>
+        </w:trPr>
+        <w:tc>
+          <w:tcPr>
+            <w:tcW w:w="2055" w:type="dxa"/>
+          </w:tcPr>
+          <w:p>
+            <w:pPr>
+              <w:pStyle w:val="steps"/>
+              <w:numPr>
+                <w:ilvl w:val="0"/>
+                <w:numId w:val="0"/>
+              </w:numPr>
+              <w:spacing w:before="60"/>
+              <w:rPr>
+                <w:rFonts w:asciiTheme="minorHAnsi" w:eastAsiaTheme="minorHAnsi" w:hAnsiTheme="minorHAnsi" w:cstheme="minorBidi"/>
+                <w:szCs w:val="22"/>
+                <w:lang w:val="en-US"/>
+              </w:rPr>
+            </w:pPr>
+            <w:r>
+              <w:rPr>
+                <w:rFonts w:asciiTheme="minorHAnsi" w:eastAsiaTheme="minorHAnsi" w:hAnsiTheme="minorHAnsi" w:cstheme="minorBidi"/>
+                <w:szCs w:val="22"/>
+                <w:lang w:val="en-US"/>
+              </w:rPr>
+              <w:t>4 (Low)</w:t>
+            </w:r>
+          </w:p>
+        </w:tc>
+        <w:tc>
+          <w:tcPr>
+            <w:tcW w:w="8849" w:type="dxa"/>
+          </w:tcPr>
+          <w:p>
+            <w:pPr>
+              <w:numPr>
+                <w:ilvl w:val="0"/>
+                <w:numId w:val="37"/>
+              </w:numPr>
+              <w:bidi w:val="0"/>
+              <w:jc w:val="both"/>
+            </w:pPr>
+            <w:r>
+              <w:t>There are Documentation errors, which have</w:t>
+            </w:r>
+            <w:r>
+              <w:t xml:space="preserve"> minimum impact on product use.</w:t>
+            </w:r>
+          </w:p>
+        </w:tc>
+      </w:tr>
+    </w:tbl>
+    <w:p>
+      <w:pPr>
+        <w:bidi w:val="0"/>
+        <w:spacing w:line="0" w:lineRule="atLeast"/>
+        <w:rPr>
+          <w:rFonts w:ascii="Cambria" w:eastAsia="Cambria" w:hAnsi="Cambria"/>
+          <w:bCs/>
+          <w:color w:val="000000" w:themeColor="text1"/>
+          <w:sz w:val="24"/>
+        </w:rPr>
+      </w:pPr>
+    </w:p>
+    <w:p>
+      <w:pPr>
         <w:pStyle w:val="ListParagraph"/>
         <w:numPr>
           <w:ilvl w:val="0"/>
@@ -8459,7 +8972,7 @@
         <w:tblStyle w:val="TableGrid"/>
         <w:tblW w:w="0" w:type="auto"/>
         <w:jc w:val="center"/>
-        <w:tblLook w:val="04A0"/>
+        <w:tblLook w:val="04A0" w:firstRow="1" w:lastRow="0" w:firstColumn="1" w:lastColumn="0" w:noHBand="0" w:noVBand="1"/>
       </w:tblPr>
       <w:tblGrid>
         <w:gridCol w:w="1120"/>
@@ -9629,8 +10142,8 @@
 </file>
 
 <file path=word/endnotes.xml><?xml version="1.0" encoding="utf-8"?>
-<w:endnotes xmlns:ve="http://schemas.openxmlformats.org/markup-compatibility/2006" xmlns:o="urn:schemas-microsoft-com:office:office" xmlns:r="http://schemas.openxmlformats.org/officeDocument/2006/relationships" xmlns:m="http://schemas.openxmlformats.org/officeDocument/2006/math" xmlns:v="urn:schemas-microsoft-com:vml" xmlns:wp="http://schemas.openxmlformats.org/drawingml/2006/wordprocessingDrawing" xmlns:w10="urn:schemas-microsoft-com:office:word" xmlns:w="http://schemas.openxmlformats.org/wordprocessingml/2006/main" xmlns:wne="http://schemas.microsoft.com/office/word/2006/wordml">
-  <w:endnote w:type="separator" w:id="0">
+<w:endnotes xmlns:wpc="http://schemas.microsoft.com/office/word/2010/wordprocessingCanvas" xmlns:mc="http://schemas.openxmlformats.org/markup-compatibility/2006" xmlns:o="urn:schemas-microsoft-com:office:office" xmlns:r="http://schemas.openxmlformats.org/officeDocument/2006/relationships" xmlns:m="http://schemas.openxmlformats.org/officeDocument/2006/math" xmlns:v="urn:schemas-microsoft-com:vml" xmlns:wp14="http://schemas.microsoft.com/office/word/2010/wordprocessingDrawing" xmlns:wp="http://schemas.openxmlformats.org/drawingml/2006/wordprocessingDrawing" xmlns:w10="urn:schemas-microsoft-com:office:word" xmlns:w="http://schemas.openxmlformats.org/wordprocessingml/2006/main" xmlns:w14="http://schemas.microsoft.com/office/word/2010/wordml" xmlns:w15="http://schemas.microsoft.com/office/word/2012/wordml" xmlns:wpg="http://schemas.microsoft.com/office/word/2010/wordprocessingGroup" xmlns:wpi="http://schemas.microsoft.com/office/word/2010/wordprocessingInk" xmlns:wne="http://schemas.microsoft.com/office/word/2006/wordml" xmlns:wps="http://schemas.microsoft.com/office/word/2010/wordprocessingShape" mc:Ignorable="w14 w15 wp14">
+  <w:endnote w:type="separator" w:id="-1">
     <w:p>
       <w:pPr>
         <w:spacing w:after="0" w:line="240" w:lineRule="auto"/>
@@ -9640,7 +10153,7 @@
       </w:r>
     </w:p>
   </w:endnote>
-  <w:endnote w:type="continuationSeparator" w:id="1">
+  <w:endnote w:type="continuationSeparator" w:id="0">
     <w:p>
       <w:pPr>
         <w:spacing w:after="0" w:line="240" w:lineRule="auto"/>
@@ -9654,7 +10167,7 @@
 </file>
 
 <file path=word/footer1.xml><?xml version="1.0" encoding="utf-8"?>
-<w:ftr xmlns:ve="http://schemas.openxmlformats.org/markup-compatibility/2006" xmlns:o="urn:schemas-microsoft-com:office:office" xmlns:r="http://schemas.openxmlformats.org/officeDocument/2006/relationships" xmlns:m="http://schemas.openxmlformats.org/officeDocument/2006/math" xmlns:v="urn:schemas-microsoft-com:vml" xmlns:wp="http://schemas.openxmlformats.org/drawingml/2006/wordprocessingDrawing" xmlns:w10="urn:schemas-microsoft-com:office:word" xmlns:w="http://schemas.openxmlformats.org/wordprocessingml/2006/main" xmlns:wne="http://schemas.microsoft.com/office/word/2006/wordml">
+<w:ftr xmlns:wpc="http://schemas.microsoft.com/office/word/2010/wordprocessingCanvas" xmlns:mc="http://schemas.openxmlformats.org/markup-compatibility/2006" xmlns:o="urn:schemas-microsoft-com:office:office" xmlns:r="http://schemas.openxmlformats.org/officeDocument/2006/relationships" xmlns:m="http://schemas.openxmlformats.org/officeDocument/2006/math" xmlns:v="urn:schemas-microsoft-com:vml" xmlns:wp14="http://schemas.microsoft.com/office/word/2010/wordprocessingDrawing" xmlns:wp="http://schemas.openxmlformats.org/drawingml/2006/wordprocessingDrawing" xmlns:w10="urn:schemas-microsoft-com:office:word" xmlns:w="http://schemas.openxmlformats.org/wordprocessingml/2006/main" xmlns:w14="http://schemas.microsoft.com/office/word/2010/wordml" xmlns:w15="http://schemas.microsoft.com/office/word/2012/wordml" xmlns:wpg="http://schemas.microsoft.com/office/word/2010/wordprocessingGroup" xmlns:wpi="http://schemas.microsoft.com/office/word/2010/wordprocessingInk" xmlns:wne="http://schemas.microsoft.com/office/word/2006/wordml" xmlns:wps="http://schemas.microsoft.com/office/word/2010/wordprocessingShape" mc:Ignorable="w14 w15 wp14">
   <w:sdt>
     <w:sdtPr>
       <w:rPr>
@@ -9666,20 +10179,34 @@
         <w:docPartUnique/>
       </w:docPartObj>
     </w:sdtPr>
+    <w:sdtEndPr/>
     <w:sdtContent>
       <w:p>
         <w:pPr>
           <w:pStyle w:val="Footer"/>
         </w:pPr>
-        <w:fldSimple w:instr=" PAGE   \* MERGEFORMAT ">
-          <w:r>
-            <w:rPr>
-              <w:noProof/>
-              <w:rtl/>
-            </w:rPr>
-            <w:t>3</w:t>
-          </w:r>
-        </w:fldSimple>
+        <w:r>
+          <w:fldChar w:fldCharType="begin"/>
+        </w:r>
+        <w:r>
+          <w:instrText xml:space="preserve"> PAGE   \* MERGEFORMAT </w:instrText>
+        </w:r>
+        <w:r>
+          <w:fldChar w:fldCharType="separate"/>
+        </w:r>
+        <w:r>
+          <w:rPr>
+            <w:noProof/>
+            <w:rtl/>
+          </w:rPr>
+          <w:t>8</w:t>
+        </w:r>
+        <w:r>
+          <w:rPr>
+            <w:noProof/>
+          </w:rPr>
+          <w:fldChar w:fldCharType="end"/>
+        </w:r>
       </w:p>
     </w:sdtContent>
   </w:sdt>
@@ -9692,8 +10219,8 @@
 </file>
 
 <file path=word/footnotes.xml><?xml version="1.0" encoding="utf-8"?>
-<w:footnotes xmlns:ve="http://schemas.openxmlformats.org/markup-compatibility/2006" xmlns:o="urn:schemas-microsoft-com:office:office" xmlns:r="http://schemas.openxmlformats.org/officeDocument/2006/relationships" xmlns:m="http://schemas.openxmlformats.org/officeDocument/2006/math" xmlns:v="urn:schemas-microsoft-com:vml" xmlns:wp="http://schemas.openxmlformats.org/drawingml/2006/wordprocessingDrawing" xmlns:w10="urn:schemas-microsoft-com:office:word" xmlns:w="http://schemas.openxmlformats.org/wordprocessingml/2006/main" xmlns:wne="http://schemas.microsoft.com/office/word/2006/wordml">
-  <w:footnote w:type="separator" w:id="0">
+<w:footnotes xmlns:wpc="http://schemas.microsoft.com/office/word/2010/wordprocessingCanvas" xmlns:mc="http://schemas.openxmlformats.org/markup-compatibility/2006" xmlns:o="urn:schemas-microsoft-com:office:office" xmlns:r="http://schemas.openxmlformats.org/officeDocument/2006/relationships" xmlns:m="http://schemas.openxmlformats.org/officeDocument/2006/math" xmlns:v="urn:schemas-microsoft-com:vml" xmlns:wp14="http://schemas.microsoft.com/office/word/2010/wordprocessingDrawing" xmlns:wp="http://schemas.openxmlformats.org/drawingml/2006/wordprocessingDrawing" xmlns:w10="urn:schemas-microsoft-com:office:word" xmlns:w="http://schemas.openxmlformats.org/wordprocessingml/2006/main" xmlns:w14="http://schemas.microsoft.com/office/word/2010/wordml" xmlns:w15="http://schemas.microsoft.com/office/word/2012/wordml" xmlns:wpg="http://schemas.microsoft.com/office/word/2010/wordprocessingGroup" xmlns:wpi="http://schemas.microsoft.com/office/word/2010/wordprocessingInk" xmlns:wne="http://schemas.microsoft.com/office/word/2006/wordml" xmlns:wps="http://schemas.microsoft.com/office/word/2010/wordprocessingShape" mc:Ignorable="w14 w15 wp14">
+  <w:footnote w:type="separator" w:id="-1">
     <w:p>
       <w:pPr>
         <w:spacing w:after="0" w:line="240" w:lineRule="auto"/>
@@ -9703,7 +10230,7 @@
       </w:r>
     </w:p>
   </w:footnote>
-  <w:footnote w:type="continuationSeparator" w:id="1">
+  <w:footnote w:type="continuationSeparator" w:id="0">
     <w:p>
       <w:pPr>
         <w:spacing w:after="0" w:line="240" w:lineRule="auto"/>
@@ -9717,7 +10244,7 @@
 </file>
 
 <file path=word/numbering.xml><?xml version="1.0" encoding="utf-8"?>
-<w:numbering xmlns:ve="http://schemas.openxmlformats.org/markup-compatibility/2006" xmlns:o="urn:schemas-microsoft-com:office:office" xmlns:r="http://schemas.openxmlformats.org/officeDocument/2006/relationships" xmlns:m="http://schemas.openxmlformats.org/officeDocument/2006/math" xmlns:v="urn:schemas-microsoft-com:vml" xmlns:wp="http://schemas.openxmlformats.org/drawingml/2006/wordprocessingDrawing" xmlns:w10="urn:schemas-microsoft-com:office:word" xmlns:w="http://schemas.openxmlformats.org/wordprocessingml/2006/main" xmlns:wne="http://schemas.microsoft.com/office/word/2006/wordml">
+<w:numbering xmlns:wpc="http://schemas.microsoft.com/office/word/2010/wordprocessingCanvas" xmlns:mc="http://schemas.openxmlformats.org/markup-compatibility/2006" xmlns:o="urn:schemas-microsoft-com:office:office" xmlns:r="http://schemas.openxmlformats.org/officeDocument/2006/relationships" xmlns:m="http://schemas.openxmlformats.org/officeDocument/2006/math" xmlns:v="urn:schemas-microsoft-com:vml" xmlns:wp14="http://schemas.microsoft.com/office/word/2010/wordprocessingDrawing" xmlns:wp="http://schemas.openxmlformats.org/drawingml/2006/wordprocessingDrawing" xmlns:w10="urn:schemas-microsoft-com:office:word" xmlns:w="http://schemas.openxmlformats.org/wordprocessingml/2006/main" xmlns:w14="http://schemas.microsoft.com/office/word/2010/wordml" xmlns:w15="http://schemas.microsoft.com/office/word/2012/wordml" xmlns:wpg="http://schemas.microsoft.com/office/word/2010/wordprocessingGroup" xmlns:wpi="http://schemas.microsoft.com/office/word/2010/wordprocessingInk" xmlns:wne="http://schemas.microsoft.com/office/word/2006/wordml" xmlns:wps="http://schemas.microsoft.com/office/word/2010/wordprocessingShape" mc:Ignorable="w14 w15 wp14">
   <w:abstractNum w:abstractNumId="0">
     <w:nsid w:val="00000001"/>
     <w:multiLevelType w:val="hybridMultilevel"/>
@@ -10469,6 +10996,120 @@
     </w:lvl>
   </w:abstractNum>
   <w:abstractNum w:abstractNumId="8">
+    <w:nsid w:val="10D33232"/>
+    <w:multiLevelType w:val="multilevel"/>
+    <w:tmpl w:val="DE6A38AC"/>
+    <w:lvl w:ilvl="0">
+      <w:start w:val="1"/>
+      <w:numFmt w:val="decimal"/>
+      <w:pStyle w:val="steps"/>
+      <w:lvlText w:val="%1."/>
+      <w:lvlJc w:val="left"/>
+      <w:pPr>
+        <w:tabs>
+          <w:tab w:val="num" w:pos="720"/>
+        </w:tabs>
+        <w:ind w:left="720" w:hanging="720"/>
+      </w:pPr>
+    </w:lvl>
+    <w:lvl w:ilvl="1">
+      <w:start w:val="1"/>
+      <w:numFmt w:val="decimal"/>
+      <w:lvlText w:val="%2."/>
+      <w:lvlJc w:val="left"/>
+      <w:pPr>
+        <w:tabs>
+          <w:tab w:val="num" w:pos="1440"/>
+        </w:tabs>
+        <w:ind w:left="1440" w:hanging="720"/>
+      </w:pPr>
+    </w:lvl>
+    <w:lvl w:ilvl="2">
+      <w:start w:val="1"/>
+      <w:numFmt w:val="decimal"/>
+      <w:lvlText w:val="%3."/>
+      <w:lvlJc w:val="left"/>
+      <w:pPr>
+        <w:tabs>
+          <w:tab w:val="num" w:pos="2160"/>
+        </w:tabs>
+        <w:ind w:left="2160" w:hanging="720"/>
+      </w:pPr>
+    </w:lvl>
+    <w:lvl w:ilvl="3">
+      <w:start w:val="1"/>
+      <w:numFmt w:val="decimal"/>
+      <w:lvlText w:val="%4."/>
+      <w:lvlJc w:val="left"/>
+      <w:pPr>
+        <w:tabs>
+          <w:tab w:val="num" w:pos="2880"/>
+        </w:tabs>
+        <w:ind w:left="2880" w:hanging="720"/>
+      </w:pPr>
+    </w:lvl>
+    <w:lvl w:ilvl="4">
+      <w:start w:val="1"/>
+      <w:numFmt w:val="decimal"/>
+      <w:lvlText w:val="%5."/>
+      <w:lvlJc w:val="left"/>
+      <w:pPr>
+        <w:tabs>
+          <w:tab w:val="num" w:pos="3600"/>
+        </w:tabs>
+        <w:ind w:left="3600" w:hanging="720"/>
+      </w:pPr>
+    </w:lvl>
+    <w:lvl w:ilvl="5">
+      <w:start w:val="1"/>
+      <w:numFmt w:val="decimal"/>
+      <w:lvlText w:val="%6."/>
+      <w:lvlJc w:val="left"/>
+      <w:pPr>
+        <w:tabs>
+          <w:tab w:val="num" w:pos="4320"/>
+        </w:tabs>
+        <w:ind w:left="4320" w:hanging="720"/>
+      </w:pPr>
+    </w:lvl>
+    <w:lvl w:ilvl="6">
+      <w:start w:val="1"/>
+      <w:numFmt w:val="decimal"/>
+      <w:lvlText w:val="%7."/>
+      <w:lvlJc w:val="left"/>
+      <w:pPr>
+        <w:tabs>
+          <w:tab w:val="num" w:pos="5040"/>
+        </w:tabs>
+        <w:ind w:left="5040" w:hanging="720"/>
+      </w:pPr>
+    </w:lvl>
+    <w:lvl w:ilvl="7">
+      <w:start w:val="1"/>
+      <w:numFmt w:val="decimal"/>
+      <w:lvlText w:val="%8."/>
+      <w:lvlJc w:val="left"/>
+      <w:pPr>
+        <w:tabs>
+          <w:tab w:val="num" w:pos="5760"/>
+        </w:tabs>
+        <w:ind w:left="5760" w:hanging="720"/>
+      </w:pPr>
+    </w:lvl>
+    <w:lvl w:ilvl="8">
+      <w:start w:val="1"/>
+      <w:numFmt w:val="decimal"/>
+      <w:lvlText w:val="%9."/>
+      <w:lvlJc w:val="left"/>
+      <w:pPr>
+        <w:tabs>
+          <w:tab w:val="num" w:pos="6480"/>
+        </w:tabs>
+        <w:ind w:left="6480" w:hanging="720"/>
+      </w:pPr>
+    </w:lvl>
+  </w:abstractNum>
+  <w:abstractNum w:abstractNumId="9">
     <w:nsid w:val="147D3DF1"/>
     <w:multiLevelType w:val="multilevel"/>
     <w:tmpl w:val="685C04DA"/>
@@ -10614,7 +11255,7 @@
       </w:rPr>
     </w:lvl>
   </w:abstractNum>
-  <w:abstractNum w:abstractNumId="9">
+  <w:abstractNum w:abstractNumId="10">
     <w:nsid w:val="150C18EC"/>
     <w:multiLevelType w:val="hybridMultilevel"/>
     <w:tmpl w:val="84F413B4"/>
@@ -10705,7 +11346,7 @@
       </w:pPr>
     </w:lvl>
   </w:abstractNum>
-  <w:abstractNum w:abstractNumId="10">
+  <w:abstractNum w:abstractNumId="11">
     <w:nsid w:val="171E0031"/>
     <w:multiLevelType w:val="multilevel"/>
     <w:tmpl w:val="22E4E6CC"/>
@@ -10818,7 +11459,7 @@
       </w:rPr>
     </w:lvl>
   </w:abstractNum>
-  <w:abstractNum w:abstractNumId="11">
+  <w:abstractNum w:abstractNumId="12">
     <w:nsid w:val="17804789"/>
     <w:multiLevelType w:val="hybridMultilevel"/>
     <w:tmpl w:val="0D1083DC"/>
@@ -10931,7 +11572,7 @@
       </w:rPr>
     </w:lvl>
   </w:abstractNum>
-  <w:abstractNum w:abstractNumId="12">
+  <w:abstractNum w:abstractNumId="13">
     <w:nsid w:val="1CC452A3"/>
     <w:multiLevelType w:val="multilevel"/>
     <w:tmpl w:val="02D626DE"/>
@@ -11044,7 +11685,7 @@
       </w:rPr>
     </w:lvl>
   </w:abstractNum>
-  <w:abstractNum w:abstractNumId="13">
+  <w:abstractNum w:abstractNumId="14">
     <w:nsid w:val="1D5B65F2"/>
     <w:multiLevelType w:val="hybridMultilevel"/>
     <w:tmpl w:val="76DE8A9E"/>
@@ -11157,7 +11798,7 @@
       </w:rPr>
     </w:lvl>
   </w:abstractNum>
-  <w:abstractNum w:abstractNumId="14">
+  <w:abstractNum w:abstractNumId="15">
     <w:nsid w:val="206903DF"/>
     <w:multiLevelType w:val="hybridMultilevel"/>
     <w:tmpl w:val="3F806EE2"/>
@@ -11243,7 +11884,7 @@
       </w:pPr>
     </w:lvl>
   </w:abstractNum>
-  <w:abstractNum w:abstractNumId="15">
+  <w:abstractNum w:abstractNumId="16">
     <w:nsid w:val="39453ED3"/>
     <w:multiLevelType w:val="multilevel"/>
     <w:tmpl w:val="E9C23C94"/>
@@ -11356,7 +11997,7 @@
       </w:rPr>
     </w:lvl>
   </w:abstractNum>
-  <w:abstractNum w:abstractNumId="16">
+  <w:abstractNum w:abstractNumId="17">
     <w:nsid w:val="3EEC2D6C"/>
     <w:multiLevelType w:val="multilevel"/>
     <w:tmpl w:val="77742804"/>
@@ -11469,7 +12110,7 @@
       </w:rPr>
     </w:lvl>
   </w:abstractNum>
-  <w:abstractNum w:abstractNumId="17">
+  <w:abstractNum w:abstractNumId="18">
     <w:nsid w:val="41B637E7"/>
     <w:multiLevelType w:val="hybridMultilevel"/>
     <w:tmpl w:val="749AAC06"/>
@@ -11584,7 +12225,7 @@
       </w:rPr>
     </w:lvl>
   </w:abstractNum>
-  <w:abstractNum w:abstractNumId="18">
+  <w:abstractNum w:abstractNumId="19">
     <w:nsid w:val="42DF2034"/>
     <w:multiLevelType w:val="multilevel"/>
     <w:tmpl w:val="6D98EBFC"/>
@@ -11687,7 +12328,7 @@
       </w:pPr>
     </w:lvl>
   </w:abstractNum>
-  <w:abstractNum w:abstractNumId="19">
+  <w:abstractNum w:abstractNumId="20">
     <w:nsid w:val="472B751C"/>
     <w:multiLevelType w:val="hybridMultilevel"/>
     <w:tmpl w:val="E7287AE8"/>
@@ -11802,7 +12443,7 @@
       </w:rPr>
     </w:lvl>
   </w:abstractNum>
-  <w:abstractNum w:abstractNumId="20">
+  <w:abstractNum w:abstractNumId="21">
     <w:nsid w:val="485F2AD1"/>
     <w:multiLevelType w:val="hybridMultilevel"/>
     <w:tmpl w:val="5AA28E6A"/>
@@ -11917,7 +12558,7 @@
       </w:rPr>
     </w:lvl>
   </w:abstractNum>
-  <w:abstractNum w:abstractNumId="21">
+  <w:abstractNum w:abstractNumId="22">
     <w:nsid w:val="4DF913C7"/>
     <w:multiLevelType w:val="hybridMultilevel"/>
     <w:tmpl w:val="A9D6EBCC"/>
@@ -12032,7 +12673,7 @@
       </w:rPr>
     </w:lvl>
   </w:abstractNum>
-  <w:abstractNum w:abstractNumId="22">
+  <w:abstractNum w:abstractNumId="23">
     <w:nsid w:val="4F5B0C15"/>
     <w:multiLevelType w:val="hybridMultilevel"/>
     <w:tmpl w:val="5476C948"/>
@@ -12147,7 +12788,7 @@
       </w:rPr>
     </w:lvl>
   </w:abstractNum>
-  <w:abstractNum w:abstractNumId="23">
+  <w:abstractNum w:abstractNumId="24">
     <w:nsid w:val="55B254CB"/>
     <w:multiLevelType w:val="hybridMultilevel"/>
     <w:tmpl w:val="93AA81EC"/>
@@ -12260,7 +12901,7 @@
       </w:rPr>
     </w:lvl>
   </w:abstractNum>
-  <w:abstractNum w:abstractNumId="24">
+  <w:abstractNum w:abstractNumId="25">
     <w:nsid w:val="57BC0B44"/>
     <w:multiLevelType w:val="hybridMultilevel"/>
     <w:tmpl w:val="628E3F2A"/>
@@ -12375,7 +13016,7 @@
       </w:rPr>
     </w:lvl>
   </w:abstractNum>
-  <w:abstractNum w:abstractNumId="25">
+  <w:abstractNum w:abstractNumId="26">
     <w:nsid w:val="5C0028D7"/>
     <w:multiLevelType w:val="hybridMultilevel"/>
     <w:tmpl w:val="EB3ABC62"/>
@@ -12466,7 +13107,7 @@
       </w:pPr>
     </w:lvl>
   </w:abstractNum>
-  <w:abstractNum w:abstractNumId="26">
+  <w:abstractNum w:abstractNumId="27">
     <w:nsid w:val="60403362"/>
     <w:multiLevelType w:val="hybridMultilevel"/>
     <w:tmpl w:val="00DE7EE0"/>
@@ -12581,7 +13222,7 @@
       </w:rPr>
     </w:lvl>
   </w:abstractNum>
-  <w:abstractNum w:abstractNumId="27">
+  <w:abstractNum w:abstractNumId="28">
     <w:nsid w:val="63A17186"/>
     <w:multiLevelType w:val="hybridMultilevel"/>
     <w:tmpl w:val="EF0E7476"/>
@@ -12694,7 +13335,7 @@
       </w:rPr>
     </w:lvl>
   </w:abstractNum>
-  <w:abstractNum w:abstractNumId="28">
+  <w:abstractNum w:abstractNumId="29">
     <w:nsid w:val="63A20846"/>
     <w:multiLevelType w:val="multilevel"/>
     <w:tmpl w:val="1A3A8164"/>
@@ -12816,7 +13457,7 @@
       </w:rPr>
     </w:lvl>
   </w:abstractNum>
-  <w:abstractNum w:abstractNumId="29">
+  <w:abstractNum w:abstractNumId="30">
     <w:nsid w:val="6A6B68D3"/>
     <w:multiLevelType w:val="hybridMultilevel"/>
     <w:tmpl w:val="7AEAC6E4"/>
@@ -12908,7 +13549,7 @@
       </w:pPr>
     </w:lvl>
   </w:abstractNum>
-  <w:abstractNum w:abstractNumId="30">
+  <w:abstractNum w:abstractNumId="31">
     <w:nsid w:val="6B7004D6"/>
     <w:multiLevelType w:val="hybridMultilevel"/>
     <w:tmpl w:val="77FA13DE"/>
@@ -13023,7 +13664,24 @@
       </w:rPr>
     </w:lvl>
   </w:abstractNum>
-  <w:abstractNum w:abstractNumId="31">
+  <w:abstractNum w:abstractNumId="32">
+    <w:nsid w:val="700E2B0D"/>
+    <w:multiLevelType w:val="singleLevel"/>
+    <w:tmpl w:val="FFFFFFFF"/>
+    <w:lvl w:ilvl="0">
+      <w:start w:val="1"/>
+      <w:numFmt w:val="bullet"/>
+      <w:lvlText w:val=""/>
+      <w:lvlJc w:val="left"/>
+      <w:pPr>
+        <w:ind w:left="720" w:hanging="360"/>
+      </w:pPr>
+      <w:rPr>
+        <w:rFonts w:ascii="Wingdings" w:hAnsi="Wingdings" w:hint="default"/>
+      </w:rPr>
+    </w:lvl>
+  </w:abstractNum>
+  <w:abstractNum w:abstractNumId="33">
     <w:nsid w:val="719A01F8"/>
     <w:multiLevelType w:val="hybridMultilevel"/>
     <w:tmpl w:val="13982B70"/>
@@ -13115,7 +13773,7 @@
       </w:pPr>
     </w:lvl>
   </w:abstractNum>
-  <w:abstractNum w:abstractNumId="32">
+  <w:abstractNum w:abstractNumId="34">
     <w:nsid w:val="74524237"/>
     <w:multiLevelType w:val="hybridMultilevel"/>
     <w:tmpl w:val="8C46C568"/>
@@ -13228,7 +13886,7 @@
       </w:rPr>
     </w:lvl>
   </w:abstractNum>
-  <w:abstractNum w:abstractNumId="33">
+  <w:abstractNum w:abstractNumId="35">
     <w:nsid w:val="796A2C50"/>
     <w:multiLevelType w:val="hybridMultilevel"/>
     <w:tmpl w:val="700C0B32"/>
@@ -13344,13 +14002,13 @@
     </w:lvl>
   </w:abstractNum>
   <w:num w:numId="1">
-    <w:abstractNumId w:val="31"/>
+    <w:abstractNumId w:val="33"/>
   </w:num>
   <w:num w:numId="2">
-    <w:abstractNumId w:val="31"/>
+    <w:abstractNumId w:val="33"/>
   </w:num>
   <w:num w:numId="3">
-    <w:abstractNumId w:val="19"/>
+    <w:abstractNumId w:val="20"/>
   </w:num>
   <w:num w:numId="4">
     <w:abstractNumId w:val="0"/>
@@ -13362,13 +14020,13 @@
     <w:abstractNumId w:val="1"/>
   </w:num>
   <w:num w:numId="7">
-    <w:abstractNumId w:val="13"/>
+    <w:abstractNumId w:val="14"/>
   </w:num>
   <w:num w:numId="8">
-    <w:abstractNumId w:val="17"/>
+    <w:abstractNumId w:val="18"/>
   </w:num>
   <w:num w:numId="9">
-    <w:abstractNumId w:val="14"/>
+    <w:abstractNumId w:val="15"/>
     <w:lvlOverride w:ilvl="0">
       <w:startOverride w:val="1"/>
     </w:lvlOverride>
@@ -13398,10 +14056,10 @@
     </w:lvlOverride>
   </w:num>
   <w:num w:numId="10">
-    <w:abstractNumId w:val="9"/>
+    <w:abstractNumId w:val="10"/>
   </w:num>
   <w:num w:numId="11">
-    <w:abstractNumId w:val="18"/>
+    <w:abstractNumId w:val="19"/>
     <w:lvlOverride w:ilvl="0">
       <w:startOverride w:val="1"/>
     </w:lvlOverride>
@@ -13431,16 +14089,16 @@
     </w:lvlOverride>
   </w:num>
   <w:num w:numId="12">
-    <w:abstractNumId w:val="32"/>
+    <w:abstractNumId w:val="34"/>
   </w:num>
   <w:num w:numId="13">
-    <w:abstractNumId w:val="16"/>
+    <w:abstractNumId w:val="17"/>
   </w:num>
   <w:num w:numId="14">
-    <w:abstractNumId w:val="12"/>
+    <w:abstractNumId w:val="13"/>
   </w:num>
   <w:num w:numId="15">
-    <w:abstractNumId w:val="30"/>
+    <w:abstractNumId w:val="31"/>
   </w:num>
   <w:num w:numId="16">
     <w:abstractNumId w:val="3"/>
@@ -13479,64 +14137,70 @@
     <w:abstractNumId w:val="6"/>
   </w:num>
   <w:num w:numId="19">
-    <w:abstractNumId w:val="15"/>
+    <w:abstractNumId w:val="16"/>
   </w:num>
   <w:num w:numId="20">
-    <w:abstractNumId w:val="24"/>
+    <w:abstractNumId w:val="25"/>
   </w:num>
   <w:num w:numId="21">
-    <w:abstractNumId w:val="10"/>
+    <w:abstractNumId w:val="11"/>
   </w:num>
   <w:num w:numId="22">
-    <w:abstractNumId w:val="28"/>
+    <w:abstractNumId w:val="29"/>
   </w:num>
   <w:num w:numId="23">
+    <w:abstractNumId w:val="23"/>
+  </w:num>
+  <w:num w:numId="24">
     <w:abstractNumId w:val="22"/>
   </w:num>
-  <w:num w:numId="24">
-    <w:abstractNumId w:val="21"/>
-  </w:num>
   <w:num w:numId="25">
-    <w:abstractNumId w:val="11"/>
+    <w:abstractNumId w:val="12"/>
   </w:num>
   <w:num w:numId="26">
     <w:abstractNumId w:val="2"/>
   </w:num>
   <w:num w:numId="27">
-    <w:abstractNumId w:val="8"/>
+    <w:abstractNumId w:val="9"/>
   </w:num>
   <w:num w:numId="28">
-    <w:abstractNumId w:val="33"/>
+    <w:abstractNumId w:val="35"/>
   </w:num>
   <w:num w:numId="29">
-    <w:abstractNumId w:val="23"/>
+    <w:abstractNumId w:val="24"/>
   </w:num>
   <w:num w:numId="30">
-    <w:abstractNumId w:val="20"/>
+    <w:abstractNumId w:val="21"/>
   </w:num>
   <w:num w:numId="31">
+    <w:abstractNumId w:val="27"/>
+  </w:num>
+  <w:num w:numId="32">
+    <w:abstractNumId w:val="28"/>
+  </w:num>
+  <w:num w:numId="33">
     <w:abstractNumId w:val="26"/>
   </w:num>
-  <w:num w:numId="32">
-    <w:abstractNumId w:val="27"/>
-  </w:num>
-  <w:num w:numId="33">
-    <w:abstractNumId w:val="25"/>
-  </w:num>
   <w:num w:numId="34">
-    <w:abstractNumId w:val="29"/>
+    <w:abstractNumId w:val="30"/>
   </w:num>
   <w:num w:numId="35">
-    <w:abstractNumId w:val="29"/>
+    <w:abstractNumId w:val="30"/>
   </w:num>
   <w:num w:numId="36">
     <w:abstractNumId w:val="7"/>
+  </w:num>
+  <w:num w:numId="37">
+    <w:abstractNumId w:val="32"/>
+  </w:num>
+  <w:num w:numId="38">
+    <w:abstractNumId w:val="8"/>
   </w:num>
 </w:numbering>
 </file>
 
 <file path=word/styles.xml><?xml version="1.0" encoding="utf-8"?>
-<w:styles xmlns:r="http://schemas.openxmlformats.org/officeDocument/2006/relationships" xmlns:w="http://schemas.openxmlformats.org/wordprocessingml/2006/main">
+<w:styles xmlns:mc="http://schemas.openxmlformats.org/markup-compatibility/2006" xmlns:r="http://schemas.openxmlformats.org/officeDocument/2006/relationships" xmlns:w="http://schemas.openxmlformats.org/wordprocessingml/2006/main" xmlns:w14="http://schemas.microsoft.com/office/word/2010/wordml" xmlns:w15="http://schemas.microsoft.com/office/word/2012/wordml" mc:Ignorable="w14 w15">
   <w:docDefaults>
     <w:rPrDefault>
       <w:rPr>
@@ -13552,144 +14216,378 @@
       </w:pPr>
     </w:pPrDefault>
   </w:docDefaults>
-  <w:latentStyles w:defLockedState="0" w:defUIPriority="99" w:defSemiHidden="1" w:defUnhideWhenUsed="1" w:defQFormat="0" w:count="267">
-    <w:lsdException w:name="Normal" w:semiHidden="0" w:uiPriority="0" w:unhideWhenUsed="0" w:qFormat="1"/>
-    <w:lsdException w:name="heading 1" w:semiHidden="0" w:uiPriority="0" w:unhideWhenUsed="0" w:qFormat="1"/>
-    <w:lsdException w:name="heading 2" w:uiPriority="9" w:qFormat="1"/>
-    <w:lsdException w:name="heading 3" w:uiPriority="9" w:qFormat="1"/>
-    <w:lsdException w:name="heading 4" w:uiPriority="9" w:qFormat="1"/>
-    <w:lsdException w:name="heading 5" w:uiPriority="9" w:qFormat="1"/>
-    <w:lsdException w:name="heading 6" w:uiPriority="9" w:qFormat="1"/>
-    <w:lsdException w:name="heading 7" w:uiPriority="9" w:qFormat="1"/>
-    <w:lsdException w:name="heading 8" w:uiPriority="9" w:qFormat="1"/>
-    <w:lsdException w:name="heading 9" w:uiPriority="9" w:qFormat="1"/>
-    <w:lsdException w:name="toc 1" w:uiPriority="39" w:qFormat="1"/>
-    <w:lsdException w:name="toc 2" w:uiPriority="39" w:qFormat="1"/>
-    <w:lsdException w:name="toc 3" w:uiPriority="39" w:qFormat="1"/>
-    <w:lsdException w:name="toc 4" w:uiPriority="39"/>
-    <w:lsdException w:name="toc 5" w:uiPriority="39"/>
-    <w:lsdException w:name="toc 6" w:uiPriority="39"/>
-    <w:lsdException w:name="toc 7" w:uiPriority="39"/>
-    <w:lsdException w:name="toc 8" w:uiPriority="39"/>
-    <w:lsdException w:name="toc 9" w:uiPriority="39"/>
-    <w:lsdException w:name="caption" w:uiPriority="35" w:qFormat="1"/>
-    <w:lsdException w:name="Title" w:semiHidden="0" w:uiPriority="10" w:unhideWhenUsed="0" w:qFormat="1"/>
-    <w:lsdException w:name="Default Paragraph Font" w:uiPriority="1"/>
-    <w:lsdException w:name="Subtitle" w:semiHidden="0" w:uiPriority="11" w:unhideWhenUsed="0" w:qFormat="1"/>
-    <w:lsdException w:name="Strong" w:semiHidden="0" w:uiPriority="22" w:unhideWhenUsed="0" w:qFormat="1"/>
-    <w:lsdException w:name="Emphasis" w:semiHidden="0" w:uiPriority="20" w:unhideWhenUsed="0" w:qFormat="1"/>
-    <w:lsdException w:name="Table Grid" w:semiHidden="0" w:uiPriority="39" w:unhideWhenUsed="0"/>
-    <w:lsdException w:name="Placeholder Text" w:unhideWhenUsed="0"/>
-    <w:lsdException w:name="No Spacing" w:semiHidden="0" w:uiPriority="1" w:unhideWhenUsed="0" w:qFormat="1"/>
-    <w:lsdException w:name="Light Shading" w:semiHidden="0" w:uiPriority="60" w:unhideWhenUsed="0"/>
-    <w:lsdException w:name="Light List" w:semiHidden="0" w:uiPriority="61" w:unhideWhenUsed="0"/>
-    <w:lsdException w:name="Light Grid" w:semiHidden="0" w:uiPriority="62" w:unhideWhenUsed="0"/>
-    <w:lsdException w:name="Medium Shading 1" w:semiHidden="0" w:uiPriority="63" w:unhideWhenUsed="0"/>
-    <w:lsdException w:name="Medium Shading 2" w:semiHidden="0" w:uiPriority="64" w:unhideWhenUsed="0"/>
-    <w:lsdException w:name="Medium List 1" w:semiHidden="0" w:uiPriority="65" w:unhideWhenUsed="0"/>
-    <w:lsdException w:name="Medium List 2" w:semiHidden="0" w:uiPriority="66" w:unhideWhenUsed="0"/>
-    <w:lsdException w:name="Medium Grid 1" w:semiHidden="0" w:uiPriority="67" w:unhideWhenUsed="0"/>
-    <w:lsdException w:name="Medium Grid 2" w:semiHidden="0" w:uiPriority="68" w:unhideWhenUsed="0"/>
-    <w:lsdException w:name="Medium Grid 3" w:semiHidden="0" w:uiPriority="69" w:unhideWhenUsed="0"/>
-    <w:lsdException w:name="Dark List" w:semiHidden="0" w:uiPriority="70" w:unhideWhenUsed="0"/>
-    <w:lsdException w:name="Colorful Shading" w:semiHidden="0" w:uiPriority="71" w:unhideWhenUsed="0"/>
-    <w:lsdException w:name="Colorful List" w:semiHidden="0" w:uiPriority="72" w:unhideWhenUsed="0"/>
-    <w:lsdException w:name="Colorful Grid" w:semiHidden="0" w:uiPriority="73" w:unhideWhenUsed="0"/>
-    <w:lsdException w:name="Light Shading Accent 1" w:semiHidden="0" w:uiPriority="60" w:unhideWhenUsed="0"/>
-    <w:lsdException w:name="Light List Accent 1" w:semiHidden="0" w:uiPriority="61" w:unhideWhenUsed="0"/>
-    <w:lsdException w:name="Light Grid Accent 1" w:semiHidden="0" w:uiPriority="62" w:unhideWhenUsed="0"/>
-    <w:lsdException w:name="Medium Shading 1 Accent 1" w:semiHidden="0" w:uiPriority="63" w:unhideWhenUsed="0"/>
-    <w:lsdException w:name="Medium Shading 2 Accent 1" w:semiHidden="0" w:uiPriority="64" w:unhideWhenUsed="0"/>
-    <w:lsdException w:name="Medium List 1 Accent 1" w:semiHidden="0" w:uiPriority="65" w:unhideWhenUsed="0"/>
-    <w:lsdException w:name="Revision" w:unhideWhenUsed="0"/>
-    <w:lsdException w:name="List Paragraph" w:semiHidden="0" w:uiPriority="34" w:unhideWhenUsed="0" w:qFormat="1"/>
-    <w:lsdException w:name="Quote" w:semiHidden="0" w:uiPriority="29" w:unhideWhenUsed="0" w:qFormat="1"/>
-    <w:lsdException w:name="Intense Quote" w:semiHidden="0" w:uiPriority="30" w:unhideWhenUsed="0" w:qFormat="1"/>
-    <w:lsdException w:name="Medium List 2 Accent 1" w:semiHidden="0" w:uiPriority="66" w:unhideWhenUsed="0"/>
-    <w:lsdException w:name="Medium Grid 1 Accent 1" w:semiHidden="0" w:uiPriority="67" w:unhideWhenUsed="0"/>
-    <w:lsdException w:name="Medium Grid 2 Accent 1" w:semiHidden="0" w:uiPriority="68" w:unhideWhenUsed="0"/>
-    <w:lsdException w:name="Medium Grid 3 Accent 1" w:semiHidden="0" w:uiPriority="69" w:unhideWhenUsed="0"/>
-    <w:lsdException w:name="Dark List Accent 1" w:semiHidden="0" w:uiPriority="70" w:unhideWhenUsed="0"/>
-    <w:lsdException w:name="Colorful Shading Accent 1" w:semiHidden="0" w:uiPriority="71" w:unhideWhenUsed="0"/>
-    <w:lsdException w:name="Colorful List Accent 1" w:semiHidden="0" w:uiPriority="72" w:unhideWhenUsed="0"/>
-    <w:lsdException w:name="Colorful Grid Accent 1" w:semiHidden="0" w:uiPriority="73" w:unhideWhenUsed="0"/>
-    <w:lsdException w:name="Light Shading Accent 2" w:semiHidden="0" w:uiPriority="60" w:unhideWhenUsed="0"/>
-    <w:lsdException w:name="Light List Accent 2" w:semiHidden="0" w:uiPriority="61" w:unhideWhenUsed="0"/>
-    <w:lsdException w:name="Light Grid Accent 2" w:semiHidden="0" w:uiPriority="62" w:unhideWhenUsed="0"/>
-    <w:lsdException w:name="Medium Shading 1 Accent 2" w:semiHidden="0" w:uiPriority="63" w:unhideWhenUsed="0"/>
-    <w:lsdException w:name="Medium Shading 2 Accent 2" w:semiHidden="0" w:uiPriority="64" w:unhideWhenUsed="0"/>
-    <w:lsdException w:name="Medium List 1 Accent 2" w:semiHidden="0" w:uiPriority="65" w:unhideWhenUsed="0"/>
-    <w:lsdException w:name="Medium List 2 Accent 2" w:semiHidden="0" w:uiPriority="66" w:unhideWhenUsed="0"/>
-    <w:lsdException w:name="Medium Grid 1 Accent 2" w:semiHidden="0" w:uiPriority="67" w:unhideWhenUsed="0"/>
-    <w:lsdException w:name="Medium Grid 2 Accent 2" w:semiHidden="0" w:uiPriority="68" w:unhideWhenUsed="0"/>
-    <w:lsdException w:name="Medium Grid 3 Accent 2" w:semiHidden="0" w:uiPriority="69" w:unhideWhenUsed="0"/>
-    <w:lsdException w:name="Dark List Accent 2" w:semiHidden="0" w:uiPriority="70" w:unhideWhenUsed="0"/>
-    <w:lsdException w:name="Colorful Shading Accent 2" w:semiHidden="0" w:uiPriority="71" w:unhideWhenUsed="0"/>
-    <w:lsdException w:name="Colorful List Accent 2" w:semiHidden="0" w:uiPriority="72" w:unhideWhenUsed="0"/>
-    <w:lsdException w:name="Colorful Grid Accent 2" w:semiHidden="0" w:uiPriority="73" w:unhideWhenUsed="0"/>
-    <w:lsdException w:name="Light Shading Accent 3" w:semiHidden="0" w:uiPriority="60" w:unhideWhenUsed="0"/>
-    <w:lsdException w:name="Light List Accent 3" w:semiHidden="0" w:uiPriority="61" w:unhideWhenUsed="0"/>
-    <w:lsdException w:name="Light Grid Accent 3" w:semiHidden="0" w:uiPriority="62" w:unhideWhenUsed="0"/>
-    <w:lsdException w:name="Medium Shading 1 Accent 3" w:semiHidden="0" w:uiPriority="63" w:unhideWhenUsed="0"/>
-    <w:lsdException w:name="Medium Shading 2 Accent 3" w:semiHidden="0" w:uiPriority="64" w:unhideWhenUsed="0"/>
-    <w:lsdException w:name="Medium List 1 Accent 3" w:semiHidden="0" w:uiPriority="65" w:unhideWhenUsed="0"/>
-    <w:lsdException w:name="Medium List 2 Accent 3" w:semiHidden="0" w:uiPriority="66" w:unhideWhenUsed="0"/>
-    <w:lsdException w:name="Medium Grid 1 Accent 3" w:semiHidden="0" w:uiPriority="67" w:unhideWhenUsed="0"/>
-    <w:lsdException w:name="Medium Grid 2 Accent 3" w:semiHidden="0" w:uiPriority="68" w:unhideWhenUsed="0"/>
-    <w:lsdException w:name="Medium Grid 3 Accent 3" w:semiHidden="0" w:uiPriority="69" w:unhideWhenUsed="0"/>
-    <w:lsdException w:name="Dark List Accent 3" w:semiHidden="0" w:uiPriority="70" w:unhideWhenUsed="0"/>
-    <w:lsdException w:name="Colorful Shading Accent 3" w:semiHidden="0" w:uiPriority="71" w:unhideWhenUsed="0"/>
-    <w:lsdException w:name="Colorful List Accent 3" w:semiHidden="0" w:uiPriority="72" w:unhideWhenUsed="0"/>
-    <w:lsdException w:name="Colorful Grid Accent 3" w:semiHidden="0" w:uiPriority="73" w:unhideWhenUsed="0"/>
-    <w:lsdException w:name="Light Shading Accent 4" w:semiHidden="0" w:uiPriority="60" w:unhideWhenUsed="0"/>
-    <w:lsdException w:name="Light List Accent 4" w:semiHidden="0" w:uiPriority="61" w:unhideWhenUsed="0"/>
-    <w:lsdException w:name="Light Grid Accent 4" w:semiHidden="0" w:uiPriority="62" w:unhideWhenUsed="0"/>
-    <w:lsdException w:name="Medium Shading 1 Accent 4" w:semiHidden="0" w:uiPriority="63" w:unhideWhenUsed="0"/>
-    <w:lsdException w:name="Medium Shading 2 Accent 4" w:semiHidden="0" w:uiPriority="64" w:unhideWhenUsed="0"/>
-    <w:lsdException w:name="Medium List 1 Accent 4" w:semiHidden="0" w:uiPriority="65" w:unhideWhenUsed="0"/>
-    <w:lsdException w:name="Medium List 2 Accent 4" w:semiHidden="0" w:uiPriority="66" w:unhideWhenUsed="0"/>
-    <w:lsdException w:name="Medium Grid 1 Accent 4" w:semiHidden="0" w:uiPriority="67" w:unhideWhenUsed="0"/>
-    <w:lsdException w:name="Medium Grid 2 Accent 4" w:semiHidden="0" w:uiPriority="68" w:unhideWhenUsed="0"/>
-    <w:lsdException w:name="Medium Grid 3 Accent 4" w:semiHidden="0" w:uiPriority="69" w:unhideWhenUsed="0"/>
-    <w:lsdException w:name="Dark List Accent 4" w:semiHidden="0" w:uiPriority="70" w:unhideWhenUsed="0"/>
-    <w:lsdException w:name="Colorful Shading Accent 4" w:semiHidden="0" w:uiPriority="71" w:unhideWhenUsed="0"/>
-    <w:lsdException w:name="Colorful List Accent 4" w:semiHidden="0" w:uiPriority="72" w:unhideWhenUsed="0"/>
-    <w:lsdException w:name="Colorful Grid Accent 4" w:semiHidden="0" w:uiPriority="73" w:unhideWhenUsed="0"/>
-    <w:lsdException w:name="Light Shading Accent 5" w:semiHidden="0" w:uiPriority="60" w:unhideWhenUsed="0"/>
-    <w:lsdException w:name="Light List Accent 5" w:semiHidden="0" w:uiPriority="61" w:unhideWhenUsed="0"/>
-    <w:lsdException w:name="Light Grid Accent 5" w:semiHidden="0" w:uiPriority="62" w:unhideWhenUsed="0"/>
-    <w:lsdException w:name="Medium Shading 1 Accent 5" w:semiHidden="0" w:uiPriority="63" w:unhideWhenUsed="0"/>
-    <w:lsdException w:name="Medium Shading 2 Accent 5" w:semiHidden="0" w:uiPriority="64" w:unhideWhenUsed="0"/>
-    <w:lsdException w:name="Medium List 1 Accent 5" w:semiHidden="0" w:uiPriority="65" w:unhideWhenUsed="0"/>
-    <w:lsdException w:name="Medium List 2 Accent 5" w:semiHidden="0" w:uiPriority="66" w:unhideWhenUsed="0"/>
-    <w:lsdException w:name="Medium Grid 1 Accent 5" w:semiHidden="0" w:uiPriority="67" w:unhideWhenUsed="0"/>
-    <w:lsdException w:name="Medium Grid 2 Accent 5" w:semiHidden="0" w:uiPriority="68" w:unhideWhenUsed="0"/>
-    <w:lsdException w:name="Medium Grid 3 Accent 5" w:semiHidden="0" w:uiPriority="69" w:unhideWhenUsed="0"/>
-    <w:lsdException w:name="Dark List Accent 5" w:semiHidden="0" w:uiPriority="70" w:unhideWhenUsed="0"/>
-    <w:lsdException w:name="Colorful Shading Accent 5" w:semiHidden="0" w:uiPriority="71" w:unhideWhenUsed="0"/>
-    <w:lsdException w:name="Colorful List Accent 5" w:semiHidden="0" w:uiPriority="72" w:unhideWhenUsed="0"/>
-    <w:lsdException w:name="Colorful Grid Accent 5" w:semiHidden="0" w:uiPriority="73" w:unhideWhenUsed="0"/>
-    <w:lsdException w:name="Light Shading Accent 6" w:semiHidden="0" w:uiPriority="60" w:unhideWhenUsed="0"/>
-    <w:lsdException w:name="Light List Accent 6" w:semiHidden="0" w:uiPriority="61" w:unhideWhenUsed="0"/>
-    <w:lsdException w:name="Light Grid Accent 6" w:semiHidden="0" w:uiPriority="62" w:unhideWhenUsed="0"/>
-    <w:lsdException w:name="Medium Shading 1 Accent 6" w:semiHidden="0" w:uiPriority="63" w:unhideWhenUsed="0"/>
-    <w:lsdException w:name="Medium Shading 2 Accent 6" w:semiHidden="0" w:uiPriority="64" w:unhideWhenUsed="0"/>
-    <w:lsdException w:name="Medium List 1 Accent 6" w:semiHidden="0" w:uiPriority="65" w:unhideWhenUsed="0"/>
-    <w:lsdException w:name="Medium List 2 Accent 6" w:semiHidden="0" w:uiPriority="66" w:unhideWhenUsed="0"/>
-    <w:lsdException w:name="Medium Grid 1 Accent 6" w:semiHidden="0" w:uiPriority="67" w:unhideWhenUsed="0"/>
-    <w:lsdException w:name="Medium Grid 2 Accent 6" w:semiHidden="0" w:uiPriority="68" w:unhideWhenUsed="0"/>
-    <w:lsdException w:name="Medium Grid 3 Accent 6" w:semiHidden="0" w:uiPriority="69" w:unhideWhenUsed="0"/>
-    <w:lsdException w:name="Dark List Accent 6" w:semiHidden="0" w:uiPriority="70" w:unhideWhenUsed="0"/>
-    <w:lsdException w:name="Colorful Shading Accent 6" w:semiHidden="0" w:uiPriority="71" w:unhideWhenUsed="0"/>
-    <w:lsdException w:name="Colorful List Accent 6" w:semiHidden="0" w:uiPriority="72" w:unhideWhenUsed="0"/>
-    <w:lsdException w:name="Colorful Grid Accent 6" w:semiHidden="0" w:uiPriority="73" w:unhideWhenUsed="0"/>
-    <w:lsdException w:name="Subtle Emphasis" w:semiHidden="0" w:uiPriority="19" w:unhideWhenUsed="0" w:qFormat="1"/>
-    <w:lsdException w:name="Intense Emphasis" w:semiHidden="0" w:uiPriority="21" w:unhideWhenUsed="0" w:qFormat="1"/>
-    <w:lsdException w:name="Subtle Reference" w:semiHidden="0" w:uiPriority="31" w:unhideWhenUsed="0" w:qFormat="1"/>
-    <w:lsdException w:name="Intense Reference" w:semiHidden="0" w:uiPriority="32" w:unhideWhenUsed="0" w:qFormat="1"/>
-    <w:lsdException w:name="Book Title" w:semiHidden="0" w:uiPriority="33" w:unhideWhenUsed="0" w:qFormat="1"/>
-    <w:lsdException w:name="Bibliography" w:uiPriority="37"/>
-    <w:lsdException w:name="TOC Heading" w:uiPriority="39" w:qFormat="1"/>
+  <w:latentStyles w:defLockedState="0" w:defUIPriority="99" w:defSemiHidden="0" w:defUnhideWhenUsed="0" w:defQFormat="0" w:count="371">
+    <w:lsdException w:name="Normal" w:uiPriority="0" w:qFormat="1"/>
+    <w:lsdException w:name="heading 1" w:uiPriority="0" w:qFormat="1"/>
+    <w:lsdException w:name="heading 2" w:semiHidden="1" w:uiPriority="9" w:unhideWhenUsed="1" w:qFormat="1"/>
+    <w:lsdException w:name="heading 3" w:semiHidden="1" w:uiPriority="9" w:unhideWhenUsed="1" w:qFormat="1"/>
+    <w:lsdException w:name="heading 4" w:semiHidden="1" w:uiPriority="9" w:unhideWhenUsed="1" w:qFormat="1"/>
+    <w:lsdException w:name="heading 5" w:semiHidden="1" w:uiPriority="9" w:unhideWhenUsed="1" w:qFormat="1"/>
+    <w:lsdException w:name="heading 6" w:semiHidden="1" w:uiPriority="9" w:unhideWhenUsed="1" w:qFormat="1"/>
+    <w:lsdException w:name="heading 7" w:semiHidden="1" w:uiPriority="9" w:unhideWhenUsed="1" w:qFormat="1"/>
+    <w:lsdException w:name="heading 8" w:semiHidden="1" w:uiPriority="9" w:unhideWhenUsed="1" w:qFormat="1"/>
+    <w:lsdException w:name="heading 9" w:semiHidden="1" w:uiPriority="9" w:unhideWhenUsed="1" w:qFormat="1"/>
+    <w:lsdException w:name="index 1" w:semiHidden="1" w:unhideWhenUsed="1"/>
+    <w:lsdException w:name="index 2" w:semiHidden="1" w:unhideWhenUsed="1"/>
+    <w:lsdException w:name="index 3" w:semiHidden="1" w:unhideWhenUsed="1"/>
+    <w:lsdException w:name="index 4" w:semiHidden="1" w:unhideWhenUsed="1"/>
+    <w:lsdException w:name="index 5" w:semiHidden="1" w:unhideWhenUsed="1"/>
+    <w:lsdException w:name="index 6" w:semiHidden="1" w:unhideWhenUsed="1"/>
+    <w:lsdException w:name="index 7" w:semiHidden="1" w:unhideWhenUsed="1"/>
+    <w:lsdException w:name="index 8" w:semiHidden="1" w:unhideWhenUsed="1"/>
+    <w:lsdException w:name="index 9" w:semiHidden="1" w:unhideWhenUsed="1"/>
+    <w:lsdException w:name="toc 1" w:semiHidden="1" w:uiPriority="39" w:unhideWhenUsed="1" w:qFormat="1"/>
+    <w:lsdException w:name="toc 2" w:semiHidden="1" w:uiPriority="39" w:unhideWhenUsed="1" w:qFormat="1"/>
+    <w:lsdException w:name="toc 3" w:semiHidden="1" w:uiPriority="39" w:unhideWhenUsed="1" w:qFormat="1"/>
+    <w:lsdException w:name="toc 4" w:semiHidden="1" w:uiPriority="39" w:unhideWhenUsed="1"/>
+    <w:lsdException w:name="toc 5" w:semiHidden="1" w:uiPriority="39" w:unhideWhenUsed="1"/>
+    <w:lsdException w:name="toc 6" w:semiHidden="1" w:uiPriority="39" w:unhideWhenUsed="1"/>
+    <w:lsdException w:name="toc 7" w:semiHidden="1" w:uiPriority="39" w:unhideWhenUsed="1"/>
+    <w:lsdException w:name="toc 8" w:semiHidden="1" w:uiPriority="39" w:unhideWhenUsed="1"/>
+    <w:lsdException w:name="toc 9" w:semiHidden="1" w:uiPriority="39" w:unhideWhenUsed="1"/>
+    <w:lsdException w:name="Normal Indent" w:semiHidden="1" w:unhideWhenUsed="1"/>
+    <w:lsdException w:name="footnote text" w:semiHidden="1" w:unhideWhenUsed="1"/>
+    <w:lsdException w:name="annotation text" w:semiHidden="1" w:unhideWhenUsed="1"/>
+    <w:lsdException w:name="header" w:semiHidden="1" w:unhideWhenUsed="1"/>
+    <w:lsdException w:name="footer" w:semiHidden="1" w:unhideWhenUsed="1"/>
+    <w:lsdException w:name="index heading" w:semiHidden="1" w:unhideWhenUsed="1"/>
+    <w:lsdException w:name="caption" w:semiHidden="1" w:uiPriority="35" w:unhideWhenUsed="1" w:qFormat="1"/>
+    <w:lsdException w:name="table of figures" w:semiHidden="1" w:unhideWhenUsed="1"/>
+    <w:lsdException w:name="envelope address" w:semiHidden="1" w:unhideWhenUsed="1"/>
+    <w:lsdException w:name="envelope return" w:semiHidden="1" w:unhideWhenUsed="1"/>
+    <w:lsdException w:name="footnote reference" w:semiHidden="1" w:unhideWhenUsed="1"/>
+    <w:lsdException w:name="annotation reference" w:semiHidden="1" w:unhideWhenUsed="1"/>
+    <w:lsdException w:name="line number" w:semiHidden="1" w:unhideWhenUsed="1"/>
+    <w:lsdException w:name="page number" w:semiHidden="1" w:unhideWhenUsed="1"/>
+    <w:lsdException w:name="endnote reference" w:semiHidden="1" w:unhideWhenUsed="1"/>
+    <w:lsdException w:name="endnote text" w:semiHidden="1" w:unhideWhenUsed="1"/>
+    <w:lsdException w:name="table of authorities" w:semiHidden="1" w:unhideWhenUsed="1"/>
+    <w:lsdException w:name="macro" w:semiHidden="1" w:unhideWhenUsed="1"/>
+    <w:lsdException w:name="toa heading" w:semiHidden="1" w:unhideWhenUsed="1"/>
+    <w:lsdException w:name="List" w:semiHidden="1" w:unhideWhenUsed="1"/>
+    <w:lsdException w:name="List Bullet" w:semiHidden="1" w:unhideWhenUsed="1"/>
+    <w:lsdException w:name="List Number" w:semiHidden="1" w:unhideWhenUsed="1"/>
+    <w:lsdException w:name="List 2" w:semiHidden="1" w:unhideWhenUsed="1"/>
+    <w:lsdException w:name="List 3" w:semiHidden="1" w:unhideWhenUsed="1"/>
+    <w:lsdException w:name="List 4" w:semiHidden="1" w:unhideWhenUsed="1"/>
+    <w:lsdException w:name="List 5" w:semiHidden="1" w:unhideWhenUsed="1"/>
+    <w:lsdException w:name="List Bullet 2" w:semiHidden="1" w:unhideWhenUsed="1"/>
+    <w:lsdException w:name="List Bullet 3" w:semiHidden="1" w:unhideWhenUsed="1"/>
+    <w:lsdException w:name="List Bullet 4" w:semiHidden="1" w:unhideWhenUsed="1"/>
+    <w:lsdException w:name="List Bullet 5" w:semiHidden="1" w:unhideWhenUsed="1"/>
+    <w:lsdException w:name="List Number 2" w:semiHidden="1" w:unhideWhenUsed="1"/>
+    <w:lsdException w:name="List Number 3" w:semiHidden="1" w:unhideWhenUsed="1"/>
+    <w:lsdException w:name="List Number 4" w:semiHidden="1" w:unhideWhenUsed="1"/>
+    <w:lsdException w:name="List Number 5" w:semiHidden="1" w:unhideWhenUsed="1"/>
+    <w:lsdException w:name="Title" w:uiPriority="10" w:qFormat="1"/>
+    <w:lsdException w:name="Closing" w:semiHidden="1" w:unhideWhenUsed="1"/>
+    <w:lsdException w:name="Signature" w:semiHidden="1" w:unhideWhenUsed="1"/>
+    <w:lsdException w:name="Default Paragraph Font" w:semiHidden="1" w:uiPriority="1" w:unhideWhenUsed="1"/>
+    <w:lsdException w:name="Body Text" w:semiHidden="1" w:unhideWhenUsed="1"/>
+    <w:lsdException w:name="Body Text Indent" w:semiHidden="1" w:unhideWhenUsed="1"/>
+    <w:lsdException w:name="List Continue" w:semiHidden="1" w:unhideWhenUsed="1"/>
+    <w:lsdException w:name="List Continue 2" w:semiHidden="1" w:unhideWhenUsed="1"/>
+    <w:lsdException w:name="List Continue 3" w:semiHidden="1" w:unhideWhenUsed="1"/>
+    <w:lsdException w:name="List Continue 4" w:semiHidden="1" w:unhideWhenUsed="1"/>
+    <w:lsdException w:name="List Continue 5" w:semiHidden="1" w:unhideWhenUsed="1"/>
+    <w:lsdException w:name="Message Header" w:semiHidden="1" w:unhideWhenUsed="1"/>
+    <w:lsdException w:name="Subtitle" w:uiPriority="11" w:qFormat="1"/>
+    <w:lsdException w:name="Salutation" w:semiHidden="1" w:unhideWhenUsed="1"/>
+    <w:lsdException w:name="Date" w:semiHidden="1" w:unhideWhenUsed="1"/>
+    <w:lsdException w:name="Body Text First Indent" w:semiHidden="1" w:unhideWhenUsed="1"/>
+    <w:lsdException w:name="Body Text First Indent 2" w:semiHidden="1" w:unhideWhenUsed="1"/>
+    <w:lsdException w:name="Note Heading" w:semiHidden="1" w:unhideWhenUsed="1"/>
+    <w:lsdException w:name="Body Text 2" w:semiHidden="1" w:unhideWhenUsed="1"/>
+    <w:lsdException w:name="Body Text 3" w:semiHidden="1" w:unhideWhenUsed="1"/>
+    <w:lsdException w:name="Body Text Indent 2" w:semiHidden="1" w:unhideWhenUsed="1"/>
+    <w:lsdException w:name="Body Text Indent 3" w:semiHidden="1" w:unhideWhenUsed="1"/>
+    <w:lsdException w:name="Block Text" w:semiHidden="1" w:unhideWhenUsed="1"/>
+    <w:lsdException w:name="Hyperlink" w:semiHidden="1" w:unhideWhenUsed="1"/>
+    <w:lsdException w:name="FollowedHyperlink" w:semiHidden="1" w:unhideWhenUsed="1"/>
+    <w:lsdException w:name="Strong" w:uiPriority="22" w:qFormat="1"/>
+    <w:lsdException w:name="Emphasis" w:uiPriority="20" w:qFormat="1"/>
+    <w:lsdException w:name="Document Map" w:semiHidden="1" w:unhideWhenUsed="1"/>
+    <w:lsdException w:name="Plain Text" w:semiHidden="1" w:unhideWhenUsed="1"/>
+    <w:lsdException w:name="E-mail Signature" w:semiHidden="1" w:unhideWhenUsed="1"/>
+    <w:lsdException w:name="HTML Top of Form" w:semiHidden="1" w:unhideWhenUsed="1"/>
+    <w:lsdException w:name="HTML Bottom of Form" w:semiHidden="1" w:unhideWhenUsed="1"/>
+    <w:lsdException w:name="Normal (Web)" w:semiHidden="1" w:unhideWhenUsed="1"/>
+    <w:lsdException w:name="HTML Acronym" w:semiHidden="1" w:unhideWhenUsed="1"/>
+    <w:lsdException w:name="HTML Address" w:semiHidden="1" w:unhideWhenUsed="1"/>
+    <w:lsdException w:name="HTML Cite" w:semiHidden="1" w:unhideWhenUsed="1"/>
+    <w:lsdException w:name="HTML Code" w:semiHidden="1" w:unhideWhenUsed="1"/>
+    <w:lsdException w:name="HTML Definition" w:semiHidden="1" w:unhideWhenUsed="1"/>
+    <w:lsdException w:name="HTML Keyboard" w:semiHidden="1" w:unhideWhenUsed="1"/>
+    <w:lsdException w:name="HTML Preformatted" w:semiHidden="1" w:unhideWhenUsed="1"/>
+    <w:lsdException w:name="HTML Sample" w:semiHidden="1" w:unhideWhenUsed="1"/>
+    <w:lsdException w:name="HTML Typewriter" w:semiHidden="1" w:unhideWhenUsed="1"/>
+    <w:lsdException w:name="HTML Variable" w:semiHidden="1" w:unhideWhenUsed="1"/>
+    <w:lsdException w:name="Normal Table" w:semiHidden="1" w:unhideWhenUsed="1"/>
+    <w:lsdException w:name="annotation subject" w:semiHidden="1" w:unhideWhenUsed="1"/>
+    <w:lsdException w:name="No List" w:semiHidden="1" w:unhideWhenUsed="1"/>
+    <w:lsdException w:name="Outline List 1" w:semiHidden="1" w:unhideWhenUsed="1"/>
+    <w:lsdException w:name="Outline List 2" w:semiHidden="1" w:unhideWhenUsed="1"/>
+    <w:lsdException w:name="Outline List 3" w:semiHidden="1" w:unhideWhenUsed="1"/>
+    <w:lsdException w:name="Table Simple 1" w:semiHidden="1" w:unhideWhenUsed="1"/>
+    <w:lsdException w:name="Table Simple 2" w:semiHidden="1" w:unhideWhenUsed="1"/>
+    <w:lsdException w:name="Table Simple 3" w:semiHidden="1" w:unhideWhenUsed="1"/>
+    <w:lsdException w:name="Table Classic 1" w:semiHidden="1" w:unhideWhenUsed="1"/>
+    <w:lsdException w:name="Table Classic 2" w:semiHidden="1" w:unhideWhenUsed="1"/>
+    <w:lsdException w:name="Table Classic 3" w:semiHidden="1" w:unhideWhenUsed="1"/>
+    <w:lsdException w:name="Table Classic 4" w:semiHidden="1" w:unhideWhenUsed="1"/>
+    <w:lsdException w:name="Table Colorful 1" w:semiHidden="1" w:unhideWhenUsed="1"/>
+    <w:lsdException w:name="Table Colorful 2" w:semiHidden="1" w:unhideWhenUsed="1"/>
+    <w:lsdException w:name="Table Colorful 3" w:semiHidden="1" w:unhideWhenUsed="1"/>
+    <w:lsdException w:name="Table Columns 1" w:semiHidden="1" w:unhideWhenUsed="1"/>
+    <w:lsdException w:name="Table Columns 2" w:semiHidden="1" w:unhideWhenUsed="1"/>
+    <w:lsdException w:name="Table Columns 3" w:semiHidden="1" w:unhideWhenUsed="1"/>
+    <w:lsdException w:name="Table Columns 4" w:semiHidden="1" w:unhideWhenUsed="1"/>
+    <w:lsdException w:name="Table Columns 5" w:semiHidden="1" w:unhideWhenUsed="1"/>
+    <w:lsdException w:name="Table Grid 1" w:semiHidden="1" w:unhideWhenUsed="1"/>
+    <w:lsdException w:name="Table Grid 2" w:semiHidden="1" w:unhideWhenUsed="1"/>
+    <w:lsdException w:name="Table Grid 3" w:semiHidden="1" w:unhideWhenUsed="1"/>
+    <w:lsdException w:name="Table Grid 4" w:semiHidden="1" w:unhideWhenUsed="1"/>
+    <w:lsdException w:name="Table Grid 5" w:semiHidden="1" w:unhideWhenUsed="1"/>
+    <w:lsdException w:name="Table Grid 6" w:semiHidden="1" w:unhideWhenUsed="1"/>
+    <w:lsdException w:name="Table Grid 7" w:semiHidden="1" w:unhideWhenUsed="1"/>
+    <w:lsdException w:name="Table Grid 8" w:semiHidden="1" w:unhideWhenUsed="1"/>
+    <w:lsdException w:name="Table List 1" w:semiHidden="1" w:unhideWhenUsed="1"/>
+    <w:lsdException w:name="Table List 2" w:semiHidden="1" w:unhideWhenUsed="1"/>
+    <w:lsdException w:name="Table List 3" w:semiHidden="1" w:unhideWhenUsed="1"/>
+    <w:lsdException w:name="Table List 4" w:semiHidden="1" w:unhideWhenUsed="1"/>
+    <w:lsdException w:name="Table List 5" w:semiHidden="1" w:unhideWhenUsed="1"/>
+    <w:lsdException w:name="Table List 6" w:semiHidden="1" w:unhideWhenUsed="1"/>
+    <w:lsdException w:name="Table List 7" w:semiHidden="1" w:unhideWhenUsed="1"/>
+    <w:lsdException w:name="Table List 8" w:semiHidden="1" w:unhideWhenUsed="1"/>
+    <w:lsdException w:name="Table 3D effects 1" w:semiHidden="1" w:unhideWhenUsed="1"/>
+    <w:lsdException w:name="Table 3D effects 2" w:semiHidden="1" w:unhideWhenUsed="1"/>
+    <w:lsdException w:name="Table 3D effects 3" w:semiHidden="1" w:unhideWhenUsed="1"/>
+    <w:lsdException w:name="Table Contemporary" w:semiHidden="1" w:unhideWhenUsed="1"/>
+    <w:lsdException w:name="Table Elegant" w:semiHidden="1" w:unhideWhenUsed="1"/>
+    <w:lsdException w:name="Table Professional" w:semiHidden="1" w:unhideWhenUsed="1"/>
+    <w:lsdException w:name="Table Subtle 1" w:semiHidden="1" w:unhideWhenUsed="1"/>
+    <w:lsdException w:name="Table Subtle 2" w:semiHidden="1" w:unhideWhenUsed="1"/>
+    <w:lsdException w:name="Table Web 1" w:semiHidden="1" w:unhideWhenUsed="1"/>
+    <w:lsdException w:name="Table Web 2" w:semiHidden="1" w:unhideWhenUsed="1"/>
+    <w:lsdException w:name="Table Web 3" w:semiHidden="1" w:unhideWhenUsed="1"/>
+    <w:lsdException w:name="Balloon Text" w:semiHidden="1" w:unhideWhenUsed="1"/>
+    <w:lsdException w:name="Table Grid" w:uiPriority="59"/>
+    <w:lsdException w:name="Table Theme" w:semiHidden="1" w:unhideWhenUsed="1"/>
+    <w:lsdException w:name="Placeholder Text" w:semiHidden="1"/>
+    <w:lsdException w:name="No Spacing" w:uiPriority="1" w:qFormat="1"/>
+    <w:lsdException w:name="Light Shading" w:uiPriority="60"/>
+    <w:lsdException w:name="Light List" w:uiPriority="61"/>
+    <w:lsdException w:name="Light Grid" w:uiPriority="62"/>
+    <w:lsdException w:name="Medium Shading 1" w:uiPriority="63"/>
+    <w:lsdException w:name="Medium Shading 2" w:uiPriority="64"/>
+    <w:lsdException w:name="Medium List 1" w:uiPriority="65"/>
+    <w:lsdException w:name="Medium List 2" w:uiPriority="66"/>
+    <w:lsdException w:name="Medium Grid 1" w:uiPriority="67"/>
+    <w:lsdException w:name="Medium Grid 2" w:uiPriority="68"/>
+    <w:lsdException w:name="Medium Grid 3" w:uiPriority="69"/>
+    <w:lsdException w:name="Dark List" w:uiPriority="70"/>
+    <w:lsdException w:name="Colorful Shading" w:uiPriority="71"/>
+    <w:lsdException w:name="Colorful List" w:uiPriority="72"/>
+    <w:lsdException w:name="Colorful Grid" w:uiPriority="73"/>
+    <w:lsdException w:name="Light Shading Accent 1" w:uiPriority="60"/>
+    <w:lsdException w:name="Light List Accent 1" w:uiPriority="61"/>
+    <w:lsdException w:name="Light Grid Accent 1" w:uiPriority="62"/>
+    <w:lsdException w:name="Medium Shading 1 Accent 1" w:uiPriority="63"/>
+    <w:lsdException w:name="Medium Shading 2 Accent 1" w:uiPriority="64"/>
+    <w:lsdException w:name="Medium List 1 Accent 1" w:uiPriority="65"/>
+    <w:lsdException w:name="Revision" w:semiHidden="1"/>
+    <w:lsdException w:name="List Paragraph" w:uiPriority="34" w:qFormat="1"/>
+    <w:lsdException w:name="Quote" w:uiPriority="29" w:qFormat="1"/>
+    <w:lsdException w:name="Intense Quote" w:uiPriority="30" w:qFormat="1"/>
+    <w:lsdException w:name="Medium List 2 Accent 1" w:uiPriority="66"/>
+    <w:lsdException w:name="Medium Grid 1 Accent 1" w:uiPriority="67"/>
+    <w:lsdException w:name="Medium Grid 2 Accent 1" w:uiPriority="68"/>
+    <w:lsdException w:name="Medium Grid 3 Accent 1" w:uiPriority="69"/>
+    <w:lsdException w:name="Dark List Accent 1" w:uiPriority="70"/>
+    <w:lsdException w:name="Colorful Shading Accent 1" w:uiPriority="71"/>
+    <w:lsdException w:name="Colorful List Accent 1" w:uiPriority="72"/>
+    <w:lsdException w:name="Colorful Grid Accent 1" w:uiPriority="73"/>
+    <w:lsdException w:name="Light Shading Accent 2" w:uiPriority="60"/>
+    <w:lsdException w:name="Light List Accent 2" w:uiPriority="61"/>
+    <w:lsdException w:name="Light Grid Accent 2" w:uiPriority="62"/>
+    <w:lsdException w:name="Medium Shading 1 Accent 2" w:uiPriority="63"/>
+    <w:lsdException w:name="Medium Shading 2 Accent 2" w:uiPriority="64"/>
+    <w:lsdException w:name="Medium List 1 Accent 2" w:uiPriority="65"/>
+    <w:lsdException w:name="Medium List 2 Accent 2" w:uiPriority="66"/>
+    <w:lsdException w:name="Medium Grid 1 Accent 2" w:uiPriority="67"/>
+    <w:lsdException w:name="Medium Grid 2 Accent 2" w:uiPriority="68"/>
+    <w:lsdException w:name="Medium Grid 3 Accent 2" w:uiPriority="69"/>
+    <w:lsdException w:name="Dark List Accent 2" w:uiPriority="70"/>
+    <w:lsdException w:name="Colorful Shading Accent 2" w:uiPriority="71"/>
+    <w:lsdException w:name="Colorful List Accent 2" w:uiPriority="72"/>
+    <w:lsdException w:name="Colorful Grid Accent 2" w:uiPriority="73"/>
+    <w:lsdException w:name="Light Shading Accent 3" w:uiPriority="60"/>
+    <w:lsdException w:name="Light List Accent 3" w:uiPriority="61"/>
+    <w:lsdException w:name="Light Grid Accent 3" w:uiPriority="62"/>
+    <w:lsdException w:name="Medium Shading 1 Accent 3" w:uiPriority="63"/>
+    <w:lsdException w:name="Medium Shading 2 Accent 3" w:uiPriority="64"/>
+    <w:lsdException w:name="Medium List 1 Accent 3" w:uiPriority="65"/>
+    <w:lsdException w:name="Medium List 2 Accent 3" w:uiPriority="66"/>
+    <w:lsdException w:name="Medium Grid 1 Accent 3" w:uiPriority="67"/>
+    <w:lsdException w:name="Medium Grid 2 Accent 3" w:uiPriority="68"/>
+    <w:lsdException w:name="Medium Grid 3 Accent 3" w:uiPriority="69"/>
+    <w:lsdException w:name="Dark List Accent 3" w:uiPriority="70"/>
+    <w:lsdException w:name="Colorful Shading Accent 3" w:uiPriority="71"/>
+    <w:lsdException w:name="Colorful List Accent 3" w:uiPriority="72"/>
+    <w:lsdException w:name="Colorful Grid Accent 3" w:uiPriority="73"/>
+    <w:lsdException w:name="Light Shading Accent 4" w:uiPriority="60"/>
+    <w:lsdException w:name="Light List Accent 4" w:uiPriority="61"/>
+    <w:lsdException w:name="Light Grid Accent 4" w:uiPriority="62"/>
+    <w:lsdException w:name="Medium Shading 1 Accent 4" w:uiPriority="63"/>
+    <w:lsdException w:name="Medium Shading 2 Accent 4" w:uiPriority="64"/>
+    <w:lsdException w:name="Medium List 1 Accent 4" w:uiPriority="65"/>
+    <w:lsdException w:name="Medium List 2 Accent 4" w:uiPriority="66"/>
+    <w:lsdException w:name="Medium Grid 1 Accent 4" w:uiPriority="67"/>
+    <w:lsdException w:name="Medium Grid 2 Accent 4" w:uiPriority="68"/>
+    <w:lsdException w:name="Medium Grid 3 Accent 4" w:uiPriority="69"/>
+    <w:lsdException w:name="Dark List Accent 4" w:uiPriority="70"/>
+    <w:lsdException w:name="Colorful Shading Accent 4" w:uiPriority="71"/>
+    <w:lsdException w:name="Colorful List Accent 4" w:uiPriority="72"/>
+    <w:lsdException w:name="Colorful Grid Accent 4" w:uiPriority="73"/>
+    <w:lsdException w:name="Light Shading Accent 5" w:uiPriority="60"/>
+    <w:lsdException w:name="Light List Accent 5" w:uiPriority="61"/>
+    <w:lsdException w:name="Light Grid Accent 5" w:uiPriority="62"/>
+    <w:lsdException w:name="Medium Shading 1 Accent 5" w:uiPriority="63"/>
+    <w:lsdException w:name="Medium Shading 2 Accent 5" w:uiPriority="64"/>
+    <w:lsdException w:name="Medium List 1 Accent 5" w:uiPriority="65"/>
+    <w:lsdException w:name="Medium List 2 Accent 5" w:uiPriority="66"/>
+    <w:lsdException w:name="Medium Grid 1 Accent 5" w:uiPriority="67"/>
+    <w:lsdException w:name="Medium Grid 2 Accent 5" w:uiPriority="68"/>
+    <w:lsdException w:name="Medium Grid 3 Accent 5" w:uiPriority="69"/>
+    <w:lsdException w:name="Dark List Accent 5" w:uiPriority="70"/>
+    <w:lsdException w:name="Colorful Shading Accent 5" w:uiPriority="71"/>
+    <w:lsdException w:name="Colorful List Accent 5" w:uiPriority="72"/>
+    <w:lsdException w:name="Colorful Grid Accent 5" w:uiPriority="73"/>
+    <w:lsdException w:name="Light Shading Accent 6" w:uiPriority="60"/>
+    <w:lsdException w:name="Light List Accent 6" w:uiPriority="61"/>
+    <w:lsdException w:name="Light Grid Accent 6" w:uiPriority="62"/>
+    <w:lsdException w:name="Medium Shading 1 Accent 6" w:uiPriority="63"/>
+    <w:lsdException w:name="Medium Shading 2 Accent 6" w:uiPriority="64"/>
+    <w:lsdException w:name="Medium List 1 Accent 6" w:uiPriority="65"/>
+    <w:lsdException w:name="Medium List 2 Accent 6" w:uiPriority="66"/>
+    <w:lsdException w:name="Medium Grid 1 Accent 6" w:uiPriority="67"/>
+    <w:lsdException w:name="Medium Grid 2 Accent 6" w:uiPriority="68"/>
+    <w:lsdException w:name="Medium Grid 3 Accent 6" w:uiPriority="69"/>
+    <w:lsdException w:name="Dark List Accent 6" w:uiPriority="70"/>
+    <w:lsdException w:name="Colorful Shading Accent 6" w:uiPriority="71"/>
+    <w:lsdException w:name="Colorful List Accent 6" w:uiPriority="72"/>
+    <w:lsdException w:name="Colorful Grid Accent 6" w:uiPriority="73"/>
+    <w:lsdException w:name="Subtle Emphasis" w:uiPriority="19" w:qFormat="1"/>
+    <w:lsdException w:name="Intense Emphasis" w:uiPriority="21" w:qFormat="1"/>
+    <w:lsdException w:name="Subtle Reference" w:uiPriority="31" w:qFormat="1"/>
+    <w:lsdException w:name="Intense Reference" w:uiPriority="32" w:qFormat="1"/>
+    <w:lsdException w:name="Book Title" w:uiPriority="33" w:qFormat="1"/>
+    <w:lsdException w:name="Bibliography" w:semiHidden="1" w:uiPriority="37" w:unhideWhenUsed="1"/>
+    <w:lsdException w:name="TOC Heading" w:semiHidden="1" w:uiPriority="39" w:unhideWhenUsed="1" w:qFormat="1"/>
+    <w:lsdException w:name="Plain Table 1" w:uiPriority="41"/>
+    <w:lsdException w:name="Plain Table 2" w:uiPriority="42"/>
+    <w:lsdException w:name="Plain Table 3" w:uiPriority="43"/>
+    <w:lsdException w:name="Plain Table 4" w:uiPriority="44"/>
+    <w:lsdException w:name="Plain Table 5" w:uiPriority="45"/>
+    <w:lsdException w:name="Grid Table Light" w:uiPriority="40"/>
+    <w:lsdException w:name="Grid Table 1 Light" w:uiPriority="46"/>
+    <w:lsdException w:name="Grid Table 2" w:uiPriority="47"/>
+    <w:lsdException w:name="Grid Table 3" w:uiPriority="48"/>
+    <w:lsdException w:name="Grid Table 4" w:uiPriority="49"/>
+    <w:lsdException w:name="Grid Table 5 Dark" w:uiPriority="50"/>
+    <w:lsdException w:name="Grid Table 6 Colorful" w:uiPriority="51"/>
+    <w:lsdException w:name="Grid Table 7 Colorful" w:uiPriority="52"/>
+    <w:lsdException w:name="Grid Table 1 Light Accent 1" w:uiPriority="46"/>
+    <w:lsdException w:name="Grid Table 2 Accent 1" w:uiPriority="47"/>
+    <w:lsdException w:name="Grid Table 3 Accent 1" w:uiPriority="48"/>
+    <w:lsdException w:name="Grid Table 4 Accent 1" w:uiPriority="49"/>
+    <w:lsdException w:name="Grid Table 5 Dark Accent 1" w:uiPriority="50"/>
+    <w:lsdException w:name="Grid Table 6 Colorful Accent 1" w:uiPriority="51"/>
+    <w:lsdException w:name="Grid Table 7 Colorful Accent 1" w:uiPriority="52"/>
+    <w:lsdException w:name="Grid Table 1 Light Accent 2" w:uiPriority="46"/>
+    <w:lsdException w:name="Grid Table 2 Accent 2" w:uiPriority="47"/>
+    <w:lsdException w:name="Grid Table 3 Accent 2" w:uiPriority="48"/>
+    <w:lsdException w:name="Grid Table 4 Accent 2" w:uiPriority="49"/>
+    <w:lsdException w:name="Grid Table 5 Dark Accent 2" w:uiPriority="50"/>
+    <w:lsdException w:name="Grid Table 6 Colorful Accent 2" w:uiPriority="51"/>
+    <w:lsdException w:name="Grid Table 7 Colorful Accent 2" w:uiPriority="52"/>
+    <w:lsdException w:name="Grid Table 1 Light Accent 3" w:uiPriority="46"/>
+    <w:lsdException w:name="Grid Table 2 Accent 3" w:uiPriority="47"/>
+    <w:lsdException w:name="Grid Table 3 Accent 3" w:uiPriority="48"/>
+    <w:lsdException w:name="Grid Table 4 Accent 3" w:uiPriority="49"/>
+    <w:lsdException w:name="Grid Table 5 Dark Accent 3" w:uiPriority="50"/>
+    <w:lsdException w:name="Grid Table 6 Colorful Accent 3" w:uiPriority="51"/>
+    <w:lsdException w:name="Grid Table 7 Colorful Accent 3" w:uiPriority="52"/>
+    <w:lsdException w:name="Grid Table 1 Light Accent 4" w:uiPriority="46"/>
+    <w:lsdException w:name="Grid Table 2 Accent 4" w:uiPriority="47"/>
+    <w:lsdException w:name="Grid Table 3 Accent 4" w:uiPriority="48"/>
+    <w:lsdException w:name="Grid Table 4 Accent 4" w:uiPriority="49"/>
+    <w:lsdException w:name="Grid Table 5 Dark Accent 4" w:uiPriority="50"/>
+    <w:lsdException w:name="Grid Table 6 Colorful Accent 4" w:uiPriority="51"/>
+    <w:lsdException w:name="Grid Table 7 Colorful Accent 4" w:uiPriority="52"/>
+    <w:lsdException w:name="Grid Table 1 Light Accent 5" w:uiPriority="46"/>
+    <w:lsdException w:name="Grid Table 2 Accent 5" w:uiPriority="47"/>
+    <w:lsdException w:name="Grid Table 3 Accent 5" w:uiPriority="48"/>
+    <w:lsdException w:name="Grid Table 4 Accent 5" w:uiPriority="49"/>
+    <w:lsdException w:name="Grid Table 5 Dark Accent 5" w:uiPriority="50"/>
+    <w:lsdException w:name="Grid Table 6 Colorful Accent 5" w:uiPriority="51"/>
+    <w:lsdException w:name="Grid Table 7 Colorful Accent 5" w:uiPriority="52"/>
+    <w:lsdException w:name="Grid Table 1 Light Accent 6" w:uiPriority="46"/>
+    <w:lsdException w:name="Grid Table 2 Accent 6" w:uiPriority="47"/>
+    <w:lsdException w:name="Grid Table 3 Accent 6" w:uiPriority="48"/>
+    <w:lsdException w:name="Grid Table 4 Accent 6" w:uiPriority="49"/>
+    <w:lsdException w:name="Grid Table 5 Dark Accent 6" w:uiPriority="50"/>
+    <w:lsdException w:name="Grid Table 6 Colorful Accent 6" w:uiPriority="51"/>
+    <w:lsdException w:name="Grid Table 7 Colorful Accent 6" w:uiPriority="52"/>
+    <w:lsdException w:name="List Table 1 Light" w:uiPriority="46"/>
+    <w:lsdException w:name="List Table 2" w:uiPriority="47"/>
+    <w:lsdException w:name="List Table 3" w:uiPriority="48"/>
+    <w:lsdException w:name="List Table 4" w:uiPriority="49"/>
+    <w:lsdException w:name="List Table 5 Dark" w:uiPriority="50"/>
+    <w:lsdException w:name="List Table 6 Colorful" w:uiPriority="51"/>
+    <w:lsdException w:name="List Table 7 Colorful" w:uiPriority="52"/>
+    <w:lsdException w:name="List Table 1 Light Accent 1" w:uiPriority="46"/>
+    <w:lsdException w:name="List Table 2 Accent 1" w:uiPriority="47"/>
+    <w:lsdException w:name="List Table 3 Accent 1" w:uiPriority="48"/>
+    <w:lsdException w:name="List Table 4 Accent 1" w:uiPriority="49"/>
+    <w:lsdException w:name="List Table 5 Dark Accent 1" w:uiPriority="50"/>
+    <w:lsdException w:name="List Table 6 Colorful Accent 1" w:uiPriority="51"/>
+    <w:lsdException w:name="List Table 7 Colorful Accent 1" w:uiPriority="52"/>
+    <w:lsdException w:name="List Table 1 Light Accent 2" w:uiPriority="46"/>
+    <w:lsdException w:name="List Table 2 Accent 2" w:uiPriority="47"/>
+    <w:lsdException w:name="List Table 3 Accent 2" w:uiPriority="48"/>
+    <w:lsdException w:name="List Table 4 Accent 2" w:uiPriority="49"/>
+    <w:lsdException w:name="List Table 5 Dark Accent 2" w:uiPriority="50"/>
+    <w:lsdException w:name="List Table 6 Colorful Accent 2" w:uiPriority="51"/>
+    <w:lsdException w:name="List Table 7 Colorful Accent 2" w:uiPriority="52"/>
+    <w:lsdException w:name="List Table 1 Light Accent 3" w:uiPriority="46"/>
+    <w:lsdException w:name="List Table 2 Accent 3" w:uiPriority="47"/>
+    <w:lsdException w:name="List Table 3 Accent 3" w:uiPriority="48"/>
+    <w:lsdException w:name="List Table 4 Accent 3" w:uiPriority="49"/>
+    <w:lsdException w:name="List Table 5 Dark Accent 3" w:uiPriority="50"/>
+    <w:lsdException w:name="List Table 6 Colorful Accent 3" w:uiPriority="51"/>
+    <w:lsdException w:name="List Table 7 Colorful Accent 3" w:uiPriority="52"/>
+    <w:lsdException w:name="List Table 1 Light Accent 4" w:uiPriority="46"/>
+    <w:lsdException w:name="List Table 2 Accent 4" w:uiPriority="47"/>
+    <w:lsdException w:name="List Table 3 Accent 4" w:uiPriority="48"/>
+    <w:lsdException w:name="List Table 4 Accent 4" w:uiPriority="49"/>
+    <w:lsdException w:name="List Table 5 Dark Accent 4" w:uiPriority="50"/>
+    <w:lsdException w:name="List Table 6 Colorful Accent 4" w:uiPriority="51"/>
+    <w:lsdException w:name="List Table 7 Colorful Accent 4" w:uiPriority="52"/>
+    <w:lsdException w:name="List Table 1 Light Accent 5" w:uiPriority="46"/>
+    <w:lsdException w:name="List Table 2 Accent 5" w:uiPriority="47"/>
+    <w:lsdException w:name="List Table 3 Accent 5" w:uiPriority="48"/>
+    <w:lsdException w:name="List Table 4 Accent 5" w:uiPriority="49"/>
+    <w:lsdException w:name="List Table 5 Dark Accent 5" w:uiPriority="50"/>
+    <w:lsdException w:name="List Table 6 Colorful Accent 5" w:uiPriority="51"/>
+    <w:lsdException w:name="List Table 7 Colorful Accent 5" w:uiPriority="52"/>
+    <w:lsdException w:name="List Table 1 Light Accent 6" w:uiPriority="46"/>
+    <w:lsdException w:name="List Table 2 Accent 6" w:uiPriority="47"/>
+    <w:lsdException w:name="List Table 3 Accent 6" w:uiPriority="48"/>
+    <w:lsdException w:name="List Table 4 Accent 6" w:uiPriority="49"/>
+    <w:lsdException w:name="List Table 5 Dark Accent 6" w:uiPriority="50"/>
+    <w:lsdException w:name="List Table 6 Colorful Accent 6" w:uiPriority="51"/>
+    <w:lsdException w:name="List Table 7 Colorful Accent 6" w:uiPriority="52"/>
   </w:latentStyles>
   <w:style w:type="paragraph" w:default="1" w:styleId="Normal">
     <w:name w:val="Normal"/>
@@ -13783,7 +14681,6 @@
     <w:uiPriority w:val="99"/>
     <w:semiHidden/>
     <w:unhideWhenUsed/>
-    <w:qFormat/>
     <w:tblPr>
       <w:tblInd w:w="0" w:type="dxa"/>
       <w:tblCellMar>
@@ -13816,7 +14713,7 @@
   <w:style w:type="table" w:styleId="TableGrid">
     <w:name w:val="Table Grid"/>
     <w:basedOn w:val="TableNormal"/>
-    <w:uiPriority w:val="39"/>
+    <w:uiPriority w:val="59"/>
     <w:rsid w:val="00A00707"/>
     <w:pPr>
       <w:spacing w:after="0" w:line="240" w:lineRule="auto"/>
@@ -14073,543 +14970,19 @@
       <w:lang w:eastAsia="ja-JP"/>
     </w:rPr>
   </w:style>
-</w:styles>
-</file>
-
-<file path=word/stylesWithEffects.xml><?xml version="1.0" encoding="utf-8"?>
-<w:styles xmlns:wpc="http://schemas.microsoft.com/office/word/2010/wordprocessingCanvas" xmlns:mc="http://schemas.openxmlformats.org/markup-compatibility/2006" xmlns:o="urn:schemas-microsoft-com:office:office" xmlns:r="http://schemas.openxmlformats.org/officeDocument/2006/relationships" xmlns:m="http://schemas.openxmlformats.org/officeDocument/2006/math" xmlns:v="urn:schemas-microsoft-com:vml" xmlns:wp14="http://schemas.microsoft.com/office/word/2010/wordprocessingDrawing" xmlns:wp="http://schemas.openxmlformats.org/drawingml/2006/wordprocessingDrawing" xmlns:w10="urn:schemas-microsoft-com:office:word" xmlns:w="http://schemas.openxmlformats.org/wordprocessingml/2006/main" xmlns:w14="http://schemas.microsoft.com/office/word/2010/wordml" xmlns:wpg="http://schemas.microsoft.com/office/word/2010/wordprocessingGroup" xmlns:wpi="http://schemas.microsoft.com/office/word/2010/wordprocessingInk" xmlns:wne="http://schemas.microsoft.com/office/word/2006/wordml" xmlns:wps="http://schemas.microsoft.com/office/word/2010/wordprocessingShape" mc:Ignorable="w14 wp14">
-  <w:docDefaults>
-    <w:rPrDefault>
-      <w:rPr>
-        <w:rFonts w:asciiTheme="minorHAnsi" w:eastAsiaTheme="minorHAnsi" w:hAnsiTheme="minorHAnsi" w:cstheme="minorBidi"/>
-        <w:sz w:val="22"/>
-        <w:szCs w:val="22"/>
-        <w:lang w:val="en-US" w:eastAsia="en-US" w:bidi="ar-SA"/>
-      </w:rPr>
-    </w:rPrDefault>
-    <w:pPrDefault>
-      <w:pPr>
-        <w:spacing w:after="200" w:line="276" w:lineRule="auto"/>
-      </w:pPr>
-    </w:pPrDefault>
-  </w:docDefaults>
-  <w:latentStyles w:defLockedState="0" w:defUIPriority="99" w:defSemiHidden="1" w:defUnhideWhenUsed="1" w:defQFormat="0" w:count="267">
-    <w:lsdException w:name="Normal" w:semiHidden="0" w:uiPriority="0" w:unhideWhenUsed="0" w:qFormat="1"/>
-    <w:lsdException w:name="heading 1" w:semiHidden="0" w:uiPriority="0" w:unhideWhenUsed="0" w:qFormat="1"/>
-    <w:lsdException w:name="heading 2" w:uiPriority="9" w:qFormat="1"/>
-    <w:lsdException w:name="heading 3" w:uiPriority="9" w:qFormat="1"/>
-    <w:lsdException w:name="heading 4" w:uiPriority="9" w:qFormat="1"/>
-    <w:lsdException w:name="heading 5" w:uiPriority="9" w:qFormat="1"/>
-    <w:lsdException w:name="heading 6" w:uiPriority="9" w:qFormat="1"/>
-    <w:lsdException w:name="heading 7" w:uiPriority="9" w:qFormat="1"/>
-    <w:lsdException w:name="heading 8" w:uiPriority="9" w:qFormat="1"/>
-    <w:lsdException w:name="heading 9" w:uiPriority="9" w:qFormat="1"/>
-    <w:lsdException w:name="toc 1" w:uiPriority="39" w:qFormat="1"/>
-    <w:lsdException w:name="toc 2" w:uiPriority="39" w:qFormat="1"/>
-    <w:lsdException w:name="toc 3" w:uiPriority="39" w:qFormat="1"/>
-    <w:lsdException w:name="toc 4" w:uiPriority="39"/>
-    <w:lsdException w:name="toc 5" w:uiPriority="39"/>
-    <w:lsdException w:name="toc 6" w:uiPriority="39"/>
-    <w:lsdException w:name="toc 7" w:uiPriority="39"/>
-    <w:lsdException w:name="toc 8" w:uiPriority="39"/>
-    <w:lsdException w:name="toc 9" w:uiPriority="39"/>
-    <w:lsdException w:name="caption" w:uiPriority="35" w:qFormat="1"/>
-    <w:lsdException w:name="Title" w:semiHidden="0" w:uiPriority="10" w:unhideWhenUsed="0" w:qFormat="1"/>
-    <w:lsdException w:name="Default Paragraph Font" w:uiPriority="1"/>
-    <w:lsdException w:name="Subtitle" w:semiHidden="0" w:uiPriority="11" w:unhideWhenUsed="0" w:qFormat="1"/>
-    <w:lsdException w:name="Strong" w:semiHidden="0" w:uiPriority="22" w:unhideWhenUsed="0" w:qFormat="1"/>
-    <w:lsdException w:name="Emphasis" w:semiHidden="0" w:uiPriority="20" w:unhideWhenUsed="0" w:qFormat="1"/>
-    <w:lsdException w:name="Table Grid" w:semiHidden="0" w:uiPriority="39" w:unhideWhenUsed="0"/>
-    <w:lsdException w:name="Placeholder Text" w:unhideWhenUsed="0"/>
-    <w:lsdException w:name="No Spacing" w:semiHidden="0" w:uiPriority="1" w:unhideWhenUsed="0" w:qFormat="1"/>
-    <w:lsdException w:name="Light Shading" w:semiHidden="0" w:uiPriority="60" w:unhideWhenUsed="0"/>
-    <w:lsdException w:name="Light List" w:semiHidden="0" w:uiPriority="61" w:unhideWhenUsed="0"/>
-    <w:lsdException w:name="Light Grid" w:semiHidden="0" w:uiPriority="62" w:unhideWhenUsed="0"/>
-    <w:lsdException w:name="Medium Shading 1" w:semiHidden="0" w:uiPriority="63" w:unhideWhenUsed="0"/>
-    <w:lsdException w:name="Medium Shading 2" w:semiHidden="0" w:uiPriority="64" w:unhideWhenUsed="0"/>
-    <w:lsdException w:name="Medium List 1" w:semiHidden="0" w:uiPriority="65" w:unhideWhenUsed="0"/>
-    <w:lsdException w:name="Medium List 2" w:semiHidden="0" w:uiPriority="66" w:unhideWhenUsed="0"/>
-    <w:lsdException w:name="Medium Grid 1" w:semiHidden="0" w:uiPriority="67" w:unhideWhenUsed="0"/>
-    <w:lsdException w:name="Medium Grid 2" w:semiHidden="0" w:uiPriority="68" w:unhideWhenUsed="0"/>
-    <w:lsdException w:name="Medium Grid 3" w:semiHidden="0" w:uiPriority="69" w:unhideWhenUsed="0"/>
-    <w:lsdException w:name="Dark List" w:semiHidden="0" w:uiPriority="70" w:unhideWhenUsed="0"/>
-    <w:lsdException w:name="Colorful Shading" w:semiHidden="0" w:uiPriority="71" w:unhideWhenUsed="0"/>
-    <w:lsdException w:name="Colorful List" w:semiHidden="0" w:uiPriority="72" w:unhideWhenUsed="0"/>
-    <w:lsdException w:name="Colorful Grid" w:semiHidden="0" w:uiPriority="73" w:unhideWhenUsed="0"/>
-    <w:lsdException w:name="Light Shading Accent 1" w:semiHidden="0" w:uiPriority="60" w:unhideWhenUsed="0"/>
-    <w:lsdException w:name="Light List Accent 1" w:semiHidden="0" w:uiPriority="61" w:unhideWhenUsed="0"/>
-    <w:lsdException w:name="Light Grid Accent 1" w:semiHidden="0" w:uiPriority="62" w:unhideWhenUsed="0"/>
-    <w:lsdException w:name="Medium Shading 1 Accent 1" w:semiHidden="0" w:uiPriority="63" w:unhideWhenUsed="0"/>
-    <w:lsdException w:name="Medium Shading 2 Accent 1" w:semiHidden="0" w:uiPriority="64" w:unhideWhenUsed="0"/>
-    <w:lsdException w:name="Medium List 1 Accent 1" w:semiHidden="0" w:uiPriority="65" w:unhideWhenUsed="0"/>
-    <w:lsdException w:name="Revision" w:unhideWhenUsed="0"/>
-    <w:lsdException w:name="List Paragraph" w:semiHidden="0" w:uiPriority="34" w:unhideWhenUsed="0" w:qFormat="1"/>
-    <w:lsdException w:name="Quote" w:semiHidden="0" w:uiPriority="29" w:unhideWhenUsed="0" w:qFormat="1"/>
-    <w:lsdException w:name="Intense Quote" w:semiHidden="0" w:uiPriority="30" w:unhideWhenUsed="0" w:qFormat="1"/>
-    <w:lsdException w:name="Medium List 2 Accent 1" w:semiHidden="0" w:uiPriority="66" w:unhideWhenUsed="0"/>
-    <w:lsdException w:name="Medium Grid 1 Accent 1" w:semiHidden="0" w:uiPriority="67" w:unhideWhenUsed="0"/>
-    <w:lsdException w:name="Medium Grid 2 Accent 1" w:semiHidden="0" w:uiPriority="68" w:unhideWhenUsed="0"/>
-    <w:lsdException w:name="Medium Grid 3 Accent 1" w:semiHidden="0" w:uiPriority="69" w:unhideWhenUsed="0"/>
-    <w:lsdException w:name="Dark List Accent 1" w:semiHidden="0" w:uiPriority="70" w:unhideWhenUsed="0"/>
-    <w:lsdException w:name="Colorful Shading Accent 1" w:semiHidden="0" w:uiPriority="71" w:unhideWhenUsed="0"/>
-    <w:lsdException w:name="Colorful List Accent 1" w:semiHidden="0" w:uiPriority="72" w:unhideWhenUsed="0"/>
-    <w:lsdException w:name="Colorful Grid Accent 1" w:semiHidden="0" w:uiPriority="73" w:unhideWhenUsed="0"/>
-    <w:lsdException w:name="Light Shading Accent 2" w:semiHidden="0" w:uiPriority="60" w:unhideWhenUsed="0"/>
-    <w:lsdException w:name="Light List Accent 2" w:semiHidden="0" w:uiPriority="61" w:unhideWhenUsed="0"/>
-    <w:lsdException w:name="Light Grid Accent 2" w:semiHidden="0" w:uiPriority="62" w:unhideWhenUsed="0"/>
-    <w:lsdException w:name="Medium Shading 1 Accent 2" w:semiHidden="0" w:uiPriority="63" w:unhideWhenUsed="0"/>
-    <w:lsdException w:name="Medium Shading 2 Accent 2" w:semiHidden="0" w:uiPriority="64" w:unhideWhenUsed="0"/>
-    <w:lsdException w:name="Medium List 1 Accent 2" w:semiHidden="0" w:uiPriority="65" w:unhideWhenUsed="0"/>
-    <w:lsdException w:name="Medium List 2 Accent 2" w:semiHidden="0" w:uiPriority="66" w:unhideWhenUsed="0"/>
-    <w:lsdException w:name="Medium Grid 1 Accent 2" w:semiHidden="0" w:uiPriority="67" w:unhideWhenUsed="0"/>
-    <w:lsdException w:name="Medium Grid 2 Accent 2" w:semiHidden="0" w:uiPriority="68" w:unhideWhenUsed="0"/>
-    <w:lsdException w:name="Medium Grid 3 Accent 2" w:semiHidden="0" w:uiPriority="69" w:unhideWhenUsed="0"/>
-    <w:lsdException w:name="Dark List Accent 2" w:semiHidden="0" w:uiPriority="70" w:unhideWhenUsed="0"/>
-    <w:lsdException w:name="Colorful Shading Accent 2" w:semiHidden="0" w:uiPriority="71" w:unhideWhenUsed="0"/>
-    <w:lsdException w:name="Colorful List Accent 2" w:semiHidden="0" w:uiPriority="72" w:unhideWhenUsed="0"/>
-    <w:lsdException w:name="Colorful Grid Accent 2" w:semiHidden="0" w:uiPriority="73" w:unhideWhenUsed="0"/>
-    <w:lsdException w:name="Light Shading Accent 3" w:semiHidden="0" w:uiPriority="60" w:unhideWhenUsed="0"/>
-    <w:lsdException w:name="Light List Accent 3" w:semiHidden="0" w:uiPriority="61" w:unhideWhenUsed="0"/>
-    <w:lsdException w:name="Light Grid Accent 3" w:semiHidden="0" w:uiPriority="62" w:unhideWhenUsed="0"/>
-    <w:lsdException w:name="Medium Shading 1 Accent 3" w:semiHidden="0" w:uiPriority="63" w:unhideWhenUsed="0"/>
-    <w:lsdException w:name="Medium Shading 2 Accent 3" w:semiHidden="0" w:uiPriority="64" w:unhideWhenUsed="0"/>
-    <w:lsdException w:name="Medium List 1 Accent 3" w:semiHidden="0" w:uiPriority="65" w:unhideWhenUsed="0"/>
-    <w:lsdException w:name="Medium List 2 Accent 3" w:semiHidden="0" w:uiPriority="66" w:unhideWhenUsed="0"/>
-    <w:lsdException w:name="Medium Grid 1 Accent 3" w:semiHidden="0" w:uiPriority="67" w:unhideWhenUsed="0"/>
-    <w:lsdException w:name="Medium Grid 2 Accent 3" w:semiHidden="0" w:uiPriority="68" w:unhideWhenUsed="0"/>
-    <w:lsdException w:name="Medium Grid 3 Accent 3" w:semiHidden="0" w:uiPriority="69" w:unhideWhenUsed="0"/>
-    <w:lsdException w:name="Dark List Accent 3" w:semiHidden="0" w:uiPriority="70" w:unhideWhenUsed="0"/>
-    <w:lsdException w:name="Colorful Shading Accent 3" w:semiHidden="0" w:uiPriority="71" w:unhideWhenUsed="0"/>
-    <w:lsdException w:name="Colorful List Accent 3" w:semiHidden="0" w:uiPriority="72" w:unhideWhenUsed="0"/>
-    <w:lsdException w:name="Colorful Grid Accent 3" w:semiHidden="0" w:uiPriority="73" w:unhideWhenUsed="0"/>
-    <w:lsdException w:name="Light Shading Accent 4" w:semiHidden="0" w:uiPriority="60" w:unhideWhenUsed="0"/>
-    <w:lsdException w:name="Light List Accent 4" w:semiHidden="0" w:uiPriority="61" w:unhideWhenUsed="0"/>
-    <w:lsdException w:name="Light Grid Accent 4" w:semiHidden="0" w:uiPriority="62" w:unhideWhenUsed="0"/>
-    <w:lsdException w:name="Medium Shading 1 Accent 4" w:semiHidden="0" w:uiPriority="63" w:unhideWhenUsed="0"/>
-    <w:lsdException w:name="Medium Shading 2 Accent 4" w:semiHidden="0" w:uiPriority="64" w:unhideWhenUsed="0"/>
-    <w:lsdException w:name="Medium List 1 Accent 4" w:semiHidden="0" w:uiPriority="65" w:unhideWhenUsed="0"/>
-    <w:lsdException w:name="Medium List 2 Accent 4" w:semiHidden="0" w:uiPriority="66" w:unhideWhenUsed="0"/>
-    <w:lsdException w:name="Medium Grid 1 Accent 4" w:semiHidden="0" w:uiPriority="67" w:unhideWhenUsed="0"/>
-    <w:lsdException w:name="Medium Grid 2 Accent 4" w:semiHidden="0" w:uiPriority="68" w:unhideWhenUsed="0"/>
-    <w:lsdException w:name="Medium Grid 3 Accent 4" w:semiHidden="0" w:uiPriority="69" w:unhideWhenUsed="0"/>
-    <w:lsdException w:name="Dark List Accent 4" w:semiHidden="0" w:uiPriority="70" w:unhideWhenUsed="0"/>
-    <w:lsdException w:name="Colorful Shading Accent 4" w:semiHidden="0" w:uiPriority="71" w:unhideWhenUsed="0"/>
-    <w:lsdException w:name="Colorful List Accent 4" w:semiHidden="0" w:uiPriority="72" w:unhideWhenUsed="0"/>
-    <w:lsdException w:name="Colorful Grid Accent 4" w:semiHidden="0" w:uiPriority="73" w:unhideWhenUsed="0"/>
-    <w:lsdException w:name="Light Shading Accent 5" w:semiHidden="0" w:uiPriority="60" w:unhideWhenUsed="0"/>
-    <w:lsdException w:name="Light List Accent 5" w:semiHidden="0" w:uiPriority="61" w:unhideWhenUsed="0"/>
-    <w:lsdException w:name="Light Grid Accent 5" w:semiHidden="0" w:uiPriority="62" w:unhideWhenUsed="0"/>
-    <w:lsdException w:name="Medium Shading 1 Accent 5" w:semiHidden="0" w:uiPriority="63" w:unhideWhenUsed="0"/>
-    <w:lsdException w:name="Medium Shading 2 Accent 5" w:semiHidden="0" w:uiPriority="64" w:unhideWhenUsed="0"/>
-    <w:lsdException w:name="Medium List 1 Accent 5" w:semiHidden="0" w:uiPriority="65" w:unhideWhenUsed="0"/>
-    <w:lsdException w:name="Medium List 2 Accent 5" w:semiHidden="0" w:uiPriority="66" w:unhideWhenUsed="0"/>
-    <w:lsdException w:name="Medium Grid 1 Accent 5" w:semiHidden="0" w:uiPriority="67" w:unhideWhenUsed="0"/>
-    <w:lsdException w:name="Medium Grid 2 Accent 5" w:semiHidden="0" w:uiPriority="68" w:unhideWhenUsed="0"/>
-    <w:lsdException w:name="Medium Grid 3 Accent 5" w:semiHidden="0" w:uiPriority="69" w:unhideWhenUsed="0"/>
-    <w:lsdException w:name="Dark List Accent 5" w:semiHidden="0" w:uiPriority="70" w:unhideWhenUsed="0"/>
-    <w:lsdException w:name="Colorful Shading Accent 5" w:semiHidden="0" w:uiPriority="71" w:unhideWhenUsed="0"/>
-    <w:lsdException w:name="Colorful List Accent 5" w:semiHidden="0" w:uiPriority="72" w:unhideWhenUsed="0"/>
-    <w:lsdException w:name="Colorful Grid Accent 5" w:semiHidden="0" w:uiPriority="73" w:unhideWhenUsed="0"/>
-    <w:lsdException w:name="Light Shading Accent 6" w:semiHidden="0" w:uiPriority="60" w:unhideWhenUsed="0"/>
-    <w:lsdException w:name="Light List Accent 6" w:semiHidden="0" w:uiPriority="61" w:unhideWhenUsed="0"/>
-    <w:lsdException w:name="Light Grid Accent 6" w:semiHidden="0" w:uiPriority="62" w:unhideWhenUsed="0"/>
-    <w:lsdException w:name="Medium Shading 1 Accent 6" w:semiHidden="0" w:uiPriority="63" w:unhideWhenUsed="0"/>
-    <w:lsdException w:name="Medium Shading 2 Accent 6" w:semiHidden="0" w:uiPriority="64" w:unhideWhenUsed="0"/>
-    <w:lsdException w:name="Medium List 1 Accent 6" w:semiHidden="0" w:uiPriority="65" w:unhideWhenUsed="0"/>
-    <w:lsdException w:name="Medium List 2 Accent 6" w:semiHidden="0" w:uiPriority="66" w:unhideWhenUsed="0"/>
-    <w:lsdException w:name="Medium Grid 1 Accent 6" w:semiHidden="0" w:uiPriority="67" w:unhideWhenUsed="0"/>
-    <w:lsdException w:name="Medium Grid 2 Accent 6" w:semiHidden="0" w:uiPriority="68" w:unhideWhenUsed="0"/>
-    <w:lsdException w:name="Medium Grid 3 Accent 6" w:semiHidden="0" w:uiPriority="69" w:unhideWhenUsed="0"/>
-    <w:lsdException w:name="Dark List Accent 6" w:semiHidden="0" w:uiPriority="70" w:unhideWhenUsed="0"/>
-    <w:lsdException w:name="Colorful Shading Accent 6" w:semiHidden="0" w:uiPriority="71" w:unhideWhenUsed="0"/>
-    <w:lsdException w:name="Colorful List Accent 6" w:semiHidden="0" w:uiPriority="72" w:unhideWhenUsed="0"/>
-    <w:lsdException w:name="Colorful Grid Accent 6" w:semiHidden="0" w:uiPriority="73" w:unhideWhenUsed="0"/>
-    <w:lsdException w:name="Subtle Emphasis" w:semiHidden="0" w:uiPriority="19" w:unhideWhenUsed="0" w:qFormat="1"/>
-    <w:lsdException w:name="Intense Emphasis" w:semiHidden="0" w:uiPriority="21" w:unhideWhenUsed="0" w:qFormat="1"/>
-    <w:lsdException w:name="Subtle Reference" w:semiHidden="0" w:uiPriority="31" w:unhideWhenUsed="0" w:qFormat="1"/>
-    <w:lsdException w:name="Intense Reference" w:semiHidden="0" w:uiPriority="32" w:unhideWhenUsed="0" w:qFormat="1"/>
-    <w:lsdException w:name="Book Title" w:semiHidden="0" w:uiPriority="33" w:unhideWhenUsed="0" w:qFormat="1"/>
-    <w:lsdException w:name="Bibliography" w:uiPriority="37"/>
-    <w:lsdException w:name="TOC Heading" w:uiPriority="39" w:qFormat="1"/>
-  </w:latentStyles>
-  <w:style w:type="paragraph" w:default="1" w:styleId="Normal">
-    <w:name w:val="Normal"/>
-    <w:qFormat/>
-    <w:pPr>
-      <w:bidi/>
-    </w:pPr>
-  </w:style>
-  <w:style w:type="paragraph" w:styleId="Heading1">
-    <w:name w:val="heading 1"/>
-    <w:basedOn w:val="Normal"/>
-    <w:next w:val="Normal"/>
-    <w:link w:val="Heading1Char"/>
-    <w:qFormat/>
-    <w:rsid w:val="00B161DB"/>
-    <w:pPr>
-      <w:keepNext/>
-      <w:keepLines/>
-      <w:numPr>
-        <w:numId w:val="17"/>
-      </w:numPr>
-      <w:bidi w:val="0"/>
-      <w:spacing w:before="480" w:after="0"/>
-      <w:jc w:val="both"/>
-      <w:outlineLvl w:val="0"/>
-    </w:pPr>
-    <w:rPr>
-      <w:rFonts w:asciiTheme="majorHAnsi" w:eastAsiaTheme="majorEastAsia" w:hAnsiTheme="majorHAnsi" w:cstheme="majorBidi"/>
-      <w:b/>
-      <w:bCs/>
-      <w:color w:val="365F91" w:themeColor="accent1" w:themeShade="BF"/>
-      <w:sz w:val="28"/>
-      <w:szCs w:val="28"/>
-    </w:rPr>
-  </w:style>
-  <w:style w:type="paragraph" w:styleId="Heading2">
-    <w:name w:val="heading 2"/>
-    <w:basedOn w:val="Heading1"/>
-    <w:next w:val="Normal"/>
-    <w:link w:val="Heading2Char"/>
-    <w:uiPriority w:val="9"/>
-    <w:semiHidden/>
-    <w:unhideWhenUsed/>
-    <w:qFormat/>
-    <w:rsid w:val="00B161DB"/>
+  <w:style w:type="paragraph" w:customStyle="1" w:styleId="steps">
+    <w:name w:val="steps"/>
+    <w:rsid w:val="00653BFD"/>
     <w:pPr>
       <w:numPr>
-        <w:ilvl w:val="1"/>
+        <w:numId w:val="38"/>
       </w:numPr>
-      <w:spacing w:before="240" w:after="240"/>
-      <w:outlineLvl w:val="1"/>
-    </w:pPr>
-    <w:rPr>
-      <w:sz w:val="24"/>
-      <w:szCs w:val="24"/>
-    </w:rPr>
-  </w:style>
-  <w:style w:type="paragraph" w:styleId="Heading3">
-    <w:name w:val="heading 3"/>
-    <w:basedOn w:val="Heading2"/>
-    <w:next w:val="Normal"/>
-    <w:link w:val="Heading3Char"/>
-    <w:uiPriority w:val="9"/>
-    <w:semiHidden/>
-    <w:unhideWhenUsed/>
-    <w:qFormat/>
-    <w:rsid w:val="00B161DB"/>
-    <w:pPr>
-      <w:numPr>
-        <w:ilvl w:val="2"/>
-      </w:numPr>
-      <w:tabs>
-        <w:tab w:val="left" w:pos="1710"/>
-      </w:tabs>
-      <w:outlineLvl w:val="2"/>
-    </w:pPr>
-    <w:rPr>
-      <w:sz w:val="22"/>
-      <w:szCs w:val="22"/>
-    </w:rPr>
-  </w:style>
-  <w:style w:type="character" w:default="1" w:styleId="DefaultParagraphFont">
-    <w:name w:val="Default Paragraph Font"/>
-    <w:uiPriority w:val="1"/>
-    <w:semiHidden/>
-    <w:unhideWhenUsed/>
-  </w:style>
-  <w:style w:type="table" w:default="1" w:styleId="TableNormal">
-    <w:name w:val="Normal Table"/>
-    <w:uiPriority w:val="99"/>
-    <w:semiHidden/>
-    <w:unhideWhenUsed/>
-    <w:tblPr>
-      <w:tblInd w:w="0" w:type="dxa"/>
-      <w:tblCellMar>
-        <w:top w:w="0" w:type="dxa"/>
-        <w:left w:w="108" w:type="dxa"/>
-        <w:bottom w:w="0" w:type="dxa"/>
-        <w:right w:w="108" w:type="dxa"/>
-      </w:tblCellMar>
-    </w:tblPr>
-  </w:style>
-  <w:style w:type="numbering" w:default="1" w:styleId="NoList">
-    <w:name w:val="No List"/>
-    <w:uiPriority w:val="99"/>
-    <w:semiHidden/>
-    <w:unhideWhenUsed/>
-  </w:style>
-  <w:style w:type="paragraph" w:styleId="ListParagraph">
-    <w:name w:val="List Paragraph"/>
-    <w:basedOn w:val="Normal"/>
-    <w:uiPriority w:val="34"/>
-    <w:qFormat/>
-    <w:rsid w:val="00B50C28"/>
-    <w:pPr>
-      <w:bidi w:val="0"/>
-      <w:spacing w:after="160" w:line="256" w:lineRule="auto"/>
-      <w:ind w:left="720"/>
-      <w:contextualSpacing/>
-    </w:pPr>
-  </w:style>
-  <w:style w:type="table" w:styleId="TableGrid">
-    <w:name w:val="Table Grid"/>
-    <w:basedOn w:val="TableNormal"/>
-    <w:uiPriority w:val="39"/>
-    <w:rsid w:val="00A00707"/>
-    <w:pPr>
-      <w:spacing w:after="0" w:line="240" w:lineRule="auto"/>
-    </w:pPr>
-    <w:tblPr>
-      <w:tblInd w:w="0" w:type="dxa"/>
-      <w:tblBorders>
-        <w:top w:val="single" w:sz="4" w:space="0" w:color="auto"/>
-        <w:left w:val="single" w:sz="4" w:space="0" w:color="auto"/>
-        <w:bottom w:val="single" w:sz="4" w:space="0" w:color="auto"/>
-        <w:right w:val="single" w:sz="4" w:space="0" w:color="auto"/>
-        <w:insideH w:val="single" w:sz="4" w:space="0" w:color="auto"/>
-        <w:insideV w:val="single" w:sz="4" w:space="0" w:color="auto"/>
-      </w:tblBorders>
-      <w:tblCellMar>
-        <w:top w:w="0" w:type="dxa"/>
-        <w:left w:w="108" w:type="dxa"/>
-        <w:bottom w:w="0" w:type="dxa"/>
-        <w:right w:w="108" w:type="dxa"/>
-      </w:tblCellMar>
-    </w:tblPr>
-  </w:style>
-  <w:style w:type="character" w:customStyle="1" w:styleId="Heading1Char">
-    <w:name w:val="Heading 1 Char"/>
-    <w:basedOn w:val="DefaultParagraphFont"/>
-    <w:link w:val="Heading1"/>
-    <w:rsid w:val="00B161DB"/>
-    <w:rPr>
-      <w:rFonts w:asciiTheme="majorHAnsi" w:eastAsiaTheme="majorEastAsia" w:hAnsiTheme="majorHAnsi" w:cstheme="majorBidi"/>
-      <w:b/>
-      <w:bCs/>
-      <w:color w:val="365F91" w:themeColor="accent1" w:themeShade="BF"/>
-      <w:sz w:val="28"/>
-      <w:szCs w:val="28"/>
-    </w:rPr>
-  </w:style>
-  <w:style w:type="character" w:customStyle="1" w:styleId="Heading2Char">
-    <w:name w:val="Heading 2 Char"/>
-    <w:basedOn w:val="DefaultParagraphFont"/>
-    <w:link w:val="Heading2"/>
-    <w:uiPriority w:val="9"/>
-    <w:semiHidden/>
-    <w:rsid w:val="00B161DB"/>
-    <w:rPr>
-      <w:rFonts w:asciiTheme="majorHAnsi" w:eastAsiaTheme="majorEastAsia" w:hAnsiTheme="majorHAnsi" w:cstheme="majorBidi"/>
-      <w:b/>
-      <w:bCs/>
-      <w:color w:val="365F91" w:themeColor="accent1" w:themeShade="BF"/>
-      <w:sz w:val="24"/>
-      <w:szCs w:val="24"/>
-    </w:rPr>
-  </w:style>
-  <w:style w:type="character" w:customStyle="1" w:styleId="Heading3Char">
-    <w:name w:val="Heading 3 Char"/>
-    <w:basedOn w:val="DefaultParagraphFont"/>
-    <w:link w:val="Heading3"/>
-    <w:uiPriority w:val="9"/>
-    <w:semiHidden/>
-    <w:rsid w:val="00B161DB"/>
-    <w:rPr>
-      <w:rFonts w:asciiTheme="majorHAnsi" w:eastAsiaTheme="majorEastAsia" w:hAnsiTheme="majorHAnsi" w:cstheme="majorBidi"/>
-      <w:b/>
-      <w:bCs/>
-      <w:color w:val="365F91" w:themeColor="accent1" w:themeShade="BF"/>
-    </w:rPr>
-  </w:style>
-  <w:style w:type="character" w:styleId="Emphasis">
-    <w:name w:val="Emphasis"/>
-    <w:basedOn w:val="DefaultParagraphFont"/>
-    <w:uiPriority w:val="20"/>
-    <w:qFormat/>
-    <w:rsid w:val="00B161DB"/>
-    <w:rPr>
-      <w:i/>
-      <w:iCs/>
-    </w:rPr>
-  </w:style>
-  <w:style w:type="character" w:styleId="Hyperlink">
-    <w:name w:val="Hyperlink"/>
-    <w:basedOn w:val="DefaultParagraphFont"/>
-    <w:uiPriority w:val="99"/>
-    <w:unhideWhenUsed/>
-    <w:rsid w:val="00917763"/>
-    <w:rPr>
-      <w:color w:val="0000FF"/>
-      <w:u w:val="single"/>
-    </w:rPr>
-  </w:style>
-  <w:style w:type="paragraph" w:styleId="TOC1">
-    <w:name w:val="toc 1"/>
-    <w:basedOn w:val="Normal"/>
-    <w:next w:val="Normal"/>
-    <w:autoRedefine/>
-    <w:uiPriority w:val="39"/>
-    <w:unhideWhenUsed/>
-    <w:qFormat/>
-    <w:rsid w:val="00917763"/>
-    <w:pPr>
-      <w:tabs>
-        <w:tab w:val="right" w:leader="dot" w:pos="9214"/>
-      </w:tabs>
-      <w:bidi w:val="0"/>
       <w:spacing w:after="60" w:line="240" w:lineRule="auto"/>
-      <w:ind w:right="-1"/>
     </w:pPr>
     <w:rPr>
       <w:rFonts w:ascii="Times New Roman" w:eastAsia="Times New Roman" w:hAnsi="Times New Roman" w:cs="Times New Roman"/>
-      <w:sz w:val="24"/>
-      <w:szCs w:val="24"/>
-      <w:lang w:val="en-GB"/>
-    </w:rPr>
-  </w:style>
-  <w:style w:type="paragraph" w:styleId="TOC2">
-    <w:name w:val="toc 2"/>
-    <w:basedOn w:val="Normal"/>
-    <w:next w:val="Normal"/>
-    <w:autoRedefine/>
-    <w:uiPriority w:val="39"/>
-    <w:unhideWhenUsed/>
-    <w:qFormat/>
-    <w:rsid w:val="00DB257F"/>
-    <w:pPr>
-      <w:tabs>
-        <w:tab w:val="right" w:leader="dot" w:pos="9214"/>
-      </w:tabs>
-      <w:bidi w:val="0"/>
-      <w:spacing w:after="60" w:line="240" w:lineRule="auto"/>
-      <w:ind w:left="240"/>
-    </w:pPr>
-    <w:rPr>
-      <w:rFonts w:asciiTheme="minorBidi" w:eastAsia="Times New Roman" w:hAnsiTheme="minorBidi"/>
-      <w:noProof/>
-      <w:sz w:val="24"/>
       <w:szCs w:val="20"/>
       <w:lang w:val="en-GB"/>
-    </w:rPr>
-  </w:style>
-  <w:style w:type="paragraph" w:styleId="Header">
-    <w:name w:val="header"/>
-    <w:basedOn w:val="Normal"/>
-    <w:link w:val="HeaderChar"/>
-    <w:uiPriority w:val="99"/>
-    <w:unhideWhenUsed/>
-    <w:rsid w:val="00917763"/>
-    <w:pPr>
-      <w:tabs>
-        <w:tab w:val="center" w:pos="4153"/>
-        <w:tab w:val="right" w:pos="8306"/>
-      </w:tabs>
-      <w:spacing w:after="0" w:line="240" w:lineRule="auto"/>
-    </w:pPr>
-  </w:style>
-  <w:style w:type="character" w:customStyle="1" w:styleId="HeaderChar">
-    <w:name w:val="Header Char"/>
-    <w:basedOn w:val="DefaultParagraphFont"/>
-    <w:link w:val="Header"/>
-    <w:uiPriority w:val="99"/>
-    <w:rsid w:val="00917763"/>
-  </w:style>
-  <w:style w:type="paragraph" w:styleId="Footer">
-    <w:name w:val="footer"/>
-    <w:basedOn w:val="Normal"/>
-    <w:link w:val="FooterChar"/>
-    <w:uiPriority w:val="99"/>
-    <w:unhideWhenUsed/>
-    <w:rsid w:val="00917763"/>
-    <w:pPr>
-      <w:tabs>
-        <w:tab w:val="center" w:pos="4153"/>
-        <w:tab w:val="right" w:pos="8306"/>
-      </w:tabs>
-      <w:spacing w:after="0" w:line="240" w:lineRule="auto"/>
-    </w:pPr>
-  </w:style>
-  <w:style w:type="character" w:customStyle="1" w:styleId="FooterChar">
-    <w:name w:val="Footer Char"/>
-    <w:basedOn w:val="DefaultParagraphFont"/>
-    <w:link w:val="Footer"/>
-    <w:uiPriority w:val="99"/>
-    <w:rsid w:val="00917763"/>
-  </w:style>
-  <w:style w:type="paragraph" w:styleId="TOCHeading">
-    <w:name w:val="TOC Heading"/>
-    <w:basedOn w:val="Heading1"/>
-    <w:next w:val="Normal"/>
-    <w:uiPriority w:val="39"/>
-    <w:semiHidden/>
-    <w:unhideWhenUsed/>
-    <w:qFormat/>
-    <w:rsid w:val="008005C9"/>
-    <w:pPr>
-      <w:numPr>
-        <w:numId w:val="0"/>
-      </w:numPr>
-      <w:jc w:val="left"/>
-      <w:outlineLvl w:val="9"/>
-    </w:pPr>
-    <w:rPr>
-      <w:lang w:eastAsia="ja-JP"/>
-    </w:rPr>
-  </w:style>
-  <w:style w:type="paragraph" w:styleId="BalloonText">
-    <w:name w:val="Balloon Text"/>
-    <w:basedOn w:val="Normal"/>
-    <w:link w:val="BalloonTextChar"/>
-    <w:uiPriority w:val="99"/>
-    <w:semiHidden/>
-    <w:unhideWhenUsed/>
-    <w:rsid w:val="008005C9"/>
-    <w:pPr>
-      <w:spacing w:after="0" w:line="240" w:lineRule="auto"/>
-    </w:pPr>
-    <w:rPr>
-      <w:rFonts w:ascii="Tahoma" w:hAnsi="Tahoma" w:cs="Tahoma"/>
-      <w:sz w:val="16"/>
-      <w:szCs w:val="16"/>
-    </w:rPr>
-  </w:style>
-  <w:style w:type="character" w:customStyle="1" w:styleId="BalloonTextChar">
-    <w:name w:val="Balloon Text Char"/>
-    <w:basedOn w:val="DefaultParagraphFont"/>
-    <w:link w:val="BalloonText"/>
-    <w:uiPriority w:val="99"/>
-    <w:semiHidden/>
-    <w:rsid w:val="008005C9"/>
-    <w:rPr>
-      <w:rFonts w:ascii="Tahoma" w:hAnsi="Tahoma" w:cs="Tahoma"/>
-      <w:sz w:val="16"/>
-      <w:szCs w:val="16"/>
-    </w:rPr>
-  </w:style>
-  <w:style w:type="paragraph" w:styleId="TOC3">
-    <w:name w:val="toc 3"/>
-    <w:basedOn w:val="Normal"/>
-    <w:next w:val="Normal"/>
-    <w:autoRedefine/>
-    <w:uiPriority w:val="39"/>
-    <w:unhideWhenUsed/>
-    <w:qFormat/>
-    <w:rsid w:val="00DB257F"/>
-    <w:pPr>
-      <w:numPr>
-        <w:numId w:val="34"/>
-      </w:numPr>
-      <w:tabs>
-        <w:tab w:val="left" w:pos="0"/>
-      </w:tabs>
-      <w:bidi w:val="0"/>
-      <w:spacing w:after="100"/>
-      <w:ind w:hanging="1350"/>
-    </w:pPr>
-    <w:rPr>
-      <w:rFonts w:eastAsiaTheme="minorEastAsia"/>
-      <w:lang w:eastAsia="ja-JP"/>
     </w:rPr>
   </w:style>
 </w:styles>
@@ -14905,7 +15278,7 @@
 </file>
 
 <file path=customXml/itemProps1.xml><?xml version="1.0" encoding="utf-8"?>
-<ds:datastoreItem xmlns:ds="http://schemas.openxmlformats.org/officeDocument/2006/customXml" ds:itemID="{8230D239-5E8E-48CF-B4B9-E51B06504D96}">
+<ds:datastoreItem xmlns:ds="http://schemas.openxmlformats.org/officeDocument/2006/customXml" ds:itemID="{A1F23ADE-E5BB-44BE-A5C1-A90C5F5CD2F8}">
   <ds:schemaRefs>
     <ds:schemaRef ds:uri="http://schemas.openxmlformats.org/officeDocument/2006/bibliography"/>
   </ds:schemaRefs>

</xml_diff>

<commit_message>
Update history table for adding the Criteria for determining severity
</commit_message>
<xml_diff>
--- a/management/Master Test Plan.docx
+++ b/management/Master Test Plan.docx
@@ -1443,13 +1443,7 @@
           <w:rPr>
             <w:rStyle w:val="Hyperlink"/>
           </w:rPr>
-          <w:t>7</w:t>
-        </w:r>
-        <w:r>
-          <w:rPr>
-            <w:rStyle w:val="Hyperlink"/>
-          </w:rPr>
-          <w:t>.5</w:t>
+          <w:t>7.6</w:t>
         </w:r>
         <w:r>
           <w:rPr>
@@ -2650,6 +2644,133 @@
           </w:p>
         </w:tc>
       </w:tr>
+      <w:tr>
+        <w:trPr>
+          <w:cantSplit/>
+        </w:trPr>
+        <w:tc>
+          <w:tcPr>
+            <w:tcW w:w="1080" w:type="dxa"/>
+            <w:tcBorders>
+              <w:top w:val="single" w:sz="4" w:space="0" w:color="auto"/>
+              <w:left w:val="single" w:sz="4" w:space="0" w:color="auto"/>
+              <w:bottom w:val="single" w:sz="4" w:space="0" w:color="auto"/>
+              <w:right w:val="single" w:sz="4" w:space="0" w:color="auto"/>
+            </w:tcBorders>
+          </w:tcPr>
+          <w:p>
+            <w:pPr>
+              <w:bidi w:val="0"/>
+              <w:spacing w:after="160" w:line="256" w:lineRule="auto"/>
+            </w:pPr>
+            <w:r>
+              <w:t>1.0</w:t>
+            </w:r>
+          </w:p>
+        </w:tc>
+        <w:tc>
+          <w:tcPr>
+            <w:tcW w:w="1710" w:type="dxa"/>
+            <w:tcBorders>
+              <w:top w:val="single" w:sz="4" w:space="0" w:color="auto"/>
+              <w:left w:val="single" w:sz="4" w:space="0" w:color="auto"/>
+              <w:bottom w:val="single" w:sz="4" w:space="0" w:color="auto"/>
+              <w:right w:val="single" w:sz="4" w:space="0" w:color="auto"/>
+            </w:tcBorders>
+          </w:tcPr>
+          <w:p>
+            <w:pPr>
+              <w:bidi w:val="0"/>
+              <w:spacing w:after="160" w:line="256" w:lineRule="auto"/>
+            </w:pPr>
+            <w:r>
+              <w:t>Salma Mohammed</w:t>
+            </w:r>
+          </w:p>
+        </w:tc>
+        <w:tc>
+          <w:tcPr>
+            <w:tcW w:w="1350" w:type="dxa"/>
+            <w:tcBorders>
+              <w:top w:val="single" w:sz="4" w:space="0" w:color="auto"/>
+              <w:left w:val="single" w:sz="4" w:space="0" w:color="auto"/>
+              <w:bottom w:val="single" w:sz="4" w:space="0" w:color="auto"/>
+              <w:right w:val="single" w:sz="4" w:space="0" w:color="auto"/>
+            </w:tcBorders>
+          </w:tcPr>
+          <w:p>
+            <w:pPr>
+              <w:bidi w:val="0"/>
+              <w:spacing w:after="160" w:line="256" w:lineRule="auto"/>
+            </w:pPr>
+            <w:r>
+              <w:t>19/04/2018</w:t>
+            </w:r>
+          </w:p>
+        </w:tc>
+        <w:tc>
+          <w:tcPr>
+            <w:tcW w:w="1710" w:type="dxa"/>
+            <w:tcBorders>
+              <w:top w:val="single" w:sz="4" w:space="0" w:color="auto"/>
+              <w:left w:val="single" w:sz="4" w:space="0" w:color="auto"/>
+              <w:bottom w:val="single" w:sz="4" w:space="0" w:color="auto"/>
+              <w:right w:val="single" w:sz="4" w:space="0" w:color="auto"/>
+            </w:tcBorders>
+          </w:tcPr>
+          <w:p>
+            <w:pPr>
+              <w:bidi w:val="0"/>
+              <w:spacing w:after="160" w:line="256" w:lineRule="auto"/>
+            </w:pPr>
+          </w:p>
+        </w:tc>
+        <w:tc>
+          <w:tcPr>
+            <w:tcW w:w="1260" w:type="dxa"/>
+            <w:tcBorders>
+              <w:top w:val="single" w:sz="4" w:space="0" w:color="auto"/>
+              <w:left w:val="single" w:sz="4" w:space="0" w:color="auto"/>
+              <w:bottom w:val="single" w:sz="4" w:space="0" w:color="auto"/>
+              <w:right w:val="single" w:sz="4" w:space="0" w:color="auto"/>
+            </w:tcBorders>
+          </w:tcPr>
+          <w:p>
+            <w:pPr>
+              <w:bidi w:val="0"/>
+              <w:spacing w:after="160" w:line="256" w:lineRule="auto"/>
+            </w:pPr>
+          </w:p>
+        </w:tc>
+        <w:tc>
+          <w:tcPr>
+            <w:tcW w:w="4320" w:type="dxa"/>
+            <w:tcBorders>
+              <w:top w:val="single" w:sz="4" w:space="0" w:color="auto"/>
+              <w:left w:val="single" w:sz="4" w:space="0" w:color="auto"/>
+              <w:bottom w:val="single" w:sz="4" w:space="0" w:color="auto"/>
+              <w:right w:val="single" w:sz="4" w:space="0" w:color="auto"/>
+            </w:tcBorders>
+          </w:tcPr>
+          <w:p>
+            <w:pPr>
+              <w:bidi w:val="0"/>
+              <w:spacing w:after="160" w:line="256" w:lineRule="auto"/>
+            </w:pPr>
+            <w:r>
+              <w:t xml:space="preserve">Adding </w:t>
+            </w:r>
+            <w:r>
+              <w:t>Criteria for determining severity</w:t>
+            </w:r>
+            <w:r>
+              <w:t xml:space="preserve"> to section 7.6</w:t>
+            </w:r>
+            <w:bookmarkStart w:id="1" w:name="_GoBack"/>
+            <w:bookmarkEnd w:id="1"/>
+          </w:p>
+        </w:tc>
+      </w:tr>
     </w:tbl>
     <w:p>
       <w:pPr>
@@ -5048,7 +5169,7 @@
           <w:sz w:val="24"/>
         </w:rPr>
       </w:pPr>
-      <w:bookmarkStart w:id="1" w:name="_Toc365563161"/>
+      <w:bookmarkStart w:id="2" w:name="_Toc365563161"/>
       <w:r>
         <w:rPr>
           <w:rFonts w:ascii="Cambria" w:eastAsia="Cambria" w:hAnsi="Cambria"/>
@@ -5067,7 +5188,7 @@
         </w:rPr>
         <w:t>.2. Test Principles</w:t>
       </w:r>
-      <w:bookmarkEnd w:id="1"/>
+      <w:bookmarkEnd w:id="2"/>
     </w:p>
     <w:p>
       <w:pPr>
@@ -5210,7 +5331,7 @@
           <w:color w:val="1F497D" w:themeColor="text2"/>
         </w:rPr>
       </w:pPr>
-      <w:bookmarkStart w:id="2" w:name="_Toc365563163"/>
+      <w:bookmarkStart w:id="3" w:name="_Toc365563163"/>
       <w:r>
         <w:rPr>
           <w:rFonts w:ascii="Cambria" w:eastAsia="Cambria" w:hAnsi="Cambria"/>
@@ -5238,7 +5359,7 @@
         </w:rPr>
         <w:t>. Scope and Levels of Testing</w:t>
       </w:r>
-      <w:bookmarkEnd w:id="2"/>
+      <w:bookmarkEnd w:id="3"/>
     </w:p>
     <w:p>
       <w:pPr>
@@ -8081,8 +8202,6 @@
           <w:sz w:val="24"/>
         </w:rPr>
       </w:pPr>
-      <w:bookmarkStart w:id="3" w:name="_GoBack"/>
-      <w:bookmarkEnd w:id="3"/>
     </w:p>
     <w:p>
       <w:pPr>
@@ -10199,7 +10318,7 @@
             <w:noProof/>
             <w:rtl/>
           </w:rPr>
-          <w:t>8</w:t>
+          <w:t>3</w:t>
         </w:r>
         <w:r>
           <w:rPr>
@@ -14673,7 +14792,6 @@
   <w:style w:type="character" w:default="1" w:styleId="DefaultParagraphFont">
     <w:name w:val="Default Paragraph Font"/>
     <w:uiPriority w:val="1"/>
-    <w:semiHidden/>
     <w:unhideWhenUsed/>
   </w:style>
   <w:style w:type="table" w:default="1" w:styleId="TableNormal">
@@ -15278,7 +15396,7 @@
 </file>
 
 <file path=customXml/itemProps1.xml><?xml version="1.0" encoding="utf-8"?>
-<ds:datastoreItem xmlns:ds="http://schemas.openxmlformats.org/officeDocument/2006/customXml" ds:itemID="{A1F23ADE-E5BB-44BE-A5C1-A90C5F5CD2F8}">
+<ds:datastoreItem xmlns:ds="http://schemas.openxmlformats.org/officeDocument/2006/customXml" ds:itemID="{832A73EB-549F-40D8-96C5-9CDAE71B1F53}">
   <ds:schemaRefs>
     <ds:schemaRef ds:uri="http://schemas.openxmlformats.org/officeDocument/2006/bibliography"/>
   </ds:schemaRefs>

</xml_diff>